<commit_message>
Latest changes from Gary and Brett.
</commit_message>
<xml_diff>
--- a/Documentation/MarFS-Requirements-Design-Configuration-Admin.docx
+++ b/Documentation/MarFS-Requirements-Design-Configuration-Admin.docx
@@ -6,8 +6,6 @@
       <w:pPr>
         <w:pStyle w:val="Heading1"/>
       </w:pPr>
-      <w:bookmarkStart w:id="0" w:name="_GoBack"/>
-      <w:bookmarkEnd w:id="0"/>
       <w:r>
         <w:t>Introduction</w:t>
       </w:r>
@@ -243,6 +241,73 @@
         <w:t>.</w:t>
       </w:r>
     </w:p>
+    <w:p/>
+    <w:p>
+      <w:r>
+        <w:t>MarFS is not required to provide an object interface to the data.</w:t>
+      </w:r>
+      <w:r>
+        <w:t xml:space="preserve"> This includes not being required to provide</w:t>
+      </w:r>
+      <w:r>
+        <w:t xml:space="preserve"> an HDFS interface</w:t>
+      </w:r>
+      <w:r>
+        <w:t>.</w:t>
+      </w:r>
+    </w:p>
+    <w:p/>
+    <w:p>
+      <w:r>
+        <w:t>MarFS is not required to provide file locking</w:t>
+      </w:r>
+      <w:r>
+        <w:t>.</w:t>
+      </w:r>
+    </w:p>
+    <w:p/>
+    <w:p>
+      <w:r>
+        <w:t xml:space="preserve">MarFS </w:t>
+      </w:r>
+      <w:r>
+        <w:t>is</w:t>
+      </w:r>
+      <w:r>
+        <w:t xml:space="preserve"> not </w:t>
+      </w:r>
+      <w:r>
+        <w:t>required to provide</w:t>
+      </w:r>
+      <w:r>
+        <w:t xml:space="preserve"> hard links</w:t>
+      </w:r>
+      <w:r>
+        <w:t>,</w:t>
+      </w:r>
+      <w:r>
+        <w:t xml:space="preserve"> b</w:t>
+      </w:r>
+      <w:r>
+        <w:t>ut shall provide symbolic links.</w:t>
+      </w:r>
+    </w:p>
+    <w:p/>
+    <w:p>
+      <w:r>
+        <w:t>MarFS is not required</w:t>
+      </w:r>
+      <w:r>
+        <w:t xml:space="preserve"> to provide mmap and application execution</w:t>
+      </w:r>
+      <w:r>
+        <w:t>, be a PFS (parallel file system), or a parallel archive</w:t>
+      </w:r>
+      <w:r>
+        <w:t>.</w:t>
+      </w:r>
+    </w:p>
+    <w:p/>
     <w:p>
       <w:pPr>
         <w:pStyle w:val="Heading3"/>
@@ -286,6 +351,100 @@
         <w:t>All programs shall work unchanged except for programs that seek around in the file and write, or append to the end of a file, or try to truncate a file in a place other than zero offset. This means that reading files will work pretty much no matter what, but writing has to be done as a complete overwrite.</w:t>
       </w:r>
     </w:p>
+    <w:p/>
+    <w:p>
+      <w:r>
+        <w:t xml:space="preserve">MarFS could eventually provide an object interface to data, as its metadata </w:t>
+      </w:r>
+      <w:r>
+        <w:t xml:space="preserve">has object information and </w:t>
+      </w:r>
+      <w:r>
+        <w:t>maps POSIX files onto Objects.</w:t>
+      </w:r>
+      <w:r>
+        <w:t xml:space="preserve"> </w:t>
+      </w:r>
+      <w:r>
+        <w:t>With respect to a HDFS interface, MarFS is POSIX and HDFS does have the ability to use POSIX files. Optimization to provide layout information to an HDFS layer is possible.</w:t>
+      </w:r>
+    </w:p>
+    <w:p/>
+    <w:p>
+      <w:r>
+        <w:t>MarFS could provide file locking, but does not currently do so.</w:t>
+      </w:r>
+    </w:p>
+    <w:p/>
+    <w:p>
+      <w:r>
+        <w:t>MarFS provides symbolic links through its use of GPFS as the metadata component. Hard links are not supported because the GPFS metadata component may actually be multiple name spaces and/or GPFS file systems and hard links cannot be used across name spaces and file systems.</w:t>
+      </w:r>
+    </w:p>
+    <w:p/>
+    <w:p>
+      <w:r>
+        <w:t>MarFS is primarily intended as a file system for large data collections and not for a</w:t>
+      </w:r>
+      <w:r>
+        <w:t>pplication execution. That said</w:t>
+      </w:r>
+      <w:r>
+        <w:t>,</w:t>
+      </w:r>
+      <w:r>
+        <w:t xml:space="preserve"> </w:t>
+      </w:r>
+      <w:r>
+        <w:t>mmap or execution</w:t>
+      </w:r>
+      <w:r>
+        <w:t xml:space="preserve"> might work if it behaves relatively well. One</w:t>
+      </w:r>
+      <w:r>
+        <w:t xml:space="preserve"> should be able to mmap and execute off of MarFS, but mmap writing may not work if writing is not serial.</w:t>
+      </w:r>
+      <w:r>
+        <w:t xml:space="preserve"> </w:t>
+      </w:r>
+      <w:r>
+        <w:t xml:space="preserve">MarFS is not intended to replace </w:t>
+      </w:r>
+      <w:r>
+        <w:t>a PFS</w:t>
+      </w:r>
+      <w:r>
+        <w:t xml:space="preserve">, as it </w:t>
+      </w:r>
+      <w:r>
+        <w:t>lacks</w:t>
+      </w:r>
+      <w:r>
+        <w:t xml:space="preserve"> important features on purpose, although it might suffice as a </w:t>
+      </w:r>
+      <w:r>
+        <w:t>PFS</w:t>
+      </w:r>
+      <w:r>
+        <w:t xml:space="preserve"> in some settings</w:t>
+      </w:r>
+      <w:r>
+        <w:t>.</w:t>
+      </w:r>
+      <w:r>
+        <w:t xml:space="preserve"> </w:t>
+      </w:r>
+      <w:r>
+        <w:t xml:space="preserve">Likewise, MarFS is not intended to replace deep and/or parallel archives, such as HPSS, although in some settings it might also work for </w:t>
+      </w:r>
+      <w:r>
+        <w:t>this</w:t>
+      </w:r>
+      <w:r>
+        <w:t xml:space="preserve"> function.</w:t>
+      </w:r>
+    </w:p>
+    <w:p/>
     <w:p>
       <w:pPr>
         <w:pStyle w:val="Heading2"/>
@@ -317,6 +476,9 @@
       </w:r>
     </w:p>
     <w:p>
+      <w:r>
+        <w:t xml:space="preserve">MarFS currently is concentrating on providing a best-in-class scalable metadata service over a best-in-class scale out object storage system. </w:t>
+      </w:r>
       <w:r>
         <w:t>If you are looking for a way to scale metadata service, but not stripe or hash metada</w:t>
       </w:r>
@@ -432,46 +594,19 @@
     </w:p>
     <w:p>
       <w:r>
-        <w:t>MarFS currently is concentrating on providing a best in class scalable metadata service over a best in class scale out object storage system.  It does not provide an object interface to the data, but this would be trivial to add as the MarFS metadata maps POSIX files onto Objects.  There also is not currently an HDFS interface to MarFS except that MarFS is POSIX and HDFS does have the ability to use POSIX files.  Optimization to provide layout information to an HDFS layer would also be trivial to provide and MarFS metadata does have object information for each POSIX file.</w:t>
+        <w:t>MarFS, if you use an object store for storing data, does require some reconciliation of two systems, although all metadata except for object specific metadata is stored in the MarFS POSIX file sytems that store all the metadata.  It is possible for garbage space could be used so infrequent reconciliation might be desired. Further, MarFS does try to minimize areas where truly transactional semantics are needed but does not make any real transactional guarantees.  MarFS errs on the side of making it easy to run batch inode scans or tree walks due to the parallelism in the batch utilities and ability to use many POSIX file systems and metadata servers to make for easy management of the metadata/space/etc.</w:t>
       </w:r>
     </w:p>
     <w:p/>
     <w:p>
       <w:r>
-        <w:t>MarFS currently does not support file locking but that could be added.  MarFS does not support hard links but symbolic links should work.  In theory one should be able to mmap and execute off of MarFS, but mmap writing may not work if writing is not serially.  MarFS is not really intended for mmap or execution, but what you want to do might work if it behaves relatively well.</w:t>
+        <w:t>MarFS is a small amount of code including a very small Linux FUSE daemon, a relatively small parallel batch utility for mass movement into and out of MarFS as well as parallel tree walking of MarFS and other file systems, and a moderate sized library that both the FUSE daemon and the parallel batch tool call into.</w:t>
       </w:r>
     </w:p>
     <w:p/>
     <w:p>
       <w:r>
-        <w:t>MarFS is not intended to replace parallel file systems, as it does have important features missing/not supports on purpose, although it might suffice as a parallel file system in some settings.</w:t>
-      </w:r>
-    </w:p>
-    <w:p/>
-    <w:p>
-      <w:r>
-        <w:t>MarFS is not intended to replace deep and/or parallel archives like HPSS, although in some settings it might work for that function.</w:t>
-      </w:r>
-    </w:p>
-    <w:p/>
-    <w:p>
-      <w:r>
-        <w:t>MarFS, if you use an object store for storing data, does require some reconciliation of two systems, although all metadata except for object specific metadata is stored in the MarFS POSIX file sytems that store all the metadata.  It is possible for garbage space could be used so infrequent reconciliation might be desired. Further, MarFS does try to minimize areas where truly transactional semantics are needed but does not make any real transactional guarantees.  MarFS errs on the side of making it easy to run batch inode scans or tree walks due to the parallelism in the batch utilities and ability to use many POSIX file systems and metadata servers to make for easy management of the metadata/space/etc.</w:t>
-      </w:r>
-    </w:p>
-    <w:p/>
-    <w:p>
-      <w:r>
-        <w:t>MarFS is a small amount of code including a very small Linux FUSE daemon, a relatively small parallel batch utility for mass movement into and out of MarFS as well as parallel tree walking of MarFS and other file systems, and a moderate sized library that both the FUSE daemon and the parallel batch tool call into.</w:t>
-      </w:r>
-    </w:p>
-    <w:p/>
-    <w:p>
-      <w:r>
-        <w:t>The FUSE deamon provides nearly full POSIX access with a few exceptions like update in place discussed below.  The parallel batch listing/movement utility is a load balanced, highly parallel utility on one n</w:t>
-      </w:r>
-      <w:r>
-        <w:t>ode or across multiple nodes.  It can walk the file system tree in parallel of any POSIX file system including MarFS.  It can move data between any two POSIX file systems in parallel including MarFS.  It can move many small files in parallel or break up big files and move them in parallel to/from any POSIX file system including MarFS.</w:t>
+        <w:t>The FUSE deamon provides nearly full POSIX access with a few exceptions like update in place discussed below.  The parallel batch listing/movement utility is a load balanced, highly parallel utility on one node or across multiple nodes.  It can walk the file system tree in parallel of any POSIX file system including MarFS.  It can move data between any two POSIX file systems in parallel including MarFS.  It can move many small files in parallel or break up big files and move them in parallel to/from any POSIX file system including MarFS.</w:t>
       </w:r>
     </w:p>
     <w:p/>
@@ -1149,7 +1284,7 @@
           <w:noProof/>
         </w:rPr>
         <w:drawing>
-          <wp:inline distT="0" distB="0" distL="0" distR="0" wp14:anchorId="40396335" wp14:editId="749FD14D">
+          <wp:inline distT="0" distB="0" distL="0" distR="0" wp14:anchorId="03377E09" wp14:editId="02EAC0C4">
             <wp:extent cx="5486400" cy="4110355"/>
             <wp:effectExtent l="0" t="0" r="0" b="4445"/>
             <wp:docPr id="2" name="Picture 2" descr="Yosemite 10.10:Users:ggrider:Desktop:Screen Shot 2015-03-24 at 2.08.44 PM.png"/>
@@ -1253,7 +1388,7 @@
           <w:noProof/>
         </w:rPr>
         <w:drawing>
-          <wp:inline distT="0" distB="0" distL="0" distR="0" wp14:anchorId="322D6A23" wp14:editId="134DA19A">
+          <wp:inline distT="0" distB="0" distL="0" distR="0" wp14:anchorId="02F1DA1A" wp14:editId="1348D915">
             <wp:extent cx="5486400" cy="4001770"/>
             <wp:effectExtent l="0" t="0" r="0" b="11430"/>
             <wp:docPr id="4" name="Picture 4" descr="Yosemite 10.10:Users:ggrider:Desktop:Screen Shot 2015-03-24 at 9.51.14 PM.png"/>
@@ -1542,7 +1677,7 @@
           <w:noProof/>
         </w:rPr>
         <w:drawing>
-          <wp:inline distT="0" distB="0" distL="0" distR="0" wp14:anchorId="243D3F1A" wp14:editId="5CAA9E16">
+          <wp:inline distT="0" distB="0" distL="0" distR="0" wp14:anchorId="6CBCAAF9" wp14:editId="1CF7F9E1">
             <wp:extent cx="5486400" cy="4110355"/>
             <wp:effectExtent l="0" t="0" r="0" b="4445"/>
             <wp:docPr id="7" name="Picture 7" descr="Yosemite 10.10:Users:ggrider:Desktop:Screen Shot 2015-04-02 at 8.04.52 PM.png"/>
@@ -1668,7 +1803,7 @@
           <w:noProof/>
         </w:rPr>
         <w:drawing>
-          <wp:inline distT="0" distB="0" distL="0" distR="0" wp14:anchorId="187FA370" wp14:editId="73ADB34F">
+          <wp:inline distT="0" distB="0" distL="0" distR="0" wp14:anchorId="7039F1E5" wp14:editId="7A01D121">
             <wp:extent cx="5486400" cy="3413125"/>
             <wp:effectExtent l="0" t="0" r="0" b="0"/>
             <wp:docPr id="9" name="Picture 9" descr="Yosemite 10.10:Users:ggrider:Desktop:Screen Shot 2015-04-02 at 8.05.05 PM.png"/>
@@ -2040,7 +2175,7 @@
           <w:noProof/>
         </w:rPr>
         <w:drawing>
-          <wp:inline distT="0" distB="0" distL="0" distR="0" wp14:anchorId="421C84A1" wp14:editId="587AC918">
+          <wp:inline distT="0" distB="0" distL="0" distR="0" wp14:anchorId="32C0D168" wp14:editId="2A2E4458">
             <wp:extent cx="5939155" cy="4427220"/>
             <wp:effectExtent l="0" t="0" r="4445" b="0"/>
             <wp:docPr id="1" name="Picture 1" descr="Yosemite 10.10:Users:ggrider:Desktop:Screen Shot 2015-04-03 at 4.01.34 PM.png"/>
@@ -5196,47 +5331,35 @@
         <w:rPr>
           <w:rFonts w:ascii="Arial" w:hAnsi="Arial" w:cs="Arial"/>
         </w:rPr>
-        <w:t>The MAR_post xattr holds the type of file (multi), space used (for the file total), correctness value (for the file total), and numobjects which for multi files will be the number of chunks in the first part of the metadata file that contain chunk information in them</w:t>
-      </w:r>
-      <w:r>
-        <w:rPr>
-          <w:rFonts w:ascii="Arial" w:hAnsi="Arial" w:cs="Arial"/>
-        </w:rPr>
-        <w:t xml:space="preserve"> and the chunkinfobytes is the number of bytes of chunk info in the metadata file</w:t>
-      </w:r>
-      <w:r>
-        <w:rPr>
-          <w:rFonts w:ascii="Arial" w:hAnsi="Arial" w:cs="Arial"/>
-        </w:rPr>
-        <w:t xml:space="preserve">.  In the case of a multi file, the chunk information is stored in the metadata file, which implies that the chunksize for a multi-file must be larger than the MAR_post and chunknumber.  </w:t>
-      </w:r>
-    </w:p>
-    <w:p>
-      <w:pPr>
-        <w:widowControl w:val="0"/>
-        <w:autoSpaceDE w:val="0"/>
-        <w:autoSpaceDN w:val="0"/>
-        <w:adjustRightInd w:val="0"/>
-        <w:rPr>
-          <w:rFonts w:ascii="Arial" w:hAnsi="Arial" w:cs="Arial"/>
-        </w:rPr>
-      </w:pPr>
-    </w:p>
-    <w:p>
-      <w:pPr>
-        <w:widowControl w:val="0"/>
-        <w:autoSpaceDE w:val="0"/>
-        <w:autoSpaceDN w:val="0"/>
-        <w:adjustRightInd w:val="0"/>
-        <w:rPr>
-          <w:rFonts w:ascii="Arial" w:hAnsi="Arial" w:cs="Arial"/>
-        </w:rPr>
-      </w:pPr>
-      <w:r>
-        <w:rPr>
-          <w:rFonts w:ascii="Arial" w:hAnsi="Arial" w:cs="Arial"/>
-        </w:rPr>
-        <w:t>The format for the objid info and post info in this metadata file is just, what the chunknumber concatenated with what would normally be put into MAR_post xattr normally but with the chunk specific fields with appropriate values, like the chunknumber, the space used, and the correctness value are specific to that chunk.  These concatenated two things with appropriate per chunk information are repeated for each object in the multipart object in order of offset into the file. ***  These chunknumber/MAR_post xattr values do not have to be in chunknumber order, as out of order writing is allowed.  So objects can be written to, but they are not officially in the file until this information is added to the metadata file and MAR-post xattr is updated appropriately. This records the chunks and sizes/correctness information for each chunk into the metadata file.  This information is valuable so we know when objects are ready to be associate with a multi file (for restarting etc.) but also so if you are using compression, how much compression you achieved and lets you keep checksums/crc per object, etc.  It may or may not be consulted during a read operation, but it is on a write, how a new object is registered in the metadata</w:t>
+        <w:t>The MAR_post xattr holds the type of file (multi), space used (for the file total), correctness value (for the file total), and numobjects which for multi files will be the number of chunks in the first part of the metadata file that contain chunk information in them and the chunkinfobytes is the number of bytes of chunk info in the metadata file.  In the case of a multi file, the chunk information is stored in the metadata file, which implies that the chunksize for a multi-file must be larger than the space used, correctness info,  and chunknumber fields</w:t>
+      </w:r>
+    </w:p>
+    <w:p>
+      <w:pPr>
+        <w:widowControl w:val="0"/>
+        <w:autoSpaceDE w:val="0"/>
+        <w:autoSpaceDN w:val="0"/>
+        <w:adjustRightInd w:val="0"/>
+        <w:rPr>
+          <w:rFonts w:ascii="Arial" w:hAnsi="Arial" w:cs="Arial"/>
+        </w:rPr>
+      </w:pPr>
+    </w:p>
+    <w:p>
+      <w:pPr>
+        <w:widowControl w:val="0"/>
+        <w:autoSpaceDE w:val="0"/>
+        <w:autoSpaceDN w:val="0"/>
+        <w:adjustRightInd w:val="0"/>
+        <w:rPr>
+          <w:rFonts w:ascii="Arial" w:hAnsi="Arial" w:cs="Arial"/>
+        </w:rPr>
+      </w:pPr>
+      <w:r>
+        <w:rPr>
+          <w:rFonts w:ascii="Arial" w:hAnsi="Arial" w:cs="Arial"/>
+        </w:rPr>
+        <w:t>The format for the objid info and post info in this metadata file is just, what the chunknumber concatenated with the space used and correctness info for that chunk.  These concatenated things with appropriate per chunk information are repeated for each object in the multipart object in order of offset into the file. ***  These chunknumber/space used/correctness values do not have to be inserted in chunknumber order, as out of order writing is allowed, but we plan to use a fixed record size, so you can take the chunk number and with math derive the file offset for the info for that chunk.  So objects can be written to, but they are not officially in the file until this information is added to the metadata file and MAR_post xattr is updated appropriately. This  activity records the chunks and sizes/correctness information for each chunk into the metadata file.  This information is valuable so we know when objects are ready to be associate with a multi file (for restarting etc.) but also so if you are using compression, how much compression you achieved and lets you keep checksums/crc per object, etc.  It may or may not be consulted during a read operation, but it is on a write, how a new object is registered in the metadata</w:t>
       </w:r>
     </w:p>
     <w:p>
@@ -5443,6 +5566,12 @@
         <w:rPr>
           <w:rFonts w:ascii="Arial" w:hAnsi="Arial" w:cs="Arial"/>
         </w:rPr>
+        <w:t xml:space="preserve">File </w:t>
+      </w:r>
+      <w:r>
+        <w:rPr>
+          <w:rFonts w:ascii="Arial" w:hAnsi="Arial" w:cs="Arial"/>
+        </w:rPr>
         <w:t>Create time</w:t>
       </w:r>
       <w:r>
@@ -5450,6 +5579,28 @@
           <w:rFonts w:ascii="Arial" w:hAnsi="Arial" w:cs="Arial"/>
         </w:rPr>
         <w:t xml:space="preserve">  (create time for the mdfile (for first file in object for packed))</w:t>
+      </w:r>
+    </w:p>
+    <w:p>
+      <w:pPr>
+        <w:pStyle w:val="ListParagraph"/>
+        <w:widowControl w:val="0"/>
+        <w:numPr>
+          <w:ilvl w:val="0"/>
+          <w:numId w:val="16"/>
+        </w:numPr>
+        <w:autoSpaceDE w:val="0"/>
+        <w:autoSpaceDN w:val="0"/>
+        <w:adjustRightInd w:val="0"/>
+        <w:rPr>
+          <w:rFonts w:ascii="Arial" w:hAnsi="Arial" w:cs="Arial"/>
+        </w:rPr>
+      </w:pPr>
+      <w:r>
+        <w:rPr>
+          <w:rFonts w:ascii="Arial" w:hAnsi="Arial" w:cs="Arial"/>
+        </w:rPr>
+        <w:t>Object creation time (time of create for the object – this is needed because on operations like truncate or potentially on a restart, we may have objects that we need to “overwrite” the entire object.  This means we could have many objects with the same name (same chunk of same file after a truncate or something), and so this makes “versions” of that object in that file.</w:t>
       </w:r>
     </w:p>
     <w:p>
@@ -6452,21 +6603,7 @@
           <w:rFonts w:ascii="Calibri" w:hAnsi="Calibri" w:cs="Calibri"/>
           <w:b/>
         </w:rPr>
-        <w:t xml:space="preserve">, the MAR_post xattr numobjects field tells you if there are chunk info in the metadata file, </w:t>
-      </w:r>
-      <w:r>
-        <w:rPr>
-          <w:rFonts w:ascii="Calibri" w:hAnsi="Calibri" w:cs="Calibri"/>
-          <w:b/>
-        </w:rPr>
-        <w:t xml:space="preserve">and chunkinfobytes tells you how </w:t>
-      </w:r>
-      <w:r>
-        <w:rPr>
-          <w:rFonts w:ascii="Calibri" w:hAnsi="Calibri" w:cs="Calibri"/>
-          <w:b/>
-        </w:rPr>
-        <w:t xml:space="preserve"> much real data is in the metadata file.</w:t>
+        <w:t>, the MAR_post xattr numobjects field tells you if there are chunk info in the metadata file, and chunkinfobytes tells you how  much real data is in the metadata file.</w:t>
       </w:r>
     </w:p>
     <w:p>
@@ -6574,19 +6711,7 @@
         <w:rPr>
           <w:rFonts w:ascii="Calibri" w:hAnsi="Calibri" w:cs="Calibri"/>
         </w:rPr>
-        <w:t xml:space="preserve">The first being that the metadata service is broken up into multiple name spaces each of which are posix file systems.  Backing up those file systems is important because that holds the metadata for the name spaces.  It is possible that user data may exist in those file systems or it is also possible that user data may not exist if it is all kept in external object stores.  Even if all the user data is in object stores, there still may be valid data in files in the metadata file systems, especially in the case of multi files where chunk information is stored in the metadata file representing the file, at the beginning of the file.  Additionally, there is extensive use of POSIX xattr’s in MarFS and so you must back them up as well. The MAR_post xattr value numobjects will tell you if there is chunk information in the metadata file and about how much </w:t>
-      </w:r>
-      <w:r>
-        <w:rPr>
-          <w:rFonts w:ascii="Calibri" w:hAnsi="Calibri" w:cs="Calibri"/>
-        </w:rPr>
-        <w:t>Chunkinfobytes will tell you how many bytes in the first of the metadata file hold real chunkinfo.</w:t>
-      </w:r>
-      <w:r>
-        <w:rPr>
-          <w:rFonts w:ascii="Calibri" w:hAnsi="Calibri" w:cs="Calibri"/>
-        </w:rPr>
-        <w:t xml:space="preserve">  It might make sense to backup the metadata only including xattrs in one pass.  This is easy to do in something like the GPFS ILM system.  Then of those files that have chunk info in the metadata file backup the first part of each of those files.  Even if you lose the contents of the metadata file that contains chunk information, you still can access the data in that file/chunks, because the xattr MARobjid contains the name of the first object and the chunk size and the file size attr has the file size, so you can still know where all the object are because the only thing that changes in the object name in a objects that make up a multi file is the chunk number which can be calculated.  The only think you lose if you lose the metadata file contents on a multi file is actual space taken up by the chunk, and other attributes that don’t are not absolutely necessary to read the file/chunks.  Frequent backup of the metadata is wise and so keeping all user data out of the metadata file systems helps keep the cost of backing up the metadata low.</w:t>
+        <w:t>The first being that the metadata service is broken up into multiple name spaces each of which are posix file systems.  Backing up those file systems is important because that holds the metadata for the name spaces.  It is possible that user data may exist in those file systems or it is also possible that user data may not exist if it is all kept in external object stores.  Even if all the user data is in object stores, there still may be valid data in files in the metadata file systems, especially in the case of multi files where chunk information is stored in the metadata file representing the file, at the beginning of the file.  Additionally, there is extensive use of POSIX xattr’s in MarFS and so you must back them up as well. The MAR_post xattr value numobjects will tell you if there is chunk information in the metadata file and about how much Chunkinfobytes will tell you how many bytes in the first of the metadata file hold real chunkinfo.  It might make sense to backup the metadata only including xattrs in one pass.  This is easy to do in something like the GPFS ILM system.  Then of those files that have chunk info in the metadata file backup the first part of each of those files.  Even if you lose the contents of the metadata file that contains chunk information, you still can access the data in that file/chunks, because the xattr MARobjid contains the name of the first object and the chunk size and the file size attr has the file size, so you can still know where all the object are because the only thing that changes in the object name in a objects that make up a multi file is the chunk number which can be calculated.  The only think you lose if you lose the metadata file contents on a multi file is actual space taken up by the chunk, and other attributes that don’t are not absolutely necessary to read the file/chunks.  Frequent backup of the metadata is wise and so keeping all user data out of the metadata file systems helps keep the cost of backing up the metadata low.</w:t>
       </w:r>
     </w:p>
     <w:p>
@@ -8080,7 +8205,10 @@
         <w:t>May want to do other optimizations to HPSS, like htar leveraging our</w:t>
       </w:r>
     </w:p>
-    <w:p/>
+    <w:p>
+      <w:bookmarkStart w:id="0" w:name="_GoBack"/>
+      <w:bookmarkEnd w:id="0"/>
+    </w:p>
     <w:sectPr>
       <w:headerReference w:type="default" r:id="rId14"/>
       <w:footerReference w:type="even" r:id="rId15"/>
@@ -11528,7 +11656,7 @@
 </file>
 
 <file path=customXml/itemProps1.xml><?xml version="1.0" encoding="utf-8"?>
-<ds:datastoreItem xmlns:ds="http://schemas.openxmlformats.org/officeDocument/2006/customXml" ds:itemID="{724ACE32-18E4-7644-A487-643546FB1282}">
+<ds:datastoreItem xmlns:ds="http://schemas.openxmlformats.org/officeDocument/2006/customXml" ds:itemID="{5FF9ECFF-3BE3-7847-A0C9-C559010FB7F7}">
   <ds:schemaRefs>
     <ds:schemaRef ds:uri="http://schemas.openxmlformats.org/officeDocument/2006/bibliography"/>
   </ds:schemaRefs>

</xml_diff>

<commit_message>
Moved Security section to a requirements and design format.
</commit_message>
<xml_diff>
--- a/Documentation/MarFS-Requirements-Design-Configuration-Admin.docx
+++ b/Documentation/MarFS-Requirements-Design-Configuration-Admin.docx
@@ -1000,7 +1000,83 @@
         <w:pStyle w:val="Heading2"/>
       </w:pPr>
       <w:r>
-        <w:t>High Performance and Eventual Consistency</w:t>
+        <w:t>Scalability</w:t>
+      </w:r>
+    </w:p>
+    <w:p>
+      <w:r>
+        <w:t>MarFS shall provide a means to scale metadata handling as more capacity and file count is added. This scalability shall target the common use case scenarios for large HPC storage systems where there are many clients.</w:t>
+      </w:r>
+    </w:p>
+    <w:p/>
+    <w:p>
+      <w:r>
+        <w:t>MarFS shall provide a means to scale data handling as more capacity and file count is added. This scalability shall target the common use case scenarios for large HPC storage systems where there are many clients.</w:t>
+      </w:r>
+    </w:p>
+    <w:p/>
+    <w:p>
+      <w:r>
+        <w:t>MarFS is not required to solve the scalabilty problem of</w:t>
+      </w:r>
+      <w:r>
+        <w:t xml:space="preserve"> very large single directories.</w:t>
+      </w:r>
+    </w:p>
+    <w:p/>
+    <w:p>
+      <w:r>
+        <w:t>MarFS shall use data structures and techniques that as close to constant in execution time as possible as the file system size and file attributes increase.</w:t>
+      </w:r>
+    </w:p>
+    <w:p>
+      <w:pPr>
+        <w:pStyle w:val="Heading3"/>
+      </w:pPr>
+      <w:r>
+        <w:t>Design to Provide Scalability</w:t>
+      </w:r>
+    </w:p>
+    <w:p>
+      <w:r>
+        <w:t>MarFS currently is concentrating on providing a best-in-class scalable metadata service over a best-in-class scale out object storage system. If you are looking for a way to scale metadata service, but not stripe or hash metadata, MarFS might be the answer. As mentioned, MarFS will use GPFS as the metadata component. GPFS has many features in its ILM (Information Lifecycle Management) component that allows GPFS to be used as an efficient and scalable MarFS metadata server.</w:t>
+      </w:r>
+    </w:p>
+    <w:p/>
+    <w:p>
+      <w:r>
+        <w:t>Currently the MarFS design does not hash or split-up single directories to address the problem of single directories containing a large number of files. MarFS will allow multiple name spaces to be combined into one name space spread across multiple file systems by tree. It is possible for an implementation to use a metadata file system under MarFS that does hash or split-up single directories to address the scalability of directories with many files. And, future MarFS features might include hashed or split-up single directories.</w:t>
+      </w:r>
+    </w:p>
+    <w:p/>
+    <w:p>
+      <w:r>
+        <w:t>The design uses scale out metadata services, via GPFS, and scale out data services, via the object stores, separately. Data and data movement can scale as N file systems or N object stores and it has features to be “friendly” to object systems by trying to form large multi-megabyte sized objects for efficient storage and tracking.</w:t>
+      </w:r>
+    </w:p>
+    <w:p/>
+    <w:p>
+      <w:pPr>
+        <w:rPr>
+          <w:color w:val="FF0000"/>
+        </w:rPr>
+      </w:pPr>
+      <w:r>
+        <w:rPr>
+          <w:color w:val="FF0000"/>
+        </w:rPr>
+        <w:t>Bring the discussion of the pre and post structures here to show how constant time performance is maintained. Also, the use of ILM is part of this design.</w:t>
+      </w:r>
+    </w:p>
+    <w:p>
+      <w:pPr>
+        <w:pStyle w:val="Heading2"/>
+      </w:pPr>
+      <w:r>
+        <w:t>PFS Semantics</w:t>
+      </w:r>
+      <w:r>
+        <w:t xml:space="preserve"> and Eventual Consistency</w:t>
       </w:r>
     </w:p>
     <w:p>
@@ -1020,7 +1096,13 @@
     <w:p/>
     <w:p>
       <w:r>
-        <w:t>MarFS software is not required to check/lock to protect against multiple non-coordinated writers into the same f</w:t>
+        <w:t>MarFS</w:t>
+      </w:r>
+      <w:r>
+        <w:t>, like other PFSes,</w:t>
+      </w:r>
+      <w:r>
+        <w:t xml:space="preserve"> is not required to check/lock to protect against multiple non-coordinated writers into the same f</w:t>
       </w:r>
       <w:r>
         <w:t>ile.</w:t>
@@ -1029,7 +1111,13 @@
     <w:p/>
     <w:p>
       <w:r>
-        <w:t>MarFS shall ensure that the file system’s metadata and data are consistent.</w:t>
+        <w:t xml:space="preserve">MarFS shall ensure that the file system’s metadata and data are </w:t>
+      </w:r>
+      <w:r>
+        <w:t xml:space="preserve">eventually </w:t>
+      </w:r>
+      <w:r>
+        <w:t>consistent.</w:t>
       </w:r>
     </w:p>
     <w:p>
@@ -1116,21 +1204,290 @@
         <w:pStyle w:val="Heading2"/>
       </w:pPr>
       <w:r>
-        <w:t>Scalable Metadata</w:t>
-      </w:r>
-    </w:p>
-    <w:p>
-      <w:r>
-        <w:t>MarFS shall provide a means to scale metadata handling as more capacity and file count is added. This scalability shall target the common use case scenario for large HPC data stores where there are many clients.</w:t>
+        <w:t>Variable File Collections</w:t>
+      </w:r>
+    </w:p>
+    <w:p>
+      <w:r>
+        <w:t xml:space="preserve">The nature of the large </w:t>
+      </w:r>
+      <w:r>
+        <w:t>data stores is that different users have file collections with different attributes. Some users may have many small files while others have moderate collections of moderately sized files, and still others have a handful of very large files. MarFS shall allow for all these cases and yield high performance.</w:t>
+      </w:r>
+    </w:p>
+    <w:p>
+      <w:pPr>
+        <w:pStyle w:val="Heading3"/>
+      </w:pPr>
+      <w:r>
+        <w:t>Design to Provide Variable File Collections</w:t>
+      </w:r>
+    </w:p>
+    <w:p>
+      <w:r>
+        <w:t>MarFS supports the concepts of packed files, uni-files, and multi-object files.</w:t>
+      </w:r>
+      <w:r>
+        <w:t xml:space="preserve"> Furthermore, it allows for multiple data storage solutions to be used as </w:t>
+      </w:r>
+      <w:r>
+        <w:t>the MarFS</w:t>
+      </w:r>
+      <w:r>
+        <w:t xml:space="preserve"> data storage component. These different data storage solutions can be designed to efficiently handle and be high performance for files of different quantity and size attributes.</w:t>
       </w:r>
     </w:p>
     <w:p/>
     <w:p>
       <w:r>
-        <w:t xml:space="preserve">MarFS is not required to </w:t>
-      </w:r>
-      <w:r>
-        <w:t>solve the scalabilty problem of very large single directories..</w:t>
+        <w:t>Packed files are targeted at the case where the user has many small files that are not efficiently handled by the data storage component. The metadata component allows the user to see these as the multiple files they logically are to the user, while the underlying data storage component collects many of them to be stored in a single object so that the data storage component exhibits high performance.</w:t>
+      </w:r>
+    </w:p>
+    <w:p/>
+    <w:p>
+      <w:r>
+        <w:t>Uni-files are targeted at the case where users have moderate collections of moderately sized files. These files are large enough to be efficiently handled by the data storage component</w:t>
+      </w:r>
+      <w:r>
+        <w:t xml:space="preserve"> as individual files. Consequently, there is a 1:1 mapping of the logical file exposed to the user in the metadata component and the physical file stored in the data storage component.</w:t>
+      </w:r>
+    </w:p>
+    <w:p/>
+    <w:p>
+      <w:r>
+        <w:t>Multi-object files are targeted at the case where users have a few very large files. The files are so large that they cannot be efficiently handled by the data storage component unless they are physically stored as multiple objects.</w:t>
+      </w:r>
+      <w:r>
+        <w:t xml:space="preserve"> Thus, the metadata component exposes the file to the user as a single file, but internally tracks all the objects that comprise it so that the data storage component can store it as multiple objects that are sized such that they can be efficiently managed.</w:t>
+      </w:r>
+    </w:p>
+    <w:p/>
+    <w:p>
+      <w:pPr>
+        <w:rPr>
+          <w:color w:val="FF0000"/>
+        </w:rPr>
+      </w:pPr>
+      <w:r>
+        <w:rPr>
+          <w:color w:val="FF0000"/>
+        </w:rPr>
+        <w:t>Bring the information about packed files, uni-files, and multi-object files. Also, bring up information about multiple object storage solutions (or even POSIX storage solutions) that might handle a given workload efficiently. For example, one could have Flash SSDs as a small file solution that does well with small files and high IOPs in place of using packed files on a less expensive solution that does not do so well with small files and high IOPs.</w:t>
+      </w:r>
+    </w:p>
+    <w:p>
+      <w:pPr>
+        <w:pStyle w:val="Heading2"/>
+      </w:pPr>
+      <w:r>
+        <w:t xml:space="preserve">Security </w:t>
+      </w:r>
+    </w:p>
+    <w:p>
+      <w:r>
+        <w:t>MarFS shall obey all POSIX security.</w:t>
+      </w:r>
+      <w:r>
+        <w:t xml:space="preserve"> The POSIX permissions are</w:t>
+      </w:r>
+      <w:r>
+        <w:t>:</w:t>
+      </w:r>
+    </w:p>
+    <w:p>
+      <w:pPr>
+        <w:pStyle w:val="ListParagraph"/>
+        <w:numPr>
+          <w:ilvl w:val="0"/>
+          <w:numId w:val="21"/>
+        </w:numPr>
+      </w:pPr>
+      <w:r>
+        <w:t>r – read</w:t>
+      </w:r>
+    </w:p>
+    <w:p>
+      <w:pPr>
+        <w:pStyle w:val="ListParagraph"/>
+        <w:numPr>
+          <w:ilvl w:val="0"/>
+          <w:numId w:val="21"/>
+        </w:numPr>
+      </w:pPr>
+      <w:r>
+        <w:t>w – write</w:t>
+      </w:r>
+    </w:p>
+    <w:p>
+      <w:pPr>
+        <w:pStyle w:val="ListParagraph"/>
+        <w:numPr>
+          <w:ilvl w:val="0"/>
+          <w:numId w:val="21"/>
+        </w:numPr>
+      </w:pPr>
+      <w:r>
+        <w:t>x – execute</w:t>
+      </w:r>
+    </w:p>
+    <w:p>
+      <w:r>
+        <w:t>for</w:t>
+      </w:r>
+      <w:r>
+        <w:t>:</w:t>
+      </w:r>
+    </w:p>
+    <w:p>
+      <w:pPr>
+        <w:pStyle w:val="ListParagraph"/>
+        <w:numPr>
+          <w:ilvl w:val="0"/>
+          <w:numId w:val="22"/>
+        </w:numPr>
+      </w:pPr>
+      <w:r>
+        <w:t>u – user</w:t>
+      </w:r>
+    </w:p>
+    <w:p>
+      <w:pPr>
+        <w:pStyle w:val="ListParagraph"/>
+        <w:numPr>
+          <w:ilvl w:val="0"/>
+          <w:numId w:val="22"/>
+        </w:numPr>
+      </w:pPr>
+      <w:r>
+        <w:t>g – group</w:t>
+      </w:r>
+    </w:p>
+    <w:p>
+      <w:pPr>
+        <w:pStyle w:val="ListParagraph"/>
+        <w:numPr>
+          <w:ilvl w:val="0"/>
+          <w:numId w:val="22"/>
+        </w:numPr>
+      </w:pPr>
+      <w:r>
+        <w:t xml:space="preserve">o </w:t>
+      </w:r>
+      <w:r>
+        <w:t>– other</w:t>
+      </w:r>
+    </w:p>
+    <w:p/>
+    <w:p>
+      <w:r>
+        <w:t>MarFS shall support additional</w:t>
+      </w:r>
+      <w:r>
+        <w:t xml:space="preserve"> permissions that may be supported by other data stores. These are in addition to the POSIX permissions .</w:t>
+      </w:r>
+      <w:r>
+        <w:t>The values are rmwmrdwd:</w:t>
+      </w:r>
+    </w:p>
+    <w:p>
+      <w:pPr>
+        <w:pStyle w:val="ListParagraph"/>
+        <w:numPr>
+          <w:ilvl w:val="0"/>
+          <w:numId w:val="20"/>
+        </w:numPr>
+      </w:pPr>
+      <w:r>
+        <w:t>rm – read metadata</w:t>
+      </w:r>
+    </w:p>
+    <w:p>
+      <w:pPr>
+        <w:pStyle w:val="ListParagraph"/>
+        <w:numPr>
+          <w:ilvl w:val="0"/>
+          <w:numId w:val="20"/>
+        </w:numPr>
+      </w:pPr>
+      <w:r>
+        <w:t>wm – write metadata</w:t>
+      </w:r>
+    </w:p>
+    <w:p>
+      <w:pPr>
+        <w:pStyle w:val="ListParagraph"/>
+        <w:numPr>
+          <w:ilvl w:val="0"/>
+          <w:numId w:val="20"/>
+        </w:numPr>
+      </w:pPr>
+      <w:r>
+        <w:t>rd – read data</w:t>
+      </w:r>
+    </w:p>
+    <w:p>
+      <w:pPr>
+        <w:pStyle w:val="ListParagraph"/>
+        <w:numPr>
+          <w:ilvl w:val="0"/>
+          <w:numId w:val="20"/>
+        </w:numPr>
+      </w:pPr>
+      <w:r>
+        <w:t>wd – write data</w:t>
+      </w:r>
+    </w:p>
+    <w:p>
+      <w:pPr>
+        <w:pStyle w:val="ListParagraph"/>
+        <w:numPr>
+          <w:ilvl w:val="0"/>
+          <w:numId w:val="20"/>
+        </w:numPr>
+        <w:rPr>
+          <w:rFonts w:ascii="Arial" w:hAnsi="Arial" w:cs="Arial"/>
+        </w:rPr>
+      </w:pPr>
+      <w:r>
+        <w:rPr>
+          <w:rFonts w:ascii="Arial" w:hAnsi="Arial" w:cs="Arial"/>
+        </w:rPr>
+        <w:t>ud – unlink data</w:t>
+      </w:r>
+    </w:p>
+    <w:p>
+      <w:pPr>
+        <w:pStyle w:val="ListParagraph"/>
+        <w:numPr>
+          <w:ilvl w:val="0"/>
+          <w:numId w:val="20"/>
+        </w:numPr>
+        <w:rPr>
+          <w:rFonts w:ascii="Arial" w:hAnsi="Arial" w:cs="Arial"/>
+        </w:rPr>
+      </w:pPr>
+      <w:r>
+        <w:rPr>
+          <w:rFonts w:ascii="Arial" w:hAnsi="Arial" w:cs="Arial"/>
+        </w:rPr>
+        <w:t>td – truncate data</w:t>
+      </w:r>
+    </w:p>
+    <w:p/>
+    <w:p>
+      <w:pPr>
+        <w:rPr>
+          <w:sz w:val="28"/>
+          <w:szCs w:val="28"/>
+        </w:rPr>
+      </w:pPr>
+    </w:p>
+    <w:p>
+      <w:r>
+        <w:t xml:space="preserve">MarFS shall protect files that are deleted by the user, but not actually removed from the </w:t>
+      </w:r>
+      <w:r>
+        <w:t>system until garbage space is collected.</w:t>
       </w:r>
     </w:p>
     <w:p>
@@ -1138,96 +1495,322 @@
         <w:pStyle w:val="Heading3"/>
       </w:pPr>
       <w:r>
-        <w:t>Design to Provide Scalable Metadata</w:t>
-      </w:r>
-    </w:p>
-    <w:p>
-      <w:r>
-        <w:t xml:space="preserve">MarFS currently is concentrating on providing a best-in-class scalable metadata service over a best-in-class scale out object storage system. </w:t>
-      </w:r>
-      <w:r>
-        <w:t>If you are looking for a way to scale metadata service, but not stripe or hash metada</w:t>
-      </w:r>
-      <w:r>
-        <w:t xml:space="preserve">ta, MarFS might be the answer. </w:t>
-      </w:r>
-      <w:r>
-        <w:t>As mentioned, MarFS</w:t>
-      </w:r>
-      <w:r>
-        <w:t xml:space="preserve"> will use GPFS as the metadata </w:t>
-      </w:r>
-      <w:r>
-        <w:t>component</w:t>
-      </w:r>
-      <w:r>
-        <w:t>. GPFS has many</w:t>
-      </w:r>
-      <w:r>
-        <w:t xml:space="preserve"> features in its ILM (Information Lifecycle Management) component that allows GPFS to be used as an efficient and scalable MarFS metadata server.</w:t>
+        <w:t>Design to Provide Security</w:t>
+      </w:r>
+    </w:p>
+    <w:p>
+      <w:r>
+        <w:t xml:space="preserve">MarFS obeys all POSIX security. Additionally, special security </w:t>
+      </w:r>
+      <w:r>
+        <w:t>may</w:t>
+      </w:r>
+      <w:r>
+        <w:t xml:space="preserve"> be added by configuration to manage </w:t>
+      </w:r>
+      <w:r>
+        <w:t>which</w:t>
+      </w:r>
+      <w:r>
+        <w:t xml:space="preserve"> parts of the name space allow metadata and data update/read, and you can control </w:t>
+      </w:r>
+      <w:r>
+        <w:t>these</w:t>
+      </w:r>
+      <w:r>
+        <w:t xml:space="preserve"> special permissions for interactive and batch separately.</w:t>
       </w:r>
     </w:p>
     <w:p/>
     <w:p>
       <w:r>
-        <w:t>Currently the MarFS design does not hash or split</w:t>
-      </w:r>
-      <w:r>
-        <w:t>-up</w:t>
-      </w:r>
-      <w:r>
-        <w:t xml:space="preserve"> single directories to address the problem of single directories </w:t>
-      </w:r>
-      <w:r>
-        <w:t>containing a large number</w:t>
-      </w:r>
-      <w:r>
-        <w:t xml:space="preserve"> of files. MarFS will allow multiple name spaces to be combined into one name space spread across multiple file systems by tree. It is possible for an implementation to use a </w:t>
-      </w:r>
-      <w:r>
-        <w:t xml:space="preserve">metadata </w:t>
-      </w:r>
-      <w:r>
-        <w:t>file system under MarFS that does hash or split</w:t>
-      </w:r>
-      <w:r>
-        <w:t>-up</w:t>
-      </w:r>
-      <w:r>
-        <w:t xml:space="preserve"> single directories to address the scalability of directories with many files. And, future MarFS features might include hashed or split-up single directories.</w:t>
+        <w:t>By adding the additional data store permissions it is possible, for</w:t>
+      </w:r>
+      <w:r>
+        <w:t xml:space="preserve"> example</w:t>
+      </w:r>
+      <w:r>
+        <w:t xml:space="preserve">, </w:t>
+      </w:r>
+      <w:r>
+        <w:t xml:space="preserve">to allow read and write in POSIX permissions, allow metadata changes </w:t>
+      </w:r>
+      <w:r>
+        <w:t xml:space="preserve">but not allow writing of data. </w:t>
+      </w:r>
+      <w:r>
+        <w:t>This value is not stored with the file, it is interpreted real time, so this is a fast way to shut of</w:t>
+      </w:r>
+      <w:r>
+        <w:t>f write of data or metadata etc.</w:t>
+      </w:r>
+      <w:r>
+        <w:t xml:space="preserve"> This item can change based on allowed activity against this namespace and the data/space it represents.</w:t>
       </w:r>
     </w:p>
     <w:p/>
     <w:p>
       <w:r>
-        <w:t xml:space="preserve">The design uses </w:t>
-      </w:r>
-      <w:r>
-        <w:t>scale out metadata services</w:t>
-      </w:r>
-      <w:r>
-        <w:t>, via GPFS,</w:t>
+        <w:t xml:space="preserve">Object Security </w:t>
+      </w:r>
+      <w:r>
+        <w:t>could be</w:t>
+      </w:r>
+      <w:r>
+        <w:t xml:space="preserve"> provided by the following methods</w:t>
+      </w:r>
+      <w:r>
+        <w:t>:</w:t>
+      </w:r>
+    </w:p>
+    <w:p>
+      <w:pPr>
+        <w:pStyle w:val="ListParagraph"/>
+        <w:numPr>
+          <w:ilvl w:val="0"/>
+          <w:numId w:val="23"/>
+        </w:numPr>
+      </w:pPr>
+      <w:r>
+        <w:t>Vault</w:t>
+      </w:r>
+      <w:r>
+        <w:t>: W</w:t>
+      </w:r>
+      <w:r>
+        <w:t xml:space="preserve">here </w:t>
+      </w:r>
+      <w:r>
+        <w:t>a password or a key to open a password in a file</w:t>
+      </w:r>
+      <w:r>
+        <w:t xml:space="preserve"> for a given user</w:t>
+      </w:r>
+      <w:r>
+        <w:t xml:space="preserve"> </w:t>
+      </w:r>
+      <w:r>
+        <w:t>is stashed</w:t>
+      </w:r>
+      <w:r>
+        <w:t>.</w:t>
+      </w:r>
+      <w:r>
+        <w:br/>
+      </w:r>
+      <w:r>
+        <w:br/>
+      </w:r>
+      <w:r>
+        <w:t>FUSE</w:t>
+      </w:r>
+      <w:r>
+        <w:t xml:space="preserve"> runs as root or similar so it can become stgadmin, read in the secret, then it </w:t>
+      </w:r>
+      <w:r>
+        <w:t xml:space="preserve">is in the fuse daemons memory. </w:t>
+      </w:r>
+      <w:r>
+        <w:t>Since it is in a different process space run by root users can’t see that info.</w:t>
+      </w:r>
+      <w:r>
+        <w:br/>
+      </w:r>
+      <w:r>
+        <w:br/>
+      </w:r>
+      <w:r>
+        <w:t>Pftool and other batch utilities would either run as stgadmin/root or use setuid sticky bits to gain access to the secr</w:t>
+      </w:r>
+      <w:r>
+        <w:t>et to open up the object repo. Since this</w:t>
+      </w:r>
+      <w:r>
+        <w:t xml:space="preserve"> is somewhat dangerous </w:t>
+      </w:r>
+      <w:r>
+        <w:t xml:space="preserve">pftool will </w:t>
+      </w:r>
+      <w:r>
+        <w:t xml:space="preserve">run batch processes on other nodes </w:t>
+      </w:r>
+      <w:r>
+        <w:t xml:space="preserve">or containers. It will run remote of the user process where the user </w:t>
+      </w:r>
+      <w:r>
+        <w:t>type</w:t>
+      </w:r>
+      <w:r>
+        <w:t>s</w:t>
+      </w:r>
+      <w:r>
+        <w:t xml:space="preserve"> </w:t>
+      </w:r>
+      <w:r>
+        <w:t>a command</w:t>
       </w:r>
       <w:r>
         <w:t xml:space="preserve"> and </w:t>
       </w:r>
       <w:r>
-        <w:t xml:space="preserve">scale out </w:t>
-      </w:r>
-      <w:r>
-        <w:t>data service</w:t>
-      </w:r>
-      <w:r>
-        <w:t>s, via the object stores,</w:t>
-      </w:r>
-      <w:r>
-        <w:t xml:space="preserve"> separately. Data and data movement can scale as N file systems or N object </w:t>
-      </w:r>
-      <w:r>
-        <w:t>stores</w:t>
-      </w:r>
-      <w:r>
-        <w:t xml:space="preserve"> and it has features to be “friendly” to object systems by trying to form large multi-megabyte sized objects for efficient storage and tracking</w:t>
+        <w:t>some number of</w:t>
+      </w:r>
+      <w:r>
+        <w:t xml:space="preserve"> machines go off and get </w:t>
+      </w:r>
+      <w:r>
+        <w:t>the answer or do an operation on behalf of the user while the user does not</w:t>
+      </w:r>
+      <w:r>
+        <w:t xml:space="preserve"> have access to the batch machines except through a controlled interface.</w:t>
+      </w:r>
+      <w:r>
+        <w:br/>
+      </w:r>
+      <w:r>
+        <w:br/>
+      </w:r>
+      <w:r>
+        <w:t>This method is easy to implement and uses a strong security method</w:t>
+      </w:r>
+      <w:r>
+        <w:t>. I</w:t>
+      </w:r>
+      <w:r>
+        <w:t xml:space="preserve">t allows </w:t>
+      </w:r>
+      <w:r>
+        <w:t>the</w:t>
+      </w:r>
+      <w:r>
+        <w:t xml:space="preserve"> the password </w:t>
+      </w:r>
+      <w:r>
+        <w:t xml:space="preserve">to change </w:t>
+      </w:r>
+      <w:r>
+        <w:t>on</w:t>
+      </w:r>
+      <w:r>
+        <w:t xml:space="preserve"> </w:t>
+      </w:r>
+      <w:r>
+        <w:t xml:space="preserve">the </w:t>
+      </w:r>
+      <w:r>
+        <w:t xml:space="preserve">object server and in the secret files owned by </w:t>
+      </w:r>
+      <w:r>
+        <w:t>the user</w:t>
+      </w:r>
+      <w:r>
+        <w:t xml:space="preserve"> whenever </w:t>
+      </w:r>
+      <w:r>
+        <w:t>one feels it is necessary to change the password. It’s</w:t>
+      </w:r>
+      <w:r>
+        <w:t xml:space="preserve"> </w:t>
+      </w:r>
+      <w:r>
+        <w:t>similar in nature to</w:t>
+      </w:r>
+      <w:r>
+        <w:t xml:space="preserve"> a grou</w:t>
+      </w:r>
+      <w:r>
+        <w:t xml:space="preserve">p of people </w:t>
+      </w:r>
+      <w:r>
+        <w:t>who have the combination to a shared vault.</w:t>
+      </w:r>
+      <w:r>
+        <w:br/>
+      </w:r>
+      <w:r>
+        <w:br/>
+        <w:t xml:space="preserve">There may be </w:t>
+      </w:r>
+      <w:r>
+        <w:t>more than one password, one per repo</w:t>
+      </w:r>
+      <w:r>
+        <w:t xml:space="preserve">, one per namespace, one per whatever, </w:t>
+      </w:r>
+      <w:r>
+        <w:t xml:space="preserve">but not too many, </w:t>
+      </w:r>
+      <w:r>
+        <w:t xml:space="preserve">it needs to be </w:t>
+      </w:r>
+      <w:r>
+        <w:t>manageable.</w:t>
+      </w:r>
+    </w:p>
+    <w:p>
+      <w:pPr>
+        <w:pStyle w:val="ListParagraph"/>
+        <w:numPr>
+          <w:ilvl w:val="0"/>
+          <w:numId w:val="23"/>
+        </w:numPr>
+      </w:pPr>
+      <w:r>
+        <w:t>Per O</w:t>
+      </w:r>
+      <w:r>
+        <w:t>bject</w:t>
+      </w:r>
+      <w:r>
+        <w:t>: W</w:t>
+      </w:r>
+      <w:r>
+        <w:t xml:space="preserve">here </w:t>
+      </w:r>
+      <w:r>
+        <w:t xml:space="preserve">a data store vendor, such as Scality or EMC, </w:t>
+      </w:r>
+      <w:r>
+        <w:t>adds</w:t>
+      </w:r>
+      <w:r>
+        <w:t xml:space="preserve"> the ability to require a </w:t>
+      </w:r>
+      <w:r>
+        <w:t>secret on each object request.</w:t>
+      </w:r>
+      <w:r>
+        <w:t xml:space="preserve"> </w:t>
+      </w:r>
+      <w:r>
+        <w:t>The</w:t>
+      </w:r>
+      <w:r>
+        <w:t xml:space="preserve"> secret</w:t>
+      </w:r>
+      <w:r>
+        <w:t xml:space="preserve"> would be stored</w:t>
+      </w:r>
+      <w:r>
+        <w:t xml:space="preserve"> into the POSIX</w:t>
+      </w:r>
+      <w:r>
+        <w:t xml:space="preserve"> metadata for each file. </w:t>
+      </w:r>
+      <w:r>
+        <w:t>This would work as well and is pretty elegant too</w:t>
+      </w:r>
+      <w:r>
+        <w:t xml:space="preserve">, but it doesn’t allow </w:t>
+      </w:r>
+      <w:r>
+        <w:t>one to change something simply</w:t>
+      </w:r>
+      <w:r>
+        <w:t xml:space="preserve"> to re-secure compromised </w:t>
+      </w:r>
+      <w:r>
+        <w:t>information</w:t>
       </w:r>
       <w:r>
         <w:t>.</w:t>
@@ -1235,80 +1818,221 @@
     </w:p>
     <w:p>
       <w:pPr>
-        <w:pStyle w:val="Heading2"/>
-      </w:pPr>
-      <w:r>
-        <w:t>Variable File Collections</w:t>
-      </w:r>
-    </w:p>
-    <w:p>
-      <w:r>
-        <w:t xml:space="preserve">The nature of the large </w:t>
-      </w:r>
-      <w:r>
-        <w:t>data stores is that different users have file collections with different attributes. Some users may have many small files while others have moderate collections of moderately sized files, and still others have a handful of very large files. MarFS shall allow for all these cases and yield high performance.</w:t>
-      </w:r>
-    </w:p>
-    <w:p>
-      <w:pPr>
-        <w:pStyle w:val="Heading3"/>
-      </w:pPr>
-      <w:r>
-        <w:t>Design to Provide Variable File Collections</w:t>
-      </w:r>
-    </w:p>
-    <w:p>
-      <w:r>
-        <w:t>MarFS supports the concepts of packed files, uni-files, and multi-object files.</w:t>
-      </w:r>
-      <w:r>
-        <w:t xml:space="preserve"> Furthermore, it allows for multiple data storage solutions to be used as </w:t>
-      </w:r>
-      <w:r>
-        <w:t>the MarFS</w:t>
-      </w:r>
-      <w:r>
-        <w:t xml:space="preserve"> data storage component. These different data storage solutions can be designed to efficiently handle and be high performance for files of different quantity and size attributes.</w:t>
+        <w:pStyle w:val="ListParagraph"/>
+        <w:numPr>
+          <w:ilvl w:val="0"/>
+          <w:numId w:val="23"/>
+        </w:numPr>
+      </w:pPr>
+      <w:r>
+        <w:t>Combination of Vault and Per Object</w:t>
+      </w:r>
+      <w:r>
+        <w:t>:</w:t>
+      </w:r>
+      <w:r>
+        <w:t xml:space="preserve"> </w:t>
+      </w:r>
+      <w:r>
+        <w:t>It is</w:t>
+      </w:r>
+      <w:r>
+        <w:t xml:space="preserve"> unclea</w:t>
+      </w:r>
+      <w:r>
+        <w:t xml:space="preserve">r that this is any better than Vault by itself. It may </w:t>
+      </w:r>
+      <w:r>
+        <w:t>slow down the smart hacker</w:t>
+      </w:r>
+      <w:r>
+        <w:t>,</w:t>
+      </w:r>
+      <w:r>
+        <w:t xml:space="preserve"> but not much</w:t>
+      </w:r>
+      <w:r>
+        <w:t>.</w:t>
+      </w:r>
+    </w:p>
+    <w:p>
+      <w:pPr>
+        <w:pStyle w:val="ListParagraph"/>
+        <w:numPr>
+          <w:ilvl w:val="0"/>
+          <w:numId w:val="23"/>
+        </w:numPr>
+      </w:pPr>
+      <w:r>
+        <w:t>Encryption</w:t>
+      </w:r>
+      <w:r>
+        <w:t>:</w:t>
+      </w:r>
+      <w:r>
+        <w:t xml:space="preserve"> </w:t>
+      </w:r>
+      <w:r>
+        <w:t>One</w:t>
+      </w:r>
+      <w:r>
+        <w:t xml:space="preserve"> could </w:t>
+      </w:r>
+      <w:r>
+        <w:t>sniff the wire and get the data. If the data is</w:t>
+      </w:r>
+      <w:r>
+        <w:t xml:space="preserve"> encrypt</w:t>
+      </w:r>
+      <w:r>
+        <w:t>ed</w:t>
+      </w:r>
+      <w:r>
+        <w:t xml:space="preserve"> </w:t>
+      </w:r>
+      <w:r>
+        <w:t>one could not sniff the wire and get to the data as it goes across the network. This</w:t>
+      </w:r>
+      <w:r>
+        <w:t xml:space="preserve"> would be more than we are doing now with mass data mo</w:t>
+      </w:r>
+      <w:r>
+        <w:t xml:space="preserve">vement. </w:t>
+      </w:r>
+      <w:r>
+        <w:t>Encryption at rest</w:t>
+      </w:r>
+      <w:r>
+        <w:t xml:space="preserve"> </w:t>
+      </w:r>
+      <w:r>
+        <w:t>isn’t an advantage because the data is erasure-coded</w:t>
+      </w:r>
+      <w:r>
+        <w:t xml:space="preserve"> on the server and that is a per object erasure</w:t>
+      </w:r>
+      <w:r>
+        <w:t>-code</w:t>
+      </w:r>
+      <w:r>
+        <w:t>, so</w:t>
+      </w:r>
+      <w:r>
+        <w:t xml:space="preserve"> </w:t>
+      </w:r>
+      <w:r>
+        <w:t>one</w:t>
+      </w:r>
+      <w:r>
+        <w:t xml:space="preserve"> would have to </w:t>
+      </w:r>
+      <w:r>
+        <w:t xml:space="preserve">physically </w:t>
+      </w:r>
+      <w:r>
+        <w:t>steal a lot</w:t>
+      </w:r>
+      <w:r>
+        <w:t xml:space="preserve"> of disks to m</w:t>
+      </w:r>
+      <w:r>
+        <w:t xml:space="preserve">ake any thing out of the data. </w:t>
+      </w:r>
+      <w:r>
+        <w:t xml:space="preserve">Encryption would need to be by name </w:t>
+      </w:r>
+      <w:r>
+        <w:t xml:space="preserve">space or by repo or by object. </w:t>
+      </w:r>
+      <w:r>
+        <w:t>In all cases we have to stash the encryption keys somewhere and</w:t>
+      </w:r>
+      <w:r>
+        <w:t xml:space="preserve"> it essentially becomes Vault or Per Object or their combination</w:t>
+      </w:r>
+      <w:r>
+        <w:t>.</w:t>
       </w:r>
     </w:p>
     <w:p/>
     <w:p>
       <w:r>
-        <w:t>Packed files are targeted at the case where the user has many small files that are not efficiently handled by the data storage component. The metadata component allows the user to see these as the multiple files they logically are to the user, while the underlying data storage component collects many of them to be stored in a single object so that the data storage component exhibits high performance.</w:t>
+        <w:t>Vault appears</w:t>
+      </w:r>
+      <w:r>
+        <w:t xml:space="preserve"> pretty elegant as you ca</w:t>
+      </w:r>
+      <w:r>
+        <w:t xml:space="preserve">n change the secret often etc. </w:t>
+      </w:r>
+      <w:r>
+        <w:t>It requires basically no coding, just some administration for the most part.</w:t>
+      </w:r>
+      <w:r>
+        <w:t xml:space="preserve"> Our design will use Vault, but </w:t>
+      </w:r>
+      <w:r>
+        <w:t xml:space="preserve">leave room in our </w:t>
+      </w:r>
+      <w:r>
+        <w:t>design</w:t>
+      </w:r>
+      <w:r>
+        <w:t xml:space="preserve"> for a per file password just in case we decide to go down that path.</w:t>
+      </w:r>
+      <w:r>
+        <w:t xml:space="preserve"> </w:t>
+      </w:r>
+      <w:r>
+        <w:t xml:space="preserve">If at some point we find a better way that doesn’t require setuid/sticky then we could </w:t>
+      </w:r>
+      <w:r>
+        <w:t>remove the restriction of running pftool on batch nodes only. One can</w:t>
+      </w:r>
+      <w:r>
+        <w:t xml:space="preserve"> still run</w:t>
+      </w:r>
+      <w:r>
+        <w:t xml:space="preserve"> pftool’s</w:t>
+      </w:r>
+      <w:r>
+        <w:t xml:space="preserve"> pcp or p</w:t>
+      </w:r>
+      <w:r>
+        <w:t>ls interactively, it run</w:t>
+      </w:r>
+      <w:r>
+        <w:t>s</w:t>
+      </w:r>
+      <w:r>
+        <w:t xml:space="preserve"> a batch program on the batch servers and connect</w:t>
+      </w:r>
+      <w:r>
+        <w:t>s</w:t>
+      </w:r>
+      <w:r>
+        <w:t xml:space="preserve"> the console to </w:t>
+      </w:r>
+      <w:r>
+        <w:t>one’s</w:t>
+      </w:r>
+      <w:r>
+        <w:t xml:space="preserve"> </w:t>
+      </w:r>
+      <w:r>
+        <w:t>interactive session</w:t>
+      </w:r>
+      <w:r>
+        <w:t>.</w:t>
       </w:r>
     </w:p>
     <w:p/>
     <w:p>
       <w:r>
-        <w:t>Uni-files are targeted at the case where users have moderate collections of moderately sized files. These files are large enough to be efficiently handled by the data storage component</w:t>
-      </w:r>
-      <w:r>
-        <w:t xml:space="preserve"> as individual files. Consequently, there is a 1:1 mapping of the logical file exposed to the user in the metadata component and the physical file stored in the data storage component.</w:t>
+        <w:t>Unlink and truncate operations leaves pointers to files and data in the trash directory for that namespace. It is important to protect the trash directory because it will contain trash names and space from various users/groups. It does not have a directory structure so maintaining control over access has to be managed since being able to find files requires the execute permission on the directory structure above a file. The FUSE daemon and pftool will deny all access to the trash directory. A trash utility will be created that allows users to interrogate the trash based on file ownership, groups, and/or POSIX permissions, all of which are preserved when files are moved to the trash directory and when files are truncated causing space to be moved to the trash directory.</w:t>
       </w:r>
     </w:p>
     <w:p/>
-    <w:p>
-      <w:r>
-        <w:t>Multi-object files are targeted at the case where users have a few very large files. The files are so large that they cannot be efficiently handled by the data storage component unless they are physically stored as multiple objects.</w:t>
-      </w:r>
-      <w:r>
-        <w:t xml:space="preserve"> Thus, the metadata component exposes the file to the user as a single file, but internally tracks all the objects that comprise it so that the data storage component can store it as multiple objects that are sized such that they can be efficiently managed.</w:t>
-      </w:r>
-    </w:p>
-    <w:p/>
-    <w:p>
-      <w:pPr>
-        <w:rPr>
-          <w:color w:val="FF0000"/>
-        </w:rPr>
-      </w:pPr>
-      <w:r>
-        <w:rPr>
-          <w:color w:val="FF0000"/>
-        </w:rPr>
-        <w:t>Bring the information about packed files, uni-files, and multi-object files. Also, bring up information about multiple object storage solutions (or even POSIX storage solutions) that might handle a given workload efficiently. For example, one could have Flash SSDs as a small file solution that does well with small files and high IOPs in place of using packed files on a less expensive solution that does not do so well with small files and high IOPs.</w:t>
-      </w:r>
-    </w:p>
     <w:p/>
     <w:p>
       <w:pPr>
@@ -1642,7 +2366,7 @@
           <w:noProof/>
         </w:rPr>
         <w:drawing>
-          <wp:inline distT="0" distB="0" distL="0" distR="0">
+          <wp:inline distT="0" distB="0" distL="0" distR="0" wp14:anchorId="7B8FA31B" wp14:editId="50714E1A">
             <wp:extent cx="5486400" cy="4110355"/>
             <wp:effectExtent l="0" t="0" r="0" b="4445"/>
             <wp:docPr id="2" name="Picture 2" descr="Yosemite 10.10:Users:ggrider:Desktop:Screen Shot 2015-03-24 at 2.08.44 PM.png"/>
@@ -1746,7 +2470,7 @@
           <w:noProof/>
         </w:rPr>
         <w:drawing>
-          <wp:inline distT="0" distB="0" distL="0" distR="0">
+          <wp:inline distT="0" distB="0" distL="0" distR="0" wp14:anchorId="25CE08B3" wp14:editId="6C3078EA">
             <wp:extent cx="5486400" cy="4001770"/>
             <wp:effectExtent l="0" t="0" r="0" b="11430"/>
             <wp:docPr id="4" name="Picture 4" descr="Yosemite 10.10:Users:ggrider:Desktop:Screen Shot 2015-03-24 at 9.51.14 PM.png"/>
@@ -1988,7 +2712,19 @@
         <w:rPr>
           <w:rFonts w:ascii="Arial" w:hAnsi="Arial" w:cs="Arial"/>
         </w:rPr>
-        <w:t>There also needs to be a small suite of batch programs for managing the file system.  These utilities are needed for counting up space used in a namespace or part of a name space for quota enforcement.  Batch utilities for space management/reclaimation/packing/repacking of small files into objects etc. also need to be provided.  If GPFS is used as the POSIX metadata file systems for MarFS, the GPFS ILM features that allow for very fast inode shadow table scanning and threaded name merges etc. can be utilized to look through millions of files in minutes to perform these management tasks.  These utilities need to be specified at some point and would be easy to add to over time.</w:t>
+        <w:t>There also needs to be a small suite of batch programs for managing the file system.  These utilities are needed for counting up space used in a namespace or part of a name space for quota enforcement.  Batch utilities for space management/</w:t>
+      </w:r>
+      <w:r>
+        <w:rPr>
+          <w:rFonts w:ascii="Arial" w:hAnsi="Arial" w:cs="Arial"/>
+        </w:rPr>
+        <w:t>reclamation</w:t>
+      </w:r>
+      <w:r>
+        <w:rPr>
+          <w:rFonts w:ascii="Arial" w:hAnsi="Arial" w:cs="Arial"/>
+        </w:rPr>
+        <w:t>/packing/repacking of small files into objects etc. also need to be provided.  If GPFS is used as the POSIX metadata file systems for MarFS, the GPFS ILM features that allow for very fast inode shadow table scanning and threaded name merges etc. can be utilized to look through millions of files in minutes to perform these management tasks.  These utilities need to be specified at some point and would be easy to add to over time.</w:t>
       </w:r>
     </w:p>
     <w:p>
@@ -2035,7 +2771,7 @@
           <w:noProof/>
         </w:rPr>
         <w:drawing>
-          <wp:inline distT="0" distB="0" distL="0" distR="0">
+          <wp:inline distT="0" distB="0" distL="0" distR="0" wp14:anchorId="1A9BAA90" wp14:editId="60EB0C09">
             <wp:extent cx="5486400" cy="4110355"/>
             <wp:effectExtent l="0" t="0" r="0" b="4445"/>
             <wp:docPr id="7" name="Picture 7" descr="Yosemite 10.10:Users:ggrider:Desktop:Screen Shot 2015-04-02 at 8.04.52 PM.png"/>
@@ -2161,7 +2897,7 @@
           <w:noProof/>
         </w:rPr>
         <w:drawing>
-          <wp:inline distT="0" distB="0" distL="0" distR="0">
+          <wp:inline distT="0" distB="0" distL="0" distR="0" wp14:anchorId="3439982D" wp14:editId="208FC733">
             <wp:extent cx="5486400" cy="3413125"/>
             <wp:effectExtent l="19050" t="0" r="0" b="0"/>
             <wp:docPr id="9" name="Picture 9" descr="Yosemite 10.10:Users:ggrider:Desktop:Screen Shot 2015-04-02 at 8.05.05 PM.png"/>
@@ -2311,7 +3047,7 @@
           <w:noProof/>
         </w:rPr>
         <w:drawing>
-          <wp:inline distT="0" distB="0" distL="0" distR="0">
+          <wp:inline distT="0" distB="0" distL="0" distR="0" wp14:anchorId="46D9A2A1" wp14:editId="2640CFAF">
             <wp:extent cx="5943600" cy="4429083"/>
             <wp:effectExtent l="19050" t="0" r="0" b="0"/>
             <wp:docPr id="5" name="Picture 7"/>
@@ -6390,717 +7126,6 @@
           <w:rFonts w:ascii="Calibri" w:hAnsi="Calibri" w:cs="Calibri"/>
           <w:b/>
         </w:rPr>
-        <w:t>Security section</w:t>
-      </w:r>
-    </w:p>
-    <w:p>
-      <w:pPr>
-        <w:widowControl w:val="0"/>
-        <w:autoSpaceDE w:val="0"/>
-        <w:autoSpaceDN w:val="0"/>
-        <w:adjustRightInd w:val="0"/>
-        <w:rPr>
-          <w:rFonts w:ascii="Calibri" w:hAnsi="Calibri" w:cs="Calibri"/>
-        </w:rPr>
-      </w:pPr>
-      <w:r>
-        <w:rPr>
-          <w:rFonts w:ascii="Calibri" w:hAnsi="Calibri" w:cs="Calibri"/>
-        </w:rPr>
-        <w:t>All  POSIX security is obeyed by MarFS and in addition special security can be added by configuration to manage what parts of the name space allow metadata and data update/read, and you can control those special permissions for interactive and batch separately</w:t>
-      </w:r>
-    </w:p>
-    <w:p>
-      <w:pPr>
-        <w:widowControl w:val="0"/>
-        <w:autoSpaceDE w:val="0"/>
-        <w:autoSpaceDN w:val="0"/>
-        <w:adjustRightInd w:val="0"/>
-        <w:rPr>
-          <w:rFonts w:ascii="Calibri" w:hAnsi="Calibri" w:cs="Calibri"/>
-        </w:rPr>
-      </w:pPr>
-      <w:r>
-        <w:rPr>
-          <w:rFonts w:ascii="Arial" w:hAnsi="Arial" w:cs="Arial"/>
-        </w:rPr>
-        <w:t xml:space="preserve">These permissions are above and beyond the POSIX permissions (rwx/ugo).  This is because external repositories may have special permissions that don’t </w:t>
-      </w:r>
-      <w:r>
-        <w:rPr>
-          <w:rFonts w:ascii="Calibri" w:hAnsi="Calibri" w:cs="Calibri"/>
-        </w:rPr>
-        <w:t>map exactly to POSIX permissions.  The values are rmwmrdwd:</w:t>
-      </w:r>
-    </w:p>
-    <w:p>
-      <w:pPr>
-        <w:widowControl w:val="0"/>
-        <w:autoSpaceDE w:val="0"/>
-        <w:autoSpaceDN w:val="0"/>
-        <w:adjustRightInd w:val="0"/>
-        <w:rPr>
-          <w:rFonts w:ascii="Calibri" w:hAnsi="Calibri" w:cs="Calibri"/>
-        </w:rPr>
-      </w:pPr>
-      <w:r>
-        <w:rPr>
-          <w:rFonts w:ascii="Calibri" w:hAnsi="Calibri" w:cs="Calibri"/>
-        </w:rPr>
-        <w:t>rm – read metadata</w:t>
-      </w:r>
-    </w:p>
-    <w:p>
-      <w:pPr>
-        <w:widowControl w:val="0"/>
-        <w:autoSpaceDE w:val="0"/>
-        <w:autoSpaceDN w:val="0"/>
-        <w:adjustRightInd w:val="0"/>
-        <w:rPr>
-          <w:rFonts w:ascii="Calibri" w:hAnsi="Calibri" w:cs="Calibri"/>
-        </w:rPr>
-      </w:pPr>
-      <w:r>
-        <w:rPr>
-          <w:rFonts w:ascii="Calibri" w:hAnsi="Calibri" w:cs="Calibri"/>
-        </w:rPr>
-        <w:t>wm – write metadata</w:t>
-      </w:r>
-    </w:p>
-    <w:p>
-      <w:pPr>
-        <w:widowControl w:val="0"/>
-        <w:autoSpaceDE w:val="0"/>
-        <w:autoSpaceDN w:val="0"/>
-        <w:adjustRightInd w:val="0"/>
-        <w:rPr>
-          <w:rFonts w:ascii="Calibri" w:hAnsi="Calibri" w:cs="Calibri"/>
-        </w:rPr>
-      </w:pPr>
-      <w:r>
-        <w:rPr>
-          <w:rFonts w:ascii="Calibri" w:hAnsi="Calibri" w:cs="Calibri"/>
-        </w:rPr>
-        <w:t>rd – read data</w:t>
-      </w:r>
-    </w:p>
-    <w:p>
-      <w:pPr>
-        <w:widowControl w:val="0"/>
-        <w:autoSpaceDE w:val="0"/>
-        <w:autoSpaceDN w:val="0"/>
-        <w:adjustRightInd w:val="0"/>
-        <w:rPr>
-          <w:rFonts w:ascii="Calibri" w:hAnsi="Calibri" w:cs="Calibri"/>
-        </w:rPr>
-      </w:pPr>
-      <w:r>
-        <w:rPr>
-          <w:rFonts w:ascii="Calibri" w:hAnsi="Calibri" w:cs="Calibri"/>
-        </w:rPr>
-        <w:t>wd – write data</w:t>
-      </w:r>
-    </w:p>
-    <w:p>
-      <w:pPr>
-        <w:widowControl w:val="0"/>
-        <w:autoSpaceDE w:val="0"/>
-        <w:autoSpaceDN w:val="0"/>
-        <w:adjustRightInd w:val="0"/>
-        <w:rPr>
-          <w:rFonts w:ascii="Arial" w:hAnsi="Arial" w:cs="Arial"/>
-        </w:rPr>
-      </w:pPr>
-      <w:r>
-        <w:rPr>
-          <w:rFonts w:ascii="Arial" w:hAnsi="Arial" w:cs="Arial"/>
-        </w:rPr>
-        <w:t>ud – unlink data</w:t>
-      </w:r>
-    </w:p>
-    <w:p>
-      <w:pPr>
-        <w:widowControl w:val="0"/>
-        <w:autoSpaceDE w:val="0"/>
-        <w:autoSpaceDN w:val="0"/>
-        <w:adjustRightInd w:val="0"/>
-        <w:rPr>
-          <w:rFonts w:ascii="Arial" w:hAnsi="Arial" w:cs="Arial"/>
-        </w:rPr>
-      </w:pPr>
-      <w:r>
-        <w:rPr>
-          <w:rFonts w:ascii="Arial" w:hAnsi="Arial" w:cs="Arial"/>
-        </w:rPr>
-        <w:t>td – truncate data</w:t>
-      </w:r>
-    </w:p>
-    <w:p>
-      <w:pPr>
-        <w:widowControl w:val="0"/>
-        <w:autoSpaceDE w:val="0"/>
-        <w:autoSpaceDN w:val="0"/>
-        <w:adjustRightInd w:val="0"/>
-        <w:rPr>
-          <w:rFonts w:ascii="Calibri" w:hAnsi="Calibri" w:cs="Calibri"/>
-        </w:rPr>
-      </w:pPr>
-    </w:p>
-    <w:p>
-      <w:pPr>
-        <w:widowControl w:val="0"/>
-        <w:autoSpaceDE w:val="0"/>
-        <w:autoSpaceDN w:val="0"/>
-        <w:adjustRightInd w:val="0"/>
-        <w:rPr>
-          <w:rFonts w:ascii="Calibri" w:hAnsi="Calibri" w:cs="Calibri"/>
-        </w:rPr>
-      </w:pPr>
-      <w:r>
-        <w:rPr>
-          <w:rFonts w:ascii="Calibri" w:hAnsi="Calibri" w:cs="Calibri"/>
-        </w:rPr>
-        <w:t>An example of interesting use is to allow read and write in POSIX permissions, allow metadata changes but not allow writing of data.  This value is not stored with the file, it is interpreted real time, so this is a fast way to shut of write of data or metadata etc.  This item can change based on allowed activity against this namespace and the data/space it represents.</w:t>
-      </w:r>
-    </w:p>
-    <w:p>
-      <w:pPr>
-        <w:widowControl w:val="0"/>
-        <w:autoSpaceDE w:val="0"/>
-        <w:autoSpaceDN w:val="0"/>
-        <w:adjustRightInd w:val="0"/>
-        <w:rPr>
-          <w:rFonts w:ascii="Calibri" w:hAnsi="Calibri" w:cs="Calibri"/>
-          <w:sz w:val="28"/>
-          <w:szCs w:val="28"/>
-        </w:rPr>
-      </w:pPr>
-    </w:p>
-    <w:p>
-      <w:pPr>
-        <w:widowControl w:val="0"/>
-        <w:autoSpaceDE w:val="0"/>
-        <w:autoSpaceDN w:val="0"/>
-        <w:adjustRightInd w:val="0"/>
-        <w:rPr>
-          <w:rFonts w:ascii="Calibri" w:hAnsi="Calibri" w:cs="Calibri"/>
-        </w:rPr>
-      </w:pPr>
-      <w:r>
-        <w:rPr>
-          <w:rFonts w:ascii="Calibri" w:hAnsi="Calibri" w:cs="Calibri"/>
-        </w:rPr>
-        <w:t>Object Security is provided by the following methods</w:t>
-      </w:r>
-    </w:p>
-    <w:p>
-      <w:pPr>
-        <w:pStyle w:val="ListParagraph"/>
-        <w:widowControl w:val="0"/>
-        <w:numPr>
-          <w:ilvl w:val="0"/>
-          <w:numId w:val="11"/>
-        </w:numPr>
-        <w:tabs>
-          <w:tab w:val="left" w:pos="220"/>
-          <w:tab w:val="left" w:pos="720"/>
-        </w:tabs>
-        <w:autoSpaceDE w:val="0"/>
-        <w:autoSpaceDN w:val="0"/>
-        <w:adjustRightInd w:val="0"/>
-        <w:rPr>
-          <w:rFonts w:ascii="Calibri" w:hAnsi="Calibri" w:cs="Calibri"/>
-        </w:rPr>
-      </w:pPr>
-      <w:r>
-        <w:rPr>
-          <w:rFonts w:ascii="Calibri" w:hAnsi="Calibri" w:cs="Calibri"/>
-        </w:rPr>
-        <w:t>Vault method:  stash a password or a key to open a password in a file owned by linux user stgadm and the owner of the buckets/objects are stgadm over on the object server with a password for that user</w:t>
-      </w:r>
-    </w:p>
-    <w:p>
-      <w:pPr>
-        <w:widowControl w:val="0"/>
-        <w:numPr>
-          <w:ilvl w:val="1"/>
-          <w:numId w:val="11"/>
-        </w:numPr>
-        <w:tabs>
-          <w:tab w:val="left" w:pos="940"/>
-          <w:tab w:val="left" w:pos="1440"/>
-        </w:tabs>
-        <w:autoSpaceDE w:val="0"/>
-        <w:autoSpaceDN w:val="0"/>
-        <w:adjustRightInd w:val="0"/>
-        <w:rPr>
-          <w:rFonts w:ascii="Calibri" w:hAnsi="Calibri" w:cs="Calibri"/>
-        </w:rPr>
-      </w:pPr>
-      <w:r>
-        <w:rPr>
-          <w:rFonts w:ascii="Calibri" w:hAnsi="Calibri" w:cs="Calibri"/>
-        </w:rPr>
-        <w:t>Fuse runs as root or similar so it can become stgadmin, read in the secret, then it is in the fuse daemons memory.  Since it is in a different process space run by root users can’t see that info.</w:t>
-      </w:r>
-    </w:p>
-    <w:p>
-      <w:pPr>
-        <w:widowControl w:val="0"/>
-        <w:numPr>
-          <w:ilvl w:val="1"/>
-          <w:numId w:val="11"/>
-        </w:numPr>
-        <w:tabs>
-          <w:tab w:val="left" w:pos="940"/>
-          <w:tab w:val="left" w:pos="1440"/>
-        </w:tabs>
-        <w:autoSpaceDE w:val="0"/>
-        <w:autoSpaceDN w:val="0"/>
-        <w:adjustRightInd w:val="0"/>
-        <w:rPr>
-          <w:rFonts w:ascii="Calibri" w:hAnsi="Calibri" w:cs="Calibri"/>
-        </w:rPr>
-      </w:pPr>
-      <w:r>
-        <w:rPr>
-          <w:rFonts w:ascii="Calibri" w:hAnsi="Calibri" w:cs="Calibri"/>
-        </w:rPr>
-        <w:t>Pftool and other batch utilities would need to either run as stgadmin/root or use setuid sticky bits to gain access to the secret to open up the object repo.  This is somewhat dangerous so the most secure thing to do would be to run batch processes on other nodes or at least different containers or something.  This might not be a hardship because running batch on interactive nodes would just make interactive users doing ls and grep mad anyway.  We would need to make all batch run remote of the users process, a bit like  google, you type something and 100 machines go off and get you an answer or do a deed and you don’t have access to the batch machines except through a controlled interface.</w:t>
-      </w:r>
-    </w:p>
-    <w:p>
-      <w:pPr>
-        <w:widowControl w:val="0"/>
-        <w:numPr>
-          <w:ilvl w:val="1"/>
-          <w:numId w:val="11"/>
-        </w:numPr>
-        <w:tabs>
-          <w:tab w:val="left" w:pos="940"/>
-          <w:tab w:val="left" w:pos="1440"/>
-        </w:tabs>
-        <w:autoSpaceDE w:val="0"/>
-        <w:autoSpaceDN w:val="0"/>
-        <w:adjustRightInd w:val="0"/>
-        <w:rPr>
-          <w:rFonts w:ascii="Calibri" w:hAnsi="Calibri" w:cs="Calibri"/>
-        </w:rPr>
-      </w:pPr>
-      <w:r>
-        <w:rPr>
-          <w:rFonts w:ascii="Calibri" w:hAnsi="Calibri" w:cs="Calibri"/>
-        </w:rPr>
-        <w:t>This method is easy to implement and uses a strong security method</w:t>
-      </w:r>
-      <w:r>
-        <w:rPr>
-          <w:rFonts w:ascii="Calibri" w:hAnsi="Calibri" w:cs="Calibri"/>
-        </w:rPr>
-        <w:t xml:space="preserve">, it allows you to change the password </w:t>
-      </w:r>
-      <w:r>
-        <w:rPr>
-          <w:rFonts w:ascii="Calibri" w:hAnsi="Calibri" w:cs="Calibri"/>
-        </w:rPr>
-        <w:t>on</w:t>
-      </w:r>
-      <w:r>
-        <w:rPr>
-          <w:rFonts w:ascii="Calibri" w:hAnsi="Calibri" w:cs="Calibri"/>
-        </w:rPr>
-        <w:t xml:space="preserve"> object server and in the little secret files owned by stg admin whenever you feel you need to, periodically or when an admin</w:t>
-      </w:r>
-      <w:r>
-        <w:rPr>
-          <w:rFonts w:ascii="Calibri" w:hAnsi="Calibri" w:cs="Calibri"/>
-        </w:rPr>
-        <w:t xml:space="preserve"> changes.  Its just like a grou</w:t>
-      </w:r>
-      <w:r>
-        <w:rPr>
-          <w:rFonts w:ascii="Calibri" w:hAnsi="Calibri" w:cs="Calibri"/>
-        </w:rPr>
-        <w:t>p of people that have the combo to a shared vault.  </w:t>
-      </w:r>
-    </w:p>
-    <w:p>
-      <w:pPr>
-        <w:widowControl w:val="0"/>
-        <w:numPr>
-          <w:ilvl w:val="1"/>
-          <w:numId w:val="11"/>
-        </w:numPr>
-        <w:tabs>
-          <w:tab w:val="left" w:pos="940"/>
-          <w:tab w:val="left" w:pos="1440"/>
-        </w:tabs>
-        <w:autoSpaceDE w:val="0"/>
-        <w:autoSpaceDN w:val="0"/>
-        <w:adjustRightInd w:val="0"/>
-        <w:rPr>
-          <w:rFonts w:ascii="Calibri" w:hAnsi="Calibri" w:cs="Calibri"/>
-        </w:rPr>
-      </w:pPr>
-      <w:r>
-        <w:rPr>
-          <w:rFonts w:ascii="Calibri" w:hAnsi="Calibri" w:cs="Calibri"/>
-        </w:rPr>
-        <w:t>You could have more than one password, one per repo, one per namespace, one per …  but not too many, dozens might be manageable.</w:t>
-      </w:r>
-    </w:p>
-    <w:p>
-      <w:pPr>
-        <w:widowControl w:val="0"/>
-        <w:numPr>
-          <w:ilvl w:val="0"/>
-          <w:numId w:val="11"/>
-        </w:numPr>
-        <w:tabs>
-          <w:tab w:val="left" w:pos="220"/>
-          <w:tab w:val="left" w:pos="720"/>
-        </w:tabs>
-        <w:autoSpaceDE w:val="0"/>
-        <w:autoSpaceDN w:val="0"/>
-        <w:adjustRightInd w:val="0"/>
-        <w:rPr>
-          <w:rFonts w:ascii="Calibri" w:hAnsi="Calibri" w:cs="Calibri"/>
-        </w:rPr>
-      </w:pPr>
-      <w:r>
-        <w:rPr>
-          <w:rFonts w:ascii="Calibri" w:hAnsi="Calibri" w:cs="Calibri"/>
-        </w:rPr>
-        <w:t>Per object</w:t>
-      </w:r>
-      <w:r>
-        <w:rPr>
-          <w:rFonts w:ascii="Calibri" w:hAnsi="Calibri" w:cs="Calibri"/>
-        </w:rPr>
-        <w:t xml:space="preserve">:  this is where we get Scality/ViPR/etc. </w:t>
-      </w:r>
-      <w:r>
-        <w:rPr>
-          <w:rFonts w:ascii="Calibri" w:hAnsi="Calibri" w:cs="Calibri"/>
-        </w:rPr>
-        <w:t xml:space="preserve">to add the ability to require a secret on each object request.   </w:t>
-      </w:r>
-      <w:r>
-        <w:rPr>
-          <w:rFonts w:ascii="Calibri" w:hAnsi="Calibri" w:cs="Calibri"/>
-        </w:rPr>
-        <w:t>We</w:t>
-      </w:r>
-      <w:r>
-        <w:rPr>
-          <w:rFonts w:ascii="Calibri" w:hAnsi="Calibri" w:cs="Calibri"/>
-        </w:rPr>
-        <w:t xml:space="preserve"> would have t</w:t>
-      </w:r>
-      <w:r>
-        <w:rPr>
-          <w:rFonts w:ascii="Calibri" w:hAnsi="Calibri" w:cs="Calibri"/>
-        </w:rPr>
-        <w:t>o stuff the secret into the POSIX</w:t>
-      </w:r>
-      <w:r>
-        <w:rPr>
-          <w:rFonts w:ascii="Calibri" w:hAnsi="Calibri" w:cs="Calibri"/>
-        </w:rPr>
-        <w:t xml:space="preserve"> metadata for each file.  This would work as well and is pretty elegant too</w:t>
-      </w:r>
-      <w:r>
-        <w:rPr>
-          <w:rFonts w:ascii="Calibri" w:hAnsi="Calibri" w:cs="Calibri"/>
-        </w:rPr>
-        <w:t>, but it doesn’t allow you to change something simple to re-secure compromised info.</w:t>
-      </w:r>
-    </w:p>
-    <w:p>
-      <w:pPr>
-        <w:widowControl w:val="0"/>
-        <w:numPr>
-          <w:ilvl w:val="0"/>
-          <w:numId w:val="11"/>
-        </w:numPr>
-        <w:tabs>
-          <w:tab w:val="left" w:pos="220"/>
-          <w:tab w:val="left" w:pos="720"/>
-        </w:tabs>
-        <w:autoSpaceDE w:val="0"/>
-        <w:autoSpaceDN w:val="0"/>
-        <w:adjustRightInd w:val="0"/>
-        <w:rPr>
-          <w:rFonts w:ascii="Calibri" w:hAnsi="Calibri" w:cs="Calibri"/>
-        </w:rPr>
-      </w:pPr>
-      <w:r>
-        <w:rPr>
-          <w:rFonts w:ascii="Calibri" w:hAnsi="Calibri" w:cs="Calibri"/>
-        </w:rPr>
-        <w:t>Combo of 1 and 2  but its unclear that this is any better than 1 by itself, it might slow down the smart hacker but not much</w:t>
-      </w:r>
-    </w:p>
-    <w:p>
-      <w:pPr>
-        <w:widowControl w:val="0"/>
-        <w:numPr>
-          <w:ilvl w:val="0"/>
-          <w:numId w:val="11"/>
-        </w:numPr>
-        <w:tabs>
-          <w:tab w:val="left" w:pos="220"/>
-          <w:tab w:val="left" w:pos="720"/>
-        </w:tabs>
-        <w:autoSpaceDE w:val="0"/>
-        <w:autoSpaceDN w:val="0"/>
-        <w:adjustRightInd w:val="0"/>
-        <w:rPr>
-          <w:rFonts w:ascii="Calibri" w:hAnsi="Calibri" w:cs="Calibri"/>
-        </w:rPr>
-      </w:pPr>
-      <w:r>
-        <w:rPr>
-          <w:rFonts w:ascii="Calibri" w:hAnsi="Calibri" w:cs="Calibri"/>
-        </w:rPr>
-        <w:t xml:space="preserve">Encryption </w:t>
-      </w:r>
-      <w:r>
-        <w:rPr>
-          <w:rFonts w:ascii="Calibri" w:hAnsi="Calibri" w:cs="Calibri"/>
-        </w:rPr>
-        <w:t xml:space="preserve">used </w:t>
-      </w:r>
-      <w:r>
-        <w:rPr>
-          <w:rFonts w:ascii="Calibri" w:hAnsi="Calibri" w:cs="Calibri"/>
-        </w:rPr>
-        <w:t>in our case, one could sniff the wire and get the data, we could encrypt the data path with tsl or something, but that would be more than we are doing now with mass data mo</w:t>
-      </w:r>
-      <w:r>
-        <w:rPr>
-          <w:rFonts w:ascii="Calibri" w:hAnsi="Calibri" w:cs="Calibri"/>
-        </w:rPr>
-        <w:t>vement.  Encryption at rest</w:t>
-      </w:r>
-      <w:r>
-        <w:rPr>
-          <w:rFonts w:ascii="Calibri" w:hAnsi="Calibri" w:cs="Calibri"/>
-        </w:rPr>
-        <w:t xml:space="preserve"> doesn’t buy you much because the data is erasured on the server and that is a per object erasure, so</w:t>
-      </w:r>
-      <w:r>
-        <w:rPr>
-          <w:rFonts w:ascii="Calibri" w:hAnsi="Calibri" w:cs="Calibri"/>
-        </w:rPr>
-        <w:t xml:space="preserve"> you would have to steal a lot</w:t>
-      </w:r>
-      <w:r>
-        <w:rPr>
-          <w:rFonts w:ascii="Calibri" w:hAnsi="Calibri" w:cs="Calibri"/>
-        </w:rPr>
-        <w:t xml:space="preserve"> of disks to make any thing out of the data.  Encryption would need to be by name space or by repo or by object.  In all cases we have to stash the encryption keys somewhere and it essentially becomes number 1 or number 2 or a combo</w:t>
-      </w:r>
-      <w:r>
-        <w:rPr>
-          <w:rFonts w:ascii="Calibri" w:hAnsi="Calibri" w:cs="Calibri"/>
-        </w:rPr>
-        <w:t>.</w:t>
-      </w:r>
-    </w:p>
-    <w:p>
-      <w:pPr>
-        <w:widowControl w:val="0"/>
-        <w:autoSpaceDE w:val="0"/>
-        <w:autoSpaceDN w:val="0"/>
-        <w:adjustRightInd w:val="0"/>
-        <w:rPr>
-          <w:rFonts w:ascii="Calibri" w:hAnsi="Calibri" w:cs="Calibri"/>
-        </w:rPr>
-      </w:pPr>
-    </w:p>
-    <w:p>
-      <w:pPr>
-        <w:widowControl w:val="0"/>
-        <w:autoSpaceDE w:val="0"/>
-        <w:autoSpaceDN w:val="0"/>
-        <w:adjustRightInd w:val="0"/>
-        <w:rPr>
-          <w:rFonts w:ascii="Calibri" w:hAnsi="Calibri" w:cs="Calibri"/>
-        </w:rPr>
-      </w:pPr>
-      <w:r>
-        <w:rPr>
-          <w:rFonts w:ascii="Calibri" w:hAnsi="Calibri" w:cs="Calibri"/>
-        </w:rPr>
-        <w:t>Number 1 looks like its pretty elegant as you can change the secret often etc.  It requires basically no coding, just some administration for the most part.</w:t>
-      </w:r>
-    </w:p>
-    <w:p>
-      <w:pPr>
-        <w:widowControl w:val="0"/>
-        <w:autoSpaceDE w:val="0"/>
-        <w:autoSpaceDN w:val="0"/>
-        <w:adjustRightInd w:val="0"/>
-        <w:rPr>
-          <w:rFonts w:ascii="Calibri" w:hAnsi="Calibri" w:cs="Calibri"/>
-        </w:rPr>
-      </w:pPr>
-      <w:r>
-        <w:rPr>
-          <w:rFonts w:ascii="Calibri" w:hAnsi="Calibri" w:cs="Calibri"/>
-        </w:rPr>
-        <w:t>I think we should go with number 1 but leave room in our planning for a per file password just in case we decide to go down that path.</w:t>
-      </w:r>
-    </w:p>
-    <w:p>
-      <w:pPr>
-        <w:widowControl w:val="0"/>
-        <w:autoSpaceDE w:val="0"/>
-        <w:autoSpaceDN w:val="0"/>
-        <w:adjustRightInd w:val="0"/>
-        <w:rPr>
-          <w:rFonts w:ascii="Calibri" w:hAnsi="Calibri" w:cs="Calibri"/>
-        </w:rPr>
-      </w:pPr>
-    </w:p>
-    <w:p>
-      <w:pPr>
-        <w:widowControl w:val="0"/>
-        <w:autoSpaceDE w:val="0"/>
-        <w:autoSpaceDN w:val="0"/>
-        <w:adjustRightInd w:val="0"/>
-        <w:rPr>
-          <w:rFonts w:ascii="Calibri" w:hAnsi="Calibri" w:cs="Calibri"/>
-        </w:rPr>
-      </w:pPr>
-      <w:r>
-        <w:rPr>
-          <w:rFonts w:ascii="Calibri" w:hAnsi="Calibri" w:cs="Calibri"/>
-        </w:rPr>
-        <w:t>If at some point we find a better way that doesn’t require setuid/sticky then we could make the batch processes not protected, but frankly, it seem</w:t>
-      </w:r>
-      <w:r>
-        <w:rPr>
-          <w:rFonts w:ascii="Calibri" w:hAnsi="Calibri" w:cs="Calibri"/>
-        </w:rPr>
-        <w:t>s like this is essentially the G</w:t>
-      </w:r>
-      <w:r>
-        <w:rPr>
-          <w:rFonts w:ascii="Calibri" w:hAnsi="Calibri" w:cs="Calibri"/>
-        </w:rPr>
-        <w:t>oogle model and it lets us get very creative on the bat</w:t>
-      </w:r>
-      <w:r>
-        <w:rPr>
-          <w:rFonts w:ascii="Calibri" w:hAnsi="Calibri" w:cs="Calibri"/>
-        </w:rPr>
-        <w:t>ch side.  You could still run pcp or p</w:t>
-      </w:r>
-      <w:r>
-        <w:rPr>
-          <w:rFonts w:ascii="Calibri" w:hAnsi="Calibri" w:cs="Calibri"/>
-        </w:rPr>
-        <w:t xml:space="preserve">ls interactively, it would just run a batch program on the batch servers and connect the console to your </w:t>
-      </w:r>
-      <w:r>
-        <w:rPr>
-          <w:rFonts w:ascii="Calibri" w:hAnsi="Calibri" w:cs="Calibri"/>
-        </w:rPr>
-        <w:t>interactive session, just like a G</w:t>
-      </w:r>
-      <w:r>
-        <w:rPr>
-          <w:rFonts w:ascii="Calibri" w:hAnsi="Calibri" w:cs="Calibri"/>
-        </w:rPr>
-        <w:t xml:space="preserve">oogle </w:t>
-      </w:r>
-      <w:r>
-        <w:rPr>
-          <w:rFonts w:ascii="Calibri" w:hAnsi="Calibri" w:cs="Calibri"/>
-        </w:rPr>
-        <w:t xml:space="preserve">search </w:t>
-      </w:r>
-      <w:r>
-        <w:rPr>
-          <w:rFonts w:ascii="Calibri" w:hAnsi="Calibri" w:cs="Calibri"/>
-        </w:rPr>
-        <w:t>sort of.</w:t>
-      </w:r>
-    </w:p>
-    <w:p>
-      <w:pPr>
-        <w:widowControl w:val="0"/>
-        <w:autoSpaceDE w:val="0"/>
-        <w:autoSpaceDN w:val="0"/>
-        <w:adjustRightInd w:val="0"/>
-        <w:rPr>
-          <w:rFonts w:ascii="Calibri" w:hAnsi="Calibri" w:cs="Calibri"/>
-        </w:rPr>
-      </w:pPr>
-    </w:p>
-    <w:p>
-      <w:pPr>
-        <w:widowControl w:val="0"/>
-        <w:autoSpaceDE w:val="0"/>
-        <w:autoSpaceDN w:val="0"/>
-        <w:adjustRightInd w:val="0"/>
-        <w:rPr>
-          <w:rFonts w:ascii="Calibri" w:hAnsi="Calibri" w:cs="Calibri"/>
-        </w:rPr>
-      </w:pPr>
-      <w:r>
-        <w:rPr>
-          <w:rFonts w:ascii="Calibri" w:hAnsi="Calibri" w:cs="Calibri"/>
-        </w:rPr>
-        <w:t>Protecting the trash</w:t>
-      </w:r>
-    </w:p>
-    <w:p>
-      <w:pPr>
-        <w:widowControl w:val="0"/>
-        <w:autoSpaceDE w:val="0"/>
-        <w:autoSpaceDN w:val="0"/>
-        <w:adjustRightInd w:val="0"/>
-        <w:rPr>
-          <w:rFonts w:ascii="Calibri" w:hAnsi="Calibri" w:cs="Calibri"/>
-        </w:rPr>
-      </w:pPr>
-      <w:r>
-        <w:rPr>
-          <w:rFonts w:ascii="Calibri" w:hAnsi="Calibri" w:cs="Calibri"/>
-        </w:rPr>
-        <w:t>Unlink and truncate operations leaves pointers to files and data in the trash directory for that namespace.  It is important to protect the trash directory because it will contain trash names and space from various users/groups.  It does not have a directory structure so maintaining control over access has to be managed since being able to find files requires the execute permission on the directory structure above a file.  Through the library that the batch utilities and FUSE daemon uses, we deny all access to the trash directory.  A trash utility will be created that allows users to interrogate the trash based on file ownership/groups/POSIX permissions, which is preserved when files are moved to the trash directory and when space is moved to the trash directory when files are truncated.</w:t>
-      </w:r>
-    </w:p>
-    <w:p>
-      <w:pPr>
-        <w:widowControl w:val="0"/>
-        <w:autoSpaceDE w:val="0"/>
-        <w:autoSpaceDN w:val="0"/>
-        <w:adjustRightInd w:val="0"/>
-        <w:rPr>
-          <w:rFonts w:ascii="Calibri" w:hAnsi="Calibri" w:cs="Calibri"/>
-        </w:rPr>
-      </w:pPr>
-    </w:p>
-    <w:p>
-      <w:pPr>
-        <w:widowControl w:val="0"/>
-        <w:autoSpaceDE w:val="0"/>
-        <w:autoSpaceDN w:val="0"/>
-        <w:adjustRightInd w:val="0"/>
-        <w:rPr>
-          <w:rFonts w:ascii="Calibri" w:hAnsi="Calibri" w:cs="Calibri"/>
-          <w:b/>
-        </w:rPr>
-      </w:pPr>
-      <w:r>
-        <w:rPr>
-          <w:rFonts w:ascii="Calibri" w:hAnsi="Calibri" w:cs="Calibri"/>
-          <w:b/>
-        </w:rPr>
         <w:t>Batch utilities/backup/space management</w:t>
       </w:r>
     </w:p>
@@ -9007,7 +9032,10 @@
       <w:ind w:right="360"/>
     </w:pPr>
     <w:r>
-      <w:t>7-Apr-2015</w:t>
+      <w:t>11</w:t>
+    </w:r>
+    <w:r>
+      <w:t>-Apr-2015</w:t>
     </w:r>
     <w:r>
       <w:tab/>
@@ -10491,6 +10519,119 @@
     </w:lvl>
   </w:abstractNum>
   <w:abstractNum w:abstractNumId="12">
+    <w:nsid w:val="44715E59"/>
+    <w:multiLevelType w:val="hybridMultilevel"/>
+    <w:tmpl w:val="A00C804A"/>
+    <w:lvl w:ilvl="0" w:tplc="04090001">
+      <w:start w:val="1"/>
+      <w:numFmt w:val="bullet"/>
+      <w:lvlText w:val=""/>
+      <w:lvlJc w:val="left"/>
+      <w:pPr>
+        <w:ind w:left="720" w:hanging="360"/>
+      </w:pPr>
+      <w:rPr>
+        <w:rFonts w:ascii="Symbol" w:hAnsi="Symbol" w:hint="default"/>
+      </w:rPr>
+    </w:lvl>
+    <w:lvl w:ilvl="1" w:tplc="04090003" w:tentative="1">
+      <w:start w:val="1"/>
+      <w:numFmt w:val="bullet"/>
+      <w:lvlText w:val="o"/>
+      <w:lvlJc w:val="left"/>
+      <w:pPr>
+        <w:ind w:left="1440" w:hanging="360"/>
+      </w:pPr>
+      <w:rPr>
+        <w:rFonts w:ascii="Courier New" w:hAnsi="Courier New" w:hint="default"/>
+      </w:rPr>
+    </w:lvl>
+    <w:lvl w:ilvl="2" w:tplc="04090005" w:tentative="1">
+      <w:start w:val="1"/>
+      <w:numFmt w:val="bullet"/>
+      <w:lvlText w:val=""/>
+      <w:lvlJc w:val="left"/>
+      <w:pPr>
+        <w:ind w:left="2160" w:hanging="360"/>
+      </w:pPr>
+      <w:rPr>
+        <w:rFonts w:ascii="Wingdings" w:hAnsi="Wingdings" w:hint="default"/>
+      </w:rPr>
+    </w:lvl>
+    <w:lvl w:ilvl="3" w:tplc="04090001" w:tentative="1">
+      <w:start w:val="1"/>
+      <w:numFmt w:val="bullet"/>
+      <w:lvlText w:val=""/>
+      <w:lvlJc w:val="left"/>
+      <w:pPr>
+        <w:ind w:left="2880" w:hanging="360"/>
+      </w:pPr>
+      <w:rPr>
+        <w:rFonts w:ascii="Symbol" w:hAnsi="Symbol" w:hint="default"/>
+      </w:rPr>
+    </w:lvl>
+    <w:lvl w:ilvl="4" w:tplc="04090003" w:tentative="1">
+      <w:start w:val="1"/>
+      <w:numFmt w:val="bullet"/>
+      <w:lvlText w:val="o"/>
+      <w:lvlJc w:val="left"/>
+      <w:pPr>
+        <w:ind w:left="3600" w:hanging="360"/>
+      </w:pPr>
+      <w:rPr>
+        <w:rFonts w:ascii="Courier New" w:hAnsi="Courier New" w:hint="default"/>
+      </w:rPr>
+    </w:lvl>
+    <w:lvl w:ilvl="5" w:tplc="04090005" w:tentative="1">
+      <w:start w:val="1"/>
+      <w:numFmt w:val="bullet"/>
+      <w:lvlText w:val=""/>
+      <w:lvlJc w:val="left"/>
+      <w:pPr>
+        <w:ind w:left="4320" w:hanging="360"/>
+      </w:pPr>
+      <w:rPr>
+        <w:rFonts w:ascii="Wingdings" w:hAnsi="Wingdings" w:hint="default"/>
+      </w:rPr>
+    </w:lvl>
+    <w:lvl w:ilvl="6" w:tplc="04090001" w:tentative="1">
+      <w:start w:val="1"/>
+      <w:numFmt w:val="bullet"/>
+      <w:lvlText w:val=""/>
+      <w:lvlJc w:val="left"/>
+      <w:pPr>
+        <w:ind w:left="5040" w:hanging="360"/>
+      </w:pPr>
+      <w:rPr>
+        <w:rFonts w:ascii="Symbol" w:hAnsi="Symbol" w:hint="default"/>
+      </w:rPr>
+    </w:lvl>
+    <w:lvl w:ilvl="7" w:tplc="04090003" w:tentative="1">
+      <w:start w:val="1"/>
+      <w:numFmt w:val="bullet"/>
+      <w:lvlText w:val="o"/>
+      <w:lvlJc w:val="left"/>
+      <w:pPr>
+        <w:ind w:left="5760" w:hanging="360"/>
+      </w:pPr>
+      <w:rPr>
+        <w:rFonts w:ascii="Courier New" w:hAnsi="Courier New" w:hint="default"/>
+      </w:rPr>
+    </w:lvl>
+    <w:lvl w:ilvl="8" w:tplc="04090005" w:tentative="1">
+      <w:start w:val="1"/>
+      <w:numFmt w:val="bullet"/>
+      <w:lvlText w:val=""/>
+      <w:lvlJc w:val="left"/>
+      <w:pPr>
+        <w:ind w:left="6480" w:hanging="360"/>
+      </w:pPr>
+      <w:rPr>
+        <w:rFonts w:ascii="Wingdings" w:hAnsi="Wingdings" w:hint="default"/>
+      </w:rPr>
+    </w:lvl>
+  </w:abstractNum>
+  <w:abstractNum w:abstractNumId="13">
     <w:nsid w:val="47582CDC"/>
     <w:multiLevelType w:val="hybridMultilevel"/>
     <w:tmpl w:val="4BDA54E2"/>
@@ -10630,7 +10771,7 @@
       </w:rPr>
     </w:lvl>
   </w:abstractNum>
-  <w:abstractNum w:abstractNumId="13">
+  <w:abstractNum w:abstractNumId="14">
     <w:nsid w:val="51CE1B40"/>
     <w:multiLevelType w:val="hybridMultilevel"/>
     <w:tmpl w:val="1FE84F84"/>
@@ -10743,7 +10884,7 @@
       </w:rPr>
     </w:lvl>
   </w:abstractNum>
-  <w:abstractNum w:abstractNumId="14">
+  <w:abstractNum w:abstractNumId="15">
     <w:nsid w:val="57076D13"/>
     <w:multiLevelType w:val="hybridMultilevel"/>
     <w:tmpl w:val="606A24EC"/>
@@ -10856,7 +10997,120 @@
       </w:rPr>
     </w:lvl>
   </w:abstractNum>
-  <w:abstractNum w:abstractNumId="15">
+  <w:abstractNum w:abstractNumId="16">
+    <w:nsid w:val="5A8D2781"/>
+    <w:multiLevelType w:val="hybridMultilevel"/>
+    <w:tmpl w:val="75DE47B0"/>
+    <w:lvl w:ilvl="0" w:tplc="04090001">
+      <w:start w:val="1"/>
+      <w:numFmt w:val="bullet"/>
+      <w:lvlText w:val=""/>
+      <w:lvlJc w:val="left"/>
+      <w:pPr>
+        <w:ind w:left="720" w:hanging="360"/>
+      </w:pPr>
+      <w:rPr>
+        <w:rFonts w:ascii="Symbol" w:hAnsi="Symbol" w:hint="default"/>
+      </w:rPr>
+    </w:lvl>
+    <w:lvl w:ilvl="1" w:tplc="04090003" w:tentative="1">
+      <w:start w:val="1"/>
+      <w:numFmt w:val="bullet"/>
+      <w:lvlText w:val="o"/>
+      <w:lvlJc w:val="left"/>
+      <w:pPr>
+        <w:ind w:left="1440" w:hanging="360"/>
+      </w:pPr>
+      <w:rPr>
+        <w:rFonts w:ascii="Courier New" w:hAnsi="Courier New" w:hint="default"/>
+      </w:rPr>
+    </w:lvl>
+    <w:lvl w:ilvl="2" w:tplc="04090005" w:tentative="1">
+      <w:start w:val="1"/>
+      <w:numFmt w:val="bullet"/>
+      <w:lvlText w:val=""/>
+      <w:lvlJc w:val="left"/>
+      <w:pPr>
+        <w:ind w:left="2160" w:hanging="360"/>
+      </w:pPr>
+      <w:rPr>
+        <w:rFonts w:ascii="Wingdings" w:hAnsi="Wingdings" w:hint="default"/>
+      </w:rPr>
+    </w:lvl>
+    <w:lvl w:ilvl="3" w:tplc="04090001" w:tentative="1">
+      <w:start w:val="1"/>
+      <w:numFmt w:val="bullet"/>
+      <w:lvlText w:val=""/>
+      <w:lvlJc w:val="left"/>
+      <w:pPr>
+        <w:ind w:left="2880" w:hanging="360"/>
+      </w:pPr>
+      <w:rPr>
+        <w:rFonts w:ascii="Symbol" w:hAnsi="Symbol" w:hint="default"/>
+      </w:rPr>
+    </w:lvl>
+    <w:lvl w:ilvl="4" w:tplc="04090003" w:tentative="1">
+      <w:start w:val="1"/>
+      <w:numFmt w:val="bullet"/>
+      <w:lvlText w:val="o"/>
+      <w:lvlJc w:val="left"/>
+      <w:pPr>
+        <w:ind w:left="3600" w:hanging="360"/>
+      </w:pPr>
+      <w:rPr>
+        <w:rFonts w:ascii="Courier New" w:hAnsi="Courier New" w:hint="default"/>
+      </w:rPr>
+    </w:lvl>
+    <w:lvl w:ilvl="5" w:tplc="04090005" w:tentative="1">
+      <w:start w:val="1"/>
+      <w:numFmt w:val="bullet"/>
+      <w:lvlText w:val=""/>
+      <w:lvlJc w:val="left"/>
+      <w:pPr>
+        <w:ind w:left="4320" w:hanging="360"/>
+      </w:pPr>
+      <w:rPr>
+        <w:rFonts w:ascii="Wingdings" w:hAnsi="Wingdings" w:hint="default"/>
+      </w:rPr>
+    </w:lvl>
+    <w:lvl w:ilvl="6" w:tplc="04090001" w:tentative="1">
+      <w:start w:val="1"/>
+      <w:numFmt w:val="bullet"/>
+      <w:lvlText w:val=""/>
+      <w:lvlJc w:val="left"/>
+      <w:pPr>
+        <w:ind w:left="5040" w:hanging="360"/>
+      </w:pPr>
+      <w:rPr>
+        <w:rFonts w:ascii="Symbol" w:hAnsi="Symbol" w:hint="default"/>
+      </w:rPr>
+    </w:lvl>
+    <w:lvl w:ilvl="7" w:tplc="04090003" w:tentative="1">
+      <w:start w:val="1"/>
+      <w:numFmt w:val="bullet"/>
+      <w:lvlText w:val="o"/>
+      <w:lvlJc w:val="left"/>
+      <w:pPr>
+        <w:ind w:left="5760" w:hanging="360"/>
+      </w:pPr>
+      <w:rPr>
+        <w:rFonts w:ascii="Courier New" w:hAnsi="Courier New" w:hint="default"/>
+      </w:rPr>
+    </w:lvl>
+    <w:lvl w:ilvl="8" w:tplc="04090005" w:tentative="1">
+      <w:start w:val="1"/>
+      <w:numFmt w:val="bullet"/>
+      <w:lvlText w:val=""/>
+      <w:lvlJc w:val="left"/>
+      <w:pPr>
+        <w:ind w:left="6480" w:hanging="360"/>
+      </w:pPr>
+      <w:rPr>
+        <w:rFonts w:ascii="Wingdings" w:hAnsi="Wingdings" w:hint="default"/>
+      </w:rPr>
+    </w:lvl>
+  </w:abstractNum>
+  <w:abstractNum w:abstractNumId="17">
     <w:nsid w:val="5D8632B5"/>
     <w:multiLevelType w:val="hybridMultilevel"/>
     <w:tmpl w:val="066228AA"/>
@@ -10969,7 +11223,120 @@
       </w:rPr>
     </w:lvl>
   </w:abstractNum>
-  <w:abstractNum w:abstractNumId="16">
+  <w:abstractNum w:abstractNumId="18">
+    <w:nsid w:val="5EB50A7C"/>
+    <w:multiLevelType w:val="hybridMultilevel"/>
+    <w:tmpl w:val="B6CE722A"/>
+    <w:lvl w:ilvl="0" w:tplc="04090001">
+      <w:start w:val="1"/>
+      <w:numFmt w:val="bullet"/>
+      <w:lvlText w:val=""/>
+      <w:lvlJc w:val="left"/>
+      <w:pPr>
+        <w:ind w:left="720" w:hanging="360"/>
+      </w:pPr>
+      <w:rPr>
+        <w:rFonts w:ascii="Symbol" w:hAnsi="Symbol" w:hint="default"/>
+      </w:rPr>
+    </w:lvl>
+    <w:lvl w:ilvl="1" w:tplc="04090003" w:tentative="1">
+      <w:start w:val="1"/>
+      <w:numFmt w:val="bullet"/>
+      <w:lvlText w:val="o"/>
+      <w:lvlJc w:val="left"/>
+      <w:pPr>
+        <w:ind w:left="1440" w:hanging="360"/>
+      </w:pPr>
+      <w:rPr>
+        <w:rFonts w:ascii="Courier New" w:hAnsi="Courier New" w:hint="default"/>
+      </w:rPr>
+    </w:lvl>
+    <w:lvl w:ilvl="2" w:tplc="04090005" w:tentative="1">
+      <w:start w:val="1"/>
+      <w:numFmt w:val="bullet"/>
+      <w:lvlText w:val=""/>
+      <w:lvlJc w:val="left"/>
+      <w:pPr>
+        <w:ind w:left="2160" w:hanging="360"/>
+      </w:pPr>
+      <w:rPr>
+        <w:rFonts w:ascii="Wingdings" w:hAnsi="Wingdings" w:hint="default"/>
+      </w:rPr>
+    </w:lvl>
+    <w:lvl w:ilvl="3" w:tplc="04090001" w:tentative="1">
+      <w:start w:val="1"/>
+      <w:numFmt w:val="bullet"/>
+      <w:lvlText w:val=""/>
+      <w:lvlJc w:val="left"/>
+      <w:pPr>
+        <w:ind w:left="2880" w:hanging="360"/>
+      </w:pPr>
+      <w:rPr>
+        <w:rFonts w:ascii="Symbol" w:hAnsi="Symbol" w:hint="default"/>
+      </w:rPr>
+    </w:lvl>
+    <w:lvl w:ilvl="4" w:tplc="04090003" w:tentative="1">
+      <w:start w:val="1"/>
+      <w:numFmt w:val="bullet"/>
+      <w:lvlText w:val="o"/>
+      <w:lvlJc w:val="left"/>
+      <w:pPr>
+        <w:ind w:left="3600" w:hanging="360"/>
+      </w:pPr>
+      <w:rPr>
+        <w:rFonts w:ascii="Courier New" w:hAnsi="Courier New" w:hint="default"/>
+      </w:rPr>
+    </w:lvl>
+    <w:lvl w:ilvl="5" w:tplc="04090005" w:tentative="1">
+      <w:start w:val="1"/>
+      <w:numFmt w:val="bullet"/>
+      <w:lvlText w:val=""/>
+      <w:lvlJc w:val="left"/>
+      <w:pPr>
+        <w:ind w:left="4320" w:hanging="360"/>
+      </w:pPr>
+      <w:rPr>
+        <w:rFonts w:ascii="Wingdings" w:hAnsi="Wingdings" w:hint="default"/>
+      </w:rPr>
+    </w:lvl>
+    <w:lvl w:ilvl="6" w:tplc="04090001" w:tentative="1">
+      <w:start w:val="1"/>
+      <w:numFmt w:val="bullet"/>
+      <w:lvlText w:val=""/>
+      <w:lvlJc w:val="left"/>
+      <w:pPr>
+        <w:ind w:left="5040" w:hanging="360"/>
+      </w:pPr>
+      <w:rPr>
+        <w:rFonts w:ascii="Symbol" w:hAnsi="Symbol" w:hint="default"/>
+      </w:rPr>
+    </w:lvl>
+    <w:lvl w:ilvl="7" w:tplc="04090003" w:tentative="1">
+      <w:start w:val="1"/>
+      <w:numFmt w:val="bullet"/>
+      <w:lvlText w:val="o"/>
+      <w:lvlJc w:val="left"/>
+      <w:pPr>
+        <w:ind w:left="5760" w:hanging="360"/>
+      </w:pPr>
+      <w:rPr>
+        <w:rFonts w:ascii="Courier New" w:hAnsi="Courier New" w:hint="default"/>
+      </w:rPr>
+    </w:lvl>
+    <w:lvl w:ilvl="8" w:tplc="04090005" w:tentative="1">
+      <w:start w:val="1"/>
+      <w:numFmt w:val="bullet"/>
+      <w:lvlText w:val=""/>
+      <w:lvlJc w:val="left"/>
+      <w:pPr>
+        <w:ind w:left="6480" w:hanging="360"/>
+      </w:pPr>
+      <w:rPr>
+        <w:rFonts w:ascii="Wingdings" w:hAnsi="Wingdings" w:hint="default"/>
+      </w:rPr>
+    </w:lvl>
+  </w:abstractNum>
+  <w:abstractNum w:abstractNumId="19">
     <w:nsid w:val="62B50B25"/>
     <w:multiLevelType w:val="hybridMultilevel"/>
     <w:tmpl w:val="663EF2A4"/>
@@ -11109,7 +11476,7 @@
       </w:rPr>
     </w:lvl>
   </w:abstractNum>
-  <w:abstractNum w:abstractNumId="17">
+  <w:abstractNum w:abstractNumId="20">
     <w:nsid w:val="6707439B"/>
     <w:multiLevelType w:val="hybridMultilevel"/>
     <w:tmpl w:val="CCCA0F6E"/>
@@ -11222,7 +11589,120 @@
       </w:rPr>
     </w:lvl>
   </w:abstractNum>
-  <w:abstractNum w:abstractNumId="18">
+  <w:abstractNum w:abstractNumId="21">
+    <w:nsid w:val="68072F2B"/>
+    <w:multiLevelType w:val="hybridMultilevel"/>
+    <w:tmpl w:val="99F01BCA"/>
+    <w:lvl w:ilvl="0" w:tplc="04090001">
+      <w:start w:val="1"/>
+      <w:numFmt w:val="bullet"/>
+      <w:lvlText w:val=""/>
+      <w:lvlJc w:val="left"/>
+      <w:pPr>
+        <w:ind w:left="720" w:hanging="360"/>
+      </w:pPr>
+      <w:rPr>
+        <w:rFonts w:ascii="Symbol" w:hAnsi="Symbol" w:hint="default"/>
+      </w:rPr>
+    </w:lvl>
+    <w:lvl w:ilvl="1" w:tplc="04090003" w:tentative="1">
+      <w:start w:val="1"/>
+      <w:numFmt w:val="bullet"/>
+      <w:lvlText w:val="o"/>
+      <w:lvlJc w:val="left"/>
+      <w:pPr>
+        <w:ind w:left="1440" w:hanging="360"/>
+      </w:pPr>
+      <w:rPr>
+        <w:rFonts w:ascii="Courier New" w:hAnsi="Courier New" w:hint="default"/>
+      </w:rPr>
+    </w:lvl>
+    <w:lvl w:ilvl="2" w:tplc="04090005" w:tentative="1">
+      <w:start w:val="1"/>
+      <w:numFmt w:val="bullet"/>
+      <w:lvlText w:val=""/>
+      <w:lvlJc w:val="left"/>
+      <w:pPr>
+        <w:ind w:left="2160" w:hanging="360"/>
+      </w:pPr>
+      <w:rPr>
+        <w:rFonts w:ascii="Wingdings" w:hAnsi="Wingdings" w:hint="default"/>
+      </w:rPr>
+    </w:lvl>
+    <w:lvl w:ilvl="3" w:tplc="04090001" w:tentative="1">
+      <w:start w:val="1"/>
+      <w:numFmt w:val="bullet"/>
+      <w:lvlText w:val=""/>
+      <w:lvlJc w:val="left"/>
+      <w:pPr>
+        <w:ind w:left="2880" w:hanging="360"/>
+      </w:pPr>
+      <w:rPr>
+        <w:rFonts w:ascii="Symbol" w:hAnsi="Symbol" w:hint="default"/>
+      </w:rPr>
+    </w:lvl>
+    <w:lvl w:ilvl="4" w:tplc="04090003" w:tentative="1">
+      <w:start w:val="1"/>
+      <w:numFmt w:val="bullet"/>
+      <w:lvlText w:val="o"/>
+      <w:lvlJc w:val="left"/>
+      <w:pPr>
+        <w:ind w:left="3600" w:hanging="360"/>
+      </w:pPr>
+      <w:rPr>
+        <w:rFonts w:ascii="Courier New" w:hAnsi="Courier New" w:hint="default"/>
+      </w:rPr>
+    </w:lvl>
+    <w:lvl w:ilvl="5" w:tplc="04090005" w:tentative="1">
+      <w:start w:val="1"/>
+      <w:numFmt w:val="bullet"/>
+      <w:lvlText w:val=""/>
+      <w:lvlJc w:val="left"/>
+      <w:pPr>
+        <w:ind w:left="4320" w:hanging="360"/>
+      </w:pPr>
+      <w:rPr>
+        <w:rFonts w:ascii="Wingdings" w:hAnsi="Wingdings" w:hint="default"/>
+      </w:rPr>
+    </w:lvl>
+    <w:lvl w:ilvl="6" w:tplc="04090001" w:tentative="1">
+      <w:start w:val="1"/>
+      <w:numFmt w:val="bullet"/>
+      <w:lvlText w:val=""/>
+      <w:lvlJc w:val="left"/>
+      <w:pPr>
+        <w:ind w:left="5040" w:hanging="360"/>
+      </w:pPr>
+      <w:rPr>
+        <w:rFonts w:ascii="Symbol" w:hAnsi="Symbol" w:hint="default"/>
+      </w:rPr>
+    </w:lvl>
+    <w:lvl w:ilvl="7" w:tplc="04090003" w:tentative="1">
+      <w:start w:val="1"/>
+      <w:numFmt w:val="bullet"/>
+      <w:lvlText w:val="o"/>
+      <w:lvlJc w:val="left"/>
+      <w:pPr>
+        <w:ind w:left="5760" w:hanging="360"/>
+      </w:pPr>
+      <w:rPr>
+        <w:rFonts w:ascii="Courier New" w:hAnsi="Courier New" w:hint="default"/>
+      </w:rPr>
+    </w:lvl>
+    <w:lvl w:ilvl="8" w:tplc="04090005" w:tentative="1">
+      <w:start w:val="1"/>
+      <w:numFmt w:val="bullet"/>
+      <w:lvlText w:val=""/>
+      <w:lvlJc w:val="left"/>
+      <w:pPr>
+        <w:ind w:left="6480" w:hanging="360"/>
+      </w:pPr>
+      <w:rPr>
+        <w:rFonts w:ascii="Wingdings" w:hAnsi="Wingdings" w:hint="default"/>
+      </w:rPr>
+    </w:lvl>
+  </w:abstractNum>
+  <w:abstractNum w:abstractNumId="22">
     <w:nsid w:val="685270D3"/>
     <w:multiLevelType w:val="hybridMultilevel"/>
     <w:tmpl w:val="4E6C117E"/>
@@ -11366,19 +11846,19 @@
     <w:abstractNumId w:val="5"/>
   </w:num>
   <w:num w:numId="2">
-    <w:abstractNumId w:val="12"/>
+    <w:abstractNumId w:val="13"/>
   </w:num>
   <w:num w:numId="3">
     <w:abstractNumId w:val="10"/>
   </w:num>
   <w:num w:numId="4">
-    <w:abstractNumId w:val="18"/>
+    <w:abstractNumId w:val="22"/>
   </w:num>
   <w:num w:numId="5">
     <w:abstractNumId w:val="9"/>
   </w:num>
   <w:num w:numId="6">
-    <w:abstractNumId w:val="16"/>
+    <w:abstractNumId w:val="19"/>
   </w:num>
   <w:num w:numId="7">
     <w:abstractNumId w:val="2"/>
@@ -11390,7 +11870,7 @@
     <w:abstractNumId w:val="0"/>
   </w:num>
   <w:num w:numId="10">
-    <w:abstractNumId w:val="15"/>
+    <w:abstractNumId w:val="17"/>
   </w:num>
   <w:num w:numId="11">
     <w:abstractNumId w:val="7"/>
@@ -11408,16 +11888,28 @@
     <w:abstractNumId w:val="6"/>
   </w:num>
   <w:num w:numId="16">
-    <w:abstractNumId w:val="17"/>
+    <w:abstractNumId w:val="20"/>
   </w:num>
   <w:num w:numId="17">
-    <w:abstractNumId w:val="13"/>
+    <w:abstractNumId w:val="14"/>
   </w:num>
   <w:num w:numId="18">
-    <w:abstractNumId w:val="14"/>
+    <w:abstractNumId w:val="15"/>
   </w:num>
   <w:num w:numId="19">
     <w:abstractNumId w:val="11"/>
+  </w:num>
+  <w:num w:numId="20">
+    <w:abstractNumId w:val="12"/>
+  </w:num>
+  <w:num w:numId="21">
+    <w:abstractNumId w:val="18"/>
+  </w:num>
+  <w:num w:numId="22">
+    <w:abstractNumId w:val="16"/>
+  </w:num>
+  <w:num w:numId="23">
+    <w:abstractNumId w:val="21"/>
   </w:num>
 </w:numbering>
 </file>
@@ -12566,7 +13058,7 @@
 </file>
 
 <file path=customXml/itemProps1.xml><?xml version="1.0" encoding="utf-8"?>
-<ds:datastoreItem xmlns:ds="http://schemas.openxmlformats.org/officeDocument/2006/customXml" ds:itemID="{81454E08-348F-5448-A3C1-C8A6234E8F29}">
+<ds:datastoreItem xmlns:ds="http://schemas.openxmlformats.org/officeDocument/2006/customXml" ds:itemID="{325C150F-BA03-E848-B679-1D4F4D2A7307}">
   <ds:schemaRefs>
     <ds:schemaRef ds:uri="http://schemas.openxmlformats.org/officeDocument/2006/bibliography"/>
   </ds:schemaRefs>

</xml_diff>

<commit_message>
Added comments about how repo name needs to match something on the object server side in the manual, like in Scality sproxyd, the repo name in the config file will become part of the object name and thus will trigger something in the sproxyd config file to be used to set object shape (like 40+8 or 30+6, etc.)
</commit_message>
<xml_diff>
--- a/Documentation/MarFS-Requirements-Design-Configuration-Admin.docx
+++ b/Documentation/MarFS-Requirements-Design-Configuration-Admin.docx
@@ -3458,24 +3458,72 @@
         <w:rPr>
           <w:rFonts w:ascii="Arial" w:hAnsi="Arial" w:cs="Arial"/>
         </w:rPr>
-        <w:t>MAR_objid      (the name of the object for this file is named /bucketname/MAR_objid)  bucketname is /namespace.repo  (from the configuration file)  So fully qualified object name is /namespace.repo/MAR_objid</w:t>
-      </w:r>
-    </w:p>
-    <w:p>
-      <w:pPr>
-        <w:widowControl w:val="0"/>
-        <w:autoSpaceDE w:val="0"/>
-        <w:autoSpaceDN w:val="0"/>
-        <w:adjustRightInd w:val="0"/>
-        <w:rPr>
-          <w:rFonts w:ascii="Arial" w:hAnsi="Arial" w:cs="Arial"/>
-        </w:rPr>
-      </w:pPr>
-      <w:r>
-        <w:rPr>
-          <w:rFonts w:ascii="Arial" w:hAnsi="Arial" w:cs="Arial"/>
-        </w:rPr>
-        <w:t>System administrators need to set up buckets on the object server(s) for every namespace.repo combination</w:t>
+        <w:t>MAR_objid      (the name of the object for this file is named /bucketname/MAR_objid)  bucketname is /namespace.repo</w:t>
+      </w:r>
+      <w:r>
+        <w:rPr>
+          <w:rFonts w:ascii="Arial" w:hAnsi="Arial" w:cs="Arial"/>
+        </w:rPr>
+        <w:t>.suffix</w:t>
+      </w:r>
+      <w:r>
+        <w:rPr>
+          <w:rFonts w:ascii="Arial" w:hAnsi="Arial" w:cs="Arial"/>
+        </w:rPr>
+        <w:t xml:space="preserve">  (from the configuration file)  So fully qualified object name is /namespace.repo</w:t>
+      </w:r>
+      <w:r>
+        <w:rPr>
+          <w:rFonts w:ascii="Arial" w:hAnsi="Arial" w:cs="Arial"/>
+        </w:rPr>
+        <w:t>.suffix</w:t>
+      </w:r>
+      <w:r>
+        <w:rPr>
+          <w:rFonts w:ascii="Arial" w:hAnsi="Arial" w:cs="Arial"/>
+        </w:rPr>
+        <w:t>/MAR_objid</w:t>
+      </w:r>
+    </w:p>
+    <w:p>
+      <w:pPr>
+        <w:widowControl w:val="0"/>
+        <w:autoSpaceDE w:val="0"/>
+        <w:autoSpaceDN w:val="0"/>
+        <w:adjustRightInd w:val="0"/>
+        <w:rPr>
+          <w:rFonts w:ascii="Arial" w:hAnsi="Arial" w:cs="Arial"/>
+        </w:rPr>
+      </w:pPr>
+      <w:r>
+        <w:rPr>
+          <w:rFonts w:ascii="Arial" w:hAnsi="Arial" w:cs="Arial"/>
+        </w:rPr>
+        <w:t xml:space="preserve">System administrators need to set up buckets </w:t>
+      </w:r>
+      <w:r>
+        <w:rPr>
+          <w:rFonts w:ascii="Arial" w:hAnsi="Arial" w:cs="Arial"/>
+        </w:rPr>
+        <w:t xml:space="preserve"> or stanzas in config files </w:t>
+      </w:r>
+      <w:r>
+        <w:rPr>
+          <w:rFonts w:ascii="Arial" w:hAnsi="Arial" w:cs="Arial"/>
+        </w:rPr>
+        <w:t xml:space="preserve">on the object server(s) for every </w:t>
+      </w:r>
+      <w:r>
+        <w:rPr>
+          <w:rFonts w:ascii="Arial" w:hAnsi="Arial" w:cs="Arial"/>
+        </w:rPr>
+        <w:t>namespace/</w:t>
+      </w:r>
+      <w:r>
+        <w:rPr>
+          <w:rFonts w:ascii="Arial" w:hAnsi="Arial" w:cs="Arial"/>
+        </w:rPr>
+        <w:t>repo combination</w:t>
       </w:r>
     </w:p>
     <w:p>
@@ -3515,6 +3563,1239 @@
           <w:rFonts w:ascii="Arial" w:hAnsi="Arial" w:cs="Arial"/>
         </w:rPr>
         <w:t>Concatenated fields in the MAR_objid XATTR are:</w:t>
+      </w:r>
+    </w:p>
+    <w:tbl>
+      <w:tblPr>
+        <w:tblStyle w:val="TableGrid"/>
+        <w:tblW w:w="0" w:type="auto"/>
+        <w:tblLook w:val="04A0" w:firstRow="1" w:lastRow="0" w:firstColumn="1" w:lastColumn="0" w:noHBand="0" w:noVBand="1"/>
+      </w:tblPr>
+      <w:tblGrid>
+        <w:gridCol w:w="2791"/>
+        <w:gridCol w:w="6408"/>
+      </w:tblGrid>
+      <w:tr>
+        <w:tc>
+          <w:tcPr>
+            <w:tcW w:w="2448" w:type="dxa"/>
+          </w:tcPr>
+          <w:p>
+            <w:pPr>
+              <w:widowControl w:val="0"/>
+              <w:autoSpaceDE w:val="0"/>
+              <w:autoSpaceDN w:val="0"/>
+              <w:adjustRightInd w:val="0"/>
+              <w:rPr>
+                <w:rFonts w:ascii="Arial" w:hAnsi="Arial" w:cs="Arial"/>
+                <w:color w:val="FF0000"/>
+              </w:rPr>
+            </w:pPr>
+            <w:r>
+              <w:rPr>
+                <w:rFonts w:ascii="Arial" w:hAnsi="Arial" w:cs="Arial"/>
+                <w:color w:val="FF0000"/>
+              </w:rPr>
+              <w:t>Bucket (namespace.repo</w:t>
+            </w:r>
+            <w:r>
+              <w:rPr>
+                <w:rFonts w:ascii="Arial" w:hAnsi="Arial" w:cs="Arial"/>
+                <w:color w:val="FF0000"/>
+              </w:rPr>
+              <w:t>.suffix</w:t>
+            </w:r>
+            <w:bookmarkStart w:id="0" w:name="_GoBack"/>
+            <w:bookmarkEnd w:id="0"/>
+            <w:r>
+              <w:rPr>
+                <w:rFonts w:ascii="Arial" w:hAnsi="Arial" w:cs="Arial"/>
+                <w:color w:val="FF0000"/>
+              </w:rPr>
+              <w:t>)</w:t>
+            </w:r>
+          </w:p>
+        </w:tc>
+        <w:tc>
+          <w:tcPr>
+            <w:tcW w:w="6408" w:type="dxa"/>
+          </w:tcPr>
+          <w:p>
+            <w:pPr>
+              <w:widowControl w:val="0"/>
+              <w:autoSpaceDE w:val="0"/>
+              <w:autoSpaceDN w:val="0"/>
+              <w:adjustRightInd w:val="0"/>
+              <w:rPr>
+                <w:rFonts w:ascii="Arial" w:hAnsi="Arial" w:cs="Arial"/>
+                <w:color w:val="FF0000"/>
+              </w:rPr>
+            </w:pPr>
+            <w:r>
+              <w:rPr>
+                <w:rFonts w:ascii="Arial" w:hAnsi="Arial" w:cs="Arial"/>
+                <w:color w:val="FF0000"/>
+              </w:rPr>
+              <w:t>This is the object system bucket name</w:t>
+            </w:r>
+            <w:r>
+              <w:rPr>
+                <w:rFonts w:ascii="Arial" w:hAnsi="Arial" w:cs="Arial"/>
+                <w:color w:val="FF0000"/>
+              </w:rPr>
+              <w:t xml:space="preserve"> or other way to match to some portion of a repository on the object system.</w:t>
+            </w:r>
+          </w:p>
+        </w:tc>
+      </w:tr>
+      <w:tr>
+        <w:tc>
+          <w:tcPr>
+            <w:tcW w:w="2448" w:type="dxa"/>
+          </w:tcPr>
+          <w:p>
+            <w:pPr>
+              <w:widowControl w:val="0"/>
+              <w:autoSpaceDE w:val="0"/>
+              <w:autoSpaceDN w:val="0"/>
+              <w:adjustRightInd w:val="0"/>
+              <w:rPr>
+                <w:rFonts w:ascii="Arial" w:hAnsi="Arial" w:cs="Arial"/>
+                <w:color w:val="FF0000"/>
+              </w:rPr>
+            </w:pPr>
+            <w:r>
+              <w:rPr>
+                <w:rFonts w:ascii="Arial" w:hAnsi="Arial" w:cs="Arial"/>
+                <w:color w:val="FF0000"/>
+              </w:rPr>
+              <w:t>Reverseorder time stamp</w:t>
+            </w:r>
+          </w:p>
+        </w:tc>
+        <w:tc>
+          <w:tcPr>
+            <w:tcW w:w="6408" w:type="dxa"/>
+          </w:tcPr>
+          <w:p>
+            <w:pPr>
+              <w:widowControl w:val="0"/>
+              <w:autoSpaceDE w:val="0"/>
+              <w:autoSpaceDN w:val="0"/>
+              <w:adjustRightInd w:val="0"/>
+              <w:rPr>
+                <w:rFonts w:ascii="Arial" w:hAnsi="Arial" w:cs="Arial"/>
+                <w:color w:val="FF0000"/>
+              </w:rPr>
+            </w:pPr>
+            <w:r>
+              <w:rPr>
+                <w:rFonts w:ascii="Arial" w:hAnsi="Arial" w:cs="Arial"/>
+                <w:color w:val="FF0000"/>
+              </w:rPr>
+              <w:t>This is a reverse order time stamp of some kind to make sorting easy when listing objects.</w:t>
+            </w:r>
+          </w:p>
+        </w:tc>
+      </w:tr>
+      <w:tr>
+        <w:tc>
+          <w:tcPr>
+            <w:tcW w:w="2448" w:type="dxa"/>
+          </w:tcPr>
+          <w:p>
+            <w:pPr>
+              <w:widowControl w:val="0"/>
+              <w:autoSpaceDE w:val="0"/>
+              <w:autoSpaceDN w:val="0"/>
+              <w:adjustRightInd w:val="0"/>
+              <w:rPr>
+                <w:rFonts w:ascii="Arial" w:hAnsi="Arial" w:cs="Arial"/>
+              </w:rPr>
+            </w:pPr>
+            <w:r>
+              <w:rPr>
+                <w:rFonts w:ascii="Arial" w:hAnsi="Arial" w:cs="Arial"/>
+              </w:rPr>
+              <w:t>recordvervion</w:t>
+            </w:r>
+          </w:p>
+        </w:tc>
+        <w:tc>
+          <w:tcPr>
+            <w:tcW w:w="6408" w:type="dxa"/>
+          </w:tcPr>
+          <w:p>
+            <w:pPr>
+              <w:widowControl w:val="0"/>
+              <w:autoSpaceDE w:val="0"/>
+              <w:autoSpaceDN w:val="0"/>
+              <w:adjustRightInd w:val="0"/>
+              <w:rPr>
+                <w:rFonts w:ascii="Arial" w:hAnsi="Arial" w:cs="Arial"/>
+              </w:rPr>
+            </w:pPr>
+            <w:r>
+              <w:rPr>
+                <w:rFonts w:ascii="Arial" w:hAnsi="Arial" w:cs="Arial"/>
+              </w:rPr>
+              <w:t>Version number for this record</w:t>
+            </w:r>
+          </w:p>
+        </w:tc>
+      </w:tr>
+      <w:tr>
+        <w:tc>
+          <w:tcPr>
+            <w:tcW w:w="2448" w:type="dxa"/>
+          </w:tcPr>
+          <w:p>
+            <w:pPr>
+              <w:widowControl w:val="0"/>
+              <w:autoSpaceDE w:val="0"/>
+              <w:autoSpaceDN w:val="0"/>
+              <w:adjustRightInd w:val="0"/>
+              <w:rPr>
+                <w:rFonts w:ascii="Arial" w:hAnsi="Arial" w:cs="Arial"/>
+              </w:rPr>
+            </w:pPr>
+            <w:r>
+              <w:rPr>
+                <w:rFonts w:ascii="Arial" w:hAnsi="Arial" w:cs="Arial"/>
+              </w:rPr>
+              <w:t>mdfilecreatetime</w:t>
+            </w:r>
+          </w:p>
+        </w:tc>
+        <w:tc>
+          <w:tcPr>
+            <w:tcW w:w="6408" w:type="dxa"/>
+          </w:tcPr>
+          <w:p>
+            <w:pPr>
+              <w:widowControl w:val="0"/>
+              <w:autoSpaceDE w:val="0"/>
+              <w:autoSpaceDN w:val="0"/>
+              <w:adjustRightInd w:val="0"/>
+              <w:rPr>
+                <w:rFonts w:ascii="Arial" w:hAnsi="Arial" w:cs="Arial"/>
+              </w:rPr>
+            </w:pPr>
+            <w:r>
+              <w:rPr>
+                <w:rFonts w:ascii="Arial" w:hAnsi="Arial" w:cs="Arial"/>
+              </w:rPr>
+              <w:t>In the case of uni and multi files, this is the creation time from the mdfile.  In the case of packed, this is the creation time of the first file being packed into the object.</w:t>
+            </w:r>
+          </w:p>
+        </w:tc>
+      </w:tr>
+      <w:tr>
+        <w:tc>
+          <w:tcPr>
+            <w:tcW w:w="2448" w:type="dxa"/>
+          </w:tcPr>
+          <w:p>
+            <w:pPr>
+              <w:widowControl w:val="0"/>
+              <w:autoSpaceDE w:val="0"/>
+              <w:autoSpaceDN w:val="0"/>
+              <w:adjustRightInd w:val="0"/>
+              <w:rPr>
+                <w:rFonts w:ascii="Arial" w:hAnsi="Arial" w:cs="Arial"/>
+              </w:rPr>
+            </w:pPr>
+            <w:r>
+              <w:rPr>
+                <w:rFonts w:ascii="Arial" w:hAnsi="Arial" w:cs="Arial"/>
+              </w:rPr>
+              <w:t>Objcreatetime</w:t>
+            </w:r>
+          </w:p>
+        </w:tc>
+        <w:tc>
+          <w:tcPr>
+            <w:tcW w:w="6408" w:type="dxa"/>
+          </w:tcPr>
+          <w:p>
+            <w:pPr>
+              <w:widowControl w:val="0"/>
+              <w:autoSpaceDE w:val="0"/>
+              <w:autoSpaceDN w:val="0"/>
+              <w:adjustRightInd w:val="0"/>
+              <w:rPr>
+                <w:rFonts w:ascii="Arial" w:hAnsi="Arial" w:cs="Arial"/>
+              </w:rPr>
+            </w:pPr>
+            <w:r>
+              <w:rPr>
+                <w:rFonts w:ascii="Arial" w:hAnsi="Arial" w:cs="Arial"/>
+              </w:rPr>
+              <w:t>This field is used to put current time stamp (in addition to mdfile creat time.  This is used to “version” objects.  For example on a truncate to zero, which would put all the objects for that file into the trash, but the names will be the same as create time and inode remain unchanged.  This makes a unique name for the new objects for that file but yet they are still related by all fields except this one.</w:t>
+            </w:r>
+          </w:p>
+        </w:tc>
+      </w:tr>
+      <w:tr>
+        <w:tc>
+          <w:tcPr>
+            <w:tcW w:w="2448" w:type="dxa"/>
+          </w:tcPr>
+          <w:p>
+            <w:pPr>
+              <w:widowControl w:val="0"/>
+              <w:autoSpaceDE w:val="0"/>
+              <w:autoSpaceDN w:val="0"/>
+              <w:adjustRightInd w:val="0"/>
+              <w:rPr>
+                <w:rFonts w:ascii="Arial" w:hAnsi="Arial" w:cs="Arial"/>
+              </w:rPr>
+            </w:pPr>
+            <w:r>
+              <w:rPr>
+                <w:rFonts w:ascii="Arial" w:hAnsi="Arial" w:cs="Arial"/>
+              </w:rPr>
+              <w:t>objtype</w:t>
+            </w:r>
+          </w:p>
+        </w:tc>
+        <w:tc>
+          <w:tcPr>
+            <w:tcW w:w="6408" w:type="dxa"/>
+          </w:tcPr>
+          <w:p>
+            <w:pPr>
+              <w:widowControl w:val="0"/>
+              <w:autoSpaceDE w:val="0"/>
+              <w:autoSpaceDN w:val="0"/>
+              <w:adjustRightInd w:val="0"/>
+              <w:rPr>
+                <w:rFonts w:ascii="Arial" w:hAnsi="Arial" w:cs="Arial"/>
+              </w:rPr>
+            </w:pPr>
+            <w:r>
+              <w:rPr>
+                <w:rFonts w:ascii="Arial" w:hAnsi="Arial" w:cs="Arial"/>
+              </w:rPr>
+              <w:t>Packed if many files are being packed into the object or Not packed if not.</w:t>
+            </w:r>
+          </w:p>
+        </w:tc>
+      </w:tr>
+      <w:tr>
+        <w:tc>
+          <w:tcPr>
+            <w:tcW w:w="2448" w:type="dxa"/>
+          </w:tcPr>
+          <w:p>
+            <w:pPr>
+              <w:widowControl w:val="0"/>
+              <w:autoSpaceDE w:val="0"/>
+              <w:autoSpaceDN w:val="0"/>
+              <w:adjustRightInd w:val="0"/>
+              <w:rPr>
+                <w:rFonts w:ascii="Arial" w:hAnsi="Arial" w:cs="Arial"/>
+              </w:rPr>
+            </w:pPr>
+            <w:r>
+              <w:rPr>
+                <w:rFonts w:ascii="Arial" w:hAnsi="Arial" w:cs="Arial"/>
+              </w:rPr>
+              <w:t>comptype</w:t>
+            </w:r>
+          </w:p>
+        </w:tc>
+        <w:tc>
+          <w:tcPr>
+            <w:tcW w:w="6408" w:type="dxa"/>
+          </w:tcPr>
+          <w:p>
+            <w:pPr>
+              <w:widowControl w:val="0"/>
+              <w:autoSpaceDE w:val="0"/>
+              <w:autoSpaceDN w:val="0"/>
+              <w:adjustRightInd w:val="0"/>
+              <w:rPr>
+                <w:rFonts w:ascii="Arial" w:hAnsi="Arial" w:cs="Arial"/>
+              </w:rPr>
+            </w:pPr>
+            <w:r>
+              <w:rPr>
+                <w:rFonts w:ascii="Arial" w:hAnsi="Arial" w:cs="Arial"/>
+              </w:rPr>
+              <w:t>Compression type</w:t>
+            </w:r>
+          </w:p>
+        </w:tc>
+      </w:tr>
+      <w:tr>
+        <w:tc>
+          <w:tcPr>
+            <w:tcW w:w="2448" w:type="dxa"/>
+          </w:tcPr>
+          <w:p>
+            <w:pPr>
+              <w:widowControl w:val="0"/>
+              <w:autoSpaceDE w:val="0"/>
+              <w:autoSpaceDN w:val="0"/>
+              <w:adjustRightInd w:val="0"/>
+              <w:rPr>
+                <w:rFonts w:ascii="Arial" w:hAnsi="Arial" w:cs="Arial"/>
+              </w:rPr>
+            </w:pPr>
+            <w:r>
+              <w:rPr>
+                <w:rFonts w:ascii="Arial" w:hAnsi="Arial" w:cs="Arial"/>
+              </w:rPr>
+              <w:t>sectype</w:t>
+            </w:r>
+          </w:p>
+        </w:tc>
+        <w:tc>
+          <w:tcPr>
+            <w:tcW w:w="6408" w:type="dxa"/>
+          </w:tcPr>
+          <w:p>
+            <w:pPr>
+              <w:widowControl w:val="0"/>
+              <w:autoSpaceDE w:val="0"/>
+              <w:autoSpaceDN w:val="0"/>
+              <w:adjustRightInd w:val="0"/>
+              <w:rPr>
+                <w:rFonts w:ascii="Arial" w:hAnsi="Arial" w:cs="Arial"/>
+              </w:rPr>
+            </w:pPr>
+            <w:r>
+              <w:rPr>
+                <w:rFonts w:ascii="Arial" w:hAnsi="Arial" w:cs="Arial"/>
+              </w:rPr>
+              <w:t>Security type (encryption)</w:t>
+            </w:r>
+          </w:p>
+        </w:tc>
+      </w:tr>
+      <w:tr>
+        <w:tc>
+          <w:tcPr>
+            <w:tcW w:w="2448" w:type="dxa"/>
+          </w:tcPr>
+          <w:p>
+            <w:pPr>
+              <w:widowControl w:val="0"/>
+              <w:autoSpaceDE w:val="0"/>
+              <w:autoSpaceDN w:val="0"/>
+              <w:adjustRightInd w:val="0"/>
+              <w:rPr>
+                <w:rFonts w:ascii="Arial" w:hAnsi="Arial" w:cs="Arial"/>
+              </w:rPr>
+            </w:pPr>
+            <w:r>
+              <w:rPr>
+                <w:rFonts w:ascii="Arial" w:hAnsi="Arial" w:cs="Arial"/>
+              </w:rPr>
+              <w:t>correcttype</w:t>
+            </w:r>
+          </w:p>
+        </w:tc>
+        <w:tc>
+          <w:tcPr>
+            <w:tcW w:w="6408" w:type="dxa"/>
+          </w:tcPr>
+          <w:p>
+            <w:pPr>
+              <w:widowControl w:val="0"/>
+              <w:autoSpaceDE w:val="0"/>
+              <w:autoSpaceDN w:val="0"/>
+              <w:adjustRightInd w:val="0"/>
+              <w:rPr>
+                <w:rFonts w:ascii="Arial" w:hAnsi="Arial" w:cs="Arial"/>
+              </w:rPr>
+            </w:pPr>
+            <w:r>
+              <w:rPr>
+                <w:rFonts w:ascii="Arial" w:hAnsi="Arial" w:cs="Arial"/>
+              </w:rPr>
+              <w:t>Correctness type (crc/checksum)</w:t>
+            </w:r>
+          </w:p>
+        </w:tc>
+      </w:tr>
+      <w:tr>
+        <w:tc>
+          <w:tcPr>
+            <w:tcW w:w="2448" w:type="dxa"/>
+          </w:tcPr>
+          <w:p>
+            <w:pPr>
+              <w:widowControl w:val="0"/>
+              <w:autoSpaceDE w:val="0"/>
+              <w:autoSpaceDN w:val="0"/>
+              <w:adjustRightInd w:val="0"/>
+              <w:rPr>
+                <w:rFonts w:ascii="Arial" w:hAnsi="Arial" w:cs="Arial"/>
+              </w:rPr>
+            </w:pPr>
+            <w:r>
+              <w:rPr>
+                <w:rFonts w:ascii="Arial" w:hAnsi="Arial" w:cs="Arial"/>
+              </w:rPr>
+              <w:t>objchnksz</w:t>
+            </w:r>
+          </w:p>
+        </w:tc>
+        <w:tc>
+          <w:tcPr>
+            <w:tcW w:w="6408" w:type="dxa"/>
+          </w:tcPr>
+          <w:p>
+            <w:pPr>
+              <w:widowControl w:val="0"/>
+              <w:autoSpaceDE w:val="0"/>
+              <w:autoSpaceDN w:val="0"/>
+              <w:adjustRightInd w:val="0"/>
+              <w:rPr>
+                <w:rFonts w:ascii="Arial" w:hAnsi="Arial" w:cs="Arial"/>
+              </w:rPr>
+            </w:pPr>
+            <w:r>
+              <w:rPr>
+                <w:rFonts w:ascii="Arial" w:hAnsi="Arial" w:cs="Arial"/>
+              </w:rPr>
+              <w:t>Records chunk size for multi or striped file, this value is initially populated from the repo configuration table for the file based on namespace/path, chunk size is picked based on if this is interactive or batch and for batch, it is based on the size of the file being moved, (large, xlarge) derived from the configuration file.</w:t>
+            </w:r>
+          </w:p>
+        </w:tc>
+      </w:tr>
+      <w:tr>
+        <w:tc>
+          <w:tcPr>
+            <w:tcW w:w="2448" w:type="dxa"/>
+          </w:tcPr>
+          <w:p>
+            <w:pPr>
+              <w:widowControl w:val="0"/>
+              <w:autoSpaceDE w:val="0"/>
+              <w:autoSpaceDN w:val="0"/>
+              <w:adjustRightInd w:val="0"/>
+              <w:rPr>
+                <w:rFonts w:ascii="Arial" w:hAnsi="Arial" w:cs="Arial"/>
+              </w:rPr>
+            </w:pPr>
+            <w:r>
+              <w:rPr>
+                <w:rFonts w:ascii="Arial" w:hAnsi="Arial" w:cs="Arial"/>
+              </w:rPr>
+              <w:t>objchnknumber</w:t>
+            </w:r>
+          </w:p>
+        </w:tc>
+        <w:tc>
+          <w:tcPr>
+            <w:tcW w:w="6408" w:type="dxa"/>
+          </w:tcPr>
+          <w:p>
+            <w:pPr>
+              <w:widowControl w:val="0"/>
+              <w:autoSpaceDE w:val="0"/>
+              <w:autoSpaceDN w:val="0"/>
+              <w:adjustRightInd w:val="0"/>
+              <w:rPr>
+                <w:rFonts w:ascii="Arial" w:hAnsi="Arial" w:cs="Arial"/>
+              </w:rPr>
+            </w:pPr>
+            <w:r>
+              <w:rPr>
+                <w:rFonts w:ascii="Arial" w:hAnsi="Arial" w:cs="Arial"/>
+              </w:rPr>
+              <w:t>chunknumber this object is in the multi chunk file (this is always zero) in every case.  For uni and packed there is only one object involved.  For multi, the object name only changes by chunk number which is calculated based on chunksize  So this is really just a placeholder value.</w:t>
+            </w:r>
+          </w:p>
+        </w:tc>
+      </w:tr>
+      <w:tr>
+        <w:tc>
+          <w:tcPr>
+            <w:tcW w:w="2448" w:type="dxa"/>
+          </w:tcPr>
+          <w:p>
+            <w:pPr>
+              <w:widowControl w:val="0"/>
+              <w:autoSpaceDE w:val="0"/>
+              <w:autoSpaceDN w:val="0"/>
+              <w:adjustRightInd w:val="0"/>
+              <w:rPr>
+                <w:rFonts w:ascii="Arial" w:hAnsi="Arial" w:cs="Arial"/>
+              </w:rPr>
+            </w:pPr>
+            <w:r>
+              <w:rPr>
+                <w:rFonts w:ascii="Arial" w:hAnsi="Arial" w:cs="Arial"/>
+              </w:rPr>
+              <w:t>mdinode</w:t>
+            </w:r>
+          </w:p>
+        </w:tc>
+        <w:tc>
+          <w:tcPr>
+            <w:tcW w:w="6408" w:type="dxa"/>
+          </w:tcPr>
+          <w:p>
+            <w:pPr>
+              <w:widowControl w:val="0"/>
+              <w:autoSpaceDE w:val="0"/>
+              <w:autoSpaceDN w:val="0"/>
+              <w:adjustRightInd w:val="0"/>
+              <w:rPr>
+                <w:rFonts w:ascii="Arial" w:hAnsi="Arial" w:cs="Arial"/>
+              </w:rPr>
+            </w:pPr>
+            <w:r>
+              <w:rPr>
+                <w:rFonts w:ascii="Arial" w:hAnsi="Arial" w:cs="Arial"/>
+              </w:rPr>
+              <w:t>Inode of the metadata file  ( for packed it’s the first file in the object)</w:t>
+            </w:r>
+          </w:p>
+        </w:tc>
+      </w:tr>
+      <w:tr>
+        <w:tc>
+          <w:tcPr>
+            <w:tcW w:w="2448" w:type="dxa"/>
+          </w:tcPr>
+          <w:p>
+            <w:pPr>
+              <w:widowControl w:val="0"/>
+              <w:autoSpaceDE w:val="0"/>
+              <w:autoSpaceDN w:val="0"/>
+              <w:adjustRightInd w:val="0"/>
+              <w:rPr>
+                <w:rFonts w:ascii="Arial" w:hAnsi="Arial" w:cs="Arial"/>
+                <w:color w:val="FF0000"/>
+              </w:rPr>
+            </w:pPr>
+            <w:r>
+              <w:rPr>
+                <w:rFonts w:ascii="Arial" w:hAnsi="Arial" w:cs="Arial"/>
+                <w:color w:val="FF0000"/>
+              </w:rPr>
+              <w:t>Slavepnum</w:t>
+            </w:r>
+          </w:p>
+        </w:tc>
+        <w:tc>
+          <w:tcPr>
+            <w:tcW w:w="6408" w:type="dxa"/>
+          </w:tcPr>
+          <w:p>
+            <w:pPr>
+              <w:widowControl w:val="0"/>
+              <w:autoSpaceDE w:val="0"/>
+              <w:autoSpaceDN w:val="0"/>
+              <w:adjustRightInd w:val="0"/>
+              <w:rPr>
+                <w:rFonts w:ascii="Arial" w:hAnsi="Arial" w:cs="Arial"/>
+                <w:color w:val="FF0000"/>
+              </w:rPr>
+            </w:pPr>
+            <w:r>
+              <w:rPr>
+                <w:rFonts w:ascii="Arial" w:hAnsi="Arial" w:cs="Arial"/>
+                <w:color w:val="FF0000"/>
+              </w:rPr>
+              <w:t>Used for slave number for files that are hashed into multiple directories (future) for now this is zero</w:t>
+            </w:r>
+          </w:p>
+        </w:tc>
+      </w:tr>
+    </w:tbl>
+    <w:p>
+      <w:pPr>
+        <w:widowControl w:val="0"/>
+        <w:autoSpaceDE w:val="0"/>
+        <w:autoSpaceDN w:val="0"/>
+        <w:adjustRightInd w:val="0"/>
+        <w:rPr>
+          <w:rFonts w:ascii="Arial" w:hAnsi="Arial" w:cs="Arial"/>
+        </w:rPr>
+      </w:pPr>
+    </w:p>
+    <w:p>
+      <w:pPr>
+        <w:widowControl w:val="0"/>
+        <w:autoSpaceDE w:val="0"/>
+        <w:autoSpaceDN w:val="0"/>
+        <w:adjustRightInd w:val="0"/>
+        <w:rPr>
+          <w:rFonts w:ascii="Arial" w:hAnsi="Arial" w:cs="Arial"/>
+        </w:rPr>
+      </w:pPr>
+      <w:r>
+        <w:rPr>
+          <w:rFonts w:ascii="Arial" w:hAnsi="Arial" w:cs="Arial"/>
+        </w:rPr>
+        <w:t xml:space="preserve">MARpost  (the information posted to the file after </w:t>
+      </w:r>
+      <w:r>
+        <w:rPr>
+          <w:rFonts w:ascii="Arial" w:hAnsi="Arial" w:cs="Arial"/>
+        </w:rPr>
+        <w:t xml:space="preserve">or while </w:t>
+      </w:r>
+      <w:r>
+        <w:rPr>
+          <w:rFonts w:ascii="Arial" w:hAnsi="Arial" w:cs="Arial"/>
+        </w:rPr>
+        <w:t>the object(s) are written)</w:t>
+      </w:r>
+    </w:p>
+    <w:p>
+      <w:pPr>
+        <w:widowControl w:val="0"/>
+        <w:autoSpaceDE w:val="0"/>
+        <w:autoSpaceDN w:val="0"/>
+        <w:adjustRightInd w:val="0"/>
+        <w:rPr>
+          <w:rFonts w:ascii="Arial" w:hAnsi="Arial" w:cs="Arial"/>
+        </w:rPr>
+      </w:pPr>
+      <w:r>
+        <w:rPr>
+          <w:rFonts w:ascii="Arial" w:hAnsi="Arial" w:cs="Arial"/>
+        </w:rPr>
+        <w:t>Concatenated fields:</w:t>
+      </w:r>
+    </w:p>
+    <w:tbl>
+      <w:tblPr>
+        <w:tblStyle w:val="TableGrid"/>
+        <w:tblW w:w="0" w:type="auto"/>
+        <w:tblLook w:val="04A0" w:firstRow="1" w:lastRow="0" w:firstColumn="1" w:lastColumn="0" w:noHBand="0" w:noVBand="1"/>
+      </w:tblPr>
+      <w:tblGrid>
+        <w:gridCol w:w="2358"/>
+        <w:gridCol w:w="6498"/>
+      </w:tblGrid>
+      <w:tr>
+        <w:tc>
+          <w:tcPr>
+            <w:tcW w:w="2358" w:type="dxa"/>
+          </w:tcPr>
+          <w:p>
+            <w:pPr>
+              <w:widowControl w:val="0"/>
+              <w:autoSpaceDE w:val="0"/>
+              <w:autoSpaceDN w:val="0"/>
+              <w:adjustRightInd w:val="0"/>
+              <w:rPr>
+                <w:rFonts w:ascii="Arial" w:hAnsi="Arial" w:cs="Arial"/>
+              </w:rPr>
+            </w:pPr>
+            <w:r>
+              <w:rPr>
+                <w:rFonts w:ascii="Arial" w:hAnsi="Arial" w:cs="Arial"/>
+              </w:rPr>
+              <w:t>recordversion</w:t>
+            </w:r>
+          </w:p>
+        </w:tc>
+        <w:tc>
+          <w:tcPr>
+            <w:tcW w:w="6498" w:type="dxa"/>
+          </w:tcPr>
+          <w:p>
+            <w:pPr>
+              <w:widowControl w:val="0"/>
+              <w:autoSpaceDE w:val="0"/>
+              <w:autoSpaceDN w:val="0"/>
+              <w:adjustRightInd w:val="0"/>
+              <w:rPr>
+                <w:rFonts w:ascii="Arial" w:hAnsi="Arial" w:cs="Arial"/>
+              </w:rPr>
+            </w:pPr>
+            <w:r>
+              <w:rPr>
+                <w:rFonts w:ascii="Arial" w:hAnsi="Arial" w:cs="Arial"/>
+              </w:rPr>
+              <w:t>Version number for this record</w:t>
+            </w:r>
+          </w:p>
+        </w:tc>
+      </w:tr>
+      <w:tr>
+        <w:tc>
+          <w:tcPr>
+            <w:tcW w:w="2358" w:type="dxa"/>
+          </w:tcPr>
+          <w:p>
+            <w:pPr>
+              <w:widowControl w:val="0"/>
+              <w:autoSpaceDE w:val="0"/>
+              <w:autoSpaceDN w:val="0"/>
+              <w:adjustRightInd w:val="0"/>
+              <w:rPr>
+                <w:rFonts w:ascii="Arial" w:hAnsi="Arial" w:cs="Arial"/>
+              </w:rPr>
+            </w:pPr>
+            <w:r>
+              <w:rPr>
+                <w:rFonts w:ascii="Arial" w:hAnsi="Arial" w:cs="Arial"/>
+              </w:rPr>
+              <w:t>objtype</w:t>
+            </w:r>
+          </w:p>
+        </w:tc>
+        <w:tc>
+          <w:tcPr>
+            <w:tcW w:w="6498" w:type="dxa"/>
+          </w:tcPr>
+          <w:p>
+            <w:pPr>
+              <w:widowControl w:val="0"/>
+              <w:autoSpaceDE w:val="0"/>
+              <w:autoSpaceDN w:val="0"/>
+              <w:adjustRightInd w:val="0"/>
+              <w:rPr>
+                <w:rFonts w:ascii="Arial" w:hAnsi="Arial" w:cs="Arial"/>
+              </w:rPr>
+            </w:pPr>
+            <w:r>
+              <w:rPr>
+                <w:rFonts w:ascii="Arial" w:hAnsi="Arial" w:cs="Arial"/>
+              </w:rPr>
+              <w:t>Records how the file data is stored in an external object repo, there are currently 4 types:</w:t>
+            </w:r>
+          </w:p>
+          <w:p>
+            <w:pPr>
+              <w:widowControl w:val="0"/>
+              <w:autoSpaceDE w:val="0"/>
+              <w:autoSpaceDN w:val="0"/>
+              <w:adjustRightInd w:val="0"/>
+              <w:rPr>
+                <w:rFonts w:ascii="Arial" w:hAnsi="Arial" w:cs="Arial"/>
+              </w:rPr>
+            </w:pPr>
+            <w:r>
+              <w:rPr>
+                <w:rFonts w:ascii="Arial" w:hAnsi="Arial" w:cs="Arial"/>
+              </w:rPr>
+              <w:t>Uni – one object stores the entire file</w:t>
+            </w:r>
+          </w:p>
+          <w:p>
+            <w:pPr>
+              <w:widowControl w:val="0"/>
+              <w:autoSpaceDE w:val="0"/>
+              <w:autoSpaceDN w:val="0"/>
+              <w:adjustRightInd w:val="0"/>
+              <w:rPr>
+                <w:rFonts w:ascii="Arial" w:hAnsi="Arial" w:cs="Arial"/>
+              </w:rPr>
+            </w:pPr>
+            <w:r>
+              <w:rPr>
+                <w:rFonts w:ascii="Arial" w:hAnsi="Arial" w:cs="Arial"/>
+              </w:rPr>
+              <w:t>Multi – a file is spread across multiple objects using chunk sized objects, object id’s are recorded in the metadata file</w:t>
+            </w:r>
+          </w:p>
+          <w:p>
+            <w:pPr>
+              <w:widowControl w:val="0"/>
+              <w:autoSpaceDE w:val="0"/>
+              <w:autoSpaceDN w:val="0"/>
+              <w:adjustRightInd w:val="0"/>
+              <w:rPr>
+                <w:rFonts w:ascii="Arial" w:hAnsi="Arial" w:cs="Arial"/>
+              </w:rPr>
+            </w:pPr>
+            <w:r>
+              <w:rPr>
+                <w:rFonts w:ascii="Arial" w:hAnsi="Arial" w:cs="Arial"/>
+              </w:rPr>
+              <w:t xml:space="preserve">Packed – multiple files in each object which requires using the objoffset field.  </w:t>
+            </w:r>
+          </w:p>
+          <w:p>
+            <w:pPr>
+              <w:widowControl w:val="0"/>
+              <w:autoSpaceDE w:val="0"/>
+              <w:autoSpaceDN w:val="0"/>
+              <w:adjustRightInd w:val="0"/>
+              <w:rPr>
+                <w:rFonts w:ascii="Arial" w:hAnsi="Arial" w:cs="Arial"/>
+              </w:rPr>
+            </w:pPr>
+            <w:r>
+              <w:rPr>
+                <w:rFonts w:ascii="Arial" w:hAnsi="Arial" w:cs="Arial"/>
+              </w:rPr>
+              <w:t>Striped – a file is striped across multiple objects using chunksize from the configuration file and round robin, object id’s are recorded in metadata file</w:t>
+            </w:r>
+          </w:p>
+        </w:tc>
+      </w:tr>
+      <w:tr>
+        <w:tc>
+          <w:tcPr>
+            <w:tcW w:w="2358" w:type="dxa"/>
+          </w:tcPr>
+          <w:p>
+            <w:pPr>
+              <w:widowControl w:val="0"/>
+              <w:autoSpaceDE w:val="0"/>
+              <w:autoSpaceDN w:val="0"/>
+              <w:adjustRightInd w:val="0"/>
+              <w:rPr>
+                <w:rFonts w:ascii="Arial" w:hAnsi="Arial" w:cs="Arial"/>
+              </w:rPr>
+            </w:pPr>
+            <w:r>
+              <w:rPr>
+                <w:rFonts w:ascii="Arial" w:hAnsi="Arial" w:cs="Arial"/>
+              </w:rPr>
+              <w:t>spaceused</w:t>
+            </w:r>
+          </w:p>
+        </w:tc>
+        <w:tc>
+          <w:tcPr>
+            <w:tcW w:w="6498" w:type="dxa"/>
+          </w:tcPr>
+          <w:p>
+            <w:pPr>
+              <w:widowControl w:val="0"/>
+              <w:autoSpaceDE w:val="0"/>
+              <w:autoSpaceDN w:val="0"/>
+              <w:adjustRightInd w:val="0"/>
+              <w:rPr>
+                <w:rFonts w:ascii="Arial" w:hAnsi="Arial" w:cs="Arial"/>
+              </w:rPr>
+            </w:pPr>
+            <w:r>
+              <w:rPr>
+                <w:rFonts w:ascii="Arial" w:hAnsi="Arial" w:cs="Arial"/>
+              </w:rPr>
+              <w:t>Space used in the object system for the entire file (may have to sum multiple object space used for multi)</w:t>
+            </w:r>
+          </w:p>
+        </w:tc>
+      </w:tr>
+      <w:tr>
+        <w:tc>
+          <w:tcPr>
+            <w:tcW w:w="2358" w:type="dxa"/>
+          </w:tcPr>
+          <w:p>
+            <w:pPr>
+              <w:widowControl w:val="0"/>
+              <w:autoSpaceDE w:val="0"/>
+              <w:autoSpaceDN w:val="0"/>
+              <w:adjustRightInd w:val="0"/>
+              <w:rPr>
+                <w:rFonts w:ascii="Arial" w:hAnsi="Arial" w:cs="Arial"/>
+              </w:rPr>
+            </w:pPr>
+            <w:r>
+              <w:rPr>
+                <w:rFonts w:ascii="Arial" w:hAnsi="Arial" w:cs="Arial"/>
+              </w:rPr>
+              <w:t>objoffset</w:t>
+            </w:r>
+          </w:p>
+        </w:tc>
+        <w:tc>
+          <w:tcPr>
+            <w:tcW w:w="6498" w:type="dxa"/>
+          </w:tcPr>
+          <w:p>
+            <w:pPr>
+              <w:widowControl w:val="0"/>
+              <w:autoSpaceDE w:val="0"/>
+              <w:autoSpaceDN w:val="0"/>
+              <w:adjustRightInd w:val="0"/>
+              <w:rPr>
+                <w:rFonts w:ascii="Arial" w:hAnsi="Arial" w:cs="Arial"/>
+              </w:rPr>
+            </w:pPr>
+            <w:r>
+              <w:rPr>
+                <w:rFonts w:ascii="Arial" w:hAnsi="Arial" w:cs="Arial"/>
+              </w:rPr>
+              <w:t>Records offset into object where file data lives, this is only used in Packed (multiple files in one object)</w:t>
+            </w:r>
+          </w:p>
+        </w:tc>
+      </w:tr>
+      <w:tr>
+        <w:tc>
+          <w:tcPr>
+            <w:tcW w:w="2358" w:type="dxa"/>
+          </w:tcPr>
+          <w:p>
+            <w:pPr>
+              <w:widowControl w:val="0"/>
+              <w:autoSpaceDE w:val="0"/>
+              <w:autoSpaceDN w:val="0"/>
+              <w:adjustRightInd w:val="0"/>
+              <w:rPr>
+                <w:rFonts w:ascii="Arial" w:hAnsi="Arial" w:cs="Arial"/>
+              </w:rPr>
+            </w:pPr>
+            <w:r>
+              <w:rPr>
+                <w:rFonts w:ascii="Arial" w:hAnsi="Arial" w:cs="Arial"/>
+              </w:rPr>
+              <w:t>correctnessvalue</w:t>
+            </w:r>
+          </w:p>
+        </w:tc>
+        <w:tc>
+          <w:tcPr>
+            <w:tcW w:w="6498" w:type="dxa"/>
+          </w:tcPr>
+          <w:p>
+            <w:pPr>
+              <w:widowControl w:val="0"/>
+              <w:autoSpaceDE w:val="0"/>
+              <w:autoSpaceDN w:val="0"/>
+              <w:adjustRightInd w:val="0"/>
+              <w:rPr>
+                <w:rFonts w:ascii="Arial" w:hAnsi="Arial" w:cs="Arial"/>
+              </w:rPr>
+            </w:pPr>
+            <w:r>
+              <w:rPr>
+                <w:rFonts w:ascii="Arial" w:hAnsi="Arial" w:cs="Arial"/>
+              </w:rPr>
+              <w:t>Checksum or CRC for the entire file (may have to sum multiple checksums or CRC’s for multi)</w:t>
+            </w:r>
+          </w:p>
+        </w:tc>
+      </w:tr>
+      <w:tr>
+        <w:tc>
+          <w:tcPr>
+            <w:tcW w:w="2358" w:type="dxa"/>
+          </w:tcPr>
+          <w:p>
+            <w:pPr>
+              <w:widowControl w:val="0"/>
+              <w:autoSpaceDE w:val="0"/>
+              <w:autoSpaceDN w:val="0"/>
+              <w:adjustRightInd w:val="0"/>
+              <w:rPr>
+                <w:rFonts w:ascii="Arial" w:hAnsi="Arial" w:cs="Arial"/>
+              </w:rPr>
+            </w:pPr>
+            <w:r>
+              <w:rPr>
+                <w:rFonts w:ascii="Arial" w:hAnsi="Arial" w:cs="Arial"/>
+              </w:rPr>
+              <w:t>numobjects</w:t>
+            </w:r>
+          </w:p>
+        </w:tc>
+        <w:tc>
+          <w:tcPr>
+            <w:tcW w:w="6498" w:type="dxa"/>
+          </w:tcPr>
+          <w:p>
+            <w:pPr>
+              <w:widowControl w:val="0"/>
+              <w:autoSpaceDE w:val="0"/>
+              <w:autoSpaceDN w:val="0"/>
+              <w:adjustRightInd w:val="0"/>
+              <w:rPr>
+                <w:rFonts w:ascii="Arial" w:hAnsi="Arial" w:cs="Arial"/>
+              </w:rPr>
+            </w:pPr>
+            <w:r>
+              <w:rPr>
+                <w:rFonts w:ascii="Arial" w:hAnsi="Arial" w:cs="Arial"/>
+              </w:rPr>
+              <w:t>For multi-object files, records the number of objects in the metadata file that contain chunk information (the rest of the file is just a hole to make the size of the metadata file == the size of the file</w:t>
+            </w:r>
+          </w:p>
+        </w:tc>
+      </w:tr>
+      <w:tr>
+        <w:tc>
+          <w:tcPr>
+            <w:tcW w:w="2358" w:type="dxa"/>
+          </w:tcPr>
+          <w:p>
+            <w:pPr>
+              <w:widowControl w:val="0"/>
+              <w:autoSpaceDE w:val="0"/>
+              <w:autoSpaceDN w:val="0"/>
+              <w:adjustRightInd w:val="0"/>
+              <w:rPr>
+                <w:rFonts w:ascii="Arial" w:hAnsi="Arial" w:cs="Arial"/>
+              </w:rPr>
+            </w:pPr>
+            <w:r>
+              <w:rPr>
+                <w:rFonts w:ascii="Arial" w:hAnsi="Arial" w:cs="Arial"/>
+              </w:rPr>
+              <w:t>Chunkinfobytes</w:t>
+            </w:r>
+          </w:p>
+        </w:tc>
+        <w:tc>
+          <w:tcPr>
+            <w:tcW w:w="6498" w:type="dxa"/>
+          </w:tcPr>
+          <w:p>
+            <w:pPr>
+              <w:widowControl w:val="0"/>
+              <w:autoSpaceDE w:val="0"/>
+              <w:autoSpaceDN w:val="0"/>
+              <w:adjustRightInd w:val="0"/>
+              <w:rPr>
+                <w:rFonts w:ascii="Arial" w:hAnsi="Arial" w:cs="Arial"/>
+              </w:rPr>
+            </w:pPr>
+            <w:r>
+              <w:rPr>
+                <w:rFonts w:ascii="Arial" w:hAnsi="Arial" w:cs="Arial"/>
+              </w:rPr>
+              <w:t>Number of bytes of chunk info in the file</w:t>
+            </w:r>
+          </w:p>
+        </w:tc>
+      </w:tr>
+    </w:tbl>
+    <w:p>
+      <w:pPr>
+        <w:widowControl w:val="0"/>
+        <w:autoSpaceDE w:val="0"/>
+        <w:autoSpaceDN w:val="0"/>
+        <w:adjustRightInd w:val="0"/>
+        <w:rPr>
+          <w:rFonts w:ascii="Arial" w:hAnsi="Arial" w:cs="Arial"/>
+          <w:b/>
+        </w:rPr>
+      </w:pPr>
+    </w:p>
+    <w:p>
+      <w:pPr>
+        <w:widowControl w:val="0"/>
+        <w:autoSpaceDE w:val="0"/>
+        <w:autoSpaceDN w:val="0"/>
+        <w:adjustRightInd w:val="0"/>
+        <w:rPr>
+          <w:rFonts w:ascii="Arial" w:hAnsi="Arial" w:cs="Arial"/>
+        </w:rPr>
+      </w:pPr>
+      <w:r>
+        <w:rPr>
+          <w:rFonts w:ascii="Arial" w:hAnsi="Arial" w:cs="Arial"/>
+        </w:rPr>
+        <w:t>MAR_restart  (this is an xattr that is used by the batch copy utility to put restart info in for restarting the copy of very large multi object files</w:t>
+      </w:r>
+    </w:p>
+    <w:p>
+      <w:pPr>
+        <w:widowControl w:val="0"/>
+        <w:autoSpaceDE w:val="0"/>
+        <w:autoSpaceDN w:val="0"/>
+        <w:adjustRightInd w:val="0"/>
+        <w:rPr>
+          <w:rFonts w:ascii="Arial" w:hAnsi="Arial" w:cs="Arial"/>
+        </w:rPr>
+      </w:pPr>
+    </w:p>
+    <w:p>
+      <w:pPr>
+        <w:widowControl w:val="0"/>
+        <w:autoSpaceDE w:val="0"/>
+        <w:autoSpaceDN w:val="0"/>
+        <w:adjustRightInd w:val="0"/>
+        <w:rPr>
+          <w:rFonts w:ascii="Arial" w:hAnsi="Arial" w:cs="Arial"/>
+          <w:color w:val="FF0000"/>
+        </w:rPr>
+      </w:pPr>
+      <w:r>
+        <w:rPr>
+          <w:rFonts w:ascii="Arial" w:hAnsi="Arial" w:cs="Arial"/>
+          <w:color w:val="FF0000"/>
+        </w:rPr>
+        <w:t>MAR_slave  (this is an xattr on directories that are hashed (future)</w:t>
+      </w:r>
+    </w:p>
+    <w:p>
+      <w:pPr>
+        <w:widowControl w:val="0"/>
+        <w:autoSpaceDE w:val="0"/>
+        <w:autoSpaceDN w:val="0"/>
+        <w:adjustRightInd w:val="0"/>
+        <w:rPr>
+          <w:rFonts w:ascii="Arial" w:hAnsi="Arial" w:cs="Arial"/>
+          <w:b/>
+        </w:rPr>
+      </w:pPr>
+    </w:p>
+    <w:p>
+      <w:pPr>
+        <w:widowControl w:val="0"/>
+        <w:autoSpaceDE w:val="0"/>
+        <w:autoSpaceDN w:val="0"/>
+        <w:adjustRightInd w:val="0"/>
+        <w:rPr>
+          <w:rFonts w:ascii="Arial" w:hAnsi="Arial" w:cs="Arial"/>
+          <w:b/>
+        </w:rPr>
+      </w:pPr>
+      <w:r>
+        <w:rPr>
+          <w:rFonts w:ascii="Arial" w:hAnsi="Arial" w:cs="Arial"/>
+          <w:b/>
+        </w:rPr>
+        <w:t>Configuration File Information</w:t>
+      </w:r>
+    </w:p>
+    <w:p>
+      <w:pPr>
+        <w:widowControl w:val="0"/>
+        <w:autoSpaceDE w:val="0"/>
+        <w:autoSpaceDN w:val="0"/>
+        <w:adjustRightInd w:val="0"/>
+        <w:rPr>
+          <w:rFonts w:ascii="Arial" w:hAnsi="Arial" w:cs="Arial"/>
+          <w:b/>
+        </w:rPr>
+      </w:pPr>
+    </w:p>
+    <w:p>
+      <w:pPr>
+        <w:widowControl w:val="0"/>
+        <w:autoSpaceDE w:val="0"/>
+        <w:autoSpaceDN w:val="0"/>
+        <w:adjustRightInd w:val="0"/>
+        <w:rPr>
+          <w:rFonts w:ascii="Arial" w:hAnsi="Arial" w:cs="Arial"/>
+        </w:rPr>
+      </w:pPr>
+      <w:r>
+        <w:rPr>
+          <w:rFonts w:ascii="Arial" w:hAnsi="Arial" w:cs="Arial"/>
+        </w:rPr>
+        <w:t>M</w:t>
+      </w:r>
+      <w:r>
+        <w:rPr>
+          <w:rFonts w:ascii="Arial" w:hAnsi="Arial" w:cs="Arial"/>
+        </w:rPr>
+        <w:t>ountpoint</w:t>
+      </w:r>
+      <w:r>
+        <w:rPr>
+          <w:rFonts w:ascii="Arial" w:hAnsi="Arial" w:cs="Arial"/>
+        </w:rPr>
+        <w:t xml:space="preserve">    (there is only one of these)</w:t>
       </w:r>
     </w:p>
     <w:tbl>
@@ -3540,1216 +4821,6 @@
               <w:adjustRightInd w:val="0"/>
               <w:rPr>
                 <w:rFonts w:ascii="Arial" w:hAnsi="Arial" w:cs="Arial"/>
-                <w:color w:val="FF0000"/>
-              </w:rPr>
-            </w:pPr>
-            <w:r>
-              <w:rPr>
-                <w:rFonts w:ascii="Arial" w:hAnsi="Arial" w:cs="Arial"/>
-                <w:color w:val="FF0000"/>
-              </w:rPr>
-              <w:t>Bucket (namespace.repo)</w:t>
-            </w:r>
-          </w:p>
-        </w:tc>
-        <w:tc>
-          <w:tcPr>
-            <w:tcW w:w="6408" w:type="dxa"/>
-          </w:tcPr>
-          <w:p>
-            <w:pPr>
-              <w:widowControl w:val="0"/>
-              <w:autoSpaceDE w:val="0"/>
-              <w:autoSpaceDN w:val="0"/>
-              <w:adjustRightInd w:val="0"/>
-              <w:rPr>
-                <w:rFonts w:ascii="Arial" w:hAnsi="Arial" w:cs="Arial"/>
-                <w:color w:val="FF0000"/>
-              </w:rPr>
-            </w:pPr>
-            <w:r>
-              <w:rPr>
-                <w:rFonts w:ascii="Arial" w:hAnsi="Arial" w:cs="Arial"/>
-                <w:color w:val="FF0000"/>
-              </w:rPr>
-              <w:t>This is the object system bucket name</w:t>
-            </w:r>
-          </w:p>
-        </w:tc>
-      </w:tr>
-      <w:tr>
-        <w:tc>
-          <w:tcPr>
-            <w:tcW w:w="2448" w:type="dxa"/>
-          </w:tcPr>
-          <w:p>
-            <w:pPr>
-              <w:widowControl w:val="0"/>
-              <w:autoSpaceDE w:val="0"/>
-              <w:autoSpaceDN w:val="0"/>
-              <w:adjustRightInd w:val="0"/>
-              <w:rPr>
-                <w:rFonts w:ascii="Arial" w:hAnsi="Arial" w:cs="Arial"/>
-                <w:color w:val="FF0000"/>
-              </w:rPr>
-            </w:pPr>
-            <w:r>
-              <w:rPr>
-                <w:rFonts w:ascii="Arial" w:hAnsi="Arial" w:cs="Arial"/>
-                <w:color w:val="FF0000"/>
-              </w:rPr>
-              <w:t>Reverseorder time stamp</w:t>
-            </w:r>
-          </w:p>
-        </w:tc>
-        <w:tc>
-          <w:tcPr>
-            <w:tcW w:w="6408" w:type="dxa"/>
-          </w:tcPr>
-          <w:p>
-            <w:pPr>
-              <w:widowControl w:val="0"/>
-              <w:autoSpaceDE w:val="0"/>
-              <w:autoSpaceDN w:val="0"/>
-              <w:adjustRightInd w:val="0"/>
-              <w:rPr>
-                <w:rFonts w:ascii="Arial" w:hAnsi="Arial" w:cs="Arial"/>
-                <w:color w:val="FF0000"/>
-              </w:rPr>
-            </w:pPr>
-            <w:r>
-              <w:rPr>
-                <w:rFonts w:ascii="Arial" w:hAnsi="Arial" w:cs="Arial"/>
-                <w:color w:val="FF0000"/>
-              </w:rPr>
-              <w:t>This is a reverse order time stamp of some kind to make sorting easy when listing objects.</w:t>
-            </w:r>
-          </w:p>
-        </w:tc>
-      </w:tr>
-      <w:tr>
-        <w:tc>
-          <w:tcPr>
-            <w:tcW w:w="2448" w:type="dxa"/>
-          </w:tcPr>
-          <w:p>
-            <w:pPr>
-              <w:widowControl w:val="0"/>
-              <w:autoSpaceDE w:val="0"/>
-              <w:autoSpaceDN w:val="0"/>
-              <w:adjustRightInd w:val="0"/>
-              <w:rPr>
-                <w:rFonts w:ascii="Arial" w:hAnsi="Arial" w:cs="Arial"/>
-              </w:rPr>
-            </w:pPr>
-            <w:r>
-              <w:rPr>
-                <w:rFonts w:ascii="Arial" w:hAnsi="Arial" w:cs="Arial"/>
-              </w:rPr>
-              <w:t>recordvervion</w:t>
-            </w:r>
-          </w:p>
-        </w:tc>
-        <w:tc>
-          <w:tcPr>
-            <w:tcW w:w="6408" w:type="dxa"/>
-          </w:tcPr>
-          <w:p>
-            <w:pPr>
-              <w:widowControl w:val="0"/>
-              <w:autoSpaceDE w:val="0"/>
-              <w:autoSpaceDN w:val="0"/>
-              <w:adjustRightInd w:val="0"/>
-              <w:rPr>
-                <w:rFonts w:ascii="Arial" w:hAnsi="Arial" w:cs="Arial"/>
-              </w:rPr>
-            </w:pPr>
-            <w:r>
-              <w:rPr>
-                <w:rFonts w:ascii="Arial" w:hAnsi="Arial" w:cs="Arial"/>
-              </w:rPr>
-              <w:t>Version number for this record</w:t>
-            </w:r>
-          </w:p>
-        </w:tc>
-      </w:tr>
-      <w:tr>
-        <w:tc>
-          <w:tcPr>
-            <w:tcW w:w="2448" w:type="dxa"/>
-          </w:tcPr>
-          <w:p>
-            <w:pPr>
-              <w:widowControl w:val="0"/>
-              <w:autoSpaceDE w:val="0"/>
-              <w:autoSpaceDN w:val="0"/>
-              <w:adjustRightInd w:val="0"/>
-              <w:rPr>
-                <w:rFonts w:ascii="Arial" w:hAnsi="Arial" w:cs="Arial"/>
-              </w:rPr>
-            </w:pPr>
-            <w:r>
-              <w:rPr>
-                <w:rFonts w:ascii="Arial" w:hAnsi="Arial" w:cs="Arial"/>
-              </w:rPr>
-              <w:t>mdfilecreatetime</w:t>
-            </w:r>
-          </w:p>
-        </w:tc>
-        <w:tc>
-          <w:tcPr>
-            <w:tcW w:w="6408" w:type="dxa"/>
-          </w:tcPr>
-          <w:p>
-            <w:pPr>
-              <w:widowControl w:val="0"/>
-              <w:autoSpaceDE w:val="0"/>
-              <w:autoSpaceDN w:val="0"/>
-              <w:adjustRightInd w:val="0"/>
-              <w:rPr>
-                <w:rFonts w:ascii="Arial" w:hAnsi="Arial" w:cs="Arial"/>
-              </w:rPr>
-            </w:pPr>
-            <w:r>
-              <w:rPr>
-                <w:rFonts w:ascii="Arial" w:hAnsi="Arial" w:cs="Arial"/>
-              </w:rPr>
-              <w:t>In the case of uni and multi files, this is the creation time from the mdfile.  In the case of packed, this is the creation time of the first file being packed into the object.</w:t>
-            </w:r>
-          </w:p>
-        </w:tc>
-      </w:tr>
-      <w:tr>
-        <w:tc>
-          <w:tcPr>
-            <w:tcW w:w="2448" w:type="dxa"/>
-          </w:tcPr>
-          <w:p>
-            <w:pPr>
-              <w:widowControl w:val="0"/>
-              <w:autoSpaceDE w:val="0"/>
-              <w:autoSpaceDN w:val="0"/>
-              <w:adjustRightInd w:val="0"/>
-              <w:rPr>
-                <w:rFonts w:ascii="Arial" w:hAnsi="Arial" w:cs="Arial"/>
-              </w:rPr>
-            </w:pPr>
-            <w:r>
-              <w:rPr>
-                <w:rFonts w:ascii="Arial" w:hAnsi="Arial" w:cs="Arial"/>
-              </w:rPr>
-              <w:t>Objcreatetime</w:t>
-            </w:r>
-          </w:p>
-        </w:tc>
-        <w:tc>
-          <w:tcPr>
-            <w:tcW w:w="6408" w:type="dxa"/>
-          </w:tcPr>
-          <w:p>
-            <w:pPr>
-              <w:widowControl w:val="0"/>
-              <w:autoSpaceDE w:val="0"/>
-              <w:autoSpaceDN w:val="0"/>
-              <w:adjustRightInd w:val="0"/>
-              <w:rPr>
-                <w:rFonts w:ascii="Arial" w:hAnsi="Arial" w:cs="Arial"/>
-              </w:rPr>
-            </w:pPr>
-            <w:r>
-              <w:rPr>
-                <w:rFonts w:ascii="Arial" w:hAnsi="Arial" w:cs="Arial"/>
-              </w:rPr>
-              <w:t>This field is used to put current time stamp (in addition to mdfile creat time.  This is used to “version” objects.  For example on a truncate to zero, which would put all the objects for that file into the trash, but the names will be the same as create time and inode remain unchanged.  This makes a unique name for the new objects for that file but yet they are still related by all fields except this one.</w:t>
-            </w:r>
-          </w:p>
-        </w:tc>
-      </w:tr>
-      <w:tr>
-        <w:tc>
-          <w:tcPr>
-            <w:tcW w:w="2448" w:type="dxa"/>
-          </w:tcPr>
-          <w:p>
-            <w:pPr>
-              <w:widowControl w:val="0"/>
-              <w:autoSpaceDE w:val="0"/>
-              <w:autoSpaceDN w:val="0"/>
-              <w:adjustRightInd w:val="0"/>
-              <w:rPr>
-                <w:rFonts w:ascii="Arial" w:hAnsi="Arial" w:cs="Arial"/>
-              </w:rPr>
-            </w:pPr>
-            <w:r>
-              <w:rPr>
-                <w:rFonts w:ascii="Arial" w:hAnsi="Arial" w:cs="Arial"/>
-              </w:rPr>
-              <w:t>objtype</w:t>
-            </w:r>
-          </w:p>
-        </w:tc>
-        <w:tc>
-          <w:tcPr>
-            <w:tcW w:w="6408" w:type="dxa"/>
-          </w:tcPr>
-          <w:p>
-            <w:pPr>
-              <w:widowControl w:val="0"/>
-              <w:autoSpaceDE w:val="0"/>
-              <w:autoSpaceDN w:val="0"/>
-              <w:adjustRightInd w:val="0"/>
-              <w:rPr>
-                <w:rFonts w:ascii="Arial" w:hAnsi="Arial" w:cs="Arial"/>
-              </w:rPr>
-            </w:pPr>
-            <w:r>
-              <w:rPr>
-                <w:rFonts w:ascii="Arial" w:hAnsi="Arial" w:cs="Arial"/>
-              </w:rPr>
-              <w:t>Packed if many files are being packed into the object or Not packed if not.</w:t>
-            </w:r>
-          </w:p>
-        </w:tc>
-      </w:tr>
-      <w:tr>
-        <w:tc>
-          <w:tcPr>
-            <w:tcW w:w="2448" w:type="dxa"/>
-          </w:tcPr>
-          <w:p>
-            <w:pPr>
-              <w:widowControl w:val="0"/>
-              <w:autoSpaceDE w:val="0"/>
-              <w:autoSpaceDN w:val="0"/>
-              <w:adjustRightInd w:val="0"/>
-              <w:rPr>
-                <w:rFonts w:ascii="Arial" w:hAnsi="Arial" w:cs="Arial"/>
-              </w:rPr>
-            </w:pPr>
-            <w:r>
-              <w:rPr>
-                <w:rFonts w:ascii="Arial" w:hAnsi="Arial" w:cs="Arial"/>
-              </w:rPr>
-              <w:t>comptype</w:t>
-            </w:r>
-          </w:p>
-        </w:tc>
-        <w:tc>
-          <w:tcPr>
-            <w:tcW w:w="6408" w:type="dxa"/>
-          </w:tcPr>
-          <w:p>
-            <w:pPr>
-              <w:widowControl w:val="0"/>
-              <w:autoSpaceDE w:val="0"/>
-              <w:autoSpaceDN w:val="0"/>
-              <w:adjustRightInd w:val="0"/>
-              <w:rPr>
-                <w:rFonts w:ascii="Arial" w:hAnsi="Arial" w:cs="Arial"/>
-              </w:rPr>
-            </w:pPr>
-            <w:r>
-              <w:rPr>
-                <w:rFonts w:ascii="Arial" w:hAnsi="Arial" w:cs="Arial"/>
-              </w:rPr>
-              <w:t>Compression type</w:t>
-            </w:r>
-          </w:p>
-        </w:tc>
-      </w:tr>
-      <w:tr>
-        <w:tc>
-          <w:tcPr>
-            <w:tcW w:w="2448" w:type="dxa"/>
-          </w:tcPr>
-          <w:p>
-            <w:pPr>
-              <w:widowControl w:val="0"/>
-              <w:autoSpaceDE w:val="0"/>
-              <w:autoSpaceDN w:val="0"/>
-              <w:adjustRightInd w:val="0"/>
-              <w:rPr>
-                <w:rFonts w:ascii="Arial" w:hAnsi="Arial" w:cs="Arial"/>
-              </w:rPr>
-            </w:pPr>
-            <w:r>
-              <w:rPr>
-                <w:rFonts w:ascii="Arial" w:hAnsi="Arial" w:cs="Arial"/>
-              </w:rPr>
-              <w:t>sectype</w:t>
-            </w:r>
-          </w:p>
-        </w:tc>
-        <w:tc>
-          <w:tcPr>
-            <w:tcW w:w="6408" w:type="dxa"/>
-          </w:tcPr>
-          <w:p>
-            <w:pPr>
-              <w:widowControl w:val="0"/>
-              <w:autoSpaceDE w:val="0"/>
-              <w:autoSpaceDN w:val="0"/>
-              <w:adjustRightInd w:val="0"/>
-              <w:rPr>
-                <w:rFonts w:ascii="Arial" w:hAnsi="Arial" w:cs="Arial"/>
-              </w:rPr>
-            </w:pPr>
-            <w:r>
-              <w:rPr>
-                <w:rFonts w:ascii="Arial" w:hAnsi="Arial" w:cs="Arial"/>
-              </w:rPr>
-              <w:t>Security type (encryption)</w:t>
-            </w:r>
-          </w:p>
-        </w:tc>
-      </w:tr>
-      <w:tr>
-        <w:tc>
-          <w:tcPr>
-            <w:tcW w:w="2448" w:type="dxa"/>
-          </w:tcPr>
-          <w:p>
-            <w:pPr>
-              <w:widowControl w:val="0"/>
-              <w:autoSpaceDE w:val="0"/>
-              <w:autoSpaceDN w:val="0"/>
-              <w:adjustRightInd w:val="0"/>
-              <w:rPr>
-                <w:rFonts w:ascii="Arial" w:hAnsi="Arial" w:cs="Arial"/>
-              </w:rPr>
-            </w:pPr>
-            <w:r>
-              <w:rPr>
-                <w:rFonts w:ascii="Arial" w:hAnsi="Arial" w:cs="Arial"/>
-              </w:rPr>
-              <w:t>correcttype</w:t>
-            </w:r>
-          </w:p>
-        </w:tc>
-        <w:tc>
-          <w:tcPr>
-            <w:tcW w:w="6408" w:type="dxa"/>
-          </w:tcPr>
-          <w:p>
-            <w:pPr>
-              <w:widowControl w:val="0"/>
-              <w:autoSpaceDE w:val="0"/>
-              <w:autoSpaceDN w:val="0"/>
-              <w:adjustRightInd w:val="0"/>
-              <w:rPr>
-                <w:rFonts w:ascii="Arial" w:hAnsi="Arial" w:cs="Arial"/>
-              </w:rPr>
-            </w:pPr>
-            <w:r>
-              <w:rPr>
-                <w:rFonts w:ascii="Arial" w:hAnsi="Arial" w:cs="Arial"/>
-              </w:rPr>
-              <w:t>Correctness type (crc/checksum)</w:t>
-            </w:r>
-          </w:p>
-        </w:tc>
-      </w:tr>
-      <w:tr>
-        <w:tc>
-          <w:tcPr>
-            <w:tcW w:w="2448" w:type="dxa"/>
-          </w:tcPr>
-          <w:p>
-            <w:pPr>
-              <w:widowControl w:val="0"/>
-              <w:autoSpaceDE w:val="0"/>
-              <w:autoSpaceDN w:val="0"/>
-              <w:adjustRightInd w:val="0"/>
-              <w:rPr>
-                <w:rFonts w:ascii="Arial" w:hAnsi="Arial" w:cs="Arial"/>
-              </w:rPr>
-            </w:pPr>
-            <w:r>
-              <w:rPr>
-                <w:rFonts w:ascii="Arial" w:hAnsi="Arial" w:cs="Arial"/>
-              </w:rPr>
-              <w:t>objchnksz</w:t>
-            </w:r>
-          </w:p>
-        </w:tc>
-        <w:tc>
-          <w:tcPr>
-            <w:tcW w:w="6408" w:type="dxa"/>
-          </w:tcPr>
-          <w:p>
-            <w:pPr>
-              <w:widowControl w:val="0"/>
-              <w:autoSpaceDE w:val="0"/>
-              <w:autoSpaceDN w:val="0"/>
-              <w:adjustRightInd w:val="0"/>
-              <w:rPr>
-                <w:rFonts w:ascii="Arial" w:hAnsi="Arial" w:cs="Arial"/>
-              </w:rPr>
-            </w:pPr>
-            <w:r>
-              <w:rPr>
-                <w:rFonts w:ascii="Arial" w:hAnsi="Arial" w:cs="Arial"/>
-              </w:rPr>
-              <w:t>Records chunk size for multi or striped file, this value is initially populated from the repo configuration table for the file based on namespace/path, chunk size is picked based on if this is interactive or batch and for batch, it is based on the size of the file being moved, (large, xlarge) derived from the configuration file.</w:t>
-            </w:r>
-          </w:p>
-        </w:tc>
-      </w:tr>
-      <w:tr>
-        <w:tc>
-          <w:tcPr>
-            <w:tcW w:w="2448" w:type="dxa"/>
-          </w:tcPr>
-          <w:p>
-            <w:pPr>
-              <w:widowControl w:val="0"/>
-              <w:autoSpaceDE w:val="0"/>
-              <w:autoSpaceDN w:val="0"/>
-              <w:adjustRightInd w:val="0"/>
-              <w:rPr>
-                <w:rFonts w:ascii="Arial" w:hAnsi="Arial" w:cs="Arial"/>
-              </w:rPr>
-            </w:pPr>
-            <w:r>
-              <w:rPr>
-                <w:rFonts w:ascii="Arial" w:hAnsi="Arial" w:cs="Arial"/>
-              </w:rPr>
-              <w:t>objchnknumber</w:t>
-            </w:r>
-          </w:p>
-        </w:tc>
-        <w:tc>
-          <w:tcPr>
-            <w:tcW w:w="6408" w:type="dxa"/>
-          </w:tcPr>
-          <w:p>
-            <w:pPr>
-              <w:widowControl w:val="0"/>
-              <w:autoSpaceDE w:val="0"/>
-              <w:autoSpaceDN w:val="0"/>
-              <w:adjustRightInd w:val="0"/>
-              <w:rPr>
-                <w:rFonts w:ascii="Arial" w:hAnsi="Arial" w:cs="Arial"/>
-              </w:rPr>
-            </w:pPr>
-            <w:r>
-              <w:rPr>
-                <w:rFonts w:ascii="Arial" w:hAnsi="Arial" w:cs="Arial"/>
-              </w:rPr>
-              <w:t>chunknumber this object is in the multi chunk file (this is always zero) in every case.  For uni and packed there is only one object involved.  For multi, the object name only changes by chunk number which is calculated based on chunksize  So this is really just a placeholder value.</w:t>
-            </w:r>
-          </w:p>
-        </w:tc>
-      </w:tr>
-      <w:tr>
-        <w:tc>
-          <w:tcPr>
-            <w:tcW w:w="2448" w:type="dxa"/>
-          </w:tcPr>
-          <w:p>
-            <w:pPr>
-              <w:widowControl w:val="0"/>
-              <w:autoSpaceDE w:val="0"/>
-              <w:autoSpaceDN w:val="0"/>
-              <w:adjustRightInd w:val="0"/>
-              <w:rPr>
-                <w:rFonts w:ascii="Arial" w:hAnsi="Arial" w:cs="Arial"/>
-              </w:rPr>
-            </w:pPr>
-            <w:r>
-              <w:rPr>
-                <w:rFonts w:ascii="Arial" w:hAnsi="Arial" w:cs="Arial"/>
-              </w:rPr>
-              <w:t>mdinode</w:t>
-            </w:r>
-          </w:p>
-        </w:tc>
-        <w:tc>
-          <w:tcPr>
-            <w:tcW w:w="6408" w:type="dxa"/>
-          </w:tcPr>
-          <w:p>
-            <w:pPr>
-              <w:widowControl w:val="0"/>
-              <w:autoSpaceDE w:val="0"/>
-              <w:autoSpaceDN w:val="0"/>
-              <w:adjustRightInd w:val="0"/>
-              <w:rPr>
-                <w:rFonts w:ascii="Arial" w:hAnsi="Arial" w:cs="Arial"/>
-              </w:rPr>
-            </w:pPr>
-            <w:r>
-              <w:rPr>
-                <w:rFonts w:ascii="Arial" w:hAnsi="Arial" w:cs="Arial"/>
-              </w:rPr>
-              <w:t>Inode of the metadata file  ( for packed it’s the first file in the object)</w:t>
-            </w:r>
-          </w:p>
-        </w:tc>
-      </w:tr>
-      <w:tr>
-        <w:tc>
-          <w:tcPr>
-            <w:tcW w:w="2448" w:type="dxa"/>
-          </w:tcPr>
-          <w:p>
-            <w:pPr>
-              <w:widowControl w:val="0"/>
-              <w:autoSpaceDE w:val="0"/>
-              <w:autoSpaceDN w:val="0"/>
-              <w:adjustRightInd w:val="0"/>
-              <w:rPr>
-                <w:rFonts w:ascii="Arial" w:hAnsi="Arial" w:cs="Arial"/>
-                <w:color w:val="FF0000"/>
-              </w:rPr>
-            </w:pPr>
-            <w:r>
-              <w:rPr>
-                <w:rFonts w:ascii="Arial" w:hAnsi="Arial" w:cs="Arial"/>
-                <w:color w:val="FF0000"/>
-              </w:rPr>
-              <w:t>Slavepnum</w:t>
-            </w:r>
-          </w:p>
-        </w:tc>
-        <w:tc>
-          <w:tcPr>
-            <w:tcW w:w="6408" w:type="dxa"/>
-          </w:tcPr>
-          <w:p>
-            <w:pPr>
-              <w:widowControl w:val="0"/>
-              <w:autoSpaceDE w:val="0"/>
-              <w:autoSpaceDN w:val="0"/>
-              <w:adjustRightInd w:val="0"/>
-              <w:rPr>
-                <w:rFonts w:ascii="Arial" w:hAnsi="Arial" w:cs="Arial"/>
-                <w:color w:val="FF0000"/>
-              </w:rPr>
-            </w:pPr>
-            <w:r>
-              <w:rPr>
-                <w:rFonts w:ascii="Arial" w:hAnsi="Arial" w:cs="Arial"/>
-                <w:color w:val="FF0000"/>
-              </w:rPr>
-              <w:t>Used for slave number for files that are hashed into multiple directories (future) for now this is zero</w:t>
-            </w:r>
-          </w:p>
-        </w:tc>
-      </w:tr>
-    </w:tbl>
-    <w:p>
-      <w:pPr>
-        <w:widowControl w:val="0"/>
-        <w:autoSpaceDE w:val="0"/>
-        <w:autoSpaceDN w:val="0"/>
-        <w:adjustRightInd w:val="0"/>
-        <w:rPr>
-          <w:rFonts w:ascii="Arial" w:hAnsi="Arial" w:cs="Arial"/>
-        </w:rPr>
-      </w:pPr>
-    </w:p>
-    <w:p>
-      <w:pPr>
-        <w:widowControl w:val="0"/>
-        <w:autoSpaceDE w:val="0"/>
-        <w:autoSpaceDN w:val="0"/>
-        <w:adjustRightInd w:val="0"/>
-        <w:rPr>
-          <w:rFonts w:ascii="Arial" w:hAnsi="Arial" w:cs="Arial"/>
-        </w:rPr>
-      </w:pPr>
-      <w:r>
-        <w:rPr>
-          <w:rFonts w:ascii="Arial" w:hAnsi="Arial" w:cs="Arial"/>
-        </w:rPr>
-        <w:t xml:space="preserve">MARpost  (the information posted to the file after </w:t>
-      </w:r>
-      <w:r>
-        <w:rPr>
-          <w:rFonts w:ascii="Arial" w:hAnsi="Arial" w:cs="Arial"/>
-        </w:rPr>
-        <w:t xml:space="preserve">or while </w:t>
-      </w:r>
-      <w:r>
-        <w:rPr>
-          <w:rFonts w:ascii="Arial" w:hAnsi="Arial" w:cs="Arial"/>
-        </w:rPr>
-        <w:t>the object(s) are written)</w:t>
-      </w:r>
-    </w:p>
-    <w:p>
-      <w:pPr>
-        <w:widowControl w:val="0"/>
-        <w:autoSpaceDE w:val="0"/>
-        <w:autoSpaceDN w:val="0"/>
-        <w:adjustRightInd w:val="0"/>
-        <w:rPr>
-          <w:rFonts w:ascii="Arial" w:hAnsi="Arial" w:cs="Arial"/>
-        </w:rPr>
-      </w:pPr>
-      <w:r>
-        <w:rPr>
-          <w:rFonts w:ascii="Arial" w:hAnsi="Arial" w:cs="Arial"/>
-        </w:rPr>
-        <w:t>Concatenated fields:</w:t>
-      </w:r>
-    </w:p>
-    <w:tbl>
-      <w:tblPr>
-        <w:tblStyle w:val="TableGrid"/>
-        <w:tblW w:w="0" w:type="auto"/>
-        <w:tblLook w:val="04A0" w:firstRow="1" w:lastRow="0" w:firstColumn="1" w:lastColumn="0" w:noHBand="0" w:noVBand="1"/>
-      </w:tblPr>
-      <w:tblGrid>
-        <w:gridCol w:w="2358"/>
-        <w:gridCol w:w="6498"/>
-      </w:tblGrid>
-      <w:tr>
-        <w:tc>
-          <w:tcPr>
-            <w:tcW w:w="2358" w:type="dxa"/>
-          </w:tcPr>
-          <w:p>
-            <w:pPr>
-              <w:widowControl w:val="0"/>
-              <w:autoSpaceDE w:val="0"/>
-              <w:autoSpaceDN w:val="0"/>
-              <w:adjustRightInd w:val="0"/>
-              <w:rPr>
-                <w:rFonts w:ascii="Arial" w:hAnsi="Arial" w:cs="Arial"/>
-              </w:rPr>
-            </w:pPr>
-            <w:r>
-              <w:rPr>
-                <w:rFonts w:ascii="Arial" w:hAnsi="Arial" w:cs="Arial"/>
-              </w:rPr>
-              <w:t>recordversion</w:t>
-            </w:r>
-          </w:p>
-        </w:tc>
-        <w:tc>
-          <w:tcPr>
-            <w:tcW w:w="6498" w:type="dxa"/>
-          </w:tcPr>
-          <w:p>
-            <w:pPr>
-              <w:widowControl w:val="0"/>
-              <w:autoSpaceDE w:val="0"/>
-              <w:autoSpaceDN w:val="0"/>
-              <w:adjustRightInd w:val="0"/>
-              <w:rPr>
-                <w:rFonts w:ascii="Arial" w:hAnsi="Arial" w:cs="Arial"/>
-              </w:rPr>
-            </w:pPr>
-            <w:r>
-              <w:rPr>
-                <w:rFonts w:ascii="Arial" w:hAnsi="Arial" w:cs="Arial"/>
-              </w:rPr>
-              <w:t>Version number for this record</w:t>
-            </w:r>
-          </w:p>
-        </w:tc>
-      </w:tr>
-      <w:tr>
-        <w:tc>
-          <w:tcPr>
-            <w:tcW w:w="2358" w:type="dxa"/>
-          </w:tcPr>
-          <w:p>
-            <w:pPr>
-              <w:widowControl w:val="0"/>
-              <w:autoSpaceDE w:val="0"/>
-              <w:autoSpaceDN w:val="0"/>
-              <w:adjustRightInd w:val="0"/>
-              <w:rPr>
-                <w:rFonts w:ascii="Arial" w:hAnsi="Arial" w:cs="Arial"/>
-              </w:rPr>
-            </w:pPr>
-            <w:r>
-              <w:rPr>
-                <w:rFonts w:ascii="Arial" w:hAnsi="Arial" w:cs="Arial"/>
-              </w:rPr>
-              <w:t>objtype</w:t>
-            </w:r>
-          </w:p>
-        </w:tc>
-        <w:tc>
-          <w:tcPr>
-            <w:tcW w:w="6498" w:type="dxa"/>
-          </w:tcPr>
-          <w:p>
-            <w:pPr>
-              <w:widowControl w:val="0"/>
-              <w:autoSpaceDE w:val="0"/>
-              <w:autoSpaceDN w:val="0"/>
-              <w:adjustRightInd w:val="0"/>
-              <w:rPr>
-                <w:rFonts w:ascii="Arial" w:hAnsi="Arial" w:cs="Arial"/>
-              </w:rPr>
-            </w:pPr>
-            <w:r>
-              <w:rPr>
-                <w:rFonts w:ascii="Arial" w:hAnsi="Arial" w:cs="Arial"/>
-              </w:rPr>
-              <w:t>Records how the file data is stored in an external object repo, there are currently 4 types:</w:t>
-            </w:r>
-          </w:p>
-          <w:p>
-            <w:pPr>
-              <w:widowControl w:val="0"/>
-              <w:autoSpaceDE w:val="0"/>
-              <w:autoSpaceDN w:val="0"/>
-              <w:adjustRightInd w:val="0"/>
-              <w:rPr>
-                <w:rFonts w:ascii="Arial" w:hAnsi="Arial" w:cs="Arial"/>
-              </w:rPr>
-            </w:pPr>
-            <w:r>
-              <w:rPr>
-                <w:rFonts w:ascii="Arial" w:hAnsi="Arial" w:cs="Arial"/>
-              </w:rPr>
-              <w:t>Uni – one object stores the entire file</w:t>
-            </w:r>
-          </w:p>
-          <w:p>
-            <w:pPr>
-              <w:widowControl w:val="0"/>
-              <w:autoSpaceDE w:val="0"/>
-              <w:autoSpaceDN w:val="0"/>
-              <w:adjustRightInd w:val="0"/>
-              <w:rPr>
-                <w:rFonts w:ascii="Arial" w:hAnsi="Arial" w:cs="Arial"/>
-              </w:rPr>
-            </w:pPr>
-            <w:r>
-              <w:rPr>
-                <w:rFonts w:ascii="Arial" w:hAnsi="Arial" w:cs="Arial"/>
-              </w:rPr>
-              <w:t>Multi – a file is spread across multiple objects using chunk sized objects, object id’s are recorded in the metadata file</w:t>
-            </w:r>
-          </w:p>
-          <w:p>
-            <w:pPr>
-              <w:widowControl w:val="0"/>
-              <w:autoSpaceDE w:val="0"/>
-              <w:autoSpaceDN w:val="0"/>
-              <w:adjustRightInd w:val="0"/>
-              <w:rPr>
-                <w:rFonts w:ascii="Arial" w:hAnsi="Arial" w:cs="Arial"/>
-              </w:rPr>
-            </w:pPr>
-            <w:r>
-              <w:rPr>
-                <w:rFonts w:ascii="Arial" w:hAnsi="Arial" w:cs="Arial"/>
-              </w:rPr>
-              <w:t xml:space="preserve">Packed – multiple files in each object which requires using the objoffset field.  </w:t>
-            </w:r>
-          </w:p>
-          <w:p>
-            <w:pPr>
-              <w:widowControl w:val="0"/>
-              <w:autoSpaceDE w:val="0"/>
-              <w:autoSpaceDN w:val="0"/>
-              <w:adjustRightInd w:val="0"/>
-              <w:rPr>
-                <w:rFonts w:ascii="Arial" w:hAnsi="Arial" w:cs="Arial"/>
-              </w:rPr>
-            </w:pPr>
-            <w:r>
-              <w:rPr>
-                <w:rFonts w:ascii="Arial" w:hAnsi="Arial" w:cs="Arial"/>
-              </w:rPr>
-              <w:t>Striped – a file is striped across multiple objects using chunksize from the configuration file and round robin, object id’s are recorded in metadata file</w:t>
-            </w:r>
-          </w:p>
-        </w:tc>
-      </w:tr>
-      <w:tr>
-        <w:tc>
-          <w:tcPr>
-            <w:tcW w:w="2358" w:type="dxa"/>
-          </w:tcPr>
-          <w:p>
-            <w:pPr>
-              <w:widowControl w:val="0"/>
-              <w:autoSpaceDE w:val="0"/>
-              <w:autoSpaceDN w:val="0"/>
-              <w:adjustRightInd w:val="0"/>
-              <w:rPr>
-                <w:rFonts w:ascii="Arial" w:hAnsi="Arial" w:cs="Arial"/>
-              </w:rPr>
-            </w:pPr>
-            <w:r>
-              <w:rPr>
-                <w:rFonts w:ascii="Arial" w:hAnsi="Arial" w:cs="Arial"/>
-              </w:rPr>
-              <w:t>spaceused</w:t>
-            </w:r>
-          </w:p>
-        </w:tc>
-        <w:tc>
-          <w:tcPr>
-            <w:tcW w:w="6498" w:type="dxa"/>
-          </w:tcPr>
-          <w:p>
-            <w:pPr>
-              <w:widowControl w:val="0"/>
-              <w:autoSpaceDE w:val="0"/>
-              <w:autoSpaceDN w:val="0"/>
-              <w:adjustRightInd w:val="0"/>
-              <w:rPr>
-                <w:rFonts w:ascii="Arial" w:hAnsi="Arial" w:cs="Arial"/>
-              </w:rPr>
-            </w:pPr>
-            <w:r>
-              <w:rPr>
-                <w:rFonts w:ascii="Arial" w:hAnsi="Arial" w:cs="Arial"/>
-              </w:rPr>
-              <w:t>Space used in the object system for the entire file (may have to sum multiple object space used for multi)</w:t>
-            </w:r>
-          </w:p>
-        </w:tc>
-      </w:tr>
-      <w:tr>
-        <w:tc>
-          <w:tcPr>
-            <w:tcW w:w="2358" w:type="dxa"/>
-          </w:tcPr>
-          <w:p>
-            <w:pPr>
-              <w:widowControl w:val="0"/>
-              <w:autoSpaceDE w:val="0"/>
-              <w:autoSpaceDN w:val="0"/>
-              <w:adjustRightInd w:val="0"/>
-              <w:rPr>
-                <w:rFonts w:ascii="Arial" w:hAnsi="Arial" w:cs="Arial"/>
-              </w:rPr>
-            </w:pPr>
-            <w:r>
-              <w:rPr>
-                <w:rFonts w:ascii="Arial" w:hAnsi="Arial" w:cs="Arial"/>
-              </w:rPr>
-              <w:t>objoffset</w:t>
-            </w:r>
-          </w:p>
-        </w:tc>
-        <w:tc>
-          <w:tcPr>
-            <w:tcW w:w="6498" w:type="dxa"/>
-          </w:tcPr>
-          <w:p>
-            <w:pPr>
-              <w:widowControl w:val="0"/>
-              <w:autoSpaceDE w:val="0"/>
-              <w:autoSpaceDN w:val="0"/>
-              <w:adjustRightInd w:val="0"/>
-              <w:rPr>
-                <w:rFonts w:ascii="Arial" w:hAnsi="Arial" w:cs="Arial"/>
-              </w:rPr>
-            </w:pPr>
-            <w:r>
-              <w:rPr>
-                <w:rFonts w:ascii="Arial" w:hAnsi="Arial" w:cs="Arial"/>
-              </w:rPr>
-              <w:t>Records offset into object where file data lives, this is only used in Packed (multiple files in one object)</w:t>
-            </w:r>
-          </w:p>
-        </w:tc>
-      </w:tr>
-      <w:tr>
-        <w:tc>
-          <w:tcPr>
-            <w:tcW w:w="2358" w:type="dxa"/>
-          </w:tcPr>
-          <w:p>
-            <w:pPr>
-              <w:widowControl w:val="0"/>
-              <w:autoSpaceDE w:val="0"/>
-              <w:autoSpaceDN w:val="0"/>
-              <w:adjustRightInd w:val="0"/>
-              <w:rPr>
-                <w:rFonts w:ascii="Arial" w:hAnsi="Arial" w:cs="Arial"/>
-              </w:rPr>
-            </w:pPr>
-            <w:r>
-              <w:rPr>
-                <w:rFonts w:ascii="Arial" w:hAnsi="Arial" w:cs="Arial"/>
-              </w:rPr>
-              <w:t>correctnessvalue</w:t>
-            </w:r>
-          </w:p>
-        </w:tc>
-        <w:tc>
-          <w:tcPr>
-            <w:tcW w:w="6498" w:type="dxa"/>
-          </w:tcPr>
-          <w:p>
-            <w:pPr>
-              <w:widowControl w:val="0"/>
-              <w:autoSpaceDE w:val="0"/>
-              <w:autoSpaceDN w:val="0"/>
-              <w:adjustRightInd w:val="0"/>
-              <w:rPr>
-                <w:rFonts w:ascii="Arial" w:hAnsi="Arial" w:cs="Arial"/>
-              </w:rPr>
-            </w:pPr>
-            <w:r>
-              <w:rPr>
-                <w:rFonts w:ascii="Arial" w:hAnsi="Arial" w:cs="Arial"/>
-              </w:rPr>
-              <w:t>Checksum or CRC for the entire file (may have to sum multiple checksums or CRC’s for multi)</w:t>
-            </w:r>
-          </w:p>
-        </w:tc>
-      </w:tr>
-      <w:tr>
-        <w:tc>
-          <w:tcPr>
-            <w:tcW w:w="2358" w:type="dxa"/>
-          </w:tcPr>
-          <w:p>
-            <w:pPr>
-              <w:widowControl w:val="0"/>
-              <w:autoSpaceDE w:val="0"/>
-              <w:autoSpaceDN w:val="0"/>
-              <w:adjustRightInd w:val="0"/>
-              <w:rPr>
-                <w:rFonts w:ascii="Arial" w:hAnsi="Arial" w:cs="Arial"/>
-              </w:rPr>
-            </w:pPr>
-            <w:r>
-              <w:rPr>
-                <w:rFonts w:ascii="Arial" w:hAnsi="Arial" w:cs="Arial"/>
-              </w:rPr>
-              <w:t>numobjects</w:t>
-            </w:r>
-          </w:p>
-        </w:tc>
-        <w:tc>
-          <w:tcPr>
-            <w:tcW w:w="6498" w:type="dxa"/>
-          </w:tcPr>
-          <w:p>
-            <w:pPr>
-              <w:widowControl w:val="0"/>
-              <w:autoSpaceDE w:val="0"/>
-              <w:autoSpaceDN w:val="0"/>
-              <w:adjustRightInd w:val="0"/>
-              <w:rPr>
-                <w:rFonts w:ascii="Arial" w:hAnsi="Arial" w:cs="Arial"/>
-              </w:rPr>
-            </w:pPr>
-            <w:r>
-              <w:rPr>
-                <w:rFonts w:ascii="Arial" w:hAnsi="Arial" w:cs="Arial"/>
-              </w:rPr>
-              <w:t>For multi-object files, records the number of objects in the metadata file that contain chunk information (the rest of the file is just a hole to make the size of the metadata file == the size of the file</w:t>
-            </w:r>
-          </w:p>
-        </w:tc>
-      </w:tr>
-      <w:tr>
-        <w:tc>
-          <w:tcPr>
-            <w:tcW w:w="2358" w:type="dxa"/>
-          </w:tcPr>
-          <w:p>
-            <w:pPr>
-              <w:widowControl w:val="0"/>
-              <w:autoSpaceDE w:val="0"/>
-              <w:autoSpaceDN w:val="0"/>
-              <w:adjustRightInd w:val="0"/>
-              <w:rPr>
-                <w:rFonts w:ascii="Arial" w:hAnsi="Arial" w:cs="Arial"/>
-              </w:rPr>
-            </w:pPr>
-            <w:r>
-              <w:rPr>
-                <w:rFonts w:ascii="Arial" w:hAnsi="Arial" w:cs="Arial"/>
-              </w:rPr>
-              <w:t>Chunkinfobytes</w:t>
-            </w:r>
-          </w:p>
-        </w:tc>
-        <w:tc>
-          <w:tcPr>
-            <w:tcW w:w="6498" w:type="dxa"/>
-          </w:tcPr>
-          <w:p>
-            <w:pPr>
-              <w:widowControl w:val="0"/>
-              <w:autoSpaceDE w:val="0"/>
-              <w:autoSpaceDN w:val="0"/>
-              <w:adjustRightInd w:val="0"/>
-              <w:rPr>
-                <w:rFonts w:ascii="Arial" w:hAnsi="Arial" w:cs="Arial"/>
-              </w:rPr>
-            </w:pPr>
-            <w:r>
-              <w:rPr>
-                <w:rFonts w:ascii="Arial" w:hAnsi="Arial" w:cs="Arial"/>
-              </w:rPr>
-              <w:t>Number of bytes of chunk info in the file</w:t>
-            </w:r>
-          </w:p>
-        </w:tc>
-      </w:tr>
-    </w:tbl>
-    <w:p>
-      <w:pPr>
-        <w:widowControl w:val="0"/>
-        <w:autoSpaceDE w:val="0"/>
-        <w:autoSpaceDN w:val="0"/>
-        <w:adjustRightInd w:val="0"/>
-        <w:rPr>
-          <w:rFonts w:ascii="Arial" w:hAnsi="Arial" w:cs="Arial"/>
-          <w:b/>
-        </w:rPr>
-      </w:pPr>
-    </w:p>
-    <w:p>
-      <w:pPr>
-        <w:widowControl w:val="0"/>
-        <w:autoSpaceDE w:val="0"/>
-        <w:autoSpaceDN w:val="0"/>
-        <w:adjustRightInd w:val="0"/>
-        <w:rPr>
-          <w:rFonts w:ascii="Arial" w:hAnsi="Arial" w:cs="Arial"/>
-        </w:rPr>
-      </w:pPr>
-      <w:r>
-        <w:rPr>
-          <w:rFonts w:ascii="Arial" w:hAnsi="Arial" w:cs="Arial"/>
-        </w:rPr>
-        <w:t>MAR_restart  (this is an xattr that is used by the batch copy utility to put restart info in for restarting the copy of very large multi object files</w:t>
-      </w:r>
-    </w:p>
-    <w:p>
-      <w:pPr>
-        <w:widowControl w:val="0"/>
-        <w:autoSpaceDE w:val="0"/>
-        <w:autoSpaceDN w:val="0"/>
-        <w:adjustRightInd w:val="0"/>
-        <w:rPr>
-          <w:rFonts w:ascii="Arial" w:hAnsi="Arial" w:cs="Arial"/>
-        </w:rPr>
-      </w:pPr>
-    </w:p>
-    <w:p>
-      <w:pPr>
-        <w:widowControl w:val="0"/>
-        <w:autoSpaceDE w:val="0"/>
-        <w:autoSpaceDN w:val="0"/>
-        <w:adjustRightInd w:val="0"/>
-        <w:rPr>
-          <w:rFonts w:ascii="Arial" w:hAnsi="Arial" w:cs="Arial"/>
-          <w:color w:val="FF0000"/>
-        </w:rPr>
-      </w:pPr>
-      <w:r>
-        <w:rPr>
-          <w:rFonts w:ascii="Arial" w:hAnsi="Arial" w:cs="Arial"/>
-          <w:color w:val="FF0000"/>
-        </w:rPr>
-        <w:t>MAR_slave  (this is an xattr on directories that are hashed (future)</w:t>
-      </w:r>
-    </w:p>
-    <w:p>
-      <w:pPr>
-        <w:widowControl w:val="0"/>
-        <w:autoSpaceDE w:val="0"/>
-        <w:autoSpaceDN w:val="0"/>
-        <w:adjustRightInd w:val="0"/>
-        <w:rPr>
-          <w:rFonts w:ascii="Arial" w:hAnsi="Arial" w:cs="Arial"/>
-          <w:b/>
-        </w:rPr>
-      </w:pPr>
-    </w:p>
-    <w:p>
-      <w:pPr>
-        <w:widowControl w:val="0"/>
-        <w:autoSpaceDE w:val="0"/>
-        <w:autoSpaceDN w:val="0"/>
-        <w:adjustRightInd w:val="0"/>
-        <w:rPr>
-          <w:rFonts w:ascii="Arial" w:hAnsi="Arial" w:cs="Arial"/>
-          <w:b/>
-        </w:rPr>
-      </w:pPr>
-      <w:r>
-        <w:rPr>
-          <w:rFonts w:ascii="Arial" w:hAnsi="Arial" w:cs="Arial"/>
-          <w:b/>
-        </w:rPr>
-        <w:t>Configuration File Information</w:t>
-      </w:r>
-    </w:p>
-    <w:p>
-      <w:pPr>
-        <w:widowControl w:val="0"/>
-        <w:autoSpaceDE w:val="0"/>
-        <w:autoSpaceDN w:val="0"/>
-        <w:adjustRightInd w:val="0"/>
-        <w:rPr>
-          <w:rFonts w:ascii="Arial" w:hAnsi="Arial" w:cs="Arial"/>
-          <w:b/>
-        </w:rPr>
-      </w:pPr>
-    </w:p>
-    <w:p>
-      <w:pPr>
-        <w:widowControl w:val="0"/>
-        <w:autoSpaceDE w:val="0"/>
-        <w:autoSpaceDN w:val="0"/>
-        <w:adjustRightInd w:val="0"/>
-        <w:rPr>
-          <w:rFonts w:ascii="Arial" w:hAnsi="Arial" w:cs="Arial"/>
-        </w:rPr>
-      </w:pPr>
-      <w:r>
-        <w:rPr>
-          <w:rFonts w:ascii="Arial" w:hAnsi="Arial" w:cs="Arial"/>
-        </w:rPr>
-        <w:t>M</w:t>
-      </w:r>
-      <w:r>
-        <w:rPr>
-          <w:rFonts w:ascii="Arial" w:hAnsi="Arial" w:cs="Arial"/>
-        </w:rPr>
-        <w:t>ountpoint</w:t>
-      </w:r>
-      <w:r>
-        <w:rPr>
-          <w:rFonts w:ascii="Arial" w:hAnsi="Arial" w:cs="Arial"/>
-        </w:rPr>
-        <w:t xml:space="preserve">    (there is only one of these)</w:t>
-      </w:r>
-    </w:p>
-    <w:tbl>
-      <w:tblPr>
-        <w:tblStyle w:val="TableGrid"/>
-        <w:tblW w:w="0" w:type="auto"/>
-        <w:tblLook w:val="04A0" w:firstRow="1" w:lastRow="0" w:firstColumn="1" w:lastColumn="0" w:noHBand="0" w:noVBand="1"/>
-      </w:tblPr>
-      <w:tblGrid>
-        <w:gridCol w:w="2448"/>
-        <w:gridCol w:w="6408"/>
-      </w:tblGrid>
-      <w:tr>
-        <w:tc>
-          <w:tcPr>
-            <w:tcW w:w="2448" w:type="dxa"/>
-          </w:tcPr>
-          <w:p>
-            <w:pPr>
-              <w:widowControl w:val="0"/>
-              <w:autoSpaceDE w:val="0"/>
-              <w:autoSpaceDN w:val="0"/>
-              <w:adjustRightInd w:val="0"/>
-              <w:rPr>
-                <w:rFonts w:ascii="Arial" w:hAnsi="Arial" w:cs="Arial"/>
               </w:rPr>
             </w:pPr>
             <w:r>
@@ -6259,6 +6330,7 @@
               <w:adjustRightInd w:val="0"/>
               <w:rPr>
                 <w:rFonts w:ascii="Arial" w:hAnsi="Arial" w:cs="Arial"/>
+                <w:color w:val="FF0000"/>
               </w:rPr>
             </w:pPr>
             <w:r>
@@ -6266,6 +6338,19 @@
                 <w:rFonts w:ascii="Arial" w:hAnsi="Arial" w:cs="Arial"/>
               </w:rPr>
               <w:t>Name for this repo, this name is used in the namespace table above in the config file and it is also used stored with the file in xattr, so this can not be changed easily.  It follows the same rules as deleting a repo in this list.</w:t>
+            </w:r>
+            <w:r>
+              <w:rPr>
+                <w:rFonts w:ascii="Arial" w:hAnsi="Arial" w:cs="Arial"/>
+              </w:rPr>
+              <w:t xml:space="preserve">  </w:t>
+            </w:r>
+            <w:r>
+              <w:rPr>
+                <w:rFonts w:ascii="Arial" w:hAnsi="Arial" w:cs="Arial"/>
+                <w:color w:val="FF0000"/>
+              </w:rPr>
+              <w:t>This name should point at some name of a portion of an object repository.  For example with Scality sproxyd access method, this repo name would match to a stanza in the sproxyd file which tells the object system the storage format for this repo name/stanza (like 30+6 or 40+8 along with other attributes).</w:t>
             </w:r>
           </w:p>
         </w:tc>
@@ -6328,7 +6413,13 @@
               <w:rPr>
                 <w:rFonts w:ascii="Arial" w:hAnsi="Arial" w:cs="Arial"/>
               </w:rPr>
-              <w:t>Object names will be repo URLprefex/bucket/objid</w:t>
+              <w:t>Object names wil</w:t>
+            </w:r>
+            <w:r>
+              <w:rPr>
+                <w:rFonts w:ascii="Arial" w:hAnsi="Arial" w:cs="Arial"/>
+              </w:rPr>
+              <w:t>l be repo URLprefex/bucket/object name</w:t>
             </w:r>
           </w:p>
           <w:p>
@@ -6345,7 +6436,19 @@
               <w:rPr>
                 <w:rFonts w:ascii="Arial" w:hAnsi="Arial" w:cs="Arial"/>
               </w:rPr>
-              <w:t>Or really URLprefex/namespace.repo/objid (which is formed and stored in the MAR_objid xattr</w:t>
+              <w:t>Or really URLprefex/namespace.repo</w:t>
+            </w:r>
+            <w:r>
+              <w:rPr>
+                <w:rFonts w:ascii="Arial" w:hAnsi="Arial" w:cs="Arial"/>
+              </w:rPr>
+              <w:t>.suffix/obj name</w:t>
+            </w:r>
+            <w:r>
+              <w:rPr>
+                <w:rFonts w:ascii="Arial" w:hAnsi="Arial" w:cs="Arial"/>
+              </w:rPr>
+              <w:t xml:space="preserve"> (which is formed and stored in the MAR_objid xattr</w:t>
             </w:r>
           </w:p>
         </w:tc>
@@ -6924,7 +7027,31 @@
         <w:rPr>
           <w:rFonts w:ascii="Arial" w:hAnsi="Arial" w:cs="Arial"/>
         </w:rPr>
-        <w:t>bucketname is /namespace.repo  (from the configuration file)  So fully qualified object name is URLprefix://namespace.repo/MAR_objid</w:t>
+        <w:t>bucketname is /namespace.repo</w:t>
+      </w:r>
+      <w:r>
+        <w:rPr>
+          <w:rFonts w:ascii="Arial" w:hAnsi="Arial" w:cs="Arial"/>
+        </w:rPr>
+        <w:t>.suffix</w:t>
+      </w:r>
+      <w:r>
+        <w:rPr>
+          <w:rFonts w:ascii="Arial" w:hAnsi="Arial" w:cs="Arial"/>
+        </w:rPr>
+        <w:t xml:space="preserve">  (from the configuration file)  So fully qualified object name is URLprefix://namespace.repo</w:t>
+      </w:r>
+      <w:r>
+        <w:rPr>
+          <w:rFonts w:ascii="Arial" w:hAnsi="Arial" w:cs="Arial"/>
+        </w:rPr>
+        <w:t>.suffix</w:t>
+      </w:r>
+      <w:r>
+        <w:rPr>
+          <w:rFonts w:ascii="Arial" w:hAnsi="Arial" w:cs="Arial"/>
+        </w:rPr>
+        <w:t>/MAR_objid</w:t>
       </w:r>
     </w:p>
     <w:p>
@@ -6969,24 +7096,73 @@
         <w:adjustRightInd w:val="0"/>
         <w:rPr>
           <w:rFonts w:ascii="Arial" w:hAnsi="Arial" w:cs="Arial"/>
-        </w:rPr>
-      </w:pPr>
-    </w:p>
-    <w:p>
-      <w:pPr>
-        <w:widowControl w:val="0"/>
-        <w:autoSpaceDE w:val="0"/>
-        <w:autoSpaceDN w:val="0"/>
-        <w:adjustRightInd w:val="0"/>
-        <w:rPr>
-          <w:rFonts w:ascii="Arial" w:hAnsi="Arial" w:cs="Arial"/>
-        </w:rPr>
-      </w:pPr>
-      <w:r>
-        <w:rPr>
-          <w:rFonts w:ascii="Arial" w:hAnsi="Arial" w:cs="Arial"/>
-        </w:rPr>
-        <w:t>So to access the object is URLprefix://namespace.repo/MAR_objid</w:t>
+          <w:color w:val="FF0000"/>
+        </w:rPr>
+      </w:pPr>
+      <w:r>
+        <w:rPr>
+          <w:rFonts w:ascii="Arial" w:hAnsi="Arial" w:cs="Arial"/>
+          <w:color w:val="FF0000"/>
+        </w:rPr>
+        <w:t>Recall that repo name should point at some name of a portion of an object repository.  For example with Scality sproxyd access method, this repo name would match to a stanza in the sproxyd file which tells the object system the storage format for this repo name/stanza (like 30+6 or 40+8 along with other attributes).</w:t>
+      </w:r>
+    </w:p>
+    <w:p>
+      <w:pPr>
+        <w:widowControl w:val="0"/>
+        <w:autoSpaceDE w:val="0"/>
+        <w:autoSpaceDN w:val="0"/>
+        <w:adjustRightInd w:val="0"/>
+        <w:rPr>
+          <w:rFonts w:ascii="Arial" w:hAnsi="Arial" w:cs="Arial"/>
+        </w:rPr>
+      </w:pPr>
+      <w:r>
+        <w:rPr>
+          <w:rFonts w:ascii="Arial" w:hAnsi="Arial" w:cs="Arial"/>
+          <w:color w:val="FF0000"/>
+        </w:rPr>
+        <w:t>A suffix can be added to the bucket name or prefix to the object name in systems that require periodic bucket/prefix change.</w:t>
+      </w:r>
+    </w:p>
+    <w:p>
+      <w:pPr>
+        <w:widowControl w:val="0"/>
+        <w:autoSpaceDE w:val="0"/>
+        <w:autoSpaceDN w:val="0"/>
+        <w:adjustRightInd w:val="0"/>
+        <w:rPr>
+          <w:rFonts w:ascii="Arial" w:hAnsi="Arial" w:cs="Arial"/>
+        </w:rPr>
+      </w:pPr>
+    </w:p>
+    <w:p>
+      <w:pPr>
+        <w:widowControl w:val="0"/>
+        <w:autoSpaceDE w:val="0"/>
+        <w:autoSpaceDN w:val="0"/>
+        <w:adjustRightInd w:val="0"/>
+        <w:rPr>
+          <w:rFonts w:ascii="Arial" w:hAnsi="Arial" w:cs="Arial"/>
+        </w:rPr>
+      </w:pPr>
+      <w:r>
+        <w:rPr>
+          <w:rFonts w:ascii="Arial" w:hAnsi="Arial" w:cs="Arial"/>
+        </w:rPr>
+        <w:t>So to access the object is URLprefix://namespace.repo</w:t>
+      </w:r>
+      <w:r>
+        <w:rPr>
+          <w:rFonts w:ascii="Arial" w:hAnsi="Arial" w:cs="Arial"/>
+        </w:rPr>
+        <w:t>.suffix</w:t>
+      </w:r>
+      <w:r>
+        <w:rPr>
+          <w:rFonts w:ascii="Arial" w:hAnsi="Arial" w:cs="Arial"/>
+        </w:rPr>
+        <w:t>/MAR_objid</w:t>
       </w:r>
     </w:p>
     <w:p>
@@ -8302,7 +8478,19 @@
         <w:rPr>
           <w:rFonts w:ascii="Calibri" w:hAnsi="Calibri" w:cs="Calibri"/>
         </w:rPr>
-        <w:t xml:space="preserve">So normal reading of the object wont ever get to the recovery information held in the object data.  The reason to put this in the data itself is the size might be large given full path is included.  To recover (remember this is a create time only recover), you list objects and find the ones you are interested in (via bucket name (namespace.repo) and time stamp/etc., get the header of the object which tells you the length of the object,  read the last 2 words of the object (number of files  (used for packed) and location of recovery info), use the location of the recovery information to read the recovery information and then recover the metadata (create time metadata) for the file.  </w:t>
+        <w:t>So normal reading of the object wont ever get to the recovery information held in the object data.  The reason to put this in the data itself is the size might be large given full path is included.  To recover (remember this is a create time only recover), you list objects and find the ones you are interested in (via bucket name (namespace.repo</w:t>
+      </w:r>
+      <w:r>
+        <w:rPr>
+          <w:rFonts w:ascii="Calibri" w:hAnsi="Calibri" w:cs="Calibri"/>
+        </w:rPr>
+        <w:t>.suffix</w:t>
+      </w:r>
+      <w:r>
+        <w:rPr>
+          <w:rFonts w:ascii="Calibri" w:hAnsi="Calibri" w:cs="Calibri"/>
+        </w:rPr>
+        <w:t xml:space="preserve">) and time stamp/etc., get the header of the object which tells you the length of the object,  read the last 2 words of the object (number of files  (used for packed) and location of recovery info), use the location of the recovery information to read the recovery information and then recover the metadata (create time metadata) for the file.  </w:t>
       </w:r>
     </w:p>
     <w:p>
@@ -8584,7 +8772,19 @@
         <w:rPr>
           <w:rFonts w:ascii="Calibri" w:hAnsi="Calibri" w:cs="Calibri"/>
         </w:rPr>
-        <w:t xml:space="preserve">So normal reading of the files in the object wont ever get to the recovery information held in the object data.  The reason to put this in the data itself is the size might be large given full path is included.  To recover (remember this is a create time only recover), you list objects and find the ones you are interested in (via bucket name (namespace.repo) and time stamp/etc., get the header of the object which tells you the length of the object, read the last 2 words of the object (number of files  (used for packed) and location of recovery info), use the location of the recovery information to read the recovery information and then recover the metadata (create time metadata) for the file(s). </w:t>
+        <w:t>So normal reading of the files in the object wont ever get to the recovery information held in the object data.  The reason to put this in the data itself is the size might be large given full path is included.  To recover (remember this is a create time only recover), you list objects and find the ones you are interested in (via bucket name (namespace.repo</w:t>
+      </w:r>
+      <w:r>
+        <w:rPr>
+          <w:rFonts w:ascii="Calibri" w:hAnsi="Calibri" w:cs="Calibri"/>
+        </w:rPr>
+        <w:t>.suffix</w:t>
+      </w:r>
+      <w:r>
+        <w:rPr>
+          <w:rFonts w:ascii="Calibri" w:hAnsi="Calibri" w:cs="Calibri"/>
+        </w:rPr>
+        <w:t xml:space="preserve">) and time stamp/etc., get the header of the object which tells you the length of the object, read the last 2 words of the object (number of files  (used for packed) and location of recovery info), use the location of the recovery information to read the recovery information and then recover the metadata (create time metadata) for the file(s). </w:t>
       </w:r>
     </w:p>
     <w:p>
@@ -9342,8 +9542,6 @@
         </w:rPr>
         <w:t xml:space="preserve"> must be addressed</w:t>
       </w:r>
-      <w:bookmarkStart w:id="0" w:name="_GoBack"/>
-      <w:bookmarkEnd w:id="0"/>
       <w:r>
         <w:rPr>
           <w:rFonts w:ascii="Calibri" w:hAnsi="Calibri" w:cs="Calibri"/>
@@ -14771,7 +14969,7 @@
 </file>
 
 <file path=customXml/itemProps1.xml><?xml version="1.0" encoding="utf-8"?>
-<ds:datastoreItem xmlns:ds="http://schemas.openxmlformats.org/officeDocument/2006/customXml" ds:itemID="{98676308-7EBD-4C43-B3C5-0FCB80655D40}">
+<ds:datastoreItem xmlns:ds="http://schemas.openxmlformats.org/officeDocument/2006/customXml" ds:itemID="{627D97FE-F074-F044-A030-1EE0A861D182}">
   <ds:schemaRefs>
     <ds:schemaRef ds:uri="http://schemas.openxmlformats.org/officeDocument/2006/bibliography"/>
   </ds:schemaRefs>

</xml_diff>

<commit_message>
Latest update so Gary can add some more info.
</commit_message>
<xml_diff>
--- a/Documentation/MarFS-Requirements-Design-Configuration-Admin.docx
+++ b/Documentation/MarFS-Requirements-Design-Configuration-Admin.docx
@@ -1052,225 +1052,1397 @@
         <w:t>The design uses scale out metadata services, via GPFS, and scale out data services, via the object stores, separately. Data and data movement can scale as N file systems or N object stores and it has features to be “friendly” to object systems by trying to form large multi-megabyte sized objects for efficient storage and tracking.</w:t>
       </w:r>
     </w:p>
+    <w:p>
+      <w:r>
+        <w:t>MarFS utilizes POSIX extended attributes (xattr) to place information about the data repository/objects that hold the data for files. Files are created without extended attributes and acquire them when the file is written. Xattrs will only exist for files in which the data exists in external data repositories. Therefore, most any POSIX file system can be used for holding metadata and data, but the requirements for storing metadata for files in which data exists in external data repositories requires xattr and sparse capabilities because xattrs are used to map to the external data repository and the POSIX size field is used to store the length of the file for files where the data lives in an external repository. GPFS's ILM (Information Lifecycle Management)</w:t>
+      </w:r>
+      <w:r>
+        <w:t xml:space="preserve"> capability is able to use xattrs to scalably and efficiently find files that match a specified criterion.</w:t>
+      </w:r>
+    </w:p>
     <w:p/>
     <w:p>
+      <w:r>
+        <w:t>Here is a high level description of the reserved MarFS xattrs:</w:t>
+      </w:r>
+    </w:p>
+    <w:p>
+      <w:pPr>
+        <w:pStyle w:val="ListParagraph"/>
+        <w:numPr>
+          <w:ilvl w:val="0"/>
+          <w:numId w:val="28"/>
+        </w:numPr>
+      </w:pPr>
+      <w:r>
+        <w:t>MAR_objid is the object name (or the first object name in t</w:t>
+      </w:r>
+      <w:r>
+        <w:t>he case of a multi object file). T</w:t>
+      </w:r>
+      <w:r>
+        <w:t>his info doesn’t change very often,</w:t>
+      </w:r>
+      <w:r>
+        <w:t xml:space="preserve"> basically only on a truncate. </w:t>
+      </w:r>
+      <w:r>
+        <w:t>So it is set in stone for a file unless you throw out all the space associate</w:t>
+      </w:r>
+      <w:r>
+        <w:t>d</w:t>
+      </w:r>
+      <w:r>
+        <w:t xml:space="preserve"> with the file.</w:t>
+      </w:r>
+    </w:p>
+    <w:p>
+      <w:pPr>
+        <w:pStyle w:val="ListParagraph"/>
+        <w:numPr>
+          <w:ilvl w:val="0"/>
+          <w:numId w:val="28"/>
+        </w:numPr>
+      </w:pPr>
+      <w:r>
+        <w:t>MAR_post is information t</w:t>
+      </w:r>
+      <w:r>
+        <w:t>hat can change from time to time. For example</w:t>
+      </w:r>
+      <w:r>
+        <w:t xml:space="preserve">, it can </w:t>
+      </w:r>
+      <w:r>
+        <w:t xml:space="preserve">be </w:t>
+      </w:r>
+      <w:r>
+        <w:t>updated while the file is growing, etc.</w:t>
+      </w:r>
+    </w:p>
+    <w:p>
+      <w:pPr>
+        <w:pStyle w:val="ListParagraph"/>
+        <w:numPr>
+          <w:ilvl w:val="0"/>
+          <w:numId w:val="28"/>
+        </w:numPr>
+      </w:pPr>
+      <w:r>
+        <w:t>MAR_restart is used by restart on multi-files and thus won’t be present very often</w:t>
+      </w:r>
+      <w:r>
+        <w:t>.</w:t>
+      </w:r>
+    </w:p>
+    <w:p>
+      <w:pPr>
+        <w:pStyle w:val="ListParagraph"/>
+        <w:numPr>
+          <w:ilvl w:val="0"/>
+          <w:numId w:val="28"/>
+        </w:numPr>
+      </w:pPr>
+      <w:r>
+        <w:t>MAR_slave is used on directories for directory hashing number (future)</w:t>
+      </w:r>
+      <w:r>
+        <w:t>.</w:t>
+      </w:r>
+    </w:p>
+    <w:p/>
+    <w:p>
+      <w:r>
+        <w:t xml:space="preserve">A couple of the xattrs, </w:t>
+      </w:r>
+      <w:r>
+        <w:t>MAR_objid and MAR_post</w:t>
+      </w:r>
+      <w:r>
+        <w:t xml:space="preserve"> are </w:t>
+      </w:r>
+      <w:r>
+        <w:t>one record</w:t>
+      </w:r>
+      <w:r>
+        <w:t xml:space="preserve"> each</w:t>
+      </w:r>
+      <w:r>
+        <w:t xml:space="preserve"> with </w:t>
+      </w:r>
+      <w:r>
+        <w:t>many</w:t>
+      </w:r>
+      <w:r>
+        <w:t xml:space="preserve"> fields concatenated</w:t>
+      </w:r>
+      <w:r>
+        <w:t>. The reasons for this</w:t>
+      </w:r>
+      <w:r>
+        <w:t xml:space="preserve"> are:</w:t>
+      </w:r>
+    </w:p>
+    <w:p>
+      <w:pPr>
+        <w:pStyle w:val="ListParagraph"/>
+        <w:numPr>
+          <w:ilvl w:val="0"/>
+          <w:numId w:val="29"/>
+        </w:numPr>
+      </w:pPr>
+      <w:r>
+        <w:t>These are all variables that are short enough to concatenate into one record to form the object name to help the admin figure o</w:t>
+      </w:r>
+      <w:r>
+        <w:t>ut things if there are issues. Having this information in</w:t>
+      </w:r>
+      <w:r>
+        <w:t xml:space="preserve"> the name of the obj</w:t>
+      </w:r>
+      <w:r>
+        <w:t>ect will be handy.</w:t>
+      </w:r>
+    </w:p>
+    <w:p>
+      <w:pPr>
+        <w:pStyle w:val="ListParagraph"/>
+        <w:numPr>
+          <w:ilvl w:val="0"/>
+          <w:numId w:val="29"/>
+        </w:numPr>
+      </w:pPr>
+      <w:r>
+        <w:t>It makes the object name unique.</w:t>
+      </w:r>
+    </w:p>
+    <w:p>
+      <w:pPr>
+        <w:pStyle w:val="ListParagraph"/>
+        <w:numPr>
+          <w:ilvl w:val="0"/>
+          <w:numId w:val="29"/>
+        </w:numPr>
+      </w:pPr>
+      <w:r>
+        <w:t>It doesn’t add information that is too lo</w:t>
+      </w:r>
+      <w:r>
+        <w:t>ng for the name of the object, l</w:t>
+      </w:r>
+      <w:r>
+        <w:t xml:space="preserve">ike create time path of the </w:t>
+      </w:r>
+      <w:r>
+        <w:t>metadata</w:t>
+      </w:r>
+      <w:r>
+        <w:t xml:space="preserve"> file</w:t>
+      </w:r>
+      <w:r>
+        <w:t>.</w:t>
+      </w:r>
+    </w:p>
+    <w:p>
+      <w:pPr>
+        <w:pStyle w:val="ListParagraph"/>
+        <w:numPr>
+          <w:ilvl w:val="0"/>
+          <w:numId w:val="29"/>
+        </w:numPr>
+      </w:pPr>
+      <w:r>
+        <w:t>It takes time to insert xattr</w:t>
+      </w:r>
+      <w:r>
+        <w:t xml:space="preserve">s, so making this be 10ish xattrs is </w:t>
+      </w:r>
+      <w:r>
+        <w:t>inefficient and doesn't scale on a</w:t>
+      </w:r>
+      <w:r>
+        <w:t xml:space="preserve"> per file create/file read</w:t>
+      </w:r>
+      <w:r>
+        <w:t xml:space="preserve"> basis.</w:t>
+      </w:r>
+    </w:p>
+    <w:p/>
+    <w:p>
+      <w:r>
+        <w:t xml:space="preserve">The MAR_objid is the basis of </w:t>
+      </w:r>
+      <w:r>
+        <w:t>the name of the object for this file</w:t>
+      </w:r>
+      <w:r>
+        <w:t xml:space="preserve"> Its full name is </w:t>
+      </w:r>
+      <w:r>
+        <w:t>/bucketname/MAR_objid</w:t>
+      </w:r>
+      <w:r>
+        <w:t>. The</w:t>
+      </w:r>
+      <w:r>
+        <w:t xml:space="preserve"> bucketn</w:t>
+      </w:r>
+      <w:r>
+        <w:t xml:space="preserve">ame is /namespace.repo.suffix </w:t>
+      </w:r>
+      <w:r>
+        <w:t>from the configuration file</w:t>
+      </w:r>
+      <w:r>
+        <w:t xml:space="preserve">. </w:t>
+      </w:r>
+      <w:r>
+        <w:t>So</w:t>
+      </w:r>
+      <w:r>
+        <w:t>, the</w:t>
+      </w:r>
+      <w:r>
+        <w:t xml:space="preserve"> fully qualified object name is /namespace.repo.suffix/MAR_objid</w:t>
+      </w:r>
+      <w:r>
+        <w:t>.</w:t>
+      </w:r>
+    </w:p>
+    <w:p/>
+    <w:p>
+      <w:r>
+        <w:t>System adminis</w:t>
+      </w:r>
+      <w:r>
+        <w:t>trators need to set up buckets</w:t>
+      </w:r>
+      <w:r>
+        <w:t xml:space="preserve"> </w:t>
+      </w:r>
+      <w:r>
+        <w:t>that are listed in the configuration</w:t>
+      </w:r>
+      <w:r>
+        <w:t xml:space="preserve"> files on the object server(s) for every namespace/repo</w:t>
+      </w:r>
+      <w:r>
+        <w:t>sitory</w:t>
+      </w:r>
+      <w:r>
+        <w:t xml:space="preserve"> combination</w:t>
+      </w:r>
+      <w:r>
+        <w:t>.</w:t>
+      </w:r>
+    </w:p>
+    <w:p/>
+    <w:p>
+      <w:r>
+        <w:t xml:space="preserve">The </w:t>
+      </w:r>
+      <w:r>
+        <w:t xml:space="preserve">MAR_objid xattr </w:t>
+      </w:r>
+      <w:r>
+        <w:t>c</w:t>
+      </w:r>
+      <w:r>
+        <w:t>oncatenated fields are:</w:t>
+      </w:r>
+    </w:p>
+    <w:p/>
+    <w:tbl>
+      <w:tblPr>
+        <w:tblStyle w:val="TableGrid"/>
+        <w:tblW w:w="0" w:type="auto"/>
+        <w:tblLook w:val="04A0" w:firstRow="1" w:lastRow="0" w:firstColumn="1" w:lastColumn="0" w:noHBand="0" w:noVBand="1"/>
+      </w:tblPr>
+      <w:tblGrid>
+        <w:gridCol w:w="2684"/>
+        <w:gridCol w:w="6408"/>
+      </w:tblGrid>
+      <w:tr>
+        <w:tc>
+          <w:tcPr>
+            <w:tcW w:w="2448" w:type="dxa"/>
+          </w:tcPr>
+          <w:p>
+            <w:r>
+              <w:t>Bucket (namespace.repo.suffix)</w:t>
+            </w:r>
+          </w:p>
+        </w:tc>
+        <w:tc>
+          <w:tcPr>
+            <w:tcW w:w="6408" w:type="dxa"/>
+          </w:tcPr>
+          <w:p>
+            <w:r>
+              <w:t xml:space="preserve">This is the object system bucket name or </w:t>
+            </w:r>
+            <w:r>
+              <w:t>an</w:t>
+            </w:r>
+            <w:r>
+              <w:t>other way to match to some portion of a repository on the object system.</w:t>
+            </w:r>
+          </w:p>
+        </w:tc>
+      </w:tr>
+      <w:tr>
+        <w:tc>
+          <w:tcPr>
+            <w:tcW w:w="2448" w:type="dxa"/>
+          </w:tcPr>
+          <w:p>
+            <w:r>
+              <w:t>Reverseorder time stamp</w:t>
+            </w:r>
+          </w:p>
+        </w:tc>
+        <w:tc>
+          <w:tcPr>
+            <w:tcW w:w="6408" w:type="dxa"/>
+          </w:tcPr>
+          <w:p>
+            <w:r>
+              <w:t>This is a reverse order time stamp of some kind to make sorting easy when listing objects.</w:t>
+            </w:r>
+          </w:p>
+        </w:tc>
+      </w:tr>
+      <w:tr>
+        <w:tc>
+          <w:tcPr>
+            <w:tcW w:w="2448" w:type="dxa"/>
+          </w:tcPr>
+          <w:p>
+            <w:r>
+              <w:t>recordvervion</w:t>
+            </w:r>
+          </w:p>
+        </w:tc>
+        <w:tc>
+          <w:tcPr>
+            <w:tcW w:w="6408" w:type="dxa"/>
+          </w:tcPr>
+          <w:p>
+            <w:r>
+              <w:t>Version number for this record</w:t>
+            </w:r>
+            <w:r>
+              <w:t>.</w:t>
+            </w:r>
+          </w:p>
+        </w:tc>
+      </w:tr>
+      <w:tr>
+        <w:tc>
+          <w:tcPr>
+            <w:tcW w:w="2448" w:type="dxa"/>
+          </w:tcPr>
+          <w:p>
+            <w:r>
+              <w:t>mdfilecreatetime</w:t>
+            </w:r>
+          </w:p>
+        </w:tc>
+        <w:tc>
+          <w:tcPr>
+            <w:tcW w:w="6408" w:type="dxa"/>
+          </w:tcPr>
+          <w:p>
+            <w:r>
+              <w:t xml:space="preserve">In the case of </w:t>
+            </w:r>
+            <w:r>
+              <w:t>Uni</w:t>
+            </w:r>
+            <w:r>
+              <w:t xml:space="preserve"> and </w:t>
+            </w:r>
+            <w:r>
+              <w:t>Multi</w:t>
+            </w:r>
+            <w:r>
+              <w:t xml:space="preserve"> files, this is the creation time from the </w:t>
+            </w:r>
+            <w:r>
+              <w:t>metadata file</w:t>
+            </w:r>
+            <w:r>
+              <w:t xml:space="preserve">. In the case of </w:t>
+            </w:r>
+            <w:r>
+              <w:t>Packed files</w:t>
+            </w:r>
+            <w:r>
+              <w:t>, this is the creation time of the first file being packed into the object.</w:t>
+            </w:r>
+          </w:p>
+        </w:tc>
+      </w:tr>
+      <w:tr>
+        <w:tc>
+          <w:tcPr>
+            <w:tcW w:w="2448" w:type="dxa"/>
+          </w:tcPr>
+          <w:p>
+            <w:r>
+              <w:t>Objcreatetime</w:t>
+            </w:r>
+          </w:p>
+        </w:tc>
+        <w:tc>
+          <w:tcPr>
+            <w:tcW w:w="6408" w:type="dxa"/>
+          </w:tcPr>
+          <w:p>
+            <w:r>
+              <w:t xml:space="preserve">This field is </w:t>
+            </w:r>
+            <w:r>
+              <w:t xml:space="preserve">used to put current time stamp, </w:t>
+            </w:r>
+            <w:r>
+              <w:t xml:space="preserve">in addition to </w:t>
+            </w:r>
+            <w:r>
+              <w:t xml:space="preserve">the metadata file create time. </w:t>
+            </w:r>
+            <w:r>
+              <w:t>This</w:t>
+            </w:r>
+            <w:r>
+              <w:t xml:space="preserve"> is used to “version” objects. </w:t>
+            </w:r>
+            <w:r>
+              <w:t>For example</w:t>
+            </w:r>
+            <w:r>
+              <w:t>,</w:t>
+            </w:r>
+            <w:r>
+              <w:t xml:space="preserve"> on a truncate to zero, which would put all the objects for that file into the trash, the names will be the same as create time and inode remain</w:t>
+            </w:r>
+            <w:r>
+              <w:t xml:space="preserve">s unchanged. </w:t>
+            </w:r>
+            <w:r>
+              <w:t>This makes a unique name for the new objects for that file but yet they are still related by all fields except this one.</w:t>
+            </w:r>
+          </w:p>
+        </w:tc>
+      </w:tr>
+      <w:tr>
+        <w:tc>
+          <w:tcPr>
+            <w:tcW w:w="2448" w:type="dxa"/>
+          </w:tcPr>
+          <w:p>
+            <w:r>
+              <w:t>objtype</w:t>
+            </w:r>
+          </w:p>
+        </w:tc>
+        <w:tc>
+          <w:tcPr>
+            <w:tcW w:w="6408" w:type="dxa"/>
+          </w:tcPr>
+          <w:p>
+            <w:r>
+              <w:t>Packed if many files are being packed into the object or Not packed if not.</w:t>
+            </w:r>
+          </w:p>
+        </w:tc>
+      </w:tr>
+      <w:tr>
+        <w:tc>
+          <w:tcPr>
+            <w:tcW w:w="2448" w:type="dxa"/>
+          </w:tcPr>
+          <w:p>
+            <w:r>
+              <w:t>comptype</w:t>
+            </w:r>
+          </w:p>
+        </w:tc>
+        <w:tc>
+          <w:tcPr>
+            <w:tcW w:w="6408" w:type="dxa"/>
+          </w:tcPr>
+          <w:p>
+            <w:r>
+              <w:t>Compression type</w:t>
+            </w:r>
+            <w:r>
+              <w:t xml:space="preserve"> (future).</w:t>
+            </w:r>
+          </w:p>
+        </w:tc>
+      </w:tr>
+      <w:tr>
+        <w:tc>
+          <w:tcPr>
+            <w:tcW w:w="2448" w:type="dxa"/>
+          </w:tcPr>
+          <w:p>
+            <w:r>
+              <w:t>sectype</w:t>
+            </w:r>
+          </w:p>
+        </w:tc>
+        <w:tc>
+          <w:tcPr>
+            <w:tcW w:w="6408" w:type="dxa"/>
+          </w:tcPr>
+          <w:p>
+            <w:r>
+              <w:t>Security type (encryption</w:t>
+            </w:r>
+            <w:r>
+              <w:t>, future</w:t>
+            </w:r>
+            <w:r>
+              <w:t>)</w:t>
+            </w:r>
+            <w:r>
+              <w:t>.</w:t>
+            </w:r>
+          </w:p>
+        </w:tc>
+      </w:tr>
+      <w:tr>
+        <w:tc>
+          <w:tcPr>
+            <w:tcW w:w="2448" w:type="dxa"/>
+          </w:tcPr>
+          <w:p>
+            <w:r>
+              <w:t>correcttype</w:t>
+            </w:r>
+          </w:p>
+        </w:tc>
+        <w:tc>
+          <w:tcPr>
+            <w:tcW w:w="6408" w:type="dxa"/>
+          </w:tcPr>
+          <w:p>
+            <w:r>
+              <w:t>Correctness type (crc/checksum</w:t>
+            </w:r>
+            <w:r>
+              <w:t>, future</w:t>
+            </w:r>
+            <w:r>
+              <w:t>)</w:t>
+            </w:r>
+            <w:r>
+              <w:t>.</w:t>
+            </w:r>
+          </w:p>
+        </w:tc>
+      </w:tr>
+      <w:tr>
+        <w:tc>
+          <w:tcPr>
+            <w:tcW w:w="2448" w:type="dxa"/>
+          </w:tcPr>
+          <w:p>
+            <w:r>
+              <w:t>objchnksz</w:t>
+            </w:r>
+          </w:p>
+        </w:tc>
+        <w:tc>
+          <w:tcPr>
+            <w:tcW w:w="6408" w:type="dxa"/>
+          </w:tcPr>
+          <w:p>
+            <w:r>
+              <w:t>The</w:t>
+            </w:r>
+            <w:r>
+              <w:t xml:space="preserve"> size</w:t>
+            </w:r>
+            <w:r>
+              <w:t xml:space="preserve"> of a write in all objects, but the last,</w:t>
+            </w:r>
+            <w:r>
+              <w:t xml:space="preserve"> for </w:t>
+            </w:r>
+            <w:r>
+              <w:t>Multi file. T</w:t>
+            </w:r>
+            <w:r>
+              <w:t>his value is initially populated from the repo</w:t>
+            </w:r>
+            <w:r>
+              <w:t>sitory</w:t>
+            </w:r>
+            <w:r>
+              <w:t xml:space="preserve"> configuration table for t</w:t>
+            </w:r>
+            <w:r>
+              <w:t>he file based on namespace/path. C</w:t>
+            </w:r>
+            <w:r>
+              <w:t xml:space="preserve">hunk size is picked based on </w:t>
+            </w:r>
+            <w:r>
+              <w:t>whether</w:t>
+            </w:r>
+            <w:r>
+              <w:t xml:space="preserve"> </w:t>
+            </w:r>
+            <w:r>
+              <w:t>the file writing</w:t>
+            </w:r>
+            <w:r>
+              <w:t xml:space="preserve"> is interactive or batch</w:t>
+            </w:r>
+            <w:r>
+              <w:t>. Fo</w:t>
+            </w:r>
+            <w:r>
+              <w:t xml:space="preserve">r batch, it is based on the size of the file being moved, (large, xlarge) </w:t>
+            </w:r>
+            <w:r>
+              <w:t xml:space="preserve">and taken </w:t>
+            </w:r>
+            <w:r>
+              <w:t>from the configuration file.</w:t>
+            </w:r>
+          </w:p>
+        </w:tc>
+      </w:tr>
+      <w:tr>
+        <w:tc>
+          <w:tcPr>
+            <w:tcW w:w="2448" w:type="dxa"/>
+          </w:tcPr>
+          <w:p>
+            <w:r>
+              <w:t>objchnknumber</w:t>
+            </w:r>
+          </w:p>
+        </w:tc>
+        <w:tc>
+          <w:tcPr>
+            <w:tcW w:w="6408" w:type="dxa"/>
+          </w:tcPr>
+          <w:p>
+            <w:r>
+              <w:t xml:space="preserve">If this is non-zero, this object is part of a Multi </w:t>
+            </w:r>
+            <w:r>
+              <w:t xml:space="preserve">file. For </w:t>
+            </w:r>
+            <w:r>
+              <w:t>Uni and P</w:t>
+            </w:r>
+            <w:r>
+              <w:t xml:space="preserve">acked </w:t>
+            </w:r>
+            <w:r>
+              <w:t xml:space="preserve">files </w:t>
+            </w:r>
+            <w:r>
+              <w:t>there is only one object</w:t>
+            </w:r>
+            <w:r>
+              <w:t xml:space="preserve"> and it will be numbered zero</w:t>
+            </w:r>
+            <w:r>
+              <w:t xml:space="preserve">. For </w:t>
+            </w:r>
+            <w:r>
+              <w:t>a Multi file</w:t>
+            </w:r>
+            <w:r>
+              <w:t xml:space="preserve">, the object name only changes by chunk </w:t>
+            </w:r>
+            <w:r>
+              <w:t xml:space="preserve">number, which is calculated based on chunksize. </w:t>
+            </w:r>
+            <w:r>
+              <w:t>So this is really just a placeholder value.</w:t>
+            </w:r>
+          </w:p>
+        </w:tc>
+      </w:tr>
+      <w:tr>
+        <w:tc>
+          <w:tcPr>
+            <w:tcW w:w="2448" w:type="dxa"/>
+          </w:tcPr>
+          <w:p>
+            <w:r>
+              <w:t>mdinode</w:t>
+            </w:r>
+          </w:p>
+        </w:tc>
+        <w:tc>
+          <w:tcPr>
+            <w:tcW w:w="6408" w:type="dxa"/>
+          </w:tcPr>
+          <w:p>
+            <w:r>
+              <w:t>Inode of the metadata file. F</w:t>
+            </w:r>
+            <w:r>
+              <w:t xml:space="preserve">or </w:t>
+            </w:r>
+            <w:r>
+              <w:t>a Packed file</w:t>
+            </w:r>
+            <w:r>
+              <w:t xml:space="preserve"> it</w:t>
+            </w:r>
+            <w:r>
+              <w:t xml:space="preserve"> i</w:t>
+            </w:r>
+            <w:r>
+              <w:t>s the</w:t>
+            </w:r>
+            <w:r>
+              <w:t xml:space="preserve"> inode of the</w:t>
+            </w:r>
+            <w:r>
+              <w:t xml:space="preserve"> first file in the object</w:t>
+            </w:r>
+            <w:r>
+              <w:t>.</w:t>
+            </w:r>
+          </w:p>
+        </w:tc>
+      </w:tr>
+      <w:tr>
+        <w:tc>
+          <w:tcPr>
+            <w:tcW w:w="2448" w:type="dxa"/>
+          </w:tcPr>
+          <w:p>
+            <w:r>
+              <w:t>Slavepnum</w:t>
+            </w:r>
+          </w:p>
+        </w:tc>
+        <w:tc>
+          <w:tcPr>
+            <w:tcW w:w="6408" w:type="dxa"/>
+          </w:tcPr>
+          <w:p>
+            <w:r>
+              <w:t>Used for slave number for files that are hashed into multiple directories (future)</w:t>
+            </w:r>
+            <w:r>
+              <w:t>. F</w:t>
+            </w:r>
+            <w:r>
+              <w:t>or now this is zero</w:t>
+            </w:r>
+            <w:r>
+              <w:t>.</w:t>
+            </w:r>
+          </w:p>
+        </w:tc>
+      </w:tr>
+    </w:tbl>
+    <w:p>
+      <w:pPr>
+        <w:widowControl w:val="0"/>
+        <w:autoSpaceDE w:val="0"/>
+        <w:autoSpaceDN w:val="0"/>
+        <w:adjustRightInd w:val="0"/>
+        <w:rPr>
+          <w:rFonts w:ascii="Arial" w:hAnsi="Arial" w:cs="Arial"/>
+        </w:rPr>
+      </w:pPr>
+    </w:p>
+    <w:p>
+      <w:r>
+        <w:t xml:space="preserve">MARpost </w:t>
+      </w:r>
+      <w:r>
+        <w:t xml:space="preserve">is </w:t>
+      </w:r>
+      <w:r>
+        <w:t xml:space="preserve">information </w:t>
+      </w:r>
+      <w:r>
+        <w:t>written to the file's xattr</w:t>
+      </w:r>
+      <w:r>
+        <w:t xml:space="preserve"> after or </w:t>
+      </w:r>
+      <w:r>
+        <w:t>while the object(s) are written. Its c</w:t>
+      </w:r>
+      <w:r>
+        <w:t>oncatenated fields</w:t>
+      </w:r>
+      <w:r>
+        <w:t xml:space="preserve"> are</w:t>
+      </w:r>
+      <w:r>
+        <w:t>:</w:t>
+      </w:r>
+    </w:p>
+    <w:p/>
+    <w:tbl>
+      <w:tblPr>
+        <w:tblStyle w:val="TableGrid"/>
+        <w:tblW w:w="0" w:type="auto"/>
+        <w:tblLook w:val="04A0" w:firstRow="1" w:lastRow="0" w:firstColumn="1" w:lastColumn="0" w:noHBand="0" w:noVBand="1"/>
+      </w:tblPr>
+      <w:tblGrid>
+        <w:gridCol w:w="2684"/>
+        <w:gridCol w:w="6408"/>
+      </w:tblGrid>
+      <w:tr>
+        <w:tc>
+          <w:tcPr>
+            <w:tcW w:w="2684" w:type="dxa"/>
+          </w:tcPr>
+          <w:p>
+            <w:r>
+              <w:t>recordversion</w:t>
+            </w:r>
+          </w:p>
+        </w:tc>
+        <w:tc>
+          <w:tcPr>
+            <w:tcW w:w="6408" w:type="dxa"/>
+          </w:tcPr>
+          <w:p>
+            <w:r>
+              <w:t>Version number for this record</w:t>
+            </w:r>
+            <w:r>
+              <w:t>.</w:t>
+            </w:r>
+          </w:p>
+        </w:tc>
+      </w:tr>
+      <w:tr>
+        <w:tc>
+          <w:tcPr>
+            <w:tcW w:w="2684" w:type="dxa"/>
+          </w:tcPr>
+          <w:p>
+            <w:r>
+              <w:t>objtype</w:t>
+            </w:r>
+          </w:p>
+        </w:tc>
+        <w:tc>
+          <w:tcPr>
+            <w:tcW w:w="6408" w:type="dxa"/>
+          </w:tcPr>
+          <w:p>
+            <w:r>
+              <w:t>Records how the file data is stored in an external object repo, there are currently 4 types:</w:t>
+            </w:r>
+          </w:p>
+          <w:p/>
+          <w:p>
+            <w:r>
+              <w:t>Uni – one object stores the entire file</w:t>
+            </w:r>
+            <w:r>
+              <w:t>.</w:t>
+            </w:r>
+          </w:p>
+          <w:p>
+            <w:r>
+              <w:t>Multi – a file is spread across multiple objects using chunk sized objects, object id’s are recorded in the metadata file</w:t>
+            </w:r>
+            <w:r>
+              <w:t>.</w:t>
+            </w:r>
+          </w:p>
+          <w:p>
+            <w:r>
+              <w:t xml:space="preserve">Packed – multiple files in each </w:t>
+            </w:r>
+            <w:r>
+              <w:t>object that</w:t>
+            </w:r>
+            <w:r>
+              <w:t xml:space="preserve"> require</w:t>
+            </w:r>
+            <w:r>
+              <w:t xml:space="preserve"> using the objoffset field.</w:t>
+            </w:r>
+          </w:p>
+          <w:p>
+            <w:r>
+              <w:t xml:space="preserve">Striped – a file is </w:t>
+            </w:r>
+            <w:r>
+              <w:t xml:space="preserve">round robin </w:t>
+            </w:r>
+            <w:r>
+              <w:t>striped across multiple objects using chunksize from the configuration file</w:t>
+            </w:r>
+            <w:r>
+              <w:t>. Object id</w:t>
+            </w:r>
+            <w:r>
+              <w:t>s are recorded in metadata file</w:t>
+            </w:r>
+            <w:r>
+              <w:t>.</w:t>
+            </w:r>
+          </w:p>
+        </w:tc>
+      </w:tr>
+      <w:tr>
+        <w:tc>
+          <w:tcPr>
+            <w:tcW w:w="2684" w:type="dxa"/>
+          </w:tcPr>
+          <w:p>
+            <w:r>
+              <w:t>spaceused</w:t>
+            </w:r>
+          </w:p>
+        </w:tc>
+        <w:tc>
+          <w:tcPr>
+            <w:tcW w:w="6408" w:type="dxa"/>
+          </w:tcPr>
+          <w:p>
+            <w:r>
+              <w:t>Space used in the obj</w:t>
+            </w:r>
+            <w:r>
+              <w:t>ect system for the entire file. M</w:t>
+            </w:r>
+            <w:r>
+              <w:t xml:space="preserve">ay have to sum multiple object space used for </w:t>
+            </w:r>
+            <w:r>
+              <w:t>a Multi file.</w:t>
+            </w:r>
+          </w:p>
+        </w:tc>
+      </w:tr>
+      <w:tr>
+        <w:tc>
+          <w:tcPr>
+            <w:tcW w:w="2684" w:type="dxa"/>
+          </w:tcPr>
+          <w:p>
+            <w:r>
+              <w:t>objoffset</w:t>
+            </w:r>
+          </w:p>
+        </w:tc>
+        <w:tc>
+          <w:tcPr>
+            <w:tcW w:w="6408" w:type="dxa"/>
+          </w:tcPr>
+          <w:p>
+            <w:r>
+              <w:t>Records offset in</w:t>
+            </w:r>
+            <w:r>
+              <w:t>to object where file data is. T</w:t>
+            </w:r>
+            <w:r>
+              <w:t xml:space="preserve">his is only used </w:t>
+            </w:r>
+            <w:r>
+              <w:t xml:space="preserve">for </w:t>
+            </w:r>
+            <w:r>
+              <w:t xml:space="preserve">a </w:t>
+            </w:r>
+            <w:r>
+              <w:t>Packed files</w:t>
+            </w:r>
+          </w:p>
+        </w:tc>
+      </w:tr>
+      <w:tr>
+        <w:tc>
+          <w:tcPr>
+            <w:tcW w:w="2684" w:type="dxa"/>
+          </w:tcPr>
+          <w:p>
+            <w:r>
+              <w:t>correctnessvalue</w:t>
+            </w:r>
+          </w:p>
+        </w:tc>
+        <w:tc>
+          <w:tcPr>
+            <w:tcW w:w="6408" w:type="dxa"/>
+          </w:tcPr>
+          <w:p>
+            <w:r>
+              <w:t>Checks</w:t>
+            </w:r>
+            <w:r>
+              <w:t>um or CRC for the entire file. M</w:t>
+            </w:r>
+            <w:r>
+              <w:t>ay have to sum multip</w:t>
+            </w:r>
+            <w:r>
+              <w:t>le checksums or CRC’s for a Multi file (future).</w:t>
+            </w:r>
+          </w:p>
+        </w:tc>
+      </w:tr>
+      <w:tr>
+        <w:tc>
+          <w:tcPr>
+            <w:tcW w:w="2684" w:type="dxa"/>
+          </w:tcPr>
+          <w:p>
+            <w:r>
+              <w:t>numobjects</w:t>
+            </w:r>
+          </w:p>
+        </w:tc>
+        <w:tc>
+          <w:tcPr>
+            <w:tcW w:w="6408" w:type="dxa"/>
+          </w:tcPr>
+          <w:p>
+            <w:r>
+              <w:t xml:space="preserve">For </w:t>
+            </w:r>
+            <w:r>
+              <w:t>Multi</w:t>
+            </w:r>
+            <w:r>
+              <w:t xml:space="preserve"> files,</w:t>
+            </w:r>
+            <w:r>
+              <w:t xml:space="preserve"> this</w:t>
+            </w:r>
+            <w:r>
+              <w:t xml:space="preserve"> records the number of objects in the metadata file t</w:t>
+            </w:r>
+            <w:r>
+              <w:t>hat contain chunk information. T</w:t>
+            </w:r>
+            <w:r>
+              <w:t xml:space="preserve">he rest of the file is a </w:t>
+            </w:r>
+            <w:r>
+              <w:t>sparse file</w:t>
+            </w:r>
+            <w:r>
+              <w:t xml:space="preserve"> to make the size of the metadata file </w:t>
+            </w:r>
+            <w:r>
+              <w:t>equal to</w:t>
+            </w:r>
+            <w:r>
+              <w:t xml:space="preserve"> the size of the file</w:t>
+            </w:r>
+            <w:r>
+              <w:t>.</w:t>
+            </w:r>
+          </w:p>
+        </w:tc>
+      </w:tr>
+      <w:tr>
+        <w:tc>
+          <w:tcPr>
+            <w:tcW w:w="2684" w:type="dxa"/>
+          </w:tcPr>
+          <w:p>
+            <w:r>
+              <w:t>Chunkinfobytes</w:t>
+            </w:r>
+          </w:p>
+        </w:tc>
+        <w:tc>
+          <w:tcPr>
+            <w:tcW w:w="6408" w:type="dxa"/>
+          </w:tcPr>
+          <w:p>
+            <w:r>
+              <w:t>Number of bytes of chunk info in the file</w:t>
+            </w:r>
+            <w:r>
+              <w:t>.</w:t>
+            </w:r>
+          </w:p>
+        </w:tc>
+      </w:tr>
+    </w:tbl>
+    <w:p/>
+    <w:p>
+      <w:r>
+        <w:t xml:space="preserve">MAR_restart </w:t>
+      </w:r>
+      <w:r>
+        <w:t>is a</w:t>
+      </w:r>
+      <w:r>
+        <w:t xml:space="preserve"> xattr that is used by </w:t>
+      </w:r>
+      <w:r>
+        <w:t>pftool</w:t>
+      </w:r>
+      <w:r>
+        <w:t xml:space="preserve"> to </w:t>
+      </w:r>
+      <w:r>
+        <w:t>indicate whether or not a complete copy was complete before pftool exited. If it was not the next invocation of pftool on this file will start copying this file again. This is only used for a Multi file.</w:t>
+      </w:r>
+    </w:p>
+    <w:p/>
+    <w:p>
       <w:pPr>
         <w:rPr>
           <w:color w:val="FF0000"/>
         </w:rPr>
       </w:pPr>
       <w:r>
+        <w:t xml:space="preserve">MAR_slave is a </w:t>
+      </w:r>
+      <w:r>
+        <w:t>xattr on directories that are hashed (future)</w:t>
+      </w:r>
+      <w:r>
+        <w:t>.</w:t>
+      </w:r>
+    </w:p>
+    <w:p>
+      <w:pPr>
+        <w:pStyle w:val="Heading2"/>
+      </w:pPr>
+      <w:r>
+        <w:t>PFS Semantics</w:t>
+      </w:r>
+      <w:r>
+        <w:t xml:space="preserve"> and Eventual Consistency</w:t>
+      </w:r>
+    </w:p>
+    <w:p>
+      <w:r>
+        <w:t xml:space="preserve">This requirement is related to the near-POSIX interface. Maintaining locks, collecting released space, </w:t>
+      </w:r>
+      <w:r>
+        <w:t>and enforcing quotas</w:t>
+      </w:r>
+      <w:r>
+        <w:t xml:space="preserve"> are things that a POSIX-compliant file system does, but that affect performance.</w:t>
+      </w:r>
+      <w:r>
+        <w:t xml:space="preserve"> MarFS is not required to provide these POSIX file system features.</w:t>
+      </w:r>
+    </w:p>
+    <w:p/>
+    <w:p>
+      <w:r>
+        <w:t>MarFS</w:t>
+      </w:r>
+      <w:r>
+        <w:t>, like other PFSes,</w:t>
+      </w:r>
+      <w:r>
+        <w:t xml:space="preserve"> is not required to check/lock to protect against multiple non-coordinated writers into the same f</w:t>
+      </w:r>
+      <w:r>
+        <w:t>ile.</w:t>
+      </w:r>
+    </w:p>
+    <w:p/>
+    <w:p>
+      <w:r>
+        <w:t xml:space="preserve">MarFS shall ensure that the file system’s metadata and data are </w:t>
+      </w:r>
+      <w:r>
+        <w:t xml:space="preserve">eventually </w:t>
+      </w:r>
+      <w:r>
+        <w:t>consistent.</w:t>
+      </w:r>
+    </w:p>
+    <w:p>
+      <w:pPr>
+        <w:pStyle w:val="Heading3"/>
+      </w:pPr>
+      <w:r>
+        <w:t>Design to Provide High Performance and Eventual Consistency</w:t>
+      </w:r>
+    </w:p>
+    <w:p>
+      <w:r>
+        <w:t>The specified operations are not necessary to be done in real-time, as they would adversely affect MarFS performance.</w:t>
+      </w:r>
+      <w:r>
+        <w:t xml:space="preserve"> </w:t>
+      </w:r>
+      <w:r>
+        <w:t>Utilities that can be run periodically will be provided to reclaim deleted space and ensure that users do not severely overrun their quotas</w:t>
+      </w:r>
+      <w:r>
+        <w:t xml:space="preserve"> for storage space and file count.</w:t>
+      </w:r>
+    </w:p>
+    <w:p/>
+    <w:p>
+      <w:r>
+        <w:t>MarFS could provide file locking, but does not currently do so.</w:t>
+      </w:r>
+      <w:r>
+        <w:t xml:space="preserve"> Like many PFSes, MarFS will entrust the responsibility to manage access to files to the application so that parallel performance can be maintained.</w:t>
+      </w:r>
+    </w:p>
+    <w:p/>
+    <w:p>
+      <w:r>
+        <w:t xml:space="preserve">In this design where MarFS uses object stores for storing data, the metadata and object store systems require some reconciliation. </w:t>
+      </w:r>
+      <w:r>
+        <w:t>All</w:t>
+      </w:r>
+      <w:r>
+        <w:t xml:space="preserve"> metadata</w:t>
+      </w:r>
+      <w:r>
+        <w:t>, except for object-</w:t>
+      </w:r>
+      <w:r>
+        <w:t>specific metadata</w:t>
+      </w:r>
+      <w:r>
+        <w:t>,</w:t>
+      </w:r>
+      <w:r>
+        <w:t xml:space="preserve"> is stored in the MarFS POSIX file systems that store the </w:t>
+      </w:r>
+      <w:r>
+        <w:t>metadata. As mentioned, periodic garbage collection of freed space will be done</w:t>
+      </w:r>
+      <w:r>
+        <w:t xml:space="preserve">. MarFS </w:t>
+      </w:r>
+      <w:r>
+        <w:t>attempts</w:t>
+      </w:r>
+      <w:r>
+        <w:t xml:space="preserve"> to minimize areas where truly transactional semantics are needed</w:t>
+      </w:r>
+      <w:r>
+        <w:t>,</w:t>
+      </w:r>
+      <w:r>
+        <w:t xml:space="preserve"> but does not make any </w:t>
+      </w:r>
+      <w:r>
+        <w:t xml:space="preserve">transactional guarantees. </w:t>
+      </w:r>
+      <w:r>
+        <w:t>MarFS errs on the side of making it easy to run batch inode scans or tree walks due to the parallelism in the batch utilities and ability to use many POSIX file systems and metadata servers to make for easy management of the metadata/space/etc.</w:t>
+      </w:r>
+    </w:p>
+    <w:p>
+      <w:pPr>
+        <w:pStyle w:val="Heading2"/>
+      </w:pPr>
+      <w:r>
+        <w:t>Variable File Collections</w:t>
+      </w:r>
+    </w:p>
+    <w:p>
+      <w:r>
+        <w:t xml:space="preserve">The nature of the large </w:t>
+      </w:r>
+      <w:r>
+        <w:t>data stores is that different users have file collections with different attributes. Some users may have many small files while others have moderate collections of moderately sized files, and still others have a handful of very large files. MarFS shall allow for all these cases and yield high performance.</w:t>
+      </w:r>
+    </w:p>
+    <w:p>
+      <w:pPr>
+        <w:pStyle w:val="Heading3"/>
+      </w:pPr>
+      <w:r>
+        <w:t>Design to Provide Variable File Collections</w:t>
+      </w:r>
+    </w:p>
+    <w:p>
+      <w:r>
+        <w:t>MarFS supports the concepts of packed files, uni-files, and multi-object files.</w:t>
+      </w:r>
+      <w:r>
+        <w:t xml:space="preserve"> Furthermore, it allows for multiple data storage solutions to be used as </w:t>
+      </w:r>
+      <w:r>
+        <w:t>the MarFS</w:t>
+      </w:r>
+      <w:r>
+        <w:t xml:space="preserve"> data storage component. These different data storage solutions can be designed to efficiently handle and be high performance for files of different quantity and size attributes.</w:t>
+      </w:r>
+    </w:p>
+    <w:p/>
+    <w:p>
+      <w:r>
+        <w:t>Packed files are targeted at the case where the user has many small files that are not efficiently handled by the data storage component. The metadata component allows the user to see these as the multiple files they logically are to the user, while the underlying data storage component collects many of them to be stored in a single object so that the data storage component exhibits high performance.</w:t>
+      </w:r>
+    </w:p>
+    <w:p/>
+    <w:p>
+      <w:r>
+        <w:t>Uni-files are targeted at the case where users have moderate collections of moderately sized files. These files are large enough to be efficiently handled by the data storage component</w:t>
+      </w:r>
+      <w:r>
+        <w:t xml:space="preserve"> as individual files. Consequently, there is a 1:1 mapping of the logical file exposed to the user in the metadata component and the physical file stored in the data storage component.</w:t>
+      </w:r>
+    </w:p>
+    <w:p/>
+    <w:p>
+      <w:r>
+        <w:t>Multi-object files are targeted at the case where users have a few very large files. The files are so large that they cannot be efficiently handled by the data storage component unless they are physically stored as multiple objects.</w:t>
+      </w:r>
+      <w:r>
+        <w:t xml:space="preserve"> Thus, the metadata component exposes the file to the user as a single file, but internally tracks all the objects that comprise it so that the data storage component can store it as multiple objects that are sized such that they can be efficiently managed.</w:t>
+      </w:r>
+    </w:p>
+    <w:p/>
+    <w:p>
+      <w:pPr>
         <w:rPr>
           <w:color w:val="FF0000"/>
         </w:rPr>
-        <w:t>Bring the discussion of the pre and post structures here to show how constant time performance is maintained. Also, the use of ILM is part of this design.</w:t>
-      </w:r>
-    </w:p>
-    <w:p>
-      <w:pPr>
-        <w:pStyle w:val="Heading2"/>
-      </w:pPr>
-      <w:r>
-        <w:t>PFS Semantics</w:t>
-      </w:r>
-      <w:r>
-        <w:t xml:space="preserve"> and Eventual Consistency</w:t>
-      </w:r>
-    </w:p>
-    <w:p>
-      <w:r>
-        <w:t xml:space="preserve">This requirement is related to the near-POSIX interface. Maintaining locks, collecting released space, </w:t>
-      </w:r>
-      <w:r>
-        <w:t>and enforcing quotas</w:t>
-      </w:r>
-      <w:r>
-        <w:t xml:space="preserve"> are things that a POSIX-compliant file system does, but that affect performance.</w:t>
-      </w:r>
-      <w:r>
-        <w:t xml:space="preserve"> MarFS is not required to provide these POSIX file system features.</w:t>
-      </w:r>
-    </w:p>
-    <w:p/>
-    <w:p>
-      <w:r>
-        <w:t>MarFS</w:t>
-      </w:r>
-      <w:r>
-        <w:t>, like other PFSes,</w:t>
-      </w:r>
-      <w:r>
-        <w:t xml:space="preserve"> is not required to check/lock to protect against multiple non-coordinated writers into the same f</w:t>
-      </w:r>
-      <w:r>
-        <w:t>ile.</w:t>
-      </w:r>
-    </w:p>
-    <w:p/>
-    <w:p>
-      <w:r>
-        <w:t xml:space="preserve">MarFS shall ensure that the file system’s metadata and data are </w:t>
-      </w:r>
-      <w:r>
-        <w:t xml:space="preserve">eventually </w:t>
-      </w:r>
-      <w:r>
-        <w:t>consistent.</w:t>
-      </w:r>
-    </w:p>
-    <w:p>
-      <w:pPr>
-        <w:pStyle w:val="Heading3"/>
-      </w:pPr>
-      <w:r>
-        <w:t>Design to Provide High Performance and Eventual Consistency</w:t>
-      </w:r>
-    </w:p>
-    <w:p>
-      <w:r>
-        <w:t>The specified operations are not necessary to be done in real-time, as they would adversely affect MarFS performance.</w:t>
-      </w:r>
-      <w:r>
-        <w:t xml:space="preserve"> </w:t>
-      </w:r>
-      <w:r>
-        <w:t>Utilities that can be run periodically will be provided to reclaim deleted space and ensure that users do not severely overrun their quotas</w:t>
-      </w:r>
-      <w:r>
-        <w:t xml:space="preserve"> for storage space and file count.</w:t>
-      </w:r>
-    </w:p>
-    <w:p/>
-    <w:p>
-      <w:r>
-        <w:t>MarFS could provide file locking, but does not currently do so.</w:t>
-      </w:r>
-      <w:r>
-        <w:t xml:space="preserve"> Like many PFSes, MarFS will entrust the responsibility to manage access to files to the application so that parallel performance can be maintained.</w:t>
-      </w:r>
-    </w:p>
-    <w:p/>
-    <w:p>
-      <w:r>
-        <w:t xml:space="preserve">In this design where MarFS uses object stores for storing data, the metadata and object store systems require some reconciliation. </w:t>
-      </w:r>
-      <w:r>
-        <w:t>All</w:t>
-      </w:r>
-      <w:r>
-        <w:t xml:space="preserve"> metadata</w:t>
-      </w:r>
-      <w:r>
-        <w:t>, except for object-</w:t>
-      </w:r>
-      <w:r>
-        <w:t>specific metadata</w:t>
-      </w:r>
-      <w:r>
-        <w:t>,</w:t>
-      </w:r>
-      <w:r>
-        <w:t xml:space="preserve"> is stored in the MarFS POSIX file systems that store the </w:t>
-      </w:r>
-      <w:r>
-        <w:t>metadata. As mentioned, periodic garbage collection of freed space will be done</w:t>
-      </w:r>
-      <w:r>
-        <w:t xml:space="preserve">. MarFS </w:t>
-      </w:r>
-      <w:r>
-        <w:t>attempts</w:t>
-      </w:r>
-      <w:r>
-        <w:t xml:space="preserve"> to minimize areas where truly transactional semantics are needed</w:t>
-      </w:r>
-      <w:r>
-        <w:t>,</w:t>
-      </w:r>
-      <w:r>
-        <w:t xml:space="preserve"> but does not make any </w:t>
-      </w:r>
-      <w:r>
-        <w:t xml:space="preserve">transactional guarantees. </w:t>
-      </w:r>
-      <w:r>
-        <w:t>MarFS errs on the side of making it easy to run batch inode scans or tree walks due to the parallelism in the batch utilities and ability to use many POSIX file systems and metadata servers to make for easy management of the metadata/space/etc.</w:t>
-      </w:r>
-    </w:p>
-    <w:p>
-      <w:pPr>
-        <w:pStyle w:val="Heading2"/>
-      </w:pPr>
-      <w:r>
-        <w:t>Variable File Collections</w:t>
-      </w:r>
-    </w:p>
-    <w:p>
-      <w:r>
-        <w:t xml:space="preserve">The nature of the large </w:t>
-      </w:r>
-      <w:r>
-        <w:t>data stores is that different users have file collections with different attributes. Some users may have many small files while others have moderate collections of moderately sized files, and still others have a handful of very large files. MarFS shall allow for all these cases and yield high performance.</w:t>
-      </w:r>
-    </w:p>
-    <w:p>
-      <w:pPr>
-        <w:pStyle w:val="Heading3"/>
-      </w:pPr>
-      <w:r>
-        <w:t>Design to Provide Variable File Collections</w:t>
-      </w:r>
-    </w:p>
-    <w:p>
-      <w:r>
-        <w:t>MarFS supports the concepts of packed files, uni-files, and multi-object files.</w:t>
-      </w:r>
-      <w:r>
-        <w:t xml:space="preserve"> Furthermore, it allows for multiple data storage solutions to be used as </w:t>
-      </w:r>
-      <w:r>
-        <w:t>the MarFS</w:t>
-      </w:r>
-      <w:r>
-        <w:t xml:space="preserve"> data storage component. These different data storage solutions can be designed to efficiently handle and be high performance for files of different quantity and size attributes.</w:t>
-      </w:r>
-    </w:p>
-    <w:p/>
-    <w:p>
-      <w:r>
-        <w:t>Packed files are targeted at the case where the user has many small files that are not efficiently handled by the data storage component. The metadata component allows the user to see these as the multiple files they logically are to the user, while the underlying data storage component collects many of them to be stored in a single object so that the data storage component exhibits high performance.</w:t>
-      </w:r>
-    </w:p>
-    <w:p/>
-    <w:p>
-      <w:r>
-        <w:t>Uni-files are targeted at the case where users have moderate collections of moderately sized files. These files are large enough to be efficiently handled by the data storage component</w:t>
-      </w:r>
-      <w:r>
-        <w:t xml:space="preserve"> as individual files. Consequently, there is a 1:1 mapping of the logical file exposed to the user in the metadata component and the physical file stored in the data storage component.</w:t>
-      </w:r>
-    </w:p>
-    <w:p/>
-    <w:p>
-      <w:r>
-        <w:t>Multi-object files are targeted at the case where users have a few very large files. The files are so large that they cannot be efficiently handled by the data storage component unless they are physically stored as multiple objects.</w:t>
-      </w:r>
-      <w:r>
-        <w:t xml:space="preserve"> Thus, the metadata component exposes the file to the user as a single file, but internally tracks all the objects that comprise it so that the data storage component can store it as multiple objects that are sized such that they can be efficiently managed.</w:t>
-      </w:r>
-    </w:p>
-    <w:p/>
-    <w:p>
-      <w:pPr>
+      </w:pPr>
+      <w:r>
         <w:rPr>
           <w:color w:val="FF0000"/>
         </w:rPr>
-      </w:pPr>
-      <w:r>
+        <w:t>@@@</w:t>
+      </w:r>
+    </w:p>
+    <w:p>
+      <w:pPr>
         <w:rPr>
           <w:color w:val="FF0000"/>
         </w:rPr>
-        <w:t>Bring the information about packed files, uni-files, and multi-object files. Also, bring up information about multiple object storage solutions (or even POSIX storage solutions) that might handle a given workload efficiently. For example, one could have Flash SSDs as a small file solution that does well with small files and high IOPs in place of using packed files on a less expensive solution that does not do so well with small files and high IOPs.</w:t>
+      </w:pPr>
+      <w:r>
+        <w:rPr>
+          <w:color w:val="FF0000"/>
+        </w:rPr>
+        <w:t>Bring the information about packed files, uni-files, and multi-object files. Also, bring up information about multiple object storage solutions (or even POSIX storage solutions) that might handle a given</w:t>
+      </w:r>
+      <w:bookmarkStart w:id="0" w:name="_GoBack"/>
+      <w:bookmarkEnd w:id="0"/>
+      <w:r>
+        <w:rPr>
+          <w:color w:val="FF0000"/>
+        </w:rPr>
+        <w:t xml:space="preserve"> workload efficiently. For example, one could have Flash SSDs as a small file solution that does well with small files and high IOPs in place of using packed files on a less expensive solution that does not do so well with small files and high IOPs.</w:t>
       </w:r>
     </w:p>
     <w:p>
@@ -3110,1631 +4282,6 @@
           <w:b/>
         </w:rPr>
       </w:pPr>
-      <w:r>
-        <w:rPr>
-          <w:rFonts w:ascii="Arial" w:hAnsi="Arial" w:cs="Arial"/>
-          <w:b/>
-        </w:rPr>
-        <w:t>Reserved POSIX extended attributes (xattr)</w:t>
-      </w:r>
-    </w:p>
-    <w:p>
-      <w:pPr>
-        <w:widowControl w:val="0"/>
-        <w:autoSpaceDE w:val="0"/>
-        <w:autoSpaceDN w:val="0"/>
-        <w:adjustRightInd w:val="0"/>
-        <w:rPr>
-          <w:rFonts w:ascii="Arial" w:hAnsi="Arial" w:cs="Arial"/>
-        </w:rPr>
-      </w:pPr>
-    </w:p>
-    <w:p>
-      <w:pPr>
-        <w:widowControl w:val="0"/>
-        <w:autoSpaceDE w:val="0"/>
-        <w:autoSpaceDN w:val="0"/>
-        <w:adjustRightInd w:val="0"/>
-        <w:rPr>
-          <w:rFonts w:ascii="Arial" w:hAnsi="Arial" w:cs="Arial"/>
-        </w:rPr>
-      </w:pPr>
-      <w:r>
-        <w:rPr>
-          <w:rFonts w:ascii="Arial" w:hAnsi="Arial" w:cs="Arial"/>
-        </w:rPr>
-        <w:t>MarFS utilizes POSIX extended attributes (xattr) to place information about the data repository/objects that hold the data for files.  Files are born without extended attributes and only acquire them when the file is written.  Xattrs will only exist for files in which the data exists in external data repositories.  Therefore, most any POSIX file system can be used for holding metadata and data, but the requirements for storing metadata for files in which data exists in external data repositories require xattr and sparse capabilities because xattrs are used to map to the external data repo and the POSIX size field is used to store the length of the file for files where the data lives in an external repo.</w:t>
-      </w:r>
-    </w:p>
-    <w:p>
-      <w:pPr>
-        <w:widowControl w:val="0"/>
-        <w:autoSpaceDE w:val="0"/>
-        <w:autoSpaceDN w:val="0"/>
-        <w:adjustRightInd w:val="0"/>
-        <w:rPr>
-          <w:rFonts w:ascii="Arial" w:hAnsi="Arial" w:cs="Arial"/>
-        </w:rPr>
-      </w:pPr>
-    </w:p>
-    <w:p>
-      <w:pPr>
-        <w:widowControl w:val="0"/>
-        <w:autoSpaceDE w:val="0"/>
-        <w:autoSpaceDN w:val="0"/>
-        <w:adjustRightInd w:val="0"/>
-        <w:rPr>
-          <w:rFonts w:ascii="Arial" w:hAnsi="Arial" w:cs="Arial"/>
-        </w:rPr>
-      </w:pPr>
-    </w:p>
-    <w:p>
-      <w:pPr>
-        <w:widowControl w:val="0"/>
-        <w:autoSpaceDE w:val="0"/>
-        <w:autoSpaceDN w:val="0"/>
-        <w:adjustRightInd w:val="0"/>
-        <w:rPr>
-          <w:rFonts w:ascii="Arial" w:hAnsi="Arial" w:cs="Arial"/>
-          <w:b/>
-        </w:rPr>
-      </w:pPr>
-      <w:r>
-        <w:rPr>
-          <w:rFonts w:ascii="Arial" w:hAnsi="Arial" w:cs="Arial"/>
-          <w:b/>
-        </w:rPr>
-        <w:t>XATTR information</w:t>
-      </w:r>
-    </w:p>
-    <w:p>
-      <w:pPr>
-        <w:widowControl w:val="0"/>
-        <w:autoSpaceDE w:val="0"/>
-        <w:autoSpaceDN w:val="0"/>
-        <w:adjustRightInd w:val="0"/>
-        <w:rPr>
-          <w:rFonts w:ascii="Arial" w:hAnsi="Arial" w:cs="Arial"/>
-        </w:rPr>
-      </w:pPr>
-    </w:p>
-    <w:p>
-      <w:pPr>
-        <w:widowControl w:val="0"/>
-        <w:autoSpaceDE w:val="0"/>
-        <w:autoSpaceDN w:val="0"/>
-        <w:adjustRightInd w:val="0"/>
-        <w:rPr>
-          <w:rFonts w:ascii="Arial" w:hAnsi="Arial" w:cs="Arial"/>
-        </w:rPr>
-      </w:pPr>
-      <w:r>
-        <w:rPr>
-          <w:rFonts w:ascii="Arial" w:hAnsi="Arial" w:cs="Arial"/>
-        </w:rPr>
-        <w:t>For both MAR_objid and MAR_post, the reasons this is one record with all these fields concatenated are:</w:t>
-      </w:r>
-    </w:p>
-    <w:p>
-      <w:pPr>
-        <w:pStyle w:val="ListParagraph"/>
-        <w:widowControl w:val="0"/>
-        <w:numPr>
-          <w:ilvl w:val="0"/>
-          <w:numId w:val="18"/>
-        </w:numPr>
-        <w:autoSpaceDE w:val="0"/>
-        <w:autoSpaceDN w:val="0"/>
-        <w:adjustRightInd w:val="0"/>
-        <w:rPr>
-          <w:rFonts w:ascii="Arial" w:hAnsi="Arial" w:cs="Arial"/>
-        </w:rPr>
-      </w:pPr>
-      <w:r>
-        <w:rPr>
-          <w:rFonts w:ascii="Arial" w:hAnsi="Arial" w:cs="Arial"/>
-        </w:rPr>
-        <w:t xml:space="preserve">These are all variables that are short enough to concatenate into one record to form the object name to help the admin figure out things if there are issues, having this information into the name of the object will be handy.  </w:t>
-      </w:r>
-    </w:p>
-    <w:p>
-      <w:pPr>
-        <w:pStyle w:val="ListParagraph"/>
-        <w:widowControl w:val="0"/>
-        <w:numPr>
-          <w:ilvl w:val="0"/>
-          <w:numId w:val="18"/>
-        </w:numPr>
-        <w:autoSpaceDE w:val="0"/>
-        <w:autoSpaceDN w:val="0"/>
-        <w:adjustRightInd w:val="0"/>
-        <w:rPr>
-          <w:rFonts w:ascii="Arial" w:hAnsi="Arial" w:cs="Arial"/>
-        </w:rPr>
-      </w:pPr>
-      <w:r>
-        <w:rPr>
-          <w:rFonts w:ascii="Arial" w:hAnsi="Arial" w:cs="Arial"/>
-        </w:rPr>
-        <w:t>It makes the object name unique.</w:t>
-      </w:r>
-    </w:p>
-    <w:p>
-      <w:pPr>
-        <w:pStyle w:val="ListParagraph"/>
-        <w:widowControl w:val="0"/>
-        <w:numPr>
-          <w:ilvl w:val="0"/>
-          <w:numId w:val="18"/>
-        </w:numPr>
-        <w:autoSpaceDE w:val="0"/>
-        <w:autoSpaceDN w:val="0"/>
-        <w:adjustRightInd w:val="0"/>
-        <w:rPr>
-          <w:rFonts w:ascii="Arial" w:hAnsi="Arial" w:cs="Arial"/>
-        </w:rPr>
-      </w:pPr>
-      <w:r>
-        <w:rPr>
-          <w:rFonts w:ascii="Arial" w:hAnsi="Arial" w:cs="Arial"/>
-        </w:rPr>
-        <w:t>It doesn’t add information that is too long for the name of the object (like create time path of the md file).</w:t>
-      </w:r>
-    </w:p>
-    <w:p>
-      <w:pPr>
-        <w:pStyle w:val="ListParagraph"/>
-        <w:widowControl w:val="0"/>
-        <w:numPr>
-          <w:ilvl w:val="0"/>
-          <w:numId w:val="18"/>
-        </w:numPr>
-        <w:autoSpaceDE w:val="0"/>
-        <w:autoSpaceDN w:val="0"/>
-        <w:adjustRightInd w:val="0"/>
-        <w:rPr>
-          <w:rFonts w:ascii="Arial" w:hAnsi="Arial" w:cs="Arial"/>
-        </w:rPr>
-      </w:pPr>
-      <w:r>
-        <w:rPr>
-          <w:rFonts w:ascii="Arial" w:hAnsi="Arial" w:cs="Arial"/>
-        </w:rPr>
-        <w:t>It takes time to insert  xattr’s, so making this be 10ish xattrs is too expensive per file create/file read</w:t>
-      </w:r>
-    </w:p>
-    <w:p>
-      <w:pPr>
-        <w:pStyle w:val="ListParagraph"/>
-        <w:widowControl w:val="0"/>
-        <w:autoSpaceDE w:val="0"/>
-        <w:autoSpaceDN w:val="0"/>
-        <w:adjustRightInd w:val="0"/>
-        <w:rPr>
-          <w:rFonts w:ascii="Arial" w:hAnsi="Arial" w:cs="Arial"/>
-        </w:rPr>
-      </w:pPr>
-    </w:p>
-    <w:p>
-      <w:pPr>
-        <w:widowControl w:val="0"/>
-        <w:autoSpaceDE w:val="0"/>
-        <w:autoSpaceDN w:val="0"/>
-        <w:adjustRightInd w:val="0"/>
-        <w:rPr>
-          <w:rFonts w:ascii="Arial" w:hAnsi="Arial" w:cs="Arial"/>
-        </w:rPr>
-      </w:pPr>
-      <w:r>
-        <w:rPr>
-          <w:rFonts w:ascii="Arial" w:hAnsi="Arial" w:cs="Arial"/>
-        </w:rPr>
-        <w:t>The reasons there are three XATTRS are:</w:t>
-      </w:r>
-    </w:p>
-    <w:p>
-      <w:pPr>
-        <w:pStyle w:val="ListParagraph"/>
-        <w:widowControl w:val="0"/>
-        <w:numPr>
-          <w:ilvl w:val="0"/>
-          <w:numId w:val="19"/>
-        </w:numPr>
-        <w:autoSpaceDE w:val="0"/>
-        <w:autoSpaceDN w:val="0"/>
-        <w:adjustRightInd w:val="0"/>
-        <w:rPr>
-          <w:rFonts w:ascii="Arial" w:hAnsi="Arial" w:cs="Arial"/>
-        </w:rPr>
-      </w:pPr>
-      <w:r>
-        <w:rPr>
-          <w:rFonts w:ascii="Arial" w:hAnsi="Arial" w:cs="Arial"/>
-        </w:rPr>
-        <w:t>MAR_objid is the object name (or the first object name in the case of a multi object file), this info doesn’t change very often, basically only on a truncate.  So it is set in stone for a file unless you throw out all the space associate with the file.</w:t>
-      </w:r>
-    </w:p>
-    <w:p>
-      <w:pPr>
-        <w:pStyle w:val="ListParagraph"/>
-        <w:widowControl w:val="0"/>
-        <w:numPr>
-          <w:ilvl w:val="0"/>
-          <w:numId w:val="19"/>
-        </w:numPr>
-        <w:autoSpaceDE w:val="0"/>
-        <w:autoSpaceDN w:val="0"/>
-        <w:adjustRightInd w:val="0"/>
-        <w:rPr>
-          <w:rFonts w:ascii="Arial" w:hAnsi="Arial" w:cs="Arial"/>
-        </w:rPr>
-      </w:pPr>
-      <w:r>
-        <w:rPr>
-          <w:rFonts w:ascii="Arial" w:hAnsi="Arial" w:cs="Arial"/>
-        </w:rPr>
-        <w:t>MAR_post is information that can change from time to time on a file, like it can updated while the file is growing, etc.</w:t>
-      </w:r>
-    </w:p>
-    <w:p>
-      <w:pPr>
-        <w:pStyle w:val="ListParagraph"/>
-        <w:widowControl w:val="0"/>
-        <w:numPr>
-          <w:ilvl w:val="0"/>
-          <w:numId w:val="19"/>
-        </w:numPr>
-        <w:autoSpaceDE w:val="0"/>
-        <w:autoSpaceDN w:val="0"/>
-        <w:adjustRightInd w:val="0"/>
-        <w:rPr>
-          <w:rFonts w:ascii="Arial" w:hAnsi="Arial" w:cs="Arial"/>
-        </w:rPr>
-      </w:pPr>
-      <w:r>
-        <w:rPr>
-          <w:rFonts w:ascii="Arial" w:hAnsi="Arial" w:cs="Arial"/>
-        </w:rPr>
-        <w:t>MAR_restart is just used by restart on multi-files and thus wont be present very often</w:t>
-      </w:r>
-    </w:p>
-    <w:p>
-      <w:pPr>
-        <w:pStyle w:val="ListParagraph"/>
-        <w:widowControl w:val="0"/>
-        <w:numPr>
-          <w:ilvl w:val="0"/>
-          <w:numId w:val="19"/>
-        </w:numPr>
-        <w:autoSpaceDE w:val="0"/>
-        <w:autoSpaceDN w:val="0"/>
-        <w:adjustRightInd w:val="0"/>
-        <w:rPr>
-          <w:rFonts w:ascii="Arial" w:hAnsi="Arial" w:cs="Arial"/>
-          <w:color w:val="FF0000"/>
-        </w:rPr>
-      </w:pPr>
-      <w:r>
-        <w:rPr>
-          <w:rFonts w:ascii="Arial" w:hAnsi="Arial" w:cs="Arial"/>
-          <w:color w:val="FF0000"/>
-        </w:rPr>
-        <w:t>MAR_slave is used on directories for directory hashing number (future)</w:t>
-      </w:r>
-    </w:p>
-    <w:p>
-      <w:pPr>
-        <w:widowControl w:val="0"/>
-        <w:autoSpaceDE w:val="0"/>
-        <w:autoSpaceDN w:val="0"/>
-        <w:adjustRightInd w:val="0"/>
-        <w:rPr>
-          <w:rFonts w:ascii="Arial" w:hAnsi="Arial" w:cs="Arial"/>
-        </w:rPr>
-      </w:pPr>
-    </w:p>
-    <w:p>
-      <w:pPr>
-        <w:widowControl w:val="0"/>
-        <w:autoSpaceDE w:val="0"/>
-        <w:autoSpaceDN w:val="0"/>
-        <w:adjustRightInd w:val="0"/>
-        <w:rPr>
-          <w:rFonts w:ascii="Arial" w:hAnsi="Arial" w:cs="Arial"/>
-        </w:rPr>
-      </w:pPr>
-    </w:p>
-    <w:p>
-      <w:pPr>
-        <w:widowControl w:val="0"/>
-        <w:autoSpaceDE w:val="0"/>
-        <w:autoSpaceDN w:val="0"/>
-        <w:adjustRightInd w:val="0"/>
-        <w:rPr>
-          <w:rFonts w:ascii="Arial" w:hAnsi="Arial" w:cs="Arial"/>
-        </w:rPr>
-      </w:pPr>
-      <w:r>
-        <w:rPr>
-          <w:rFonts w:ascii="Arial" w:hAnsi="Arial" w:cs="Arial"/>
-        </w:rPr>
-        <w:t>MAR_objid      (the name of the object for this file is named /bucketname/MAR_objid)  bucketname is /namespace.repo</w:t>
-      </w:r>
-      <w:r>
-        <w:rPr>
-          <w:rFonts w:ascii="Arial" w:hAnsi="Arial" w:cs="Arial"/>
-        </w:rPr>
-        <w:t>.suffix</w:t>
-      </w:r>
-      <w:r>
-        <w:rPr>
-          <w:rFonts w:ascii="Arial" w:hAnsi="Arial" w:cs="Arial"/>
-        </w:rPr>
-        <w:t xml:space="preserve">  (from the configuration file)  So fully qualified object name is /namespace.repo</w:t>
-      </w:r>
-      <w:r>
-        <w:rPr>
-          <w:rFonts w:ascii="Arial" w:hAnsi="Arial" w:cs="Arial"/>
-        </w:rPr>
-        <w:t>.suffix</w:t>
-      </w:r>
-      <w:r>
-        <w:rPr>
-          <w:rFonts w:ascii="Arial" w:hAnsi="Arial" w:cs="Arial"/>
-        </w:rPr>
-        <w:t>/MAR_objid</w:t>
-      </w:r>
-    </w:p>
-    <w:p>
-      <w:pPr>
-        <w:widowControl w:val="0"/>
-        <w:autoSpaceDE w:val="0"/>
-        <w:autoSpaceDN w:val="0"/>
-        <w:adjustRightInd w:val="0"/>
-        <w:rPr>
-          <w:rFonts w:ascii="Arial" w:hAnsi="Arial" w:cs="Arial"/>
-        </w:rPr>
-      </w:pPr>
-      <w:r>
-        <w:rPr>
-          <w:rFonts w:ascii="Arial" w:hAnsi="Arial" w:cs="Arial"/>
-        </w:rPr>
-        <w:t xml:space="preserve">System administrators need to set up buckets </w:t>
-      </w:r>
-      <w:r>
-        <w:rPr>
-          <w:rFonts w:ascii="Arial" w:hAnsi="Arial" w:cs="Arial"/>
-        </w:rPr>
-        <w:t xml:space="preserve"> or stanzas in config files </w:t>
-      </w:r>
-      <w:r>
-        <w:rPr>
-          <w:rFonts w:ascii="Arial" w:hAnsi="Arial" w:cs="Arial"/>
-        </w:rPr>
-        <w:t xml:space="preserve">on the object server(s) for every </w:t>
-      </w:r>
-      <w:r>
-        <w:rPr>
-          <w:rFonts w:ascii="Arial" w:hAnsi="Arial" w:cs="Arial"/>
-        </w:rPr>
-        <w:t>namespace/</w:t>
-      </w:r>
-      <w:r>
-        <w:rPr>
-          <w:rFonts w:ascii="Arial" w:hAnsi="Arial" w:cs="Arial"/>
-        </w:rPr>
-        <w:t>repo combination</w:t>
-      </w:r>
-    </w:p>
-    <w:p>
-      <w:pPr>
-        <w:widowControl w:val="0"/>
-        <w:autoSpaceDE w:val="0"/>
-        <w:autoSpaceDN w:val="0"/>
-        <w:adjustRightInd w:val="0"/>
-        <w:rPr>
-          <w:rFonts w:ascii="Arial" w:hAnsi="Arial" w:cs="Arial"/>
-        </w:rPr>
-      </w:pPr>
-    </w:p>
-    <w:p>
-      <w:pPr>
-        <w:widowControl w:val="0"/>
-        <w:autoSpaceDE w:val="0"/>
-        <w:autoSpaceDN w:val="0"/>
-        <w:adjustRightInd w:val="0"/>
-        <w:rPr>
-          <w:rFonts w:ascii="Arial" w:hAnsi="Arial" w:cs="Arial"/>
-        </w:rPr>
-      </w:pPr>
-    </w:p>
-    <w:p>
-      <w:pPr>
-        <w:widowControl w:val="0"/>
-        <w:autoSpaceDE w:val="0"/>
-        <w:autoSpaceDN w:val="0"/>
-        <w:adjustRightInd w:val="0"/>
-        <w:rPr>
-          <w:rFonts w:ascii="Arial" w:hAnsi="Arial" w:cs="Arial"/>
-        </w:rPr>
-      </w:pPr>
-      <w:r>
-        <w:rPr>
-          <w:rFonts w:ascii="Arial" w:hAnsi="Arial" w:cs="Arial"/>
-        </w:rPr>
-        <w:t>Concatenated fields in the MAR_objid XATTR are:</w:t>
-      </w:r>
-    </w:p>
-    <w:tbl>
-      <w:tblPr>
-        <w:tblStyle w:val="TableGrid"/>
-        <w:tblW w:w="0" w:type="auto"/>
-        <w:tblLook w:val="04A0" w:firstRow="1" w:lastRow="0" w:firstColumn="1" w:lastColumn="0" w:noHBand="0" w:noVBand="1"/>
-      </w:tblPr>
-      <w:tblGrid>
-        <w:gridCol w:w="2791"/>
-        <w:gridCol w:w="6408"/>
-      </w:tblGrid>
-      <w:tr>
-        <w:tc>
-          <w:tcPr>
-            <w:tcW w:w="2448" w:type="dxa"/>
-          </w:tcPr>
-          <w:p>
-            <w:pPr>
-              <w:widowControl w:val="0"/>
-              <w:autoSpaceDE w:val="0"/>
-              <w:autoSpaceDN w:val="0"/>
-              <w:adjustRightInd w:val="0"/>
-              <w:rPr>
-                <w:rFonts w:ascii="Arial" w:hAnsi="Arial" w:cs="Arial"/>
-                <w:color w:val="FF0000"/>
-              </w:rPr>
-            </w:pPr>
-            <w:r>
-              <w:rPr>
-                <w:rFonts w:ascii="Arial" w:hAnsi="Arial" w:cs="Arial"/>
-                <w:color w:val="FF0000"/>
-              </w:rPr>
-              <w:t>Bucket (namespace.repo</w:t>
-            </w:r>
-            <w:r>
-              <w:rPr>
-                <w:rFonts w:ascii="Arial" w:hAnsi="Arial" w:cs="Arial"/>
-                <w:color w:val="FF0000"/>
-              </w:rPr>
-              <w:t>.suffix</w:t>
-            </w:r>
-            <w:r>
-              <w:rPr>
-                <w:rFonts w:ascii="Arial" w:hAnsi="Arial" w:cs="Arial"/>
-                <w:color w:val="FF0000"/>
-              </w:rPr>
-              <w:t>)</w:t>
-            </w:r>
-          </w:p>
-        </w:tc>
-        <w:tc>
-          <w:tcPr>
-            <w:tcW w:w="6408" w:type="dxa"/>
-          </w:tcPr>
-          <w:p>
-            <w:pPr>
-              <w:widowControl w:val="0"/>
-              <w:autoSpaceDE w:val="0"/>
-              <w:autoSpaceDN w:val="0"/>
-              <w:adjustRightInd w:val="0"/>
-              <w:rPr>
-                <w:rFonts w:ascii="Arial" w:hAnsi="Arial" w:cs="Arial"/>
-                <w:color w:val="FF0000"/>
-              </w:rPr>
-            </w:pPr>
-            <w:r>
-              <w:rPr>
-                <w:rFonts w:ascii="Arial" w:hAnsi="Arial" w:cs="Arial"/>
-                <w:color w:val="FF0000"/>
-              </w:rPr>
-              <w:t>This is the object system bucket name</w:t>
-            </w:r>
-            <w:r>
-              <w:rPr>
-                <w:rFonts w:ascii="Arial" w:hAnsi="Arial" w:cs="Arial"/>
-                <w:color w:val="FF0000"/>
-              </w:rPr>
-              <w:t xml:space="preserve"> or other way to match to some portion of a repository on the object system.</w:t>
-            </w:r>
-          </w:p>
-        </w:tc>
-      </w:tr>
-      <w:tr>
-        <w:tc>
-          <w:tcPr>
-            <w:tcW w:w="2448" w:type="dxa"/>
-          </w:tcPr>
-          <w:p>
-            <w:pPr>
-              <w:widowControl w:val="0"/>
-              <w:autoSpaceDE w:val="0"/>
-              <w:autoSpaceDN w:val="0"/>
-              <w:adjustRightInd w:val="0"/>
-              <w:rPr>
-                <w:rFonts w:ascii="Arial" w:hAnsi="Arial" w:cs="Arial"/>
-                <w:color w:val="FF0000"/>
-              </w:rPr>
-            </w:pPr>
-            <w:r>
-              <w:rPr>
-                <w:rFonts w:ascii="Arial" w:hAnsi="Arial" w:cs="Arial"/>
-                <w:color w:val="FF0000"/>
-              </w:rPr>
-              <w:t>Reverseorder time stamp</w:t>
-            </w:r>
-          </w:p>
-        </w:tc>
-        <w:tc>
-          <w:tcPr>
-            <w:tcW w:w="6408" w:type="dxa"/>
-          </w:tcPr>
-          <w:p>
-            <w:pPr>
-              <w:widowControl w:val="0"/>
-              <w:autoSpaceDE w:val="0"/>
-              <w:autoSpaceDN w:val="0"/>
-              <w:adjustRightInd w:val="0"/>
-              <w:rPr>
-                <w:rFonts w:ascii="Arial" w:hAnsi="Arial" w:cs="Arial"/>
-                <w:color w:val="FF0000"/>
-              </w:rPr>
-            </w:pPr>
-            <w:r>
-              <w:rPr>
-                <w:rFonts w:ascii="Arial" w:hAnsi="Arial" w:cs="Arial"/>
-                <w:color w:val="FF0000"/>
-              </w:rPr>
-              <w:t>This is a reverse order time stamp of some kind to make sorting easy when listing objects.</w:t>
-            </w:r>
-          </w:p>
-        </w:tc>
-      </w:tr>
-      <w:tr>
-        <w:tc>
-          <w:tcPr>
-            <w:tcW w:w="2448" w:type="dxa"/>
-          </w:tcPr>
-          <w:p>
-            <w:pPr>
-              <w:widowControl w:val="0"/>
-              <w:autoSpaceDE w:val="0"/>
-              <w:autoSpaceDN w:val="0"/>
-              <w:adjustRightInd w:val="0"/>
-              <w:rPr>
-                <w:rFonts w:ascii="Arial" w:hAnsi="Arial" w:cs="Arial"/>
-              </w:rPr>
-            </w:pPr>
-            <w:r>
-              <w:rPr>
-                <w:rFonts w:ascii="Arial" w:hAnsi="Arial" w:cs="Arial"/>
-              </w:rPr>
-              <w:t>recordvervion</w:t>
-            </w:r>
-          </w:p>
-        </w:tc>
-        <w:tc>
-          <w:tcPr>
-            <w:tcW w:w="6408" w:type="dxa"/>
-          </w:tcPr>
-          <w:p>
-            <w:pPr>
-              <w:widowControl w:val="0"/>
-              <w:autoSpaceDE w:val="0"/>
-              <w:autoSpaceDN w:val="0"/>
-              <w:adjustRightInd w:val="0"/>
-              <w:rPr>
-                <w:rFonts w:ascii="Arial" w:hAnsi="Arial" w:cs="Arial"/>
-              </w:rPr>
-            </w:pPr>
-            <w:r>
-              <w:rPr>
-                <w:rFonts w:ascii="Arial" w:hAnsi="Arial" w:cs="Arial"/>
-              </w:rPr>
-              <w:t>Version number for this record</w:t>
-            </w:r>
-          </w:p>
-        </w:tc>
-      </w:tr>
-      <w:tr>
-        <w:tc>
-          <w:tcPr>
-            <w:tcW w:w="2448" w:type="dxa"/>
-          </w:tcPr>
-          <w:p>
-            <w:pPr>
-              <w:widowControl w:val="0"/>
-              <w:autoSpaceDE w:val="0"/>
-              <w:autoSpaceDN w:val="0"/>
-              <w:adjustRightInd w:val="0"/>
-              <w:rPr>
-                <w:rFonts w:ascii="Arial" w:hAnsi="Arial" w:cs="Arial"/>
-              </w:rPr>
-            </w:pPr>
-            <w:r>
-              <w:rPr>
-                <w:rFonts w:ascii="Arial" w:hAnsi="Arial" w:cs="Arial"/>
-              </w:rPr>
-              <w:t>mdfilecreatetime</w:t>
-            </w:r>
-          </w:p>
-        </w:tc>
-        <w:tc>
-          <w:tcPr>
-            <w:tcW w:w="6408" w:type="dxa"/>
-          </w:tcPr>
-          <w:p>
-            <w:pPr>
-              <w:widowControl w:val="0"/>
-              <w:autoSpaceDE w:val="0"/>
-              <w:autoSpaceDN w:val="0"/>
-              <w:adjustRightInd w:val="0"/>
-              <w:rPr>
-                <w:rFonts w:ascii="Arial" w:hAnsi="Arial" w:cs="Arial"/>
-              </w:rPr>
-            </w:pPr>
-            <w:r>
-              <w:rPr>
-                <w:rFonts w:ascii="Arial" w:hAnsi="Arial" w:cs="Arial"/>
-              </w:rPr>
-              <w:t>In the case of uni and multi files, this is the creation time from the mdfile.  In the case of packed, this is the creation time of the first file being packed into the object.</w:t>
-            </w:r>
-          </w:p>
-        </w:tc>
-      </w:tr>
-      <w:tr>
-        <w:tc>
-          <w:tcPr>
-            <w:tcW w:w="2448" w:type="dxa"/>
-          </w:tcPr>
-          <w:p>
-            <w:pPr>
-              <w:widowControl w:val="0"/>
-              <w:autoSpaceDE w:val="0"/>
-              <w:autoSpaceDN w:val="0"/>
-              <w:adjustRightInd w:val="0"/>
-              <w:rPr>
-                <w:rFonts w:ascii="Arial" w:hAnsi="Arial" w:cs="Arial"/>
-              </w:rPr>
-            </w:pPr>
-            <w:r>
-              <w:rPr>
-                <w:rFonts w:ascii="Arial" w:hAnsi="Arial" w:cs="Arial"/>
-              </w:rPr>
-              <w:t>Objcreatetime</w:t>
-            </w:r>
-          </w:p>
-        </w:tc>
-        <w:tc>
-          <w:tcPr>
-            <w:tcW w:w="6408" w:type="dxa"/>
-          </w:tcPr>
-          <w:p>
-            <w:pPr>
-              <w:widowControl w:val="0"/>
-              <w:autoSpaceDE w:val="0"/>
-              <w:autoSpaceDN w:val="0"/>
-              <w:adjustRightInd w:val="0"/>
-              <w:rPr>
-                <w:rFonts w:ascii="Arial" w:hAnsi="Arial" w:cs="Arial"/>
-              </w:rPr>
-            </w:pPr>
-            <w:r>
-              <w:rPr>
-                <w:rFonts w:ascii="Arial" w:hAnsi="Arial" w:cs="Arial"/>
-              </w:rPr>
-              <w:t>This field is used to put current time stamp (in addition to mdfile creat time.  This is used to “version” objects.  For example on a truncate to zero, which would put all the objects for that file into the trash, but the names will be the same as create time and inode remain unchanged.  This makes a unique name for the new objects for that file but yet they are still related by all fields except this one.</w:t>
-            </w:r>
-          </w:p>
-        </w:tc>
-      </w:tr>
-      <w:tr>
-        <w:tc>
-          <w:tcPr>
-            <w:tcW w:w="2448" w:type="dxa"/>
-          </w:tcPr>
-          <w:p>
-            <w:pPr>
-              <w:widowControl w:val="0"/>
-              <w:autoSpaceDE w:val="0"/>
-              <w:autoSpaceDN w:val="0"/>
-              <w:adjustRightInd w:val="0"/>
-              <w:rPr>
-                <w:rFonts w:ascii="Arial" w:hAnsi="Arial" w:cs="Arial"/>
-              </w:rPr>
-            </w:pPr>
-            <w:r>
-              <w:rPr>
-                <w:rFonts w:ascii="Arial" w:hAnsi="Arial" w:cs="Arial"/>
-              </w:rPr>
-              <w:t>objtype</w:t>
-            </w:r>
-          </w:p>
-        </w:tc>
-        <w:tc>
-          <w:tcPr>
-            <w:tcW w:w="6408" w:type="dxa"/>
-          </w:tcPr>
-          <w:p>
-            <w:pPr>
-              <w:widowControl w:val="0"/>
-              <w:autoSpaceDE w:val="0"/>
-              <w:autoSpaceDN w:val="0"/>
-              <w:adjustRightInd w:val="0"/>
-              <w:rPr>
-                <w:rFonts w:ascii="Arial" w:hAnsi="Arial" w:cs="Arial"/>
-              </w:rPr>
-            </w:pPr>
-            <w:r>
-              <w:rPr>
-                <w:rFonts w:ascii="Arial" w:hAnsi="Arial" w:cs="Arial"/>
-              </w:rPr>
-              <w:t>Packed if many files are being packed into the object or Not packed if not.</w:t>
-            </w:r>
-          </w:p>
-        </w:tc>
-      </w:tr>
-      <w:tr>
-        <w:tc>
-          <w:tcPr>
-            <w:tcW w:w="2448" w:type="dxa"/>
-          </w:tcPr>
-          <w:p>
-            <w:pPr>
-              <w:widowControl w:val="0"/>
-              <w:autoSpaceDE w:val="0"/>
-              <w:autoSpaceDN w:val="0"/>
-              <w:adjustRightInd w:val="0"/>
-              <w:rPr>
-                <w:rFonts w:ascii="Arial" w:hAnsi="Arial" w:cs="Arial"/>
-              </w:rPr>
-            </w:pPr>
-            <w:r>
-              <w:rPr>
-                <w:rFonts w:ascii="Arial" w:hAnsi="Arial" w:cs="Arial"/>
-              </w:rPr>
-              <w:t>comptype</w:t>
-            </w:r>
-          </w:p>
-        </w:tc>
-        <w:tc>
-          <w:tcPr>
-            <w:tcW w:w="6408" w:type="dxa"/>
-          </w:tcPr>
-          <w:p>
-            <w:pPr>
-              <w:widowControl w:val="0"/>
-              <w:autoSpaceDE w:val="0"/>
-              <w:autoSpaceDN w:val="0"/>
-              <w:adjustRightInd w:val="0"/>
-              <w:rPr>
-                <w:rFonts w:ascii="Arial" w:hAnsi="Arial" w:cs="Arial"/>
-              </w:rPr>
-            </w:pPr>
-            <w:r>
-              <w:rPr>
-                <w:rFonts w:ascii="Arial" w:hAnsi="Arial" w:cs="Arial"/>
-              </w:rPr>
-              <w:t>Compression type</w:t>
-            </w:r>
-          </w:p>
-        </w:tc>
-      </w:tr>
-      <w:tr>
-        <w:tc>
-          <w:tcPr>
-            <w:tcW w:w="2448" w:type="dxa"/>
-          </w:tcPr>
-          <w:p>
-            <w:pPr>
-              <w:widowControl w:val="0"/>
-              <w:autoSpaceDE w:val="0"/>
-              <w:autoSpaceDN w:val="0"/>
-              <w:adjustRightInd w:val="0"/>
-              <w:rPr>
-                <w:rFonts w:ascii="Arial" w:hAnsi="Arial" w:cs="Arial"/>
-              </w:rPr>
-            </w:pPr>
-            <w:r>
-              <w:rPr>
-                <w:rFonts w:ascii="Arial" w:hAnsi="Arial" w:cs="Arial"/>
-              </w:rPr>
-              <w:t>sectype</w:t>
-            </w:r>
-          </w:p>
-        </w:tc>
-        <w:tc>
-          <w:tcPr>
-            <w:tcW w:w="6408" w:type="dxa"/>
-          </w:tcPr>
-          <w:p>
-            <w:pPr>
-              <w:widowControl w:val="0"/>
-              <w:autoSpaceDE w:val="0"/>
-              <w:autoSpaceDN w:val="0"/>
-              <w:adjustRightInd w:val="0"/>
-              <w:rPr>
-                <w:rFonts w:ascii="Arial" w:hAnsi="Arial" w:cs="Arial"/>
-              </w:rPr>
-            </w:pPr>
-            <w:r>
-              <w:rPr>
-                <w:rFonts w:ascii="Arial" w:hAnsi="Arial" w:cs="Arial"/>
-              </w:rPr>
-              <w:t>Security type (encryption)</w:t>
-            </w:r>
-          </w:p>
-        </w:tc>
-      </w:tr>
-      <w:tr>
-        <w:tc>
-          <w:tcPr>
-            <w:tcW w:w="2448" w:type="dxa"/>
-          </w:tcPr>
-          <w:p>
-            <w:pPr>
-              <w:widowControl w:val="0"/>
-              <w:autoSpaceDE w:val="0"/>
-              <w:autoSpaceDN w:val="0"/>
-              <w:adjustRightInd w:val="0"/>
-              <w:rPr>
-                <w:rFonts w:ascii="Arial" w:hAnsi="Arial" w:cs="Arial"/>
-              </w:rPr>
-            </w:pPr>
-            <w:r>
-              <w:rPr>
-                <w:rFonts w:ascii="Arial" w:hAnsi="Arial" w:cs="Arial"/>
-              </w:rPr>
-              <w:t>correcttype</w:t>
-            </w:r>
-          </w:p>
-        </w:tc>
-        <w:tc>
-          <w:tcPr>
-            <w:tcW w:w="6408" w:type="dxa"/>
-          </w:tcPr>
-          <w:p>
-            <w:pPr>
-              <w:widowControl w:val="0"/>
-              <w:autoSpaceDE w:val="0"/>
-              <w:autoSpaceDN w:val="0"/>
-              <w:adjustRightInd w:val="0"/>
-              <w:rPr>
-                <w:rFonts w:ascii="Arial" w:hAnsi="Arial" w:cs="Arial"/>
-              </w:rPr>
-            </w:pPr>
-            <w:r>
-              <w:rPr>
-                <w:rFonts w:ascii="Arial" w:hAnsi="Arial" w:cs="Arial"/>
-              </w:rPr>
-              <w:t>Correctness type (crc/checksum)</w:t>
-            </w:r>
-          </w:p>
-        </w:tc>
-      </w:tr>
-      <w:tr>
-        <w:tc>
-          <w:tcPr>
-            <w:tcW w:w="2448" w:type="dxa"/>
-          </w:tcPr>
-          <w:p>
-            <w:pPr>
-              <w:widowControl w:val="0"/>
-              <w:autoSpaceDE w:val="0"/>
-              <w:autoSpaceDN w:val="0"/>
-              <w:adjustRightInd w:val="0"/>
-              <w:rPr>
-                <w:rFonts w:ascii="Arial" w:hAnsi="Arial" w:cs="Arial"/>
-              </w:rPr>
-            </w:pPr>
-            <w:r>
-              <w:rPr>
-                <w:rFonts w:ascii="Arial" w:hAnsi="Arial" w:cs="Arial"/>
-              </w:rPr>
-              <w:t>objchnksz</w:t>
-            </w:r>
-          </w:p>
-        </w:tc>
-        <w:tc>
-          <w:tcPr>
-            <w:tcW w:w="6408" w:type="dxa"/>
-          </w:tcPr>
-          <w:p>
-            <w:pPr>
-              <w:widowControl w:val="0"/>
-              <w:autoSpaceDE w:val="0"/>
-              <w:autoSpaceDN w:val="0"/>
-              <w:adjustRightInd w:val="0"/>
-              <w:rPr>
-                <w:rFonts w:ascii="Arial" w:hAnsi="Arial" w:cs="Arial"/>
-              </w:rPr>
-            </w:pPr>
-            <w:r>
-              <w:rPr>
-                <w:rFonts w:ascii="Arial" w:hAnsi="Arial" w:cs="Arial"/>
-              </w:rPr>
-              <w:t>Records chunk size for multi or striped file, this value is initially populated from the repo configuration table for the file based on namespace/path, chunk size is picked based on if this is interactive or batch and for batch, it is based on the size of the file being moved, (large, xlarge) derived from the configuration file.</w:t>
-            </w:r>
-          </w:p>
-        </w:tc>
-      </w:tr>
-      <w:tr>
-        <w:tc>
-          <w:tcPr>
-            <w:tcW w:w="2448" w:type="dxa"/>
-          </w:tcPr>
-          <w:p>
-            <w:pPr>
-              <w:widowControl w:val="0"/>
-              <w:autoSpaceDE w:val="0"/>
-              <w:autoSpaceDN w:val="0"/>
-              <w:adjustRightInd w:val="0"/>
-              <w:rPr>
-                <w:rFonts w:ascii="Arial" w:hAnsi="Arial" w:cs="Arial"/>
-              </w:rPr>
-            </w:pPr>
-            <w:r>
-              <w:rPr>
-                <w:rFonts w:ascii="Arial" w:hAnsi="Arial" w:cs="Arial"/>
-              </w:rPr>
-              <w:t>objchnknumber</w:t>
-            </w:r>
-          </w:p>
-        </w:tc>
-        <w:tc>
-          <w:tcPr>
-            <w:tcW w:w="6408" w:type="dxa"/>
-          </w:tcPr>
-          <w:p>
-            <w:pPr>
-              <w:widowControl w:val="0"/>
-              <w:autoSpaceDE w:val="0"/>
-              <w:autoSpaceDN w:val="0"/>
-              <w:adjustRightInd w:val="0"/>
-              <w:rPr>
-                <w:rFonts w:ascii="Arial" w:hAnsi="Arial" w:cs="Arial"/>
-              </w:rPr>
-            </w:pPr>
-            <w:r>
-              <w:rPr>
-                <w:rFonts w:ascii="Arial" w:hAnsi="Arial" w:cs="Arial"/>
-              </w:rPr>
-              <w:t>chunknumber this object is in the multi chunk file (this is always zero) in every case.  For uni and packed there is only one object involved.  For multi, the object name only changes by chunk number which is calculated based on chunksize  So this is really just a placeholder value.</w:t>
-            </w:r>
-          </w:p>
-        </w:tc>
-      </w:tr>
-      <w:tr>
-        <w:tc>
-          <w:tcPr>
-            <w:tcW w:w="2448" w:type="dxa"/>
-          </w:tcPr>
-          <w:p>
-            <w:pPr>
-              <w:widowControl w:val="0"/>
-              <w:autoSpaceDE w:val="0"/>
-              <w:autoSpaceDN w:val="0"/>
-              <w:adjustRightInd w:val="0"/>
-              <w:rPr>
-                <w:rFonts w:ascii="Arial" w:hAnsi="Arial" w:cs="Arial"/>
-              </w:rPr>
-            </w:pPr>
-            <w:r>
-              <w:rPr>
-                <w:rFonts w:ascii="Arial" w:hAnsi="Arial" w:cs="Arial"/>
-              </w:rPr>
-              <w:t>mdinode</w:t>
-            </w:r>
-          </w:p>
-        </w:tc>
-        <w:tc>
-          <w:tcPr>
-            <w:tcW w:w="6408" w:type="dxa"/>
-          </w:tcPr>
-          <w:p>
-            <w:pPr>
-              <w:widowControl w:val="0"/>
-              <w:autoSpaceDE w:val="0"/>
-              <w:autoSpaceDN w:val="0"/>
-              <w:adjustRightInd w:val="0"/>
-              <w:rPr>
-                <w:rFonts w:ascii="Arial" w:hAnsi="Arial" w:cs="Arial"/>
-              </w:rPr>
-            </w:pPr>
-            <w:r>
-              <w:rPr>
-                <w:rFonts w:ascii="Arial" w:hAnsi="Arial" w:cs="Arial"/>
-              </w:rPr>
-              <w:t>Inode of the metadata file  ( for packed it’s the first file in the object)</w:t>
-            </w:r>
-          </w:p>
-        </w:tc>
-      </w:tr>
-      <w:tr>
-        <w:tc>
-          <w:tcPr>
-            <w:tcW w:w="2448" w:type="dxa"/>
-          </w:tcPr>
-          <w:p>
-            <w:pPr>
-              <w:widowControl w:val="0"/>
-              <w:autoSpaceDE w:val="0"/>
-              <w:autoSpaceDN w:val="0"/>
-              <w:adjustRightInd w:val="0"/>
-              <w:rPr>
-                <w:rFonts w:ascii="Arial" w:hAnsi="Arial" w:cs="Arial"/>
-                <w:color w:val="FF0000"/>
-              </w:rPr>
-            </w:pPr>
-            <w:r>
-              <w:rPr>
-                <w:rFonts w:ascii="Arial" w:hAnsi="Arial" w:cs="Arial"/>
-                <w:color w:val="FF0000"/>
-              </w:rPr>
-              <w:t>Slavepnum</w:t>
-            </w:r>
-          </w:p>
-        </w:tc>
-        <w:tc>
-          <w:tcPr>
-            <w:tcW w:w="6408" w:type="dxa"/>
-          </w:tcPr>
-          <w:p>
-            <w:pPr>
-              <w:widowControl w:val="0"/>
-              <w:autoSpaceDE w:val="0"/>
-              <w:autoSpaceDN w:val="0"/>
-              <w:adjustRightInd w:val="0"/>
-              <w:rPr>
-                <w:rFonts w:ascii="Arial" w:hAnsi="Arial" w:cs="Arial"/>
-                <w:color w:val="FF0000"/>
-              </w:rPr>
-            </w:pPr>
-            <w:r>
-              <w:rPr>
-                <w:rFonts w:ascii="Arial" w:hAnsi="Arial" w:cs="Arial"/>
-                <w:color w:val="FF0000"/>
-              </w:rPr>
-              <w:t>Used for slave number for files that are hashed into multiple directories (future) for now this is zero</w:t>
-            </w:r>
-          </w:p>
-        </w:tc>
-      </w:tr>
-    </w:tbl>
-    <w:p>
-      <w:pPr>
-        <w:widowControl w:val="0"/>
-        <w:autoSpaceDE w:val="0"/>
-        <w:autoSpaceDN w:val="0"/>
-        <w:adjustRightInd w:val="0"/>
-        <w:rPr>
-          <w:rFonts w:ascii="Arial" w:hAnsi="Arial" w:cs="Arial"/>
-        </w:rPr>
-      </w:pPr>
-    </w:p>
-    <w:p>
-      <w:pPr>
-        <w:widowControl w:val="0"/>
-        <w:autoSpaceDE w:val="0"/>
-        <w:autoSpaceDN w:val="0"/>
-        <w:adjustRightInd w:val="0"/>
-        <w:rPr>
-          <w:rFonts w:ascii="Arial" w:hAnsi="Arial" w:cs="Arial"/>
-        </w:rPr>
-      </w:pPr>
-      <w:r>
-        <w:rPr>
-          <w:rFonts w:ascii="Arial" w:hAnsi="Arial" w:cs="Arial"/>
-        </w:rPr>
-        <w:t xml:space="preserve">MARpost  (the information posted to the file after </w:t>
-      </w:r>
-      <w:r>
-        <w:rPr>
-          <w:rFonts w:ascii="Arial" w:hAnsi="Arial" w:cs="Arial"/>
-        </w:rPr>
-        <w:t xml:space="preserve">or while </w:t>
-      </w:r>
-      <w:r>
-        <w:rPr>
-          <w:rFonts w:ascii="Arial" w:hAnsi="Arial" w:cs="Arial"/>
-        </w:rPr>
-        <w:t>the object(s) are written)</w:t>
-      </w:r>
-    </w:p>
-    <w:p>
-      <w:pPr>
-        <w:widowControl w:val="0"/>
-        <w:autoSpaceDE w:val="0"/>
-        <w:autoSpaceDN w:val="0"/>
-        <w:adjustRightInd w:val="0"/>
-        <w:rPr>
-          <w:rFonts w:ascii="Arial" w:hAnsi="Arial" w:cs="Arial"/>
-        </w:rPr>
-      </w:pPr>
-      <w:r>
-        <w:rPr>
-          <w:rFonts w:ascii="Arial" w:hAnsi="Arial" w:cs="Arial"/>
-        </w:rPr>
-        <w:t>Concatenated fields:</w:t>
-      </w:r>
-    </w:p>
-    <w:tbl>
-      <w:tblPr>
-        <w:tblStyle w:val="TableGrid"/>
-        <w:tblW w:w="0" w:type="auto"/>
-        <w:tblLook w:val="04A0" w:firstRow="1" w:lastRow="0" w:firstColumn="1" w:lastColumn="0" w:noHBand="0" w:noVBand="1"/>
-      </w:tblPr>
-      <w:tblGrid>
-        <w:gridCol w:w="2358"/>
-        <w:gridCol w:w="6498"/>
-      </w:tblGrid>
-      <w:tr>
-        <w:tc>
-          <w:tcPr>
-            <w:tcW w:w="2358" w:type="dxa"/>
-          </w:tcPr>
-          <w:p>
-            <w:pPr>
-              <w:widowControl w:val="0"/>
-              <w:autoSpaceDE w:val="0"/>
-              <w:autoSpaceDN w:val="0"/>
-              <w:adjustRightInd w:val="0"/>
-              <w:rPr>
-                <w:rFonts w:ascii="Arial" w:hAnsi="Arial" w:cs="Arial"/>
-              </w:rPr>
-            </w:pPr>
-            <w:r>
-              <w:rPr>
-                <w:rFonts w:ascii="Arial" w:hAnsi="Arial" w:cs="Arial"/>
-              </w:rPr>
-              <w:t>recordversion</w:t>
-            </w:r>
-          </w:p>
-        </w:tc>
-        <w:tc>
-          <w:tcPr>
-            <w:tcW w:w="6498" w:type="dxa"/>
-          </w:tcPr>
-          <w:p>
-            <w:pPr>
-              <w:widowControl w:val="0"/>
-              <w:autoSpaceDE w:val="0"/>
-              <w:autoSpaceDN w:val="0"/>
-              <w:adjustRightInd w:val="0"/>
-              <w:rPr>
-                <w:rFonts w:ascii="Arial" w:hAnsi="Arial" w:cs="Arial"/>
-              </w:rPr>
-            </w:pPr>
-            <w:r>
-              <w:rPr>
-                <w:rFonts w:ascii="Arial" w:hAnsi="Arial" w:cs="Arial"/>
-              </w:rPr>
-              <w:t>Version number for this record</w:t>
-            </w:r>
-          </w:p>
-        </w:tc>
-      </w:tr>
-      <w:tr>
-        <w:tc>
-          <w:tcPr>
-            <w:tcW w:w="2358" w:type="dxa"/>
-          </w:tcPr>
-          <w:p>
-            <w:pPr>
-              <w:widowControl w:val="0"/>
-              <w:autoSpaceDE w:val="0"/>
-              <w:autoSpaceDN w:val="0"/>
-              <w:adjustRightInd w:val="0"/>
-              <w:rPr>
-                <w:rFonts w:ascii="Arial" w:hAnsi="Arial" w:cs="Arial"/>
-              </w:rPr>
-            </w:pPr>
-            <w:r>
-              <w:rPr>
-                <w:rFonts w:ascii="Arial" w:hAnsi="Arial" w:cs="Arial"/>
-              </w:rPr>
-              <w:t>objtype</w:t>
-            </w:r>
-          </w:p>
-        </w:tc>
-        <w:tc>
-          <w:tcPr>
-            <w:tcW w:w="6498" w:type="dxa"/>
-          </w:tcPr>
-          <w:p>
-            <w:pPr>
-              <w:widowControl w:val="0"/>
-              <w:autoSpaceDE w:val="0"/>
-              <w:autoSpaceDN w:val="0"/>
-              <w:adjustRightInd w:val="0"/>
-              <w:rPr>
-                <w:rFonts w:ascii="Arial" w:hAnsi="Arial" w:cs="Arial"/>
-              </w:rPr>
-            </w:pPr>
-            <w:r>
-              <w:rPr>
-                <w:rFonts w:ascii="Arial" w:hAnsi="Arial" w:cs="Arial"/>
-              </w:rPr>
-              <w:t>Records how the file data is stored in an external object repo, there are currently 4 types:</w:t>
-            </w:r>
-          </w:p>
-          <w:p>
-            <w:pPr>
-              <w:widowControl w:val="0"/>
-              <w:autoSpaceDE w:val="0"/>
-              <w:autoSpaceDN w:val="0"/>
-              <w:adjustRightInd w:val="0"/>
-              <w:rPr>
-                <w:rFonts w:ascii="Arial" w:hAnsi="Arial" w:cs="Arial"/>
-              </w:rPr>
-            </w:pPr>
-            <w:r>
-              <w:rPr>
-                <w:rFonts w:ascii="Arial" w:hAnsi="Arial" w:cs="Arial"/>
-              </w:rPr>
-              <w:t>Uni – one object stores the entire file</w:t>
-            </w:r>
-          </w:p>
-          <w:p>
-            <w:pPr>
-              <w:widowControl w:val="0"/>
-              <w:autoSpaceDE w:val="0"/>
-              <w:autoSpaceDN w:val="0"/>
-              <w:adjustRightInd w:val="0"/>
-              <w:rPr>
-                <w:rFonts w:ascii="Arial" w:hAnsi="Arial" w:cs="Arial"/>
-              </w:rPr>
-            </w:pPr>
-            <w:r>
-              <w:rPr>
-                <w:rFonts w:ascii="Arial" w:hAnsi="Arial" w:cs="Arial"/>
-              </w:rPr>
-              <w:t>Multi – a file is spread across multiple objects using chunk sized objects, object id’s are recorded in the metadata file</w:t>
-            </w:r>
-          </w:p>
-          <w:p>
-            <w:pPr>
-              <w:widowControl w:val="0"/>
-              <w:autoSpaceDE w:val="0"/>
-              <w:autoSpaceDN w:val="0"/>
-              <w:adjustRightInd w:val="0"/>
-              <w:rPr>
-                <w:rFonts w:ascii="Arial" w:hAnsi="Arial" w:cs="Arial"/>
-              </w:rPr>
-            </w:pPr>
-            <w:r>
-              <w:rPr>
-                <w:rFonts w:ascii="Arial" w:hAnsi="Arial" w:cs="Arial"/>
-              </w:rPr>
-              <w:t xml:space="preserve">Packed – multiple files in each object which requires using the objoffset field.  </w:t>
-            </w:r>
-          </w:p>
-          <w:p>
-            <w:pPr>
-              <w:widowControl w:val="0"/>
-              <w:autoSpaceDE w:val="0"/>
-              <w:autoSpaceDN w:val="0"/>
-              <w:adjustRightInd w:val="0"/>
-              <w:rPr>
-                <w:rFonts w:ascii="Arial" w:hAnsi="Arial" w:cs="Arial"/>
-              </w:rPr>
-            </w:pPr>
-            <w:r>
-              <w:rPr>
-                <w:rFonts w:ascii="Arial" w:hAnsi="Arial" w:cs="Arial"/>
-              </w:rPr>
-              <w:t>Striped – a file is striped across multiple objects using chunksize from the configuration file and round robin, object id’s are recorded in metadata file</w:t>
-            </w:r>
-          </w:p>
-        </w:tc>
-      </w:tr>
-      <w:tr>
-        <w:tc>
-          <w:tcPr>
-            <w:tcW w:w="2358" w:type="dxa"/>
-          </w:tcPr>
-          <w:p>
-            <w:pPr>
-              <w:widowControl w:val="0"/>
-              <w:autoSpaceDE w:val="0"/>
-              <w:autoSpaceDN w:val="0"/>
-              <w:adjustRightInd w:val="0"/>
-              <w:rPr>
-                <w:rFonts w:ascii="Arial" w:hAnsi="Arial" w:cs="Arial"/>
-              </w:rPr>
-            </w:pPr>
-            <w:r>
-              <w:rPr>
-                <w:rFonts w:ascii="Arial" w:hAnsi="Arial" w:cs="Arial"/>
-              </w:rPr>
-              <w:t>spaceused</w:t>
-            </w:r>
-          </w:p>
-        </w:tc>
-        <w:tc>
-          <w:tcPr>
-            <w:tcW w:w="6498" w:type="dxa"/>
-          </w:tcPr>
-          <w:p>
-            <w:pPr>
-              <w:widowControl w:val="0"/>
-              <w:autoSpaceDE w:val="0"/>
-              <w:autoSpaceDN w:val="0"/>
-              <w:adjustRightInd w:val="0"/>
-              <w:rPr>
-                <w:rFonts w:ascii="Arial" w:hAnsi="Arial" w:cs="Arial"/>
-              </w:rPr>
-            </w:pPr>
-            <w:r>
-              <w:rPr>
-                <w:rFonts w:ascii="Arial" w:hAnsi="Arial" w:cs="Arial"/>
-              </w:rPr>
-              <w:t>Space used in the object system for the entire file (may have to sum multiple object space used for multi)</w:t>
-            </w:r>
-          </w:p>
-        </w:tc>
-      </w:tr>
-      <w:tr>
-        <w:tc>
-          <w:tcPr>
-            <w:tcW w:w="2358" w:type="dxa"/>
-          </w:tcPr>
-          <w:p>
-            <w:pPr>
-              <w:widowControl w:val="0"/>
-              <w:autoSpaceDE w:val="0"/>
-              <w:autoSpaceDN w:val="0"/>
-              <w:adjustRightInd w:val="0"/>
-              <w:rPr>
-                <w:rFonts w:ascii="Arial" w:hAnsi="Arial" w:cs="Arial"/>
-              </w:rPr>
-            </w:pPr>
-            <w:r>
-              <w:rPr>
-                <w:rFonts w:ascii="Arial" w:hAnsi="Arial" w:cs="Arial"/>
-              </w:rPr>
-              <w:t>objoffset</w:t>
-            </w:r>
-          </w:p>
-        </w:tc>
-        <w:tc>
-          <w:tcPr>
-            <w:tcW w:w="6498" w:type="dxa"/>
-          </w:tcPr>
-          <w:p>
-            <w:pPr>
-              <w:widowControl w:val="0"/>
-              <w:autoSpaceDE w:val="0"/>
-              <w:autoSpaceDN w:val="0"/>
-              <w:adjustRightInd w:val="0"/>
-              <w:rPr>
-                <w:rFonts w:ascii="Arial" w:hAnsi="Arial" w:cs="Arial"/>
-              </w:rPr>
-            </w:pPr>
-            <w:r>
-              <w:rPr>
-                <w:rFonts w:ascii="Arial" w:hAnsi="Arial" w:cs="Arial"/>
-              </w:rPr>
-              <w:t>Records offset into object where file data lives, this is only used in Packed (multiple files in one object)</w:t>
-            </w:r>
-          </w:p>
-        </w:tc>
-      </w:tr>
-      <w:tr>
-        <w:tc>
-          <w:tcPr>
-            <w:tcW w:w="2358" w:type="dxa"/>
-          </w:tcPr>
-          <w:p>
-            <w:pPr>
-              <w:widowControl w:val="0"/>
-              <w:autoSpaceDE w:val="0"/>
-              <w:autoSpaceDN w:val="0"/>
-              <w:adjustRightInd w:val="0"/>
-              <w:rPr>
-                <w:rFonts w:ascii="Arial" w:hAnsi="Arial" w:cs="Arial"/>
-              </w:rPr>
-            </w:pPr>
-            <w:r>
-              <w:rPr>
-                <w:rFonts w:ascii="Arial" w:hAnsi="Arial" w:cs="Arial"/>
-              </w:rPr>
-              <w:t>correctnessvalue</w:t>
-            </w:r>
-          </w:p>
-        </w:tc>
-        <w:tc>
-          <w:tcPr>
-            <w:tcW w:w="6498" w:type="dxa"/>
-          </w:tcPr>
-          <w:p>
-            <w:pPr>
-              <w:widowControl w:val="0"/>
-              <w:autoSpaceDE w:val="0"/>
-              <w:autoSpaceDN w:val="0"/>
-              <w:adjustRightInd w:val="0"/>
-              <w:rPr>
-                <w:rFonts w:ascii="Arial" w:hAnsi="Arial" w:cs="Arial"/>
-              </w:rPr>
-            </w:pPr>
-            <w:r>
-              <w:rPr>
-                <w:rFonts w:ascii="Arial" w:hAnsi="Arial" w:cs="Arial"/>
-              </w:rPr>
-              <w:t>Checksum or CRC for the entire file (may have to sum multiple checksums or CRC’s for multi)</w:t>
-            </w:r>
-          </w:p>
-        </w:tc>
-      </w:tr>
-      <w:tr>
-        <w:tc>
-          <w:tcPr>
-            <w:tcW w:w="2358" w:type="dxa"/>
-          </w:tcPr>
-          <w:p>
-            <w:pPr>
-              <w:widowControl w:val="0"/>
-              <w:autoSpaceDE w:val="0"/>
-              <w:autoSpaceDN w:val="0"/>
-              <w:adjustRightInd w:val="0"/>
-              <w:rPr>
-                <w:rFonts w:ascii="Arial" w:hAnsi="Arial" w:cs="Arial"/>
-              </w:rPr>
-            </w:pPr>
-            <w:r>
-              <w:rPr>
-                <w:rFonts w:ascii="Arial" w:hAnsi="Arial" w:cs="Arial"/>
-              </w:rPr>
-              <w:t>numobjects</w:t>
-            </w:r>
-          </w:p>
-        </w:tc>
-        <w:tc>
-          <w:tcPr>
-            <w:tcW w:w="6498" w:type="dxa"/>
-          </w:tcPr>
-          <w:p>
-            <w:pPr>
-              <w:widowControl w:val="0"/>
-              <w:autoSpaceDE w:val="0"/>
-              <w:autoSpaceDN w:val="0"/>
-              <w:adjustRightInd w:val="0"/>
-              <w:rPr>
-                <w:rFonts w:ascii="Arial" w:hAnsi="Arial" w:cs="Arial"/>
-              </w:rPr>
-            </w:pPr>
-            <w:r>
-              <w:rPr>
-                <w:rFonts w:ascii="Arial" w:hAnsi="Arial" w:cs="Arial"/>
-              </w:rPr>
-              <w:t>For multi-object files, records the number of objects in the metadata file that contain chunk information (the rest of the file is just a hole to make the size of the metadata file == the size of the file</w:t>
-            </w:r>
-          </w:p>
-        </w:tc>
-      </w:tr>
-      <w:tr>
-        <w:tc>
-          <w:tcPr>
-            <w:tcW w:w="2358" w:type="dxa"/>
-          </w:tcPr>
-          <w:p>
-            <w:pPr>
-              <w:widowControl w:val="0"/>
-              <w:autoSpaceDE w:val="0"/>
-              <w:autoSpaceDN w:val="0"/>
-              <w:adjustRightInd w:val="0"/>
-              <w:rPr>
-                <w:rFonts w:ascii="Arial" w:hAnsi="Arial" w:cs="Arial"/>
-              </w:rPr>
-            </w:pPr>
-            <w:r>
-              <w:rPr>
-                <w:rFonts w:ascii="Arial" w:hAnsi="Arial" w:cs="Arial"/>
-              </w:rPr>
-              <w:t>Chunkinfobytes</w:t>
-            </w:r>
-          </w:p>
-        </w:tc>
-        <w:tc>
-          <w:tcPr>
-            <w:tcW w:w="6498" w:type="dxa"/>
-          </w:tcPr>
-          <w:p>
-            <w:pPr>
-              <w:widowControl w:val="0"/>
-              <w:autoSpaceDE w:val="0"/>
-              <w:autoSpaceDN w:val="0"/>
-              <w:adjustRightInd w:val="0"/>
-              <w:rPr>
-                <w:rFonts w:ascii="Arial" w:hAnsi="Arial" w:cs="Arial"/>
-              </w:rPr>
-            </w:pPr>
-            <w:r>
-              <w:rPr>
-                <w:rFonts w:ascii="Arial" w:hAnsi="Arial" w:cs="Arial"/>
-              </w:rPr>
-              <w:t>Number of bytes of chunk info in the file</w:t>
-            </w:r>
-          </w:p>
-        </w:tc>
-      </w:tr>
-    </w:tbl>
-    <w:p>
-      <w:pPr>
-        <w:widowControl w:val="0"/>
-        <w:autoSpaceDE w:val="0"/>
-        <w:autoSpaceDN w:val="0"/>
-        <w:adjustRightInd w:val="0"/>
-        <w:rPr>
-          <w:rFonts w:ascii="Arial" w:hAnsi="Arial" w:cs="Arial"/>
-          <w:b/>
-        </w:rPr>
-      </w:pPr>
-    </w:p>
-    <w:p>
-      <w:pPr>
-        <w:widowControl w:val="0"/>
-        <w:autoSpaceDE w:val="0"/>
-        <w:autoSpaceDN w:val="0"/>
-        <w:adjustRightInd w:val="0"/>
-        <w:rPr>
-          <w:rFonts w:ascii="Arial" w:hAnsi="Arial" w:cs="Arial"/>
-        </w:rPr>
-      </w:pPr>
-      <w:r>
-        <w:rPr>
-          <w:rFonts w:ascii="Arial" w:hAnsi="Arial" w:cs="Arial"/>
-        </w:rPr>
-        <w:t>MAR_restart  (this is an xattr that is used by the batch copy utility to put restart info in for restarting the copy of very large multi object files</w:t>
-      </w:r>
-    </w:p>
-    <w:p>
-      <w:pPr>
-        <w:widowControl w:val="0"/>
-        <w:autoSpaceDE w:val="0"/>
-        <w:autoSpaceDN w:val="0"/>
-        <w:adjustRightInd w:val="0"/>
-        <w:rPr>
-          <w:rFonts w:ascii="Arial" w:hAnsi="Arial" w:cs="Arial"/>
-        </w:rPr>
-      </w:pPr>
-    </w:p>
-    <w:p>
-      <w:pPr>
-        <w:widowControl w:val="0"/>
-        <w:autoSpaceDE w:val="0"/>
-        <w:autoSpaceDN w:val="0"/>
-        <w:adjustRightInd w:val="0"/>
-        <w:rPr>
-          <w:rFonts w:ascii="Arial" w:hAnsi="Arial" w:cs="Arial"/>
-          <w:color w:val="FF0000"/>
-        </w:rPr>
-      </w:pPr>
-      <w:r>
-        <w:rPr>
-          <w:rFonts w:ascii="Arial" w:hAnsi="Arial" w:cs="Arial"/>
-          <w:color w:val="FF0000"/>
-        </w:rPr>
-        <w:t>MAR_slave  (this is an xattr on directories that are hashed (future)</w:t>
-      </w:r>
-    </w:p>
-    <w:p>
-      <w:pPr>
-        <w:widowControl w:val="0"/>
-        <w:autoSpaceDE w:val="0"/>
-        <w:autoSpaceDN w:val="0"/>
-        <w:adjustRightInd w:val="0"/>
-        <w:rPr>
-          <w:rFonts w:ascii="Arial" w:hAnsi="Arial" w:cs="Arial"/>
-          <w:b/>
-        </w:rPr>
-      </w:pPr>
     </w:p>
     <w:p>
       <w:pPr>
@@ -6561,34 +6108,8 @@
               <w:rPr>
                 <w:rFonts w:ascii="Arial" w:hAnsi="Arial" w:cs="Arial"/>
               </w:rPr>
-              <w:t xml:space="preserve">DIRECT </w:t>
-            </w:r>
-            <w:r>
-              <w:rPr>
-                <w:rFonts w:ascii="Arial" w:hAnsi="Arial" w:cs="Arial"/>
-              </w:rPr>
-              <w:t xml:space="preserve">means </w:t>
-            </w:r>
-            <w:r>
-              <w:rPr>
-                <w:rFonts w:ascii="Arial" w:hAnsi="Arial" w:cs="Arial"/>
-              </w:rPr>
-              <w:t>(use the metadata file system</w:t>
-            </w:r>
-            <w:r>
-              <w:rPr>
-                <w:rFonts w:ascii="Arial" w:hAnsi="Arial" w:cs="Arial"/>
-              </w:rPr>
-              <w:t xml:space="preserve"> for the user data</w:t>
-            </w:r>
-            <w:r>
-              <w:rPr>
-                <w:rFonts w:ascii="Arial" w:hAnsi="Arial" w:cs="Arial"/>
-              </w:rPr>
-              <w:t xml:space="preserve">) </w:t>
-            </w:r>
-            <w:bookmarkStart w:id="0" w:name="_GoBack"/>
-            <w:bookmarkEnd w:id="0"/>
+              <w:t xml:space="preserve">DIRECT means (use the metadata file system for the user data) </w:t>
+            </w:r>
           </w:p>
         </w:tc>
       </w:tr>
@@ -10423,7 +9944,10 @@
       <w:ind w:right="360"/>
     </w:pPr>
     <w:r>
-      <w:t>11-Apr-2015</w:t>
+      <w:t>24</w:t>
+    </w:r>
+    <w:r>
+      <w:t>-Jun-2015</w:t>
     </w:r>
     <w:r>
       <w:tab/>
@@ -12693,6 +12217,119 @@
     </w:lvl>
   </w:abstractNum>
   <w:abstractNum w:abstractNumId="18">
+    <w:nsid w:val="55F8477B"/>
+    <w:multiLevelType w:val="hybridMultilevel"/>
+    <w:tmpl w:val="052494F6"/>
+    <w:lvl w:ilvl="0" w:tplc="04090001">
+      <w:start w:val="1"/>
+      <w:numFmt w:val="bullet"/>
+      <w:lvlText w:val=""/>
+      <w:lvlJc w:val="left"/>
+      <w:pPr>
+        <w:ind w:left="720" w:hanging="360"/>
+      </w:pPr>
+      <w:rPr>
+        <w:rFonts w:ascii="Symbol" w:hAnsi="Symbol" w:hint="default"/>
+      </w:rPr>
+    </w:lvl>
+    <w:lvl w:ilvl="1" w:tplc="04090003" w:tentative="1">
+      <w:start w:val="1"/>
+      <w:numFmt w:val="bullet"/>
+      <w:lvlText w:val="o"/>
+      <w:lvlJc w:val="left"/>
+      <w:pPr>
+        <w:ind w:left="1440" w:hanging="360"/>
+      </w:pPr>
+      <w:rPr>
+        <w:rFonts w:ascii="Courier New" w:hAnsi="Courier New" w:hint="default"/>
+      </w:rPr>
+    </w:lvl>
+    <w:lvl w:ilvl="2" w:tplc="04090005" w:tentative="1">
+      <w:start w:val="1"/>
+      <w:numFmt w:val="bullet"/>
+      <w:lvlText w:val=""/>
+      <w:lvlJc w:val="left"/>
+      <w:pPr>
+        <w:ind w:left="2160" w:hanging="360"/>
+      </w:pPr>
+      <w:rPr>
+        <w:rFonts w:ascii="Wingdings" w:hAnsi="Wingdings" w:hint="default"/>
+      </w:rPr>
+    </w:lvl>
+    <w:lvl w:ilvl="3" w:tplc="04090001" w:tentative="1">
+      <w:start w:val="1"/>
+      <w:numFmt w:val="bullet"/>
+      <w:lvlText w:val=""/>
+      <w:lvlJc w:val="left"/>
+      <w:pPr>
+        <w:ind w:left="2880" w:hanging="360"/>
+      </w:pPr>
+      <w:rPr>
+        <w:rFonts w:ascii="Symbol" w:hAnsi="Symbol" w:hint="default"/>
+      </w:rPr>
+    </w:lvl>
+    <w:lvl w:ilvl="4" w:tplc="04090003" w:tentative="1">
+      <w:start w:val="1"/>
+      <w:numFmt w:val="bullet"/>
+      <w:lvlText w:val="o"/>
+      <w:lvlJc w:val="left"/>
+      <w:pPr>
+        <w:ind w:left="3600" w:hanging="360"/>
+      </w:pPr>
+      <w:rPr>
+        <w:rFonts w:ascii="Courier New" w:hAnsi="Courier New" w:hint="default"/>
+      </w:rPr>
+    </w:lvl>
+    <w:lvl w:ilvl="5" w:tplc="04090005" w:tentative="1">
+      <w:start w:val="1"/>
+      <w:numFmt w:val="bullet"/>
+      <w:lvlText w:val=""/>
+      <w:lvlJc w:val="left"/>
+      <w:pPr>
+        <w:ind w:left="4320" w:hanging="360"/>
+      </w:pPr>
+      <w:rPr>
+        <w:rFonts w:ascii="Wingdings" w:hAnsi="Wingdings" w:hint="default"/>
+      </w:rPr>
+    </w:lvl>
+    <w:lvl w:ilvl="6" w:tplc="04090001" w:tentative="1">
+      <w:start w:val="1"/>
+      <w:numFmt w:val="bullet"/>
+      <w:lvlText w:val=""/>
+      <w:lvlJc w:val="left"/>
+      <w:pPr>
+        <w:ind w:left="5040" w:hanging="360"/>
+      </w:pPr>
+      <w:rPr>
+        <w:rFonts w:ascii="Symbol" w:hAnsi="Symbol" w:hint="default"/>
+      </w:rPr>
+    </w:lvl>
+    <w:lvl w:ilvl="7" w:tplc="04090003" w:tentative="1">
+      <w:start w:val="1"/>
+      <w:numFmt w:val="bullet"/>
+      <w:lvlText w:val="o"/>
+      <w:lvlJc w:val="left"/>
+      <w:pPr>
+        <w:ind w:left="5760" w:hanging="360"/>
+      </w:pPr>
+      <w:rPr>
+        <w:rFonts w:ascii="Courier New" w:hAnsi="Courier New" w:hint="default"/>
+      </w:rPr>
+    </w:lvl>
+    <w:lvl w:ilvl="8" w:tplc="04090005" w:tentative="1">
+      <w:start w:val="1"/>
+      <w:numFmt w:val="bullet"/>
+      <w:lvlText w:val=""/>
+      <w:lvlJc w:val="left"/>
+      <w:pPr>
+        <w:ind w:left="6480" w:hanging="360"/>
+      </w:pPr>
+      <w:rPr>
+        <w:rFonts w:ascii="Wingdings" w:hAnsi="Wingdings" w:hint="default"/>
+      </w:rPr>
+    </w:lvl>
+  </w:abstractNum>
+  <w:abstractNum w:abstractNumId="19">
     <w:nsid w:val="57076D13"/>
     <w:multiLevelType w:val="hybridMultilevel"/>
     <w:tmpl w:val="606A24EC"/>
@@ -12805,7 +12442,7 @@
       </w:rPr>
     </w:lvl>
   </w:abstractNum>
-  <w:abstractNum w:abstractNumId="19">
+  <w:abstractNum w:abstractNumId="20">
     <w:nsid w:val="59864052"/>
     <w:multiLevelType w:val="hybridMultilevel"/>
     <w:tmpl w:val="790636D0"/>
@@ -12943,7 +12580,7 @@
       </w:rPr>
     </w:lvl>
   </w:abstractNum>
-  <w:abstractNum w:abstractNumId="20">
+  <w:abstractNum w:abstractNumId="21">
     <w:nsid w:val="5A8D2781"/>
     <w:multiLevelType w:val="hybridMultilevel"/>
     <w:tmpl w:val="75DE47B0"/>
@@ -13056,7 +12693,7 @@
       </w:rPr>
     </w:lvl>
   </w:abstractNum>
-  <w:abstractNum w:abstractNumId="21">
+  <w:abstractNum w:abstractNumId="22">
     <w:nsid w:val="5D8632B5"/>
     <w:multiLevelType w:val="hybridMultilevel"/>
     <w:tmpl w:val="066228AA"/>
@@ -13169,7 +12806,7 @@
       </w:rPr>
     </w:lvl>
   </w:abstractNum>
-  <w:abstractNum w:abstractNumId="22">
+  <w:abstractNum w:abstractNumId="23">
     <w:nsid w:val="5EB50A7C"/>
     <w:multiLevelType w:val="hybridMultilevel"/>
     <w:tmpl w:val="B6CE722A"/>
@@ -13282,7 +12919,7 @@
       </w:rPr>
     </w:lvl>
   </w:abstractNum>
-  <w:abstractNum w:abstractNumId="23">
+  <w:abstractNum w:abstractNumId="24">
     <w:nsid w:val="62B50B25"/>
     <w:multiLevelType w:val="hybridMultilevel"/>
     <w:tmpl w:val="663EF2A4"/>
@@ -13422,7 +13059,7 @@
       </w:rPr>
     </w:lvl>
   </w:abstractNum>
-  <w:abstractNum w:abstractNumId="24">
+  <w:abstractNum w:abstractNumId="25">
     <w:nsid w:val="6707439B"/>
     <w:multiLevelType w:val="hybridMultilevel"/>
     <w:tmpl w:val="CCCA0F6E"/>
@@ -13535,7 +13172,7 @@
       </w:rPr>
     </w:lvl>
   </w:abstractNum>
-  <w:abstractNum w:abstractNumId="25">
+  <w:abstractNum w:abstractNumId="26">
     <w:nsid w:val="68072F2B"/>
     <w:multiLevelType w:val="hybridMultilevel"/>
     <w:tmpl w:val="99F01BCA"/>
@@ -13648,7 +13285,7 @@
       </w:rPr>
     </w:lvl>
   </w:abstractNum>
-  <w:abstractNum w:abstractNumId="26">
+  <w:abstractNum w:abstractNumId="27">
     <w:nsid w:val="685270D3"/>
     <w:multiLevelType w:val="hybridMultilevel"/>
     <w:tmpl w:val="4E6C117E"/>
@@ -13785,6 +13422,119 @@
       </w:pPr>
       <w:rPr>
         <w:rFonts w:ascii="Arial" w:hAnsi="Arial" w:hint="default"/>
+      </w:rPr>
+    </w:lvl>
+  </w:abstractNum>
+  <w:abstractNum w:abstractNumId="28">
+    <w:nsid w:val="74256EB0"/>
+    <w:multiLevelType w:val="hybridMultilevel"/>
+    <w:tmpl w:val="4C362540"/>
+    <w:lvl w:ilvl="0" w:tplc="04090001">
+      <w:start w:val="1"/>
+      <w:numFmt w:val="bullet"/>
+      <w:lvlText w:val=""/>
+      <w:lvlJc w:val="left"/>
+      <w:pPr>
+        <w:ind w:left="720" w:hanging="360"/>
+      </w:pPr>
+      <w:rPr>
+        <w:rFonts w:ascii="Symbol" w:hAnsi="Symbol" w:hint="default"/>
+      </w:rPr>
+    </w:lvl>
+    <w:lvl w:ilvl="1" w:tplc="04090003" w:tentative="1">
+      <w:start w:val="1"/>
+      <w:numFmt w:val="bullet"/>
+      <w:lvlText w:val="o"/>
+      <w:lvlJc w:val="left"/>
+      <w:pPr>
+        <w:ind w:left="1440" w:hanging="360"/>
+      </w:pPr>
+      <w:rPr>
+        <w:rFonts w:ascii="Courier New" w:hAnsi="Courier New" w:hint="default"/>
+      </w:rPr>
+    </w:lvl>
+    <w:lvl w:ilvl="2" w:tplc="04090005" w:tentative="1">
+      <w:start w:val="1"/>
+      <w:numFmt w:val="bullet"/>
+      <w:lvlText w:val=""/>
+      <w:lvlJc w:val="left"/>
+      <w:pPr>
+        <w:ind w:left="2160" w:hanging="360"/>
+      </w:pPr>
+      <w:rPr>
+        <w:rFonts w:ascii="Wingdings" w:hAnsi="Wingdings" w:hint="default"/>
+      </w:rPr>
+    </w:lvl>
+    <w:lvl w:ilvl="3" w:tplc="04090001" w:tentative="1">
+      <w:start w:val="1"/>
+      <w:numFmt w:val="bullet"/>
+      <w:lvlText w:val=""/>
+      <w:lvlJc w:val="left"/>
+      <w:pPr>
+        <w:ind w:left="2880" w:hanging="360"/>
+      </w:pPr>
+      <w:rPr>
+        <w:rFonts w:ascii="Symbol" w:hAnsi="Symbol" w:hint="default"/>
+      </w:rPr>
+    </w:lvl>
+    <w:lvl w:ilvl="4" w:tplc="04090003" w:tentative="1">
+      <w:start w:val="1"/>
+      <w:numFmt w:val="bullet"/>
+      <w:lvlText w:val="o"/>
+      <w:lvlJc w:val="left"/>
+      <w:pPr>
+        <w:ind w:left="3600" w:hanging="360"/>
+      </w:pPr>
+      <w:rPr>
+        <w:rFonts w:ascii="Courier New" w:hAnsi="Courier New" w:hint="default"/>
+      </w:rPr>
+    </w:lvl>
+    <w:lvl w:ilvl="5" w:tplc="04090005" w:tentative="1">
+      <w:start w:val="1"/>
+      <w:numFmt w:val="bullet"/>
+      <w:lvlText w:val=""/>
+      <w:lvlJc w:val="left"/>
+      <w:pPr>
+        <w:ind w:left="4320" w:hanging="360"/>
+      </w:pPr>
+      <w:rPr>
+        <w:rFonts w:ascii="Wingdings" w:hAnsi="Wingdings" w:hint="default"/>
+      </w:rPr>
+    </w:lvl>
+    <w:lvl w:ilvl="6" w:tplc="04090001" w:tentative="1">
+      <w:start w:val="1"/>
+      <w:numFmt w:val="bullet"/>
+      <w:lvlText w:val=""/>
+      <w:lvlJc w:val="left"/>
+      <w:pPr>
+        <w:ind w:left="5040" w:hanging="360"/>
+      </w:pPr>
+      <w:rPr>
+        <w:rFonts w:ascii="Symbol" w:hAnsi="Symbol" w:hint="default"/>
+      </w:rPr>
+    </w:lvl>
+    <w:lvl w:ilvl="7" w:tplc="04090003" w:tentative="1">
+      <w:start w:val="1"/>
+      <w:numFmt w:val="bullet"/>
+      <w:lvlText w:val="o"/>
+      <w:lvlJc w:val="left"/>
+      <w:pPr>
+        <w:ind w:left="5760" w:hanging="360"/>
+      </w:pPr>
+      <w:rPr>
+        <w:rFonts w:ascii="Courier New" w:hAnsi="Courier New" w:hint="default"/>
+      </w:rPr>
+    </w:lvl>
+    <w:lvl w:ilvl="8" w:tplc="04090005" w:tentative="1">
+      <w:start w:val="1"/>
+      <w:numFmt w:val="bullet"/>
+      <w:lvlText w:val=""/>
+      <w:lvlJc w:val="left"/>
+      <w:pPr>
+        <w:ind w:left="6480" w:hanging="360"/>
+      </w:pPr>
+      <w:rPr>
+        <w:rFonts w:ascii="Wingdings" w:hAnsi="Wingdings" w:hint="default"/>
       </w:rPr>
     </w:lvl>
   </w:abstractNum>
@@ -13798,13 +13548,13 @@
     <w:abstractNumId w:val="12"/>
   </w:num>
   <w:num w:numId="4">
-    <w:abstractNumId w:val="26"/>
+    <w:abstractNumId w:val="27"/>
   </w:num>
   <w:num w:numId="5">
     <w:abstractNumId w:val="10"/>
   </w:num>
   <w:num w:numId="6">
-    <w:abstractNumId w:val="23"/>
+    <w:abstractNumId w:val="24"/>
   </w:num>
   <w:num w:numId="7">
     <w:abstractNumId w:val="3"/>
@@ -13816,7 +13566,7 @@
     <w:abstractNumId w:val="0"/>
   </w:num>
   <w:num w:numId="10">
-    <w:abstractNumId w:val="21"/>
+    <w:abstractNumId w:val="22"/>
   </w:num>
   <w:num w:numId="11">
     <w:abstractNumId w:val="8"/>
@@ -13834,13 +13584,13 @@
     <w:abstractNumId w:val="7"/>
   </w:num>
   <w:num w:numId="16">
-    <w:abstractNumId w:val="24"/>
+    <w:abstractNumId w:val="25"/>
   </w:num>
   <w:num w:numId="17">
     <w:abstractNumId w:val="16"/>
   </w:num>
   <w:num w:numId="18">
-    <w:abstractNumId w:val="18"/>
+    <w:abstractNumId w:val="19"/>
   </w:num>
   <w:num w:numId="19">
     <w:abstractNumId w:val="13"/>
@@ -13849,25 +13599,31 @@
     <w:abstractNumId w:val="14"/>
   </w:num>
   <w:num w:numId="21">
-    <w:abstractNumId w:val="22"/>
+    <w:abstractNumId w:val="23"/>
   </w:num>
   <w:num w:numId="22">
-    <w:abstractNumId w:val="20"/>
+    <w:abstractNumId w:val="21"/>
   </w:num>
   <w:num w:numId="23">
-    <w:abstractNumId w:val="25"/>
+    <w:abstractNumId w:val="26"/>
   </w:num>
   <w:num w:numId="24">
     <w:abstractNumId w:val="1"/>
   </w:num>
   <w:num w:numId="25">
-    <w:abstractNumId w:val="19"/>
+    <w:abstractNumId w:val="20"/>
   </w:num>
   <w:num w:numId="26">
     <w:abstractNumId w:val="17"/>
   </w:num>
   <w:num w:numId="27">
     <w:abstractNumId w:val="11"/>
+  </w:num>
+  <w:num w:numId="28">
+    <w:abstractNumId w:val="18"/>
+  </w:num>
+  <w:num w:numId="29">
+    <w:abstractNumId w:val="28"/>
   </w:num>
 </w:numbering>
 </file>
@@ -15016,7 +14772,7 @@
 </file>
 
 <file path=customXml/itemProps1.xml><?xml version="1.0" encoding="utf-8"?>
-<ds:datastoreItem xmlns:ds="http://schemas.openxmlformats.org/officeDocument/2006/customXml" ds:itemID="{763494C3-FC78-CA45-B6EA-F9F97ECFD6D1}">
+<ds:datastoreItem xmlns:ds="http://schemas.openxmlformats.org/officeDocument/2006/customXml" ds:itemID="{8235974E-78CC-BA4D-859E-F76B9F4646B4}">
   <ds:schemaRefs>
     <ds:schemaRef ds:uri="http://schemas.openxmlformats.org/officeDocument/2006/bibliography"/>
   </ds:schemaRefs>

</xml_diff>

<commit_message>
Uploading Gary's additions while his computer is being fixed.
</commit_message>
<xml_diff>
--- a/Documentation/MarFS-Requirements-Design-Configuration-Admin.docx
+++ b/Documentation/MarFS-Requirements-Design-Configuration-Admin.docx
@@ -6,6 +6,8 @@
       <w:pPr>
         <w:pStyle w:val="Heading1"/>
       </w:pPr>
+      <w:bookmarkStart w:id="0" w:name="_GoBack"/>
+      <w:bookmarkEnd w:id="0"/>
       <w:r>
         <w:t>Introduction</w:t>
       </w:r>
@@ -243,6 +245,11 @@
     </w:p>
     <w:p/>
     <w:p>
+      <w:pPr>
+        <w:rPr>
+          <w:color w:val="FF0000"/>
+        </w:rPr>
+      </w:pPr>
       <w:r>
         <w:lastRenderedPageBreak/>
         <w:t>Some may question w</w:t>
@@ -351,6 +358,105 @@
       </w:r>
       <w:r>
         <w:t>HPSS is designed for about an order of magnitude less parallelism.</w:t>
+      </w:r>
+      <w:r>
+        <w:t xml:space="preserve">  </w:t>
+      </w:r>
+      <w:r>
+        <w:rPr>
+          <w:color w:val="FF0000"/>
+        </w:rPr>
+        <w:t xml:space="preserve">There are some solutions emerging in the space of </w:t>
+      </w:r>
+      <w:r>
+        <w:rPr>
+          <w:color w:val="FF0000"/>
+        </w:rPr>
+        <w:t>object systems back-ending DMAPI, particularly for GPFS like the DDN DMAPI to WOS solution</w:t>
+      </w:r>
+      <w:r>
+        <w:rPr>
+          <w:color w:val="FF0000"/>
+        </w:rPr>
+        <w:t xml:space="preserve">.  </w:t>
+      </w:r>
+      <w:r>
+        <w:rPr>
+          <w:color w:val="FF0000"/>
+        </w:rPr>
+        <w:t>The way DMAPI works is just quite heavy in that</w:t>
+      </w:r>
+      <w:r>
+        <w:rPr>
+          <w:color w:val="FF0000"/>
+        </w:rPr>
+        <w:t xml:space="preserve"> it tries to handle every</w:t>
+      </w:r>
+      <w:r>
+        <w:rPr>
+          <w:color w:val="FF0000"/>
+        </w:rPr>
+        <w:t xml:space="preserve"> POSIX</w:t>
+      </w:r>
+      <w:r>
+        <w:rPr>
+          <w:color w:val="FF0000"/>
+        </w:rPr>
+        <w:t xml:space="preserve"> case.</w:t>
+      </w:r>
+      <w:r>
+        <w:rPr>
+          <w:color w:val="FF0000"/>
+        </w:rPr>
+        <w:t xml:space="preserve">  MARFS has the principal of simplifying and tossing some use cases in POSIX to accommodate easy/friendly use of Object Stores of all kinds.  Of course you could implement a DMAPI back end that doesn’t handle all POSIX</w:t>
+      </w:r>
+      <w:r>
+        <w:rPr>
+          <w:color w:val="FF0000"/>
+        </w:rPr>
+        <w:t xml:space="preserve"> cases, but you can</w:t>
+      </w:r>
+      <w:r>
+        <w:rPr>
+          <w:color w:val="FF0000"/>
+        </w:rPr>
+        <w:t>’</w:t>
+      </w:r>
+      <w:r>
+        <w:rPr>
+          <w:color w:val="FF0000"/>
+        </w:rPr>
+        <w:t>t be guaranteed you will not see these requests unless you control the</w:t>
+      </w:r>
+      <w:r>
+        <w:rPr>
+          <w:color w:val="FF0000"/>
+        </w:rPr>
+        <w:t xml:space="preserve"> access</w:t>
+      </w:r>
+      <w:r>
+        <w:rPr>
+          <w:color w:val="FF0000"/>
+        </w:rPr>
+        <w:t xml:space="preserve"> tools people use or put a fuse in front</w:t>
+      </w:r>
+      <w:r>
+        <w:rPr>
+          <w:color w:val="FF0000"/>
+        </w:rPr>
+        <w:t xml:space="preserve"> of GPFS to control the use cases (like update in place)</w:t>
+      </w:r>
+      <w:r>
+        <w:rPr>
+          <w:color w:val="FF0000"/>
+        </w:rPr>
+        <w:t xml:space="preserve">.  </w:t>
+      </w:r>
+      <w:r>
+        <w:rPr>
+          <w:color w:val="FF0000"/>
+        </w:rPr>
+        <w:t>Ultimately this simpler and more limiting model in MARFS does not mate well with DMAPI.  The simpler goal for MARFS was chosen to allow for extreme flexibility for implementers.</w:t>
       </w:r>
     </w:p>
     <w:p/>
@@ -2434,15 +2540,7 @@
         <w:rPr>
           <w:color w:val="FF0000"/>
         </w:rPr>
-        <w:t>Bring the information about packed files, uni-files, and multi-object files. Also, bring up information about multiple object storage solutions (or even POSIX storage solutions) that might handle a given</w:t>
-      </w:r>
-      <w:bookmarkStart w:id="0" w:name="_GoBack"/>
-      <w:bookmarkEnd w:id="0"/>
-      <w:r>
-        <w:rPr>
-          <w:color w:val="FF0000"/>
-        </w:rPr>
-        <w:t xml:space="preserve"> workload efficiently. For example, one could have Flash SSDs as a small file solution that does well with small files and high IOPs in place of using packed files on a less expensive solution that does not do so well with small files and high IOPs.</w:t>
+        <w:t>Bring the information about packed files, uni-files, and multi-object files. Also, bring up information about multiple object storage solutions (or even POSIX storage solutions) that might handle a given workload efficiently. For example, one could have Flash SSDs as a small file solution that does well with small files and high IOPs in place of using packed files on a less expensive solution that does not do so well with small files and high IOPs.</w:t>
       </w:r>
     </w:p>
     <w:p>
@@ -13783,7 +13881,6 @@
   <w:style w:type="paragraph" w:default="1" w:styleId="Normal">
     <w:name w:val="Normal"/>
     <w:qFormat/>
-    <w:rsid w:val="00C951F0"/>
   </w:style>
   <w:style w:type="paragraph" w:styleId="Heading1">
     <w:name w:val="heading 1"/>
@@ -14772,7 +14869,7 @@
 </file>
 
 <file path=customXml/itemProps1.xml><?xml version="1.0" encoding="utf-8"?>
-<ds:datastoreItem xmlns:ds="http://schemas.openxmlformats.org/officeDocument/2006/customXml" ds:itemID="{8235974E-78CC-BA4D-859E-F76B9F4646B4}">
+<ds:datastoreItem xmlns:ds="http://schemas.openxmlformats.org/officeDocument/2006/customXml" ds:itemID="{D47DE75E-EB13-C14C-8A6B-C0C0C34BC41E}">
   <ds:schemaRefs>
     <ds:schemaRef ds:uri="http://schemas.openxmlformats.org/officeDocument/2006/bibliography"/>
   </ds:schemaRefs>

</xml_diff>

<commit_message>
Got through Configuration information to create requirements and design.
</commit_message>
<xml_diff>
--- a/Documentation/MarFS-Requirements-Design-Configuration-Admin.docx
+++ b/Documentation/MarFS-Requirements-Design-Configuration-Admin.docx
@@ -905,6 +905,15 @@
     </w:p>
     <w:p/>
     <w:p>
+      <w:pPr>
+        <w:widowControl w:val="0"/>
+        <w:autoSpaceDE w:val="0"/>
+        <w:autoSpaceDN w:val="0"/>
+        <w:adjustRightInd w:val="0"/>
+        <w:rPr>
+          <w:rFonts w:ascii="Arial" w:hAnsi="Arial" w:cs="Arial"/>
+        </w:rPr>
+      </w:pPr>
       <w:r>
         <w:t xml:space="preserve">The parallel data movement utility, pftool, will likewise be modified to use the GPFS file systems as the metadata component and the object stores as the data storage component. </w:t>
       </w:r>
@@ -917,9 +926,24 @@
       <w:r>
         <w:t>It will be possible to write data to MarFS in parallel using pftool, or by writing one’s own parallel data movement utility using the library.</w:t>
       </w:r>
+      <w:r>
+        <w:rPr>
+          <w:rFonts w:ascii="Arial" w:hAnsi="Arial" w:cs="Arial"/>
+        </w:rPr>
+        <w:t xml:space="preserve"> </w:t>
+      </w:r>
+      <w:r>
+        <w:t>In our design, pftool will run on the batch (non-interactive) FTAs for performance and security reasons. Access to the object store needs to be controlled such that the FUSE daemon and pftool can access it on behalf of the users, but users cannot access it directly. pftool provides pcp (parallel copy), pls (parallel ls), and pcmp (parallel compare).</w:t>
+      </w:r>
     </w:p>
     <w:p/>
     <w:p>
+      <w:pPr>
+        <w:widowControl w:val="0"/>
+        <w:autoSpaceDE w:val="0"/>
+        <w:autoSpaceDN w:val="0"/>
+        <w:adjustRightInd w:val="0"/>
+      </w:pPr>
       <w:r>
         <w:t>There will be some MarFS utility programs that will be run periodically to free deleted storage space and ensure that users do not exceed their assigned quotas. Other utility programs may be implemented in the future to manage other aspects of the file system that can be performed on</w:t>
       </w:r>
@@ -927,7 +951,49 @@
         <w:t xml:space="preserve"> an as-needed or periodic basis</w:t>
       </w:r>
       <w:r>
-        <w:t>.</w:t>
+        <w:t>; such as for packing small files into object</w:t>
+      </w:r>
+      <w:r>
+        <w:t xml:space="preserve">. </w:t>
+      </w:r>
+      <w:r>
+        <w:t>Since our design uses GPFS as the metadata component</w:t>
+      </w:r>
+      <w:r>
+        <w:t>, the GPFS ILM</w:t>
+      </w:r>
+      <w:r>
+        <w:t xml:space="preserve"> </w:t>
+      </w:r>
+      <w:r>
+        <w:t xml:space="preserve">features </w:t>
+      </w:r>
+      <w:r>
+        <w:t>will</w:t>
+      </w:r>
+      <w:r>
+        <w:t xml:space="preserve"> </w:t>
+      </w:r>
+      <w:r>
+        <w:t>be utilized</w:t>
+      </w:r>
+      <w:r>
+        <w:t xml:space="preserve"> for very f</w:t>
+      </w:r>
+      <w:r>
+        <w:t xml:space="preserve">ast inode shadow table scanning, </w:t>
+      </w:r>
+      <w:r>
+        <w:t>threaded name merges</w:t>
+      </w:r>
+      <w:r>
+        <w:t>,</w:t>
+      </w:r>
+      <w:r>
+        <w:t xml:space="preserve"> etc. to look through millions of files in minutes to perform these </w:t>
+      </w:r>
+      <w:r>
+        <w:t xml:space="preserve">management tasks. </w:t>
       </w:r>
     </w:p>
     <w:p/>
@@ -1827,7 +1893,13 @@
     </w:p>
     <w:p>
       <w:r>
-        <w:t>MarFS currently is concentrating on providing a best-in-class scalable metadata service over a best-in-class scale out object storage system. If you are looking for a way to scale metadata service, but not stripe or hash metadata, MarFS might be the answer. As mentioned, MarFS will use GPFS as the metadata component. GPFS has many features in its ILM (Information Lifecycle Management) component that allows GPFS to be used as an efficient and scalable MarFS metadata server.</w:t>
+        <w:t>MarFS currently is concentrating on providing a best-in-class scalable metadata service over a best-in-class scale out object storage system. If you are looking for a way to scale metadata service, but not stripe or hash metadata, MarFS might be the answer. As mentioned, MarFS will use GPFS as the metadata component. GPF</w:t>
+      </w:r>
+      <w:r>
+        <w:t>S has many features in its ILM</w:t>
+      </w:r>
+      <w:r>
+        <w:t xml:space="preserve"> component that allows GPFS to be used as an efficient and scalable MarFS metadata server.</w:t>
       </w:r>
     </w:p>
     <w:p/>
@@ -1844,7 +1916,10 @@
     </w:p>
     <w:p>
       <w:r>
-        <w:t>MarFS utilizes POSIX extended attributes (xattr) to place information about the data repository/objects that hold the data for files. Files are created without extended attributes and acquire them when the file is written. Xattrs will only exist for files in which the data exists in external data repositories. Therefore, most any POSIX file system can be used for holding metadata and data, but the requirements for storing metadata for files in which data exists in external data repositories requires xattr and sparse capabilities because xattrs are used to map to the external data repository and the POSIX size field is used to store the length of the file for files where the data lives in an external repository. GPFS's ILM (Information Lifecycle Management)</w:t>
+        <w:t>MarFS utilizes POSIX extended attributes (xattr) to place information about the data repository/objects that hold the data for files. Files are created without extended attributes and acquire them when the file is written. Xattrs will only exist for files in which the data exists in external data repositories. Therefore, most any POSIX file system can be used for holding metadata and data, but the requirements for storing metadata for files in which data exists in external data repositories requires xattr and sparse capabilities because xattrs are used to map to the external data repository and the POSIX size field is used to store the length of the file for files where the data lives in an external repo</w:t>
+      </w:r>
+      <w:r>
+        <w:t>sitory. GPFS's ILM</w:t>
       </w:r>
       <w:r>
         <w:t xml:space="preserve"> capability is able to use xattrs to scalably and efficiently find files that match a specified criterion.</w:t>
@@ -3036,59 +3111,65 @@
         <w:pStyle w:val="Heading2"/>
       </w:pPr>
       <w:r>
-        <w:t>PFS Semantics</w:t>
+        <w:t xml:space="preserve">PFS-like Performance </w:t>
+      </w:r>
+      <w:r>
+        <w:t>and Eventual Consistency</w:t>
+      </w:r>
+    </w:p>
+    <w:p>
+      <w:r>
+        <w:t xml:space="preserve">This requirement is related to the near-POSIX interface. Maintaining locks, collecting released space, </w:t>
+      </w:r>
+      <w:r>
+        <w:t>and enforcing quotas</w:t>
+      </w:r>
+      <w:r>
+        <w:t xml:space="preserve"> are things that a POSIX-compliant file system does, but that affect performance.</w:t>
+      </w:r>
+      <w:r>
+        <w:t xml:space="preserve"> MarFS is not required to provide these POSIX file system features.</w:t>
+      </w:r>
+    </w:p>
+    <w:p/>
+    <w:p>
+      <w:r>
+        <w:t>MarFS</w:t>
+      </w:r>
+      <w:r>
+        <w:t>, like other PFSes,</w:t>
+      </w:r>
+      <w:r>
+        <w:t xml:space="preserve"> is not required to check/lock to protect against multiple non-coordinated writers into the same f</w:t>
+      </w:r>
+      <w:r>
+        <w:t>ile.</w:t>
+      </w:r>
+    </w:p>
+    <w:p/>
+    <w:p>
+      <w:r>
+        <w:t xml:space="preserve">MarFS shall ensure that the file system’s metadata and data are </w:t>
+      </w:r>
+      <w:r>
+        <w:t xml:space="preserve">eventually </w:t>
+      </w:r>
+      <w:r>
+        <w:t>consistent.</w:t>
+      </w:r>
+    </w:p>
+    <w:p>
+      <w:pPr>
+        <w:pStyle w:val="Heading3"/>
+      </w:pPr>
+      <w:r>
+        <w:t xml:space="preserve">Design to Provide </w:t>
+      </w:r>
+      <w:r>
+        <w:t>PFS-like Performance</w:t>
       </w:r>
       <w:r>
         <w:t xml:space="preserve"> and Eventual Consistency</w:t>
-      </w:r>
-    </w:p>
-    <w:p>
-      <w:r>
-        <w:t xml:space="preserve">This requirement is related to the near-POSIX interface. Maintaining locks, collecting released space, </w:t>
-      </w:r>
-      <w:r>
-        <w:t>and enforcing quotas</w:t>
-      </w:r>
-      <w:r>
-        <w:t xml:space="preserve"> are things that a POSIX-compliant file system does, but that affect performance.</w:t>
-      </w:r>
-      <w:r>
-        <w:t xml:space="preserve"> MarFS is not required to provide these POSIX file system features.</w:t>
-      </w:r>
-    </w:p>
-    <w:p/>
-    <w:p>
-      <w:r>
-        <w:t>MarFS</w:t>
-      </w:r>
-      <w:r>
-        <w:t>, like other PFSes,</w:t>
-      </w:r>
-      <w:r>
-        <w:t xml:space="preserve"> is not required to check/lock to protect against multiple non-coordinated writers into the same f</w:t>
-      </w:r>
-      <w:r>
-        <w:t>ile.</w:t>
-      </w:r>
-    </w:p>
-    <w:p/>
-    <w:p>
-      <w:r>
-        <w:t xml:space="preserve">MarFS shall ensure that the file system’s metadata and data are </w:t>
-      </w:r>
-      <w:r>
-        <w:t xml:space="preserve">eventually </w:t>
-      </w:r>
-      <w:r>
-        <w:t>consistent.</w:t>
-      </w:r>
-    </w:p>
-    <w:p>
-      <w:pPr>
-        <w:pStyle w:val="Heading3"/>
-      </w:pPr>
-      <w:r>
-        <w:t>Design to Provide High Performance and Eventual Consistency</w:t>
       </w:r>
     </w:p>
     <w:p>
@@ -4122,188 +4203,63 @@
         <w:t>Unlink and truncate operations leaves pointers to files and data in the trash directory for that namespace. It is important to protect the trash directory because it will contain trash names and space from various users/groups. It does not have a directory structure so maintaining control over access has to be managed since being able to find files requires the execute permission on the directory structure above a file. The FUSE daemon and pftool will deny all access to the trash directory. A trash utility will be created that allows users to interrogate the trash based on file ownership, groups, and/or POSIX permissions, all of which are preserved when files are moved to the trash directory and when files are truncated causing space to be moved to the trash directory.</w:t>
       </w:r>
     </w:p>
+    <w:p>
+      <w:pPr>
+        <w:pStyle w:val="Heading2"/>
+      </w:pPr>
+      <w:r>
+        <w:t>Flexible Configuration</w:t>
+      </w:r>
+    </w:p>
+    <w:p>
+      <w:r>
+        <w:t>MarFS shall allow for use of one or more POSIX-compliant file systems as the metadata component.</w:t>
+      </w:r>
+    </w:p>
     <w:p/>
+    <w:p>
+      <w:r>
+        <w:t>MarFS shall allow for use of one or more file system or object store as the data component.</w:t>
+      </w:r>
+    </w:p>
+    <w:p>
+      <w:pPr>
+        <w:pStyle w:val="Heading3"/>
+      </w:pPr>
+      <w:r>
+        <w:t>Design to Provide Flexible Configuration</w:t>
+      </w:r>
+    </w:p>
+    <w:p>
+      <w:r>
+        <w:t>The key to a MarFS installation is to understand the configuration information. A given MarFS instance is defined by describing the metadata component file systems and the data component file systems and object stores in terms of how to access them and the parameters for their us</w:t>
+      </w:r>
+      <w:r>
+        <w:t>e</w:t>
+      </w:r>
+      <w:r>
+        <w:t>.</w:t>
+      </w:r>
+    </w:p>
     <w:p/>
     <w:p>
-      <w:pPr>
-        <w:rPr>
-          <w:b/>
-          <w:color w:val="FF0000"/>
-        </w:rPr>
-      </w:pPr>
-      <w:r>
-        <w:rPr>
-          <w:b/>
-          <w:color w:val="FF0000"/>
-        </w:rPr>
-        <w:t>@@@ Continue from Here @@@</w:t>
-      </w:r>
-    </w:p>
-    <w:p>
-      <w:pPr>
-        <w:widowControl w:val="0"/>
-        <w:autoSpaceDE w:val="0"/>
-        <w:autoSpaceDN w:val="0"/>
-        <w:adjustRightInd w:val="0"/>
-        <w:rPr>
-          <w:rFonts w:ascii="Arial" w:hAnsi="Arial" w:cs="Arial"/>
-        </w:rPr>
-      </w:pPr>
-    </w:p>
-    <w:p>
-      <w:pPr>
-        <w:widowControl w:val="0"/>
-        <w:autoSpaceDE w:val="0"/>
-        <w:autoSpaceDN w:val="0"/>
-        <w:adjustRightInd w:val="0"/>
-        <w:rPr>
-          <w:rFonts w:ascii="Arial" w:hAnsi="Arial" w:cs="Arial"/>
-        </w:rPr>
-      </w:pPr>
-    </w:p>
-    <w:p>
-      <w:pPr>
-        <w:widowControl w:val="0"/>
-        <w:autoSpaceDE w:val="0"/>
-        <w:autoSpaceDN w:val="0"/>
-        <w:adjustRightInd w:val="0"/>
-        <w:rPr>
-          <w:rFonts w:ascii="Arial" w:hAnsi="Arial" w:cs="Arial"/>
-        </w:rPr>
-      </w:pPr>
-      <w:r>
-        <w:rPr>
-          <w:rFonts w:ascii="Arial" w:hAnsi="Arial" w:cs="Arial"/>
-        </w:rPr>
-        <w:t>The parallel batch listing/movement utility is a load balanced, highly parallel utility on one node or across multiple nodes.  It can walk the file system tree in parallel of any POSIX file system including MarFS.  It can move data between any two POSIX file systems in parallel including MarFS.  It can move many small files in parallel or break up big files and move them in parallel to/from any POSIX file system including MarFS.  It only runs on the batch nodes and users cant not log into the batch nodes.  This is for performance isolation and for security, as access to the object repo needs to be controlled to be either in a root owned FUSE daemon or on a non interactive batch only node to protect the object server from being compromised.  From an interactive FTA, commands like pcp (parallel copy) and pls (parallel ls) and pcmp (parallel compare) can be used which will run a batch job interactively.  Additionally scheduling long running data management tasks through a scheduler should be made possible via normal batch scheduling mechanisms.</w:t>
-      </w:r>
-    </w:p>
-    <w:p>
-      <w:pPr>
-        <w:widowControl w:val="0"/>
-        <w:autoSpaceDE w:val="0"/>
-        <w:autoSpaceDN w:val="0"/>
-        <w:adjustRightInd w:val="0"/>
-        <w:rPr>
-          <w:rFonts w:ascii="Arial" w:hAnsi="Arial" w:cs="Arial"/>
-        </w:rPr>
-      </w:pPr>
-    </w:p>
-    <w:p>
-      <w:pPr>
-        <w:widowControl w:val="0"/>
-        <w:autoSpaceDE w:val="0"/>
-        <w:autoSpaceDN w:val="0"/>
-        <w:adjustRightInd w:val="0"/>
-        <w:rPr>
-          <w:rFonts w:ascii="Arial" w:hAnsi="Arial" w:cs="Arial"/>
-        </w:rPr>
-      </w:pPr>
-      <w:r>
-        <w:rPr>
-          <w:rFonts w:ascii="Arial" w:hAnsi="Arial" w:cs="Arial"/>
-        </w:rPr>
-        <w:t>There also needs to be a small suite of batch programs for managing the file system.  These utilities are needed for counting up space used in a namespace or part of a name space for quota enforcement.  Batch utilities for space management/</w:t>
-      </w:r>
-      <w:r>
-        <w:rPr>
-          <w:rFonts w:ascii="Arial" w:hAnsi="Arial" w:cs="Arial"/>
-        </w:rPr>
-        <w:t>reclamation</w:t>
-      </w:r>
-      <w:r>
-        <w:rPr>
-          <w:rFonts w:ascii="Arial" w:hAnsi="Arial" w:cs="Arial"/>
-        </w:rPr>
-        <w:t>/packing/repacking of small files into objects etc. also need to be provided.  If GPFS is used as the POSIX metadata file systems for MarFS, the GPFS ILM features that allow for very fast inode shadow table scanning and threaded name merges etc. can be utilized to look through millions of files in minutes to perform these management tasks.  These utilities need to be specified at some point and would be easy to add to over time.</w:t>
-      </w:r>
-    </w:p>
-    <w:p>
-      <w:pPr>
-        <w:widowControl w:val="0"/>
-        <w:autoSpaceDE w:val="0"/>
-        <w:autoSpaceDN w:val="0"/>
-        <w:adjustRightInd w:val="0"/>
-        <w:rPr>
-          <w:rFonts w:ascii="Arial" w:hAnsi="Arial" w:cs="Arial"/>
-        </w:rPr>
-      </w:pPr>
-    </w:p>
-    <w:p>
-      <w:pPr>
-        <w:widowControl w:val="0"/>
-        <w:autoSpaceDE w:val="0"/>
-        <w:autoSpaceDN w:val="0"/>
-        <w:adjustRightInd w:val="0"/>
-        <w:rPr>
-          <w:rFonts w:ascii="Arial" w:hAnsi="Arial" w:cs="Arial"/>
-          <w:b/>
-        </w:rPr>
-      </w:pPr>
-      <w:r>
-        <w:rPr>
-          <w:rFonts w:ascii="Arial" w:hAnsi="Arial" w:cs="Arial"/>
-          <w:b/>
-        </w:rPr>
-        <w:t>Configuration File Information</w:t>
-      </w:r>
-    </w:p>
-    <w:p>
-      <w:pPr>
-        <w:widowControl w:val="0"/>
-        <w:autoSpaceDE w:val="0"/>
-        <w:autoSpaceDN w:val="0"/>
-        <w:adjustRightInd w:val="0"/>
-        <w:rPr>
-          <w:rFonts w:ascii="Arial" w:hAnsi="Arial" w:cs="Arial"/>
-        </w:rPr>
-      </w:pPr>
-    </w:p>
-    <w:p>
-      <w:pPr>
-        <w:widowControl w:val="0"/>
-        <w:autoSpaceDE w:val="0"/>
-        <w:autoSpaceDN w:val="0"/>
-        <w:adjustRightInd w:val="0"/>
-        <w:rPr>
-          <w:rFonts w:ascii="Arial" w:hAnsi="Arial" w:cs="Arial"/>
-        </w:rPr>
-      </w:pPr>
-      <w:r>
-        <w:rPr>
-          <w:rFonts w:ascii="Arial" w:hAnsi="Arial" w:cs="Arial"/>
-        </w:rPr>
-        <w:t>Much of understanding MarFS is understanding the configuration information.</w:t>
-      </w:r>
-    </w:p>
-    <w:p>
-      <w:pPr>
-        <w:widowControl w:val="0"/>
-        <w:autoSpaceDE w:val="0"/>
-        <w:autoSpaceDN w:val="0"/>
-        <w:adjustRightInd w:val="0"/>
-        <w:rPr>
-          <w:rFonts w:ascii="Arial" w:hAnsi="Arial" w:cs="Arial"/>
-        </w:rPr>
-      </w:pPr>
-    </w:p>
-    <w:p>
-      <w:pPr>
-        <w:widowControl w:val="0"/>
-        <w:autoSpaceDE w:val="0"/>
-        <w:autoSpaceDN w:val="0"/>
-        <w:adjustRightInd w:val="0"/>
-        <w:rPr>
-          <w:rFonts w:ascii="Arial" w:hAnsi="Arial" w:cs="Arial"/>
-        </w:rPr>
-      </w:pPr>
-      <w:r>
-        <w:rPr>
-          <w:rFonts w:ascii="Arial" w:hAnsi="Arial" w:cs="Arial"/>
+      <w:r>
+        <w:t xml:space="preserve">The subsequent figure shows the </w:t>
+      </w:r>
+      <w:r>
+        <w:t>information that defines a MarFS instance. The purpose of these</w:t>
+      </w:r>
+      <w:r>
+        <w:t xml:space="preserve"> parameters follows the figure.</w:t>
+      </w:r>
+    </w:p>
+    <w:p>
+      <w:r>
+        <w:rPr>
           <w:noProof/>
         </w:rPr>
         <w:drawing>
-          <wp:inline distT="0" distB="0" distL="0" distR="0" wp14:anchorId="60E043FE" wp14:editId="2A5EE121">
+          <wp:inline distT="0" distB="0" distL="0" distR="0" wp14:anchorId="40E4983E" wp14:editId="1CB16B93">
             <wp:extent cx="5943600" cy="4370070"/>
             <wp:effectExtent l="0" t="0" r="0" b="0"/>
             <wp:docPr id="17" name="Picture 17"/>
@@ -4347,76 +4303,24 @@
     </w:p>
     <w:p>
       <w:pPr>
-        <w:widowControl w:val="0"/>
-        <w:autoSpaceDE w:val="0"/>
-        <w:autoSpaceDN w:val="0"/>
-        <w:adjustRightInd w:val="0"/>
-        <w:rPr>
-          <w:rFonts w:ascii="Arial" w:hAnsi="Arial" w:cs="Arial"/>
+        <w:rPr>
           <w:b/>
         </w:rPr>
       </w:pPr>
     </w:p>
     <w:p>
       <w:pPr>
-        <w:widowControl w:val="0"/>
-        <w:autoSpaceDE w:val="0"/>
-        <w:autoSpaceDN w:val="0"/>
-        <w:adjustRightInd w:val="0"/>
-        <w:rPr>
-          <w:rFonts w:ascii="Arial" w:hAnsi="Arial" w:cs="Arial"/>
+        <w:rPr>
           <w:b/>
         </w:rPr>
       </w:pPr>
-      <w:r>
-        <w:rPr>
-          <w:rFonts w:ascii="Arial" w:hAnsi="Arial" w:cs="Arial"/>
-          <w:b/>
-        </w:rPr>
-        <w:t>Configuration File Information</w:t>
-      </w:r>
-    </w:p>
-    <w:p>
-      <w:pPr>
-        <w:widowControl w:val="0"/>
-        <w:autoSpaceDE w:val="0"/>
-        <w:autoSpaceDN w:val="0"/>
-        <w:adjustRightInd w:val="0"/>
-        <w:rPr>
-          <w:rFonts w:ascii="Arial" w:hAnsi="Arial" w:cs="Arial"/>
-          <w:b/>
-        </w:rPr>
-      </w:pPr>
-    </w:p>
-    <w:p>
-      <w:pPr>
-        <w:widowControl w:val="0"/>
-        <w:autoSpaceDE w:val="0"/>
-        <w:autoSpaceDN w:val="0"/>
-        <w:adjustRightInd w:val="0"/>
-        <w:rPr>
-          <w:rFonts w:ascii="Arial" w:hAnsi="Arial" w:cs="Arial"/>
-        </w:rPr>
-      </w:pPr>
-      <w:r>
-        <w:rPr>
-          <w:rFonts w:ascii="Arial" w:hAnsi="Arial" w:cs="Arial"/>
-        </w:rPr>
-        <w:t>M</w:t>
-      </w:r>
-      <w:r>
-        <w:rPr>
-          <w:rFonts w:ascii="Arial" w:hAnsi="Arial" w:cs="Arial"/>
-        </w:rPr>
-        <w:t>ountpoint</w:t>
-      </w:r>
-      <w:r>
-        <w:rPr>
-          <w:rFonts w:ascii="Arial" w:hAnsi="Arial" w:cs="Arial"/>
-        </w:rPr>
-        <w:t xml:space="preserve">    (there is only one of these)</w:t>
-      </w:r>
-    </w:p>
+    </w:p>
+    <w:p>
+      <w:r>
+        <w:t>MarFS has a single mount point.</w:t>
+      </w:r>
+    </w:p>
+    <w:p/>
     <w:tbl>
       <w:tblPr>
         <w:tblStyle w:val="TableGrid"/>
@@ -4433,19 +4337,7 @@
             <w:tcW w:w="2448" w:type="dxa"/>
           </w:tcPr>
           <w:p>
-            <w:pPr>
-              <w:widowControl w:val="0"/>
-              <w:autoSpaceDE w:val="0"/>
-              <w:autoSpaceDN w:val="0"/>
-              <w:adjustRightInd w:val="0"/>
-              <w:rPr>
-                <w:rFonts w:ascii="Arial" w:hAnsi="Arial" w:cs="Arial"/>
-              </w:rPr>
-            </w:pPr>
-            <w:r>
-              <w:rPr>
-                <w:rFonts w:ascii="Arial" w:hAnsi="Arial" w:cs="Arial"/>
-              </w:rPr>
+            <w:r>
               <w:t>MAR_mnttop</w:t>
             </w:r>
           </w:p>
@@ -4455,202 +4347,117 @@
             <w:tcW w:w="6408" w:type="dxa"/>
           </w:tcPr>
           <w:p>
-            <w:pPr>
-              <w:widowControl w:val="0"/>
-              <w:autoSpaceDE w:val="0"/>
-              <w:autoSpaceDN w:val="0"/>
-              <w:adjustRightInd w:val="0"/>
-              <w:rPr>
-                <w:rFonts w:ascii="Arial" w:hAnsi="Arial" w:cs="Arial"/>
-              </w:rPr>
-            </w:pPr>
-            <w:r>
-              <w:rPr>
-                <w:rFonts w:ascii="Arial" w:hAnsi="Arial" w:cs="Arial"/>
-              </w:rPr>
-              <w:t>This is the top level directory under which all namespaces are placed.  Specified as a path with slashes.</w:t>
+            <w:r>
+              <w:t xml:space="preserve">This is the </w:t>
+            </w:r>
+            <w:r>
+              <w:t>top-level</w:t>
+            </w:r>
+            <w:r>
+              <w:t xml:space="preserve"> directory under wh</w:t>
+            </w:r>
+            <w:r>
+              <w:t xml:space="preserve">ich all namespaces are placed. </w:t>
+            </w:r>
+            <w:r>
+              <w:t>Specified as a path with slashes.</w:t>
             </w:r>
           </w:p>
         </w:tc>
       </w:tr>
     </w:tbl>
-    <w:p>
-      <w:pPr>
-        <w:widowControl w:val="0"/>
-        <w:autoSpaceDE w:val="0"/>
-        <w:autoSpaceDN w:val="0"/>
-        <w:adjustRightInd w:val="0"/>
-        <w:rPr>
-          <w:rFonts w:ascii="Arial" w:hAnsi="Arial" w:cs="Arial"/>
-        </w:rPr>
-      </w:pPr>
-    </w:p>
-    <w:p>
-      <w:pPr>
-        <w:widowControl w:val="0"/>
-        <w:autoSpaceDE w:val="0"/>
-        <w:autoSpaceDN w:val="0"/>
-        <w:adjustRightInd w:val="0"/>
-        <w:rPr>
-          <w:rFonts w:ascii="Arial" w:hAnsi="Arial" w:cs="Arial"/>
-        </w:rPr>
-      </w:pPr>
-      <w:r>
-        <w:rPr>
-          <w:rFonts w:ascii="Arial" w:hAnsi="Arial" w:cs="Arial"/>
-        </w:rPr>
-        <w:t>Fuse/pftool will append MAR</w:t>
-      </w:r>
-      <w:r>
-        <w:rPr>
-          <w:rFonts w:ascii="Arial" w:hAnsi="Arial" w:cs="Arial"/>
-        </w:rPr>
-        <w:t>_mnttop on the front of all the name space segments below to construct a namespace tree</w:t>
-      </w:r>
-    </w:p>
-    <w:p>
-      <w:pPr>
-        <w:widowControl w:val="0"/>
-        <w:autoSpaceDE w:val="0"/>
-        <w:autoSpaceDN w:val="0"/>
-        <w:adjustRightInd w:val="0"/>
-        <w:rPr>
-          <w:rFonts w:ascii="Arial" w:hAnsi="Arial" w:cs="Arial"/>
-        </w:rPr>
-      </w:pPr>
-      <w:r>
-        <w:rPr>
-          <w:rFonts w:ascii="Arial" w:hAnsi="Arial" w:cs="Arial"/>
-        </w:rPr>
-        <w:t>Example :</w:t>
-      </w:r>
-    </w:p>
-    <w:p>
-      <w:pPr>
-        <w:widowControl w:val="0"/>
-        <w:autoSpaceDE w:val="0"/>
-        <w:autoSpaceDN w:val="0"/>
-        <w:adjustRightInd w:val="0"/>
-        <w:rPr>
-          <w:rFonts w:ascii="Arial" w:hAnsi="Arial" w:cs="Arial"/>
-        </w:rPr>
-      </w:pPr>
-      <w:r>
-        <w:rPr>
-          <w:rFonts w:ascii="Arial" w:hAnsi="Arial" w:cs="Arial"/>
-        </w:rPr>
+    <w:p/>
+    <w:p>
+      <w:r>
+        <w:t xml:space="preserve">The FUSE daemon, </w:t>
+      </w:r>
+      <w:r>
+        <w:t>pftool</w:t>
+      </w:r>
+      <w:r>
+        <w:t>, and the utility programs</w:t>
+      </w:r>
+      <w:r>
+        <w:t xml:space="preserve"> will append MAR</w:t>
+      </w:r>
+      <w:r>
+        <w:t>_mntt</w:t>
+      </w:r>
+      <w:r>
+        <w:t>op on the front of all the name</w:t>
+      </w:r>
+      <w:r>
+        <w:t>space segments to construct a namespace tree</w:t>
+      </w:r>
+      <w:r>
+        <w:t>. For example:</w:t>
+      </w:r>
+    </w:p>
+    <w:p/>
+    <w:p>
+      <w:r>
         <w:t>MAR</w:t>
       </w:r>
       <w:r>
-        <w:rPr>
-          <w:rFonts w:ascii="Arial" w:hAnsi="Arial" w:cs="Arial"/>
-        </w:rPr>
         <w:t>_mnttop = /redsea</w:t>
       </w:r>
     </w:p>
     <w:p>
-      <w:pPr>
-        <w:widowControl w:val="0"/>
-        <w:autoSpaceDE w:val="0"/>
-        <w:autoSpaceDN w:val="0"/>
-        <w:adjustRightInd w:val="0"/>
-        <w:rPr>
-          <w:rFonts w:ascii="Arial" w:hAnsi="Arial" w:cs="Arial"/>
-        </w:rPr>
-      </w:pPr>
-      <w:r>
-        <w:rPr>
-          <w:rFonts w:ascii="Arial" w:hAnsi="Arial" w:cs="Arial"/>
-        </w:rPr>
+      <w:r>
         <w:t>MAR_namespace.</w:t>
       </w:r>
       <w:r>
-        <w:rPr>
-          <w:rFonts w:ascii="Arial" w:hAnsi="Arial" w:cs="Arial"/>
-        </w:rPr>
         <w:t>mntpath = /projecta</w:t>
       </w:r>
     </w:p>
     <w:p>
-      <w:pPr>
-        <w:widowControl w:val="0"/>
-        <w:autoSpaceDE w:val="0"/>
-        <w:autoSpaceDN w:val="0"/>
-        <w:adjustRightInd w:val="0"/>
-        <w:rPr>
-          <w:rFonts w:ascii="Arial" w:hAnsi="Arial" w:cs="Arial"/>
-        </w:rPr>
-      </w:pPr>
-      <w:r>
-        <w:rPr>
-          <w:rFonts w:ascii="Arial" w:hAnsi="Arial" w:cs="Arial"/>
-        </w:rPr>
+      <w:r>
         <w:t>MAR_namespace.</w:t>
       </w:r>
       <w:r>
-        <w:rPr>
-          <w:rFonts w:ascii="Arial" w:hAnsi="Arial" w:cs="Arial"/>
-        </w:rPr>
         <w:t>mdpath = /md/projecta</w:t>
       </w:r>
     </w:p>
-    <w:p>
-      <w:pPr>
-        <w:widowControl w:val="0"/>
-        <w:autoSpaceDE w:val="0"/>
-        <w:autoSpaceDN w:val="0"/>
-        <w:adjustRightInd w:val="0"/>
-        <w:rPr>
-          <w:rFonts w:ascii="Arial" w:hAnsi="Arial" w:cs="Arial"/>
-        </w:rPr>
-      </w:pPr>
-    </w:p>
-    <w:p>
-      <w:pPr>
-        <w:widowControl w:val="0"/>
-        <w:autoSpaceDE w:val="0"/>
-        <w:autoSpaceDN w:val="0"/>
-        <w:adjustRightInd w:val="0"/>
-        <w:rPr>
-          <w:rFonts w:ascii="Arial" w:hAnsi="Arial" w:cs="Arial"/>
-        </w:rPr>
-      </w:pPr>
-      <w:r>
-        <w:rPr>
-          <w:rFonts w:ascii="Arial" w:hAnsi="Arial" w:cs="Arial"/>
-        </w:rPr>
-        <w:t>User refers to /redsea/projecta and that refers to files metadata file system/namespace in /md/projecta</w:t>
-      </w:r>
-    </w:p>
-    <w:p>
-      <w:pPr>
-        <w:widowControl w:val="0"/>
-        <w:autoSpaceDE w:val="0"/>
-        <w:autoSpaceDN w:val="0"/>
-        <w:adjustRightInd w:val="0"/>
-        <w:rPr>
-          <w:rFonts w:ascii="Arial" w:hAnsi="Arial" w:cs="Arial"/>
+    <w:p/>
+    <w:p>
+      <w:r>
+        <w:t>The user references</w:t>
+      </w:r>
+      <w:r>
+        <w:t xml:space="preserve"> /redsea/projecta and that refers to file</w:t>
+      </w:r>
+      <w:r>
+        <w:t xml:space="preserve">'s metadata file system, or </w:t>
+      </w:r>
+      <w:r>
+        <w:t>namespace</w:t>
+      </w:r>
+      <w:r>
+        <w:t>,</w:t>
+      </w:r>
+      <w:r>
+        <w:t xml:space="preserve"> in /md/projecta</w:t>
+      </w:r>
+    </w:p>
+    <w:p>
+      <w:pPr>
+        <w:rPr>
           <w:b/>
         </w:rPr>
       </w:pPr>
     </w:p>
     <w:p>
-      <w:pPr>
-        <w:widowControl w:val="0"/>
-        <w:autoSpaceDE w:val="0"/>
-        <w:autoSpaceDN w:val="0"/>
-        <w:adjustRightInd w:val="0"/>
-        <w:rPr>
-          <w:rFonts w:ascii="Arial" w:hAnsi="Arial" w:cs="Arial"/>
-        </w:rPr>
-      </w:pPr>
-      <w:r>
-        <w:rPr>
-          <w:rFonts w:ascii="Arial" w:hAnsi="Arial" w:cs="Arial"/>
-        </w:rPr>
-        <w:t>MAR_namespace  (there is one of these per name space you want to have appear under the mount point above</w:t>
-      </w:r>
-    </w:p>
+      <w:r>
+        <w:t xml:space="preserve">MAR_namespace </w:t>
+      </w:r>
+      <w:r>
+        <w:t>entries define</w:t>
+      </w:r>
+      <w:r>
+        <w:t xml:space="preserve"> the one or more namespaces that are supported under the MarFS mount point.</w:t>
+      </w:r>
+    </w:p>
+    <w:p/>
     <w:tbl>
       <w:tblPr>
         <w:tblStyle w:val="TableGrid"/>
@@ -4658,7 +4465,7 @@
         <w:tblLook w:val="04A0" w:firstRow="1" w:lastRow="0" w:firstColumn="1" w:lastColumn="0" w:noHBand="0" w:noVBand="1"/>
       </w:tblPr>
       <w:tblGrid>
-        <w:gridCol w:w="2658"/>
+        <w:gridCol w:w="2546"/>
         <w:gridCol w:w="6719"/>
       </w:tblGrid>
       <w:tr>
@@ -4667,19 +4474,7 @@
             <w:tcW w:w="2137" w:type="dxa"/>
           </w:tcPr>
           <w:p>
-            <w:pPr>
-              <w:widowControl w:val="0"/>
-              <w:autoSpaceDE w:val="0"/>
-              <w:autoSpaceDN w:val="0"/>
-              <w:adjustRightInd w:val="0"/>
-              <w:rPr>
-                <w:rFonts w:ascii="Arial" w:hAnsi="Arial" w:cs="Arial"/>
-              </w:rPr>
-            </w:pPr>
-            <w:r>
-              <w:rPr>
-                <w:rFonts w:ascii="Arial" w:hAnsi="Arial" w:cs="Arial"/>
-              </w:rPr>
+            <w:r>
               <w:t>name</w:t>
             </w:r>
           </w:p>
@@ -4689,20 +4484,35 @@
             <w:tcW w:w="6719" w:type="dxa"/>
           </w:tcPr>
           <w:p>
-            <w:pPr>
-              <w:widowControl w:val="0"/>
-              <w:autoSpaceDE w:val="0"/>
-              <w:autoSpaceDN w:val="0"/>
-              <w:adjustRightInd w:val="0"/>
-              <w:rPr>
-                <w:rFonts w:ascii="Arial" w:hAnsi="Arial" w:cs="Arial"/>
-              </w:rPr>
-            </w:pPr>
-            <w:r>
-              <w:rPr>
-                <w:rFonts w:ascii="Arial" w:hAnsi="Arial" w:cs="Arial"/>
-              </w:rPr>
-              <w:t>name that refers to this namespace used in the objid that gets store as the name of the object in the object system</w:t>
+            <w:r>
+              <w:t>Name</w:t>
+            </w:r>
+            <w:r>
+              <w:t xml:space="preserve"> that refers to </w:t>
+            </w:r>
+            <w:r>
+              <w:t>the</w:t>
+            </w:r>
+            <w:r>
+              <w:t xml:space="preserve"> namespace used in the objid that </w:t>
+            </w:r>
+            <w:r>
+              <w:t>is</w:t>
+            </w:r>
+            <w:r>
+              <w:t xml:space="preserve"> store</w:t>
+            </w:r>
+            <w:r>
+              <w:t>d</w:t>
+            </w:r>
+            <w:r>
+              <w:t xml:space="preserve"> as the name of the object in the </w:t>
+            </w:r>
+            <w:r>
+              <w:t>data component</w:t>
+            </w:r>
+            <w:r>
+              <w:t>.</w:t>
             </w:r>
           </w:p>
         </w:tc>
@@ -4713,19 +4523,7 @@
             <w:tcW w:w="2137" w:type="dxa"/>
           </w:tcPr>
           <w:p>
-            <w:pPr>
-              <w:widowControl w:val="0"/>
-              <w:autoSpaceDE w:val="0"/>
-              <w:autoSpaceDN w:val="0"/>
-              <w:adjustRightInd w:val="0"/>
-              <w:rPr>
-                <w:rFonts w:ascii="Arial" w:hAnsi="Arial" w:cs="Arial"/>
-              </w:rPr>
-            </w:pPr>
-            <w:r>
-              <w:rPr>
-                <w:rFonts w:ascii="Arial" w:hAnsi="Arial" w:cs="Arial"/>
-              </w:rPr>
+            <w:r>
               <w:t>mntpath</w:t>
             </w:r>
           </w:p>
@@ -4735,20 +4533,20 @@
             <w:tcW w:w="6719" w:type="dxa"/>
           </w:tcPr>
           <w:p>
-            <w:pPr>
-              <w:widowControl w:val="0"/>
-              <w:autoSpaceDE w:val="0"/>
-              <w:autoSpaceDN w:val="0"/>
-              <w:adjustRightInd w:val="0"/>
-              <w:rPr>
-                <w:rFonts w:ascii="Arial" w:hAnsi="Arial" w:cs="Arial"/>
-              </w:rPr>
-            </w:pPr>
-            <w:r>
-              <w:rPr>
-                <w:rFonts w:ascii="Arial" w:hAnsi="Arial" w:cs="Arial"/>
-              </w:rPr>
-              <w:t>Specifies the path for this namespace, which is appended to the MAR_mnttop (described above)  (specified as a path with slashes)</w:t>
+            <w:r>
+              <w:t>Specifies the path for this namespace, which is appended to t</w:t>
+            </w:r>
+            <w:r>
+              <w:t xml:space="preserve">he MAR_mnttop. It is </w:t>
+            </w:r>
+            <w:r>
+              <w:t>s</w:t>
+            </w:r>
+            <w:r>
+              <w:t>pecified as a path with slashes</w:t>
+            </w:r>
+            <w:r>
+              <w:t>.</w:t>
             </w:r>
           </w:p>
         </w:tc>
@@ -4759,19 +4557,7 @@
             <w:tcW w:w="2137" w:type="dxa"/>
           </w:tcPr>
           <w:p>
-            <w:pPr>
-              <w:widowControl w:val="0"/>
-              <w:autoSpaceDE w:val="0"/>
-              <w:autoSpaceDN w:val="0"/>
-              <w:adjustRightInd w:val="0"/>
-              <w:rPr>
-                <w:rFonts w:ascii="Arial" w:hAnsi="Arial" w:cs="Arial"/>
-              </w:rPr>
-            </w:pPr>
-            <w:r>
-              <w:rPr>
-                <w:rFonts w:ascii="Arial" w:hAnsi="Arial" w:cs="Arial"/>
-              </w:rPr>
+            <w:r>
               <w:t>bperms</w:t>
             </w:r>
           </w:p>
@@ -4781,139 +4567,76 @@
             <w:tcW w:w="6719" w:type="dxa"/>
           </w:tcPr>
           <w:p>
-            <w:pPr>
-              <w:widowControl w:val="0"/>
-              <w:autoSpaceDE w:val="0"/>
-              <w:autoSpaceDN w:val="0"/>
-              <w:adjustRightInd w:val="0"/>
-              <w:rPr>
-                <w:rFonts w:ascii="Arial" w:hAnsi="Arial" w:cs="Arial"/>
-              </w:rPr>
-            </w:pPr>
-            <w:r>
-              <w:rPr>
-                <w:rFonts w:ascii="Arial" w:hAnsi="Arial" w:cs="Arial"/>
-              </w:rPr>
-              <w:t>Specifies permissions for batch programs.  These permissions are above and beyond the POSIX permissions (rwx/ugo).  This is because external repositories may have special permissions that don’t map exactly to POSIX permissions.  The values are rmwmrdwdudtd:</w:t>
+            <w:r>
+              <w:t xml:space="preserve">Specifies permissions for </w:t>
+            </w:r>
+            <w:r>
+              <w:t>utility</w:t>
+            </w:r>
+            <w:r>
+              <w:t xml:space="preserve"> programs. </w:t>
+            </w:r>
+            <w:r>
+              <w:t>These permissions are above and beyond th</w:t>
+            </w:r>
+            <w:r>
+              <w:t xml:space="preserve">e POSIX permissions (rwx/ugo). </w:t>
+            </w:r>
+            <w:r>
+              <w:t>This is because external repositories may have special permissions that don’t map</w:t>
+            </w:r>
+            <w:r>
+              <w:t xml:space="preserve"> exactly to POSIX permissions. </w:t>
+            </w:r>
+            <w:r>
+              <w:t>The values are rmwmrdwdudtd.</w:t>
             </w:r>
           </w:p>
           <w:p>
-            <w:pPr>
-              <w:widowControl w:val="0"/>
-              <w:autoSpaceDE w:val="0"/>
-              <w:autoSpaceDN w:val="0"/>
-              <w:adjustRightInd w:val="0"/>
-              <w:rPr>
-                <w:rFonts w:ascii="Arial" w:hAnsi="Arial" w:cs="Arial"/>
-              </w:rPr>
-            </w:pPr>
-            <w:r>
-              <w:rPr>
-                <w:rFonts w:ascii="Arial" w:hAnsi="Arial" w:cs="Arial"/>
-              </w:rPr>
+            <w:r>
               <w:t>rm – read metadata</w:t>
             </w:r>
           </w:p>
           <w:p>
-            <w:pPr>
-              <w:widowControl w:val="0"/>
-              <w:autoSpaceDE w:val="0"/>
-              <w:autoSpaceDN w:val="0"/>
-              <w:adjustRightInd w:val="0"/>
-              <w:rPr>
-                <w:rFonts w:ascii="Arial" w:hAnsi="Arial" w:cs="Arial"/>
-              </w:rPr>
-            </w:pPr>
-            <w:r>
-              <w:rPr>
-                <w:rFonts w:ascii="Arial" w:hAnsi="Arial" w:cs="Arial"/>
-              </w:rPr>
+            <w:r>
               <w:t>wm – write metadata</w:t>
             </w:r>
           </w:p>
           <w:p>
-            <w:pPr>
-              <w:widowControl w:val="0"/>
-              <w:autoSpaceDE w:val="0"/>
-              <w:autoSpaceDN w:val="0"/>
-              <w:adjustRightInd w:val="0"/>
-              <w:rPr>
-                <w:rFonts w:ascii="Arial" w:hAnsi="Arial" w:cs="Arial"/>
-              </w:rPr>
-            </w:pPr>
-            <w:r>
-              <w:rPr>
-                <w:rFonts w:ascii="Arial" w:hAnsi="Arial" w:cs="Arial"/>
-              </w:rPr>
+            <w:r>
               <w:t>rd – read data</w:t>
             </w:r>
           </w:p>
           <w:p>
-            <w:pPr>
-              <w:widowControl w:val="0"/>
-              <w:autoSpaceDE w:val="0"/>
-              <w:autoSpaceDN w:val="0"/>
-              <w:adjustRightInd w:val="0"/>
-              <w:rPr>
-                <w:rFonts w:ascii="Arial" w:hAnsi="Arial" w:cs="Arial"/>
-              </w:rPr>
-            </w:pPr>
-            <w:r>
-              <w:rPr>
-                <w:rFonts w:ascii="Arial" w:hAnsi="Arial" w:cs="Arial"/>
-              </w:rPr>
+            <w:r>
               <w:t>wd – write data</w:t>
             </w:r>
           </w:p>
           <w:p>
-            <w:pPr>
-              <w:widowControl w:val="0"/>
-              <w:autoSpaceDE w:val="0"/>
-              <w:autoSpaceDN w:val="0"/>
-              <w:adjustRightInd w:val="0"/>
-              <w:rPr>
-                <w:rFonts w:ascii="Arial" w:hAnsi="Arial" w:cs="Arial"/>
-              </w:rPr>
-            </w:pPr>
-            <w:r>
-              <w:rPr>
-                <w:rFonts w:ascii="Arial" w:hAnsi="Arial" w:cs="Arial"/>
-              </w:rPr>
+            <w:r>
               <w:t>ud – unlink data</w:t>
             </w:r>
           </w:p>
           <w:p>
-            <w:pPr>
-              <w:widowControl w:val="0"/>
-              <w:autoSpaceDE w:val="0"/>
-              <w:autoSpaceDN w:val="0"/>
-              <w:adjustRightInd w:val="0"/>
-              <w:rPr>
-                <w:rFonts w:ascii="Arial" w:hAnsi="Arial" w:cs="Arial"/>
-              </w:rPr>
-            </w:pPr>
-            <w:r>
-              <w:rPr>
-                <w:rFonts w:ascii="Arial" w:hAnsi="Arial" w:cs="Arial"/>
-              </w:rPr>
+            <w:r>
               <w:t>td – truncate data</w:t>
             </w:r>
           </w:p>
           <w:p>
-            <w:pPr>
-              <w:widowControl w:val="0"/>
-              <w:autoSpaceDE w:val="0"/>
-              <w:autoSpaceDN w:val="0"/>
-              <w:adjustRightInd w:val="0"/>
-              <w:rPr>
-                <w:rFonts w:ascii="Arial" w:hAnsi="Arial" w:cs="Arial"/>
-              </w:rPr>
-            </w:pPr>
-            <w:r>
-              <w:rPr>
-                <w:rFonts w:ascii="Arial" w:hAnsi="Arial" w:cs="Arial"/>
-              </w:rPr>
-              <w:t>An example of interesting use is to allow read and write in POSIX permissions, allow metadata changes but not allow writing of data.  This value is not stored with the file, it is interpreted real time, so this is a fast way to shut of write of data or metadata etc.  This item can change based on allowed activity against this namespace and the data/space it represents.</w:t>
+            <w:r>
+              <w:t xml:space="preserve">An example of interesting use is to allow read and write in POSIX permissions, allow metadata changes </w:t>
+            </w:r>
+            <w:r>
+              <w:t xml:space="preserve">but not allow writing of data. </w:t>
+            </w:r>
+            <w:r>
+              <w:t xml:space="preserve">This value is not stored with the file, it is interpreted real time, so this is a fast way to shut of </w:t>
+            </w:r>
+            <w:r>
+              <w:t xml:space="preserve">write of data or metadata etc. </w:t>
+            </w:r>
+            <w:r>
+              <w:t>This item can change based on allowed activity against this namespace and the data/space it represents.</w:t>
             </w:r>
           </w:p>
         </w:tc>
@@ -4924,19 +4647,7 @@
             <w:tcW w:w="2137" w:type="dxa"/>
           </w:tcPr>
           <w:p>
-            <w:pPr>
-              <w:widowControl w:val="0"/>
-              <w:autoSpaceDE w:val="0"/>
-              <w:autoSpaceDN w:val="0"/>
-              <w:adjustRightInd w:val="0"/>
-              <w:rPr>
-                <w:rFonts w:ascii="Arial" w:hAnsi="Arial" w:cs="Arial"/>
-              </w:rPr>
-            </w:pPr>
-            <w:r>
-              <w:rPr>
-                <w:rFonts w:ascii="Arial" w:hAnsi="Arial" w:cs="Arial"/>
-              </w:rPr>
+            <w:r>
               <w:t>Iperms</w:t>
             </w:r>
           </w:p>
@@ -4946,20 +4657,20 @@
             <w:tcW w:w="6719" w:type="dxa"/>
           </w:tcPr>
           <w:p>
-            <w:pPr>
-              <w:widowControl w:val="0"/>
-              <w:autoSpaceDE w:val="0"/>
-              <w:autoSpaceDN w:val="0"/>
-              <w:adjustRightInd w:val="0"/>
-              <w:rPr>
-                <w:rFonts w:ascii="Arial" w:hAnsi="Arial" w:cs="Arial"/>
-              </w:rPr>
-            </w:pPr>
-            <w:r>
-              <w:rPr>
-                <w:rFonts w:ascii="Arial" w:hAnsi="Arial" w:cs="Arial"/>
-              </w:rPr>
-              <w:t>Specifies permissions for interactive (FUSE) programs.  Same as bperms above.</w:t>
+            <w:r>
+              <w:t>Specifies permissions fo</w:t>
+            </w:r>
+            <w:r>
+              <w:t xml:space="preserve">r </w:t>
+            </w:r>
+            <w:r>
+              <w:t>access through the FUSE daemon</w:t>
+            </w:r>
+            <w:r>
+              <w:t xml:space="preserve">. </w:t>
+            </w:r>
+            <w:r>
+              <w:t>Same as bperms above.</w:t>
             </w:r>
           </w:p>
         </w:tc>
@@ -4970,19 +4681,7 @@
             <w:tcW w:w="2137" w:type="dxa"/>
           </w:tcPr>
           <w:p>
-            <w:pPr>
-              <w:widowControl w:val="0"/>
-              <w:autoSpaceDE w:val="0"/>
-              <w:autoSpaceDN w:val="0"/>
-              <w:adjustRightInd w:val="0"/>
-              <w:rPr>
-                <w:rFonts w:ascii="Arial" w:hAnsi="Arial" w:cs="Arial"/>
-              </w:rPr>
-            </w:pPr>
-            <w:r>
-              <w:rPr>
-                <w:rFonts w:ascii="Arial" w:hAnsi="Arial" w:cs="Arial"/>
-              </w:rPr>
+            <w:r>
               <w:t>Mdpath</w:t>
             </w:r>
           </w:p>
@@ -4992,32 +4691,83 @@
             <w:tcW w:w="6719" w:type="dxa"/>
           </w:tcPr>
           <w:p>
-            <w:pPr>
-              <w:widowControl w:val="0"/>
-              <w:autoSpaceDE w:val="0"/>
-              <w:autoSpaceDN w:val="0"/>
-              <w:adjustRightInd w:val="0"/>
-              <w:rPr>
-                <w:rFonts w:ascii="Arial" w:hAnsi="Arial" w:cs="Arial"/>
-              </w:rPr>
-            </w:pPr>
-            <w:r>
-              <w:rPr>
-                <w:rFonts w:ascii="Arial" w:hAnsi="Arial" w:cs="Arial"/>
-              </w:rPr>
-              <w:t>Specifies the path for the POSIX  file system that is to hold the metadata and potentially data for this namespace.  If a file is to be written to an external repo, then only metadata is stored in this file sytem, but if data is to be stored into this file system then both data and metadata are used.  Controlling whether data is written into the metadata file system is done in the repo configuration table using the repo</w:t>
-            </w:r>
-            <w:r>
-              <w:rPr>
-                <w:rFonts w:ascii="Arial" w:hAnsi="Arial" w:cs="Arial"/>
-              </w:rPr>
+            <w:r>
+              <w:t>Sp</w:t>
+            </w:r>
+            <w:r>
+              <w:t xml:space="preserve">ecifies the path for the POSIX </w:t>
+            </w:r>
+            <w:r>
+              <w:t>file system that is to hold the metadata and potent</w:t>
+            </w:r>
+            <w:r>
+              <w:t xml:space="preserve">ially data for this namespace. </w:t>
+            </w:r>
+            <w:r>
+              <w:t>If a file is to be written to an external repo</w:t>
+            </w:r>
+            <w:r>
+              <w:t>sitory</w:t>
+            </w:r>
+            <w:r>
+              <w:t xml:space="preserve">, then only metadata is stored in this file </w:t>
+            </w:r>
+            <w:r>
+              <w:t>system</w:t>
+            </w:r>
+            <w:r>
+              <w:t>, but if data is to be stored into this file system then bo</w:t>
+            </w:r>
+            <w:r>
+              <w:t xml:space="preserve">th data and metadata are used. </w:t>
+            </w:r>
+            <w:r>
+              <w:t>Controlling whether data is written into the metadata file system is done in the repo</w:t>
+            </w:r>
+            <w:r>
+              <w:t>sitory</w:t>
+            </w:r>
+            <w:r>
+              <w:t xml:space="preserve"> configuration table using the repo</w:t>
+            </w:r>
+            <w:r>
               <w:t>methodinfo</w:t>
             </w:r>
             <w:r>
-              <w:rPr>
-                <w:rFonts w:ascii="Arial" w:hAnsi="Arial" w:cs="Arial"/>
-              </w:rPr>
-              <w:t xml:space="preserve"> field so the repo you are writing to or reading from will be DIRECT (use the metadata file system) or some other external method like CDMI, S3, etc.  This is specified using path notation using slashes.  This can change if you have moved the metadata file system path for some reason.  It might be hard to change on the fly though.</w:t>
+              <w:t xml:space="preserve"> field so the repo</w:t>
+            </w:r>
+            <w:r>
+              <w:t>sitory to/from which one is</w:t>
+            </w:r>
+            <w:r>
+              <w:t xml:space="preserve"> </w:t>
+            </w:r>
+            <w:r>
+              <w:t>writing/</w:t>
+            </w:r>
+            <w:r>
+              <w:t>reading will be DIRECT (use the metadata file system) or some other exter</w:t>
+            </w:r>
+            <w:r>
+              <w:t xml:space="preserve">nal method like CDMI, S3, etc. </w:t>
+            </w:r>
+            <w:r>
+              <w:t>This is specified usin</w:t>
+            </w:r>
+            <w:r>
+              <w:t xml:space="preserve">g path notation using slashes. </w:t>
+            </w:r>
+            <w:r>
+              <w:t>This can change if you have moved the metadata file system pa</w:t>
+            </w:r>
+            <w:r>
+              <w:t xml:space="preserve">th for some reason. </w:t>
+            </w:r>
+            <w:r>
+              <w:t>Though i</w:t>
+            </w:r>
+            <w:r>
+              <w:t>t might be hard to change on the fly.</w:t>
             </w:r>
           </w:p>
         </w:tc>
@@ -5028,19 +4778,7 @@
             <w:tcW w:w="2137" w:type="dxa"/>
           </w:tcPr>
           <w:p>
-            <w:pPr>
-              <w:widowControl w:val="0"/>
-              <w:autoSpaceDE w:val="0"/>
-              <w:autoSpaceDN w:val="0"/>
-              <w:adjustRightInd w:val="0"/>
-              <w:rPr>
-                <w:rFonts w:ascii="Arial" w:hAnsi="Arial" w:cs="Arial"/>
-              </w:rPr>
-            </w:pPr>
-            <w:r>
-              <w:rPr>
-                <w:rFonts w:ascii="Arial" w:hAnsi="Arial" w:cs="Arial"/>
-              </w:rPr>
+            <w:r>
               <w:t>Iwrite_repo</w:t>
             </w:r>
           </w:p>
@@ -5050,20 +4788,44 @@
             <w:tcW w:w="6719" w:type="dxa"/>
           </w:tcPr>
           <w:p>
-            <w:pPr>
-              <w:widowControl w:val="0"/>
-              <w:autoSpaceDE w:val="0"/>
-              <w:autoSpaceDN w:val="0"/>
-              <w:adjustRightInd w:val="0"/>
-              <w:rPr>
-                <w:rFonts w:ascii="Arial" w:hAnsi="Arial" w:cs="Arial"/>
-              </w:rPr>
-            </w:pPr>
-            <w:r>
-              <w:rPr>
-                <w:rFonts w:ascii="Arial" w:hAnsi="Arial" w:cs="Arial"/>
-              </w:rPr>
-              <w:t>Specifies what repo interactive (FUSE) applications will write new files to, points at a name in the repo table.  This can be changed as it just controls where new files are written to.</w:t>
+            <w:r>
+              <w:t xml:space="preserve">Specifies </w:t>
+            </w:r>
+            <w:r>
+              <w:t>to which</w:t>
+            </w:r>
+            <w:r>
+              <w:t xml:space="preserve"> repo</w:t>
+            </w:r>
+            <w:r>
+              <w:t>sitory</w:t>
+            </w:r>
+            <w:r>
+              <w:t xml:space="preserve"> </w:t>
+            </w:r>
+            <w:r>
+              <w:t>FUSE daemon accesses</w:t>
+            </w:r>
+            <w:r>
+              <w:t xml:space="preserve"> will write new files</w:t>
+            </w:r>
+            <w:r>
+              <w:t xml:space="preserve"> and </w:t>
+            </w:r>
+            <w:r>
+              <w:t>point</w:t>
+            </w:r>
+            <w:r>
+              <w:t xml:space="preserve">s at a name in the repository table. </w:t>
+            </w:r>
+            <w:r>
+              <w:t>This can be changed as it controls</w:t>
+            </w:r>
+            <w:r>
+              <w:t xml:space="preserve"> to</w:t>
+            </w:r>
+            <w:r>
+              <w:t xml:space="preserve"> where new files are written.</w:t>
             </w:r>
           </w:p>
         </w:tc>
@@ -5074,19 +4836,7 @@
             <w:tcW w:w="2137" w:type="dxa"/>
           </w:tcPr>
           <w:p>
-            <w:pPr>
-              <w:widowControl w:val="0"/>
-              <w:autoSpaceDE w:val="0"/>
-              <w:autoSpaceDN w:val="0"/>
-              <w:adjustRightInd w:val="0"/>
-              <w:rPr>
-                <w:rFonts w:ascii="Arial" w:hAnsi="Arial" w:cs="Arial"/>
-              </w:rPr>
-            </w:pPr>
-            <w:r>
-              <w:rPr>
-                <w:rFonts w:ascii="Arial" w:hAnsi="Arial" w:cs="Arial"/>
-              </w:rPr>
+            <w:r>
               <w:t>Iwrite_chunksize</w:t>
             </w:r>
           </w:p>
@@ -5096,20 +4846,14 @@
             <w:tcW w:w="6719" w:type="dxa"/>
           </w:tcPr>
           <w:p>
-            <w:pPr>
-              <w:widowControl w:val="0"/>
-              <w:autoSpaceDE w:val="0"/>
-              <w:autoSpaceDN w:val="0"/>
-              <w:adjustRightInd w:val="0"/>
-              <w:rPr>
-                <w:rFonts w:ascii="Arial" w:hAnsi="Arial" w:cs="Arial"/>
-              </w:rPr>
-            </w:pPr>
-            <w:r>
-              <w:rPr>
-                <w:rFonts w:ascii="Arial" w:hAnsi="Arial" w:cs="Arial"/>
-              </w:rPr>
-              <w:t>Chunksize for interactive</w:t>
+            <w:r>
+              <w:t xml:space="preserve">Chunksize for </w:t>
+            </w:r>
+            <w:r>
+              <w:t>FUSE daemon accesses</w:t>
+            </w:r>
+            <w:r>
+              <w:t>.</w:t>
             </w:r>
           </w:p>
         </w:tc>
@@ -5120,19 +4864,7 @@
             <w:tcW w:w="2137" w:type="dxa"/>
           </w:tcPr>
           <w:p>
-            <w:pPr>
-              <w:widowControl w:val="0"/>
-              <w:autoSpaceDE w:val="0"/>
-              <w:autoSpaceDN w:val="0"/>
-              <w:adjustRightInd w:val="0"/>
-              <w:rPr>
-                <w:rFonts w:ascii="Arial" w:hAnsi="Arial" w:cs="Arial"/>
-              </w:rPr>
-            </w:pPr>
-            <w:r>
-              <w:rPr>
-                <w:rFonts w:ascii="Arial" w:hAnsi="Arial" w:cs="Arial"/>
-              </w:rPr>
+            <w:r>
               <w:t>Swrite_repo</w:t>
             </w:r>
           </w:p>
@@ -5142,20 +4874,35 @@
             <w:tcW w:w="6719" w:type="dxa"/>
           </w:tcPr>
           <w:p>
-            <w:pPr>
-              <w:widowControl w:val="0"/>
-              <w:autoSpaceDE w:val="0"/>
-              <w:autoSpaceDN w:val="0"/>
-              <w:adjustRightInd w:val="0"/>
-              <w:rPr>
-                <w:rFonts w:ascii="Arial" w:hAnsi="Arial" w:cs="Arial"/>
-              </w:rPr>
-            </w:pPr>
-            <w:r>
-              <w:rPr>
-                <w:rFonts w:ascii="Arial" w:hAnsi="Arial" w:cs="Arial"/>
-              </w:rPr>
-              <w:t>Specifies what repo batch  applications will write new small files to, points at a name in the repo table.  This can be changed as it just controls where new files are written to.</w:t>
+            <w:r>
+              <w:t xml:space="preserve">Specifies </w:t>
+            </w:r>
+            <w:r>
+              <w:t>to which</w:t>
+            </w:r>
+            <w:r>
+              <w:t xml:space="preserve"> repository utility programs</w:t>
+            </w:r>
+            <w:r>
+              <w:t xml:space="preserve"> will write new small files</w:t>
+            </w:r>
+            <w:r>
+              <w:t xml:space="preserve"> and</w:t>
+            </w:r>
+            <w:r>
+              <w:t xml:space="preserve"> points at a name in the repo</w:t>
+            </w:r>
+            <w:r>
+              <w:t xml:space="preserve">sitory table. </w:t>
+            </w:r>
+            <w:r>
+              <w:t xml:space="preserve">This can be changed as it controls </w:t>
+            </w:r>
+            <w:r>
+              <w:t xml:space="preserve">to </w:t>
+            </w:r>
+            <w:r>
+              <w:t>where new files are written.</w:t>
             </w:r>
           </w:p>
         </w:tc>
@@ -5166,19 +4913,7 @@
             <w:tcW w:w="2137" w:type="dxa"/>
           </w:tcPr>
           <w:p>
-            <w:pPr>
-              <w:widowControl w:val="0"/>
-              <w:autoSpaceDE w:val="0"/>
-              <w:autoSpaceDN w:val="0"/>
-              <w:adjustRightInd w:val="0"/>
-              <w:rPr>
-                <w:rFonts w:ascii="Arial" w:hAnsi="Arial" w:cs="Arial"/>
-              </w:rPr>
-            </w:pPr>
-            <w:r>
-              <w:rPr>
-                <w:rFonts w:ascii="Arial" w:hAnsi="Arial" w:cs="Arial"/>
-              </w:rPr>
+            <w:r>
               <w:t>Swrite_size</w:t>
             </w:r>
           </w:p>
@@ -5188,20 +4923,20 @@
             <w:tcW w:w="6719" w:type="dxa"/>
           </w:tcPr>
           <w:p>
-            <w:pPr>
-              <w:widowControl w:val="0"/>
-              <w:autoSpaceDE w:val="0"/>
-              <w:autoSpaceDN w:val="0"/>
-              <w:adjustRightInd w:val="0"/>
-              <w:rPr>
-                <w:rFonts w:ascii="Arial" w:hAnsi="Arial" w:cs="Arial"/>
-              </w:rPr>
-            </w:pPr>
-            <w:r>
-              <w:rPr>
-                <w:rFonts w:ascii="Arial" w:hAnsi="Arial" w:cs="Arial"/>
-              </w:rPr>
-              <w:t>Size below which is considered a small file.  This can be changed as it just controls where new files are written to.</w:t>
+            <w:r>
+              <w:t>Size below whi</w:t>
+            </w:r>
+            <w:r>
+              <w:t xml:space="preserve">ch is considered a small file. This can be changed as it </w:t>
+            </w:r>
+            <w:r>
+              <w:t xml:space="preserve">controls </w:t>
+            </w:r>
+            <w:r>
+              <w:t xml:space="preserve">to </w:t>
+            </w:r>
+            <w:r>
+              <w:t>where new files are written.</w:t>
             </w:r>
           </w:p>
         </w:tc>
@@ -5212,19 +4947,7 @@
             <w:tcW w:w="2137" w:type="dxa"/>
           </w:tcPr>
           <w:p>
-            <w:pPr>
-              <w:widowControl w:val="0"/>
-              <w:autoSpaceDE w:val="0"/>
-              <w:autoSpaceDN w:val="0"/>
-              <w:adjustRightInd w:val="0"/>
-              <w:rPr>
-                <w:rFonts w:ascii="Arial" w:hAnsi="Arial" w:cs="Arial"/>
-              </w:rPr>
-            </w:pPr>
-            <w:r>
-              <w:rPr>
-                <w:rFonts w:ascii="Arial" w:hAnsi="Arial" w:cs="Arial"/>
-              </w:rPr>
+            <w:r>
               <w:t>Swrite_packsize</w:t>
             </w:r>
           </w:p>
@@ -5234,37 +4957,17 @@
             <w:tcW w:w="6719" w:type="dxa"/>
           </w:tcPr>
           <w:p>
-            <w:pPr>
-              <w:widowControl w:val="0"/>
-              <w:autoSpaceDE w:val="0"/>
-              <w:autoSpaceDN w:val="0"/>
-              <w:adjustRightInd w:val="0"/>
-              <w:rPr>
-                <w:rFonts w:ascii="Arial" w:hAnsi="Arial" w:cs="Arial"/>
-              </w:rPr>
-            </w:pPr>
-            <w:r>
-              <w:rPr>
-                <w:rFonts w:ascii="Arial" w:hAnsi="Arial" w:cs="Arial"/>
-              </w:rPr>
-              <w:t>Size of object to pack multiple small files into</w:t>
-            </w:r>
-          </w:p>
-          <w:p>
-            <w:pPr>
-              <w:widowControl w:val="0"/>
-              <w:autoSpaceDE w:val="0"/>
-              <w:autoSpaceDN w:val="0"/>
-              <w:adjustRightInd w:val="0"/>
-              <w:rPr>
-                <w:rFonts w:ascii="Arial" w:hAnsi="Arial" w:cs="Arial"/>
-              </w:rPr>
-            </w:pPr>
-            <w:r>
-              <w:rPr>
-                <w:rFonts w:ascii="Arial" w:hAnsi="Arial" w:cs="Arial"/>
-              </w:rPr>
+            <w:r>
+              <w:t xml:space="preserve">Size of object </w:t>
+            </w:r>
+            <w:r>
+              <w:t xml:space="preserve">into which to pack multiple small files. </w:t>
+            </w:r>
+            <w:r>
               <w:t>If this value is zero then packing will not occur</w:t>
+            </w:r>
+            <w:r>
+              <w:t>.</w:t>
             </w:r>
           </w:p>
         </w:tc>
@@ -5275,19 +4978,7 @@
             <w:tcW w:w="2137" w:type="dxa"/>
           </w:tcPr>
           <w:p>
-            <w:pPr>
-              <w:widowControl w:val="0"/>
-              <w:autoSpaceDE w:val="0"/>
-              <w:autoSpaceDN w:val="0"/>
-              <w:adjustRightInd w:val="0"/>
-              <w:rPr>
-                <w:rFonts w:ascii="Arial" w:hAnsi="Arial" w:cs="Arial"/>
-              </w:rPr>
-            </w:pPr>
-            <w:r>
-              <w:rPr>
-                <w:rFonts w:ascii="Arial" w:hAnsi="Arial" w:cs="Arial"/>
-              </w:rPr>
+            <w:r>
               <w:t>Mwrite_repo</w:t>
             </w:r>
           </w:p>
@@ -5297,20 +4988,32 @@
             <w:tcW w:w="6719" w:type="dxa"/>
           </w:tcPr>
           <w:p>
-            <w:pPr>
-              <w:widowControl w:val="0"/>
-              <w:autoSpaceDE w:val="0"/>
-              <w:autoSpaceDN w:val="0"/>
-              <w:adjustRightInd w:val="0"/>
-              <w:rPr>
-                <w:rFonts w:ascii="Arial" w:hAnsi="Arial" w:cs="Arial"/>
-              </w:rPr>
-            </w:pPr>
-            <w:r>
-              <w:rPr>
-                <w:rFonts w:ascii="Arial" w:hAnsi="Arial" w:cs="Arial"/>
-              </w:rPr>
-              <w:t>Specifies what repo batch  applications will write new medium files to, points at a name in the repo table.  This can be changed as it just controls where new files are written to.</w:t>
+            <w:r>
+              <w:t xml:space="preserve">Specifies </w:t>
+            </w:r>
+            <w:r>
+              <w:t>to which repository utility programs</w:t>
+            </w:r>
+            <w:r>
+              <w:t xml:space="preserve"> will write new medium files</w:t>
+            </w:r>
+            <w:r>
+              <w:t xml:space="preserve"> and</w:t>
+            </w:r>
+            <w:r>
+              <w:t xml:space="preserve"> points at a name in the repo</w:t>
+            </w:r>
+            <w:r>
+              <w:t xml:space="preserve">sitory table. </w:t>
+            </w:r>
+            <w:r>
+              <w:t xml:space="preserve">This can be changed as it controls </w:t>
+            </w:r>
+            <w:r>
+              <w:t xml:space="preserve">to </w:t>
+            </w:r>
+            <w:r>
+              <w:t>where new files are written.</w:t>
             </w:r>
           </w:p>
         </w:tc>
@@ -5321,19 +5024,7 @@
             <w:tcW w:w="2137" w:type="dxa"/>
           </w:tcPr>
           <w:p>
-            <w:pPr>
-              <w:widowControl w:val="0"/>
-              <w:autoSpaceDE w:val="0"/>
-              <w:autoSpaceDN w:val="0"/>
-              <w:adjustRightInd w:val="0"/>
-              <w:rPr>
-                <w:rFonts w:ascii="Arial" w:hAnsi="Arial" w:cs="Arial"/>
-              </w:rPr>
-            </w:pPr>
-            <w:r>
-              <w:rPr>
-                <w:rFonts w:ascii="Arial" w:hAnsi="Arial" w:cs="Arial"/>
-              </w:rPr>
+            <w:r>
               <w:t>Mwrite_size</w:t>
             </w:r>
           </w:p>
@@ -5343,20 +5034,20 @@
             <w:tcW w:w="6719" w:type="dxa"/>
           </w:tcPr>
           <w:p>
-            <w:pPr>
-              <w:widowControl w:val="0"/>
-              <w:autoSpaceDE w:val="0"/>
-              <w:autoSpaceDN w:val="0"/>
-              <w:adjustRightInd w:val="0"/>
-              <w:rPr>
-                <w:rFonts w:ascii="Arial" w:hAnsi="Arial" w:cs="Arial"/>
-              </w:rPr>
-            </w:pPr>
-            <w:r>
-              <w:rPr>
-                <w:rFonts w:ascii="Arial" w:hAnsi="Arial" w:cs="Arial"/>
-              </w:rPr>
-              <w:t>Size below which is considered a medium file.  This can be changed as it just controls where new files are written to.</w:t>
+            <w:r>
+              <w:t>Size below whi</w:t>
+            </w:r>
+            <w:r>
+              <w:t>ch is considered a medium file.</w:t>
+            </w:r>
+            <w:r>
+              <w:t xml:space="preserve"> This can be changed as it controls </w:t>
+            </w:r>
+            <w:r>
+              <w:t xml:space="preserve">to </w:t>
+            </w:r>
+            <w:r>
+              <w:t>where new files are written.</w:t>
             </w:r>
           </w:p>
         </w:tc>
@@ -5367,19 +5058,7 @@
             <w:tcW w:w="2137" w:type="dxa"/>
           </w:tcPr>
           <w:p>
-            <w:pPr>
-              <w:widowControl w:val="0"/>
-              <w:autoSpaceDE w:val="0"/>
-              <w:autoSpaceDN w:val="0"/>
-              <w:adjustRightInd w:val="0"/>
-              <w:rPr>
-                <w:rFonts w:ascii="Arial" w:hAnsi="Arial" w:cs="Arial"/>
-              </w:rPr>
-            </w:pPr>
-            <w:r>
-              <w:rPr>
-                <w:rFonts w:ascii="Arial" w:hAnsi="Arial" w:cs="Arial"/>
-              </w:rPr>
+            <w:r>
               <w:t>Lwrite_repo</w:t>
             </w:r>
           </w:p>
@@ -5389,20 +5068,38 @@
             <w:tcW w:w="6719" w:type="dxa"/>
           </w:tcPr>
           <w:p>
-            <w:pPr>
-              <w:widowControl w:val="0"/>
-              <w:autoSpaceDE w:val="0"/>
-              <w:autoSpaceDN w:val="0"/>
-              <w:adjustRightInd w:val="0"/>
-              <w:rPr>
-                <w:rFonts w:ascii="Arial" w:hAnsi="Arial" w:cs="Arial"/>
-              </w:rPr>
-            </w:pPr>
-            <w:r>
-              <w:rPr>
-                <w:rFonts w:ascii="Arial" w:hAnsi="Arial" w:cs="Arial"/>
-              </w:rPr>
-              <w:t>Specifies what repo batch  applications will write new large files to, points at a name in the repo table.  This can be changed as it just controls where new files are written to.</w:t>
+            <w:r>
+              <w:t xml:space="preserve">Specifies </w:t>
+            </w:r>
+            <w:r>
+              <w:t>to which</w:t>
+            </w:r>
+            <w:r>
+              <w:t xml:space="preserve"> repo</w:t>
+            </w:r>
+            <w:r>
+              <w:t>sitory</w:t>
+            </w:r>
+            <w:r>
+              <w:t xml:space="preserve"> </w:t>
+            </w:r>
+            <w:r>
+              <w:t>utility programs</w:t>
+            </w:r>
+            <w:r>
+              <w:t xml:space="preserve"> will </w:t>
+            </w:r>
+            <w:r>
+              <w:t xml:space="preserve">write new large files and </w:t>
+            </w:r>
+            <w:r>
+              <w:t>points at a name in the repo</w:t>
+            </w:r>
+            <w:r>
+              <w:t xml:space="preserve">sitory table. </w:t>
+            </w:r>
+            <w:r>
+              <w:t>This can be changed as it just controls where new files are written.</w:t>
             </w:r>
           </w:p>
         </w:tc>
@@ -5413,19 +5110,7 @@
             <w:tcW w:w="2137" w:type="dxa"/>
           </w:tcPr>
           <w:p>
-            <w:pPr>
-              <w:widowControl w:val="0"/>
-              <w:autoSpaceDE w:val="0"/>
-              <w:autoSpaceDN w:val="0"/>
-              <w:adjustRightInd w:val="0"/>
-              <w:rPr>
-                <w:rFonts w:ascii="Arial" w:hAnsi="Arial" w:cs="Arial"/>
-              </w:rPr>
-            </w:pPr>
-            <w:r>
-              <w:rPr>
-                <w:rFonts w:ascii="Arial" w:hAnsi="Arial" w:cs="Arial"/>
-              </w:rPr>
+            <w:r>
               <w:t>Lwrite_size</w:t>
             </w:r>
           </w:p>
@@ -5435,20 +5120,20 @@
             <w:tcW w:w="6719" w:type="dxa"/>
           </w:tcPr>
           <w:p>
-            <w:pPr>
-              <w:widowControl w:val="0"/>
-              <w:autoSpaceDE w:val="0"/>
-              <w:autoSpaceDN w:val="0"/>
-              <w:adjustRightInd w:val="0"/>
-              <w:rPr>
-                <w:rFonts w:ascii="Arial" w:hAnsi="Arial" w:cs="Arial"/>
-              </w:rPr>
-            </w:pPr>
-            <w:r>
-              <w:rPr>
-                <w:rFonts w:ascii="Arial" w:hAnsi="Arial" w:cs="Arial"/>
-              </w:rPr>
-              <w:t>Size below which is considered a large file.  This can be changed as it just controls where new files are written to.</w:t>
+            <w:r>
+              <w:t>Size below whi</w:t>
+            </w:r>
+            <w:r>
+              <w:t xml:space="preserve">ch is considered a large file. </w:t>
+            </w:r>
+            <w:r>
+              <w:t xml:space="preserve">This can be changed as it controls </w:t>
+            </w:r>
+            <w:r>
+              <w:t xml:space="preserve">to </w:t>
+            </w:r>
+            <w:r>
+              <w:t>where new files are written.</w:t>
             </w:r>
           </w:p>
         </w:tc>
@@ -5459,19 +5144,7 @@
             <w:tcW w:w="2137" w:type="dxa"/>
           </w:tcPr>
           <w:p>
-            <w:pPr>
-              <w:widowControl w:val="0"/>
-              <w:autoSpaceDE w:val="0"/>
-              <w:autoSpaceDN w:val="0"/>
-              <w:adjustRightInd w:val="0"/>
-              <w:rPr>
-                <w:rFonts w:ascii="Arial" w:hAnsi="Arial" w:cs="Arial"/>
-              </w:rPr>
-            </w:pPr>
-            <w:r>
-              <w:rPr>
-                <w:rFonts w:ascii="Arial" w:hAnsi="Arial" w:cs="Arial"/>
-              </w:rPr>
+            <w:r>
               <w:t>Lwrite_chunksize</w:t>
             </w:r>
           </w:p>
@@ -5481,20 +5154,11 @@
             <w:tcW w:w="6719" w:type="dxa"/>
           </w:tcPr>
           <w:p>
-            <w:pPr>
-              <w:widowControl w:val="0"/>
-              <w:autoSpaceDE w:val="0"/>
-              <w:autoSpaceDN w:val="0"/>
-              <w:adjustRightInd w:val="0"/>
-              <w:rPr>
-                <w:rFonts w:ascii="Arial" w:hAnsi="Arial" w:cs="Arial"/>
-              </w:rPr>
-            </w:pPr>
-            <w:r>
-              <w:rPr>
-                <w:rFonts w:ascii="Arial" w:hAnsi="Arial" w:cs="Arial"/>
-              </w:rPr>
+            <w:r>
               <w:t>Chunksize for large files</w:t>
+            </w:r>
+            <w:r>
+              <w:t>.</w:t>
             </w:r>
           </w:p>
         </w:tc>
@@ -5505,19 +5169,7 @@
             <w:tcW w:w="2137" w:type="dxa"/>
           </w:tcPr>
           <w:p>
-            <w:pPr>
-              <w:widowControl w:val="0"/>
-              <w:autoSpaceDE w:val="0"/>
-              <w:autoSpaceDN w:val="0"/>
-              <w:adjustRightInd w:val="0"/>
-              <w:rPr>
-                <w:rFonts w:ascii="Arial" w:hAnsi="Arial" w:cs="Arial"/>
-              </w:rPr>
-            </w:pPr>
-            <w:r>
-              <w:rPr>
-                <w:rFonts w:ascii="Arial" w:hAnsi="Arial" w:cs="Arial"/>
-              </w:rPr>
+            <w:r>
               <w:t>xlwrite_repo</w:t>
             </w:r>
           </w:p>
@@ -5527,20 +5179,44 @@
             <w:tcW w:w="6719" w:type="dxa"/>
           </w:tcPr>
           <w:p>
-            <w:pPr>
-              <w:widowControl w:val="0"/>
-              <w:autoSpaceDE w:val="0"/>
-              <w:autoSpaceDN w:val="0"/>
-              <w:adjustRightInd w:val="0"/>
-              <w:rPr>
-                <w:rFonts w:ascii="Arial" w:hAnsi="Arial" w:cs="Arial"/>
-              </w:rPr>
-            </w:pPr>
-            <w:r>
-              <w:rPr>
-                <w:rFonts w:ascii="Arial" w:hAnsi="Arial" w:cs="Arial"/>
-              </w:rPr>
-              <w:t>Specifies what repo batch  applications will write new xlarge files to, points at a name in the repo table.  This can be changed as it just controls where new files are written to.</w:t>
+            <w:r>
+              <w:t xml:space="preserve">Specifies </w:t>
+            </w:r>
+            <w:r>
+              <w:t xml:space="preserve">to which </w:t>
+            </w:r>
+            <w:r>
+              <w:t>repo</w:t>
+            </w:r>
+            <w:r>
+              <w:t>sitory</w:t>
+            </w:r>
+            <w:r>
+              <w:t xml:space="preserve"> </w:t>
+            </w:r>
+            <w:r>
+              <w:t>utility programs</w:t>
+            </w:r>
+            <w:r>
+              <w:t xml:space="preserve"> will write new xlarge files</w:t>
+            </w:r>
+            <w:r>
+              <w:t xml:space="preserve"> and</w:t>
+            </w:r>
+            <w:r>
+              <w:t xml:space="preserve"> points at a name in the repo</w:t>
+            </w:r>
+            <w:r>
+              <w:t xml:space="preserve">sitory table. </w:t>
+            </w:r>
+            <w:r>
+              <w:t xml:space="preserve">This can be changed as it controls </w:t>
+            </w:r>
+            <w:r>
+              <w:t xml:space="preserve">to </w:t>
+            </w:r>
+            <w:r>
+              <w:t>where new files are written.</w:t>
             </w:r>
           </w:p>
         </w:tc>
@@ -5551,19 +5227,7 @@
             <w:tcW w:w="2137" w:type="dxa"/>
           </w:tcPr>
           <w:p>
-            <w:pPr>
-              <w:widowControl w:val="0"/>
-              <w:autoSpaceDE w:val="0"/>
-              <w:autoSpaceDN w:val="0"/>
-              <w:adjustRightInd w:val="0"/>
-              <w:rPr>
-                <w:rFonts w:ascii="Arial" w:hAnsi="Arial" w:cs="Arial"/>
-              </w:rPr>
-            </w:pPr>
-            <w:r>
-              <w:rPr>
-                <w:rFonts w:ascii="Arial" w:hAnsi="Arial" w:cs="Arial"/>
-              </w:rPr>
+            <w:r>
               <w:t>Xlwrite_chunksize</w:t>
             </w:r>
           </w:p>
@@ -5573,20 +5237,11 @@
             <w:tcW w:w="6719" w:type="dxa"/>
           </w:tcPr>
           <w:p>
-            <w:pPr>
-              <w:widowControl w:val="0"/>
-              <w:autoSpaceDE w:val="0"/>
-              <w:autoSpaceDN w:val="0"/>
-              <w:adjustRightInd w:val="0"/>
-              <w:rPr>
-                <w:rFonts w:ascii="Arial" w:hAnsi="Arial" w:cs="Arial"/>
-              </w:rPr>
-            </w:pPr>
-            <w:r>
-              <w:rPr>
-                <w:rFonts w:ascii="Arial" w:hAnsi="Arial" w:cs="Arial"/>
-              </w:rPr>
+            <w:r>
               <w:t>Chunk size for xlarge files</w:t>
+            </w:r>
+            <w:r>
+              <w:t>.</w:t>
             </w:r>
           </w:p>
         </w:tc>
@@ -5597,19 +5252,7 @@
             <w:tcW w:w="2137" w:type="dxa"/>
           </w:tcPr>
           <w:p>
-            <w:pPr>
-              <w:widowControl w:val="0"/>
-              <w:autoSpaceDE w:val="0"/>
-              <w:autoSpaceDN w:val="0"/>
-              <w:adjustRightInd w:val="0"/>
-              <w:rPr>
-                <w:rFonts w:ascii="Arial" w:hAnsi="Arial" w:cs="Arial"/>
-              </w:rPr>
-            </w:pPr>
-            <w:r>
-              <w:rPr>
-                <w:rFonts w:ascii="Arial" w:hAnsi="Arial" w:cs="Arial"/>
-              </w:rPr>
+            <w:r>
               <w:t>trashmdpath</w:t>
             </w:r>
           </w:p>
@@ -5619,20 +5262,56 @@
             <w:tcW w:w="6719" w:type="dxa"/>
           </w:tcPr>
           <w:p>
-            <w:pPr>
-              <w:widowControl w:val="0"/>
-              <w:autoSpaceDE w:val="0"/>
-              <w:autoSpaceDN w:val="0"/>
-              <w:adjustRightInd w:val="0"/>
-              <w:rPr>
-                <w:rFonts w:ascii="Arial" w:hAnsi="Arial" w:cs="Arial"/>
-              </w:rPr>
-            </w:pPr>
-            <w:r>
-              <w:rPr>
-                <w:rFonts w:ascii="Arial" w:hAnsi="Arial" w:cs="Arial"/>
-              </w:rPr>
-              <w:t>Specifies where in the namespace, information is stored on unlink and trunc/ftrunc operations, which could provide a trashcan function but is used by batch process for reclaiming space, repacking, reconciliation of space which is needed for external repo’s.  All permanent deletion of data (both unlink and trunc) are done in batch for external repos.  For “DIRECT” repos where the data is stored directly in the metadata file, unlink operations go to this path, but trunc’d space is not preserved.  This is specified as a path with slashes. It is assumed that this is in the same metadata file system as the metadata file system for this name space, as rename is used for unlink operations.  This value could change but much care would have to be taken because entries into this path can be occurring all the time and information about reclaimable space lives in this path.</w:t>
+            <w:r>
+              <w:t xml:space="preserve">Specifies where in the namespace, information is stored on unlink and trunc/ftrunc operations, which could provide a trashcan function but is used by </w:t>
+            </w:r>
+            <w:r>
+              <w:t>utility programs</w:t>
+            </w:r>
+            <w:r>
+              <w:t xml:space="preserve"> for reclaiming space, repacking, reconciliation of space which </w:t>
+            </w:r>
+            <w:r>
+              <w:t xml:space="preserve">is needed for external repositories. </w:t>
+            </w:r>
+            <w:r>
+              <w:t xml:space="preserve">All permanent deletion of data (both unlink and trunc) </w:t>
+            </w:r>
+            <w:r>
+              <w:t>is</w:t>
+            </w:r>
+            <w:r>
+              <w:t xml:space="preserve"> done in batch for external repos</w:t>
+            </w:r>
+            <w:r>
+              <w:t>itories.</w:t>
+            </w:r>
+            <w:r>
+              <w:t xml:space="preserve"> For “DIRECT” repos</w:t>
+            </w:r>
+            <w:r>
+              <w:t>itories</w:t>
+            </w:r>
+            <w:r>
+              <w:t xml:space="preserve"> where the data is stored directly in the metadata file, unlink operations go to this path, but </w:t>
+            </w:r>
+            <w:r>
+              <w:t>trunc’d space is not preserved.</w:t>
+            </w:r>
+            <w:r>
+              <w:t xml:space="preserve"> This is specified as a path with slashes. It is assumed that this is in the same metadata file system as the met</w:t>
+            </w:r>
+            <w:r>
+              <w:t>adata file system for this name</w:t>
+            </w:r>
+            <w:r>
+              <w:t xml:space="preserve">space, as rename </w:t>
+            </w:r>
+            <w:r>
+              <w:t xml:space="preserve">is used for unlink operations. </w:t>
+            </w:r>
+            <w:r>
+              <w:t>This value could change but much care would have to be taken because entries into this path can be occurring all the time and information about reclaimable space lives in this path.</w:t>
             </w:r>
           </w:p>
         </w:tc>
@@ -5643,19 +5322,7 @@
             <w:tcW w:w="2137" w:type="dxa"/>
           </w:tcPr>
           <w:p>
-            <w:pPr>
-              <w:widowControl w:val="0"/>
-              <w:autoSpaceDE w:val="0"/>
-              <w:autoSpaceDN w:val="0"/>
-              <w:adjustRightInd w:val="0"/>
-              <w:rPr>
-                <w:rFonts w:ascii="Arial" w:hAnsi="Arial" w:cs="Arial"/>
-              </w:rPr>
-            </w:pPr>
-            <w:r>
-              <w:rPr>
-                <w:rFonts w:ascii="Arial" w:hAnsi="Arial" w:cs="Arial"/>
-              </w:rPr>
+            <w:r>
               <w:t>fsinfopath</w:t>
             </w:r>
           </w:p>
@@ -5665,20 +5332,38 @@
             <w:tcW w:w="6719" w:type="dxa"/>
           </w:tcPr>
           <w:p>
-            <w:pPr>
-              <w:widowControl w:val="0"/>
-              <w:autoSpaceDE w:val="0"/>
-              <w:autoSpaceDN w:val="0"/>
-              <w:adjustRightInd w:val="0"/>
-              <w:rPr>
-                <w:rFonts w:ascii="Arial" w:hAnsi="Arial" w:cs="Arial"/>
-              </w:rPr>
-            </w:pPr>
-            <w:r>
-              <w:rPr>
-                <w:rFonts w:ascii="Arial" w:hAnsi="Arial" w:cs="Arial"/>
-              </w:rPr>
-              <w:t>This is a path name specified with slashes to a file that contains the values one would get in a statfs/statvfs call like how much space is in the file system, how much space is used, etc.  This file must be updated in a lazy way via periodic batch scans of inode space etc.  Since the space for the files in a namespace may not be in the metadata file system associated with a name space, it is required that this info be provided in some way to be chosen by the site.  It could involve walking the metadata tree or inode space and adding up spaced used or it could involve querying an external repository for space etc.  This value could be change but care needs to be taken as statfs/statvfs calls will look in this file for providing information.</w:t>
+            <w:r>
+              <w:t>This is a path name specified with slashes to a file that contains the values one would get in a statfs/statvfs call like how much space is in the file system</w:t>
+            </w:r>
+            <w:r>
+              <w:t xml:space="preserve">, how much space is used, etc. </w:t>
+            </w:r>
+            <w:r>
+              <w:t>This file must be updated in a lazy way via periodic b</w:t>
+            </w:r>
+            <w:r>
+              <w:t xml:space="preserve">atch scans of inode space etc. </w:t>
+            </w:r>
+            <w:r>
+              <w:t>Since the space for the files in a namespace may not be in the metadata file system associated with a name space, it is required that this info be provided in some way to be chosen by the site.  It could involve walking the metadata tree or inode space and adding up spaced used or it could involve querying an exte</w:t>
+            </w:r>
+            <w:r>
+              <w:t xml:space="preserve">rnal repository for space etc. </w:t>
+            </w:r>
+            <w:r>
+              <w:t>This value could be change</w:t>
+            </w:r>
+            <w:r>
+              <w:t>d,</w:t>
+            </w:r>
+            <w:r>
+              <w:t xml:space="preserve"> but care needs to be </w:t>
+            </w:r>
+            <w:r>
+              <w:t>taken,</w:t>
+            </w:r>
+            <w:r>
+              <w:t xml:space="preserve"> as statfs/statvfs calls will look in this file for providing information.</w:t>
             </w:r>
           </w:p>
         </w:tc>
@@ -5689,19 +5374,7 @@
             <w:tcW w:w="2137" w:type="dxa"/>
           </w:tcPr>
           <w:p>
-            <w:pPr>
-              <w:widowControl w:val="0"/>
-              <w:autoSpaceDE w:val="0"/>
-              <w:autoSpaceDN w:val="0"/>
-              <w:adjustRightInd w:val="0"/>
-              <w:rPr>
-                <w:rFonts w:ascii="Arial" w:hAnsi="Arial" w:cs="Arial"/>
-              </w:rPr>
-            </w:pPr>
-            <w:r>
-              <w:rPr>
-                <w:rFonts w:ascii="Arial" w:hAnsi="Arial" w:cs="Arial"/>
-              </w:rPr>
+            <w:r>
               <w:t>quota_space</w:t>
             </w:r>
           </w:p>
@@ -5711,20 +5384,17 @@
             <w:tcW w:w="6719" w:type="dxa"/>
           </w:tcPr>
           <w:p>
-            <w:pPr>
-              <w:widowControl w:val="0"/>
-              <w:autoSpaceDE w:val="0"/>
-              <w:autoSpaceDN w:val="0"/>
-              <w:adjustRightInd w:val="0"/>
-              <w:rPr>
-                <w:rFonts w:ascii="Arial" w:hAnsi="Arial" w:cs="Arial"/>
-              </w:rPr>
-            </w:pPr>
-            <w:r>
-              <w:rPr>
-                <w:rFonts w:ascii="Arial" w:hAnsi="Arial" w:cs="Arial"/>
-              </w:rPr>
-              <w:t>Specifies the space quota for this name space. This value is compared to information in the fsinfopath file above about how much space has been used which is populated via lazy batch runs to determine and record space used.  This can be changed at any time, but will not take effect immediately as quota’s are done in a lazy way based on batch runs to update the fsinfopath file</w:t>
+            <w:r>
+              <w:t>Specifies the space quota for this name space. This value is compared to information in the fsinfopath file above about how much space has been used which is populated via lazy batch runs to de</w:t>
+            </w:r>
+            <w:r>
+              <w:t xml:space="preserve">termine and record space used. </w:t>
+            </w:r>
+            <w:r>
+              <w:t>This can be changed at any time, but will not take effect immediately as quota’s are done in a lazy way based on batch runs to update the fsinfopath file</w:t>
+            </w:r>
+            <w:r>
+              <w:t>.</w:t>
             </w:r>
           </w:p>
         </w:tc>
@@ -5735,19 +5405,7 @@
             <w:tcW w:w="2137" w:type="dxa"/>
           </w:tcPr>
           <w:p>
-            <w:pPr>
-              <w:widowControl w:val="0"/>
-              <w:autoSpaceDE w:val="0"/>
-              <w:autoSpaceDN w:val="0"/>
-              <w:adjustRightInd w:val="0"/>
-              <w:rPr>
-                <w:rFonts w:ascii="Arial" w:hAnsi="Arial" w:cs="Arial"/>
-              </w:rPr>
-            </w:pPr>
-            <w:r>
-              <w:rPr>
-                <w:rFonts w:ascii="Arial" w:hAnsi="Arial" w:cs="Arial"/>
-              </w:rPr>
+            <w:r>
               <w:t>quota_name</w:t>
             </w:r>
           </w:p>
@@ -5757,20 +5415,17 @@
             <w:tcW w:w="6719" w:type="dxa"/>
           </w:tcPr>
           <w:p>
-            <w:pPr>
-              <w:widowControl w:val="0"/>
-              <w:autoSpaceDE w:val="0"/>
-              <w:autoSpaceDN w:val="0"/>
-              <w:adjustRightInd w:val="0"/>
-              <w:rPr>
-                <w:rFonts w:ascii="Arial" w:hAnsi="Arial" w:cs="Arial"/>
-              </w:rPr>
-            </w:pPr>
-            <w:r>
-              <w:rPr>
-                <w:rFonts w:ascii="Arial" w:hAnsi="Arial" w:cs="Arial"/>
-              </w:rPr>
-              <w:t>Specifies the inode quota for this name space. This value is compared to information in the fsinfopath file above about how many inodes have been used which is populated via lazy batch runs to determine and record inodes used.  This can be changed at any time, but will not take effect immediately as quota’s are done in a lazy way based on batch runs to update the fsinfopath file</w:t>
+            <w:r>
+              <w:t>Specifies the inode quota for this name space. This value is compared to information in the fsinfopath file above about how many inodes have been used which is populated via lazy batch runs to determine and record inodes used.  This can be changed at any time, but will not t</w:t>
+            </w:r>
+            <w:r>
+              <w:t>ake effect immediately as quota</w:t>
+            </w:r>
+            <w:r>
+              <w:t>s are done in a lazy way based on batch runs to update the fsinfopath file</w:t>
+            </w:r>
+            <w:r>
+              <w:t>.</w:t>
             </w:r>
           </w:p>
         </w:tc>
@@ -5781,28 +5436,10 @@
             <w:tcW w:w="2137" w:type="dxa"/>
           </w:tcPr>
           <w:p>
-            <w:pPr>
-              <w:widowControl w:val="0"/>
-              <w:autoSpaceDE w:val="0"/>
-              <w:autoSpaceDN w:val="0"/>
-              <w:adjustRightInd w:val="0"/>
-              <w:rPr>
-                <w:rFonts w:ascii="Arial" w:hAnsi="Arial" w:cs="Arial"/>
-                <w:color w:val="FF0000"/>
-              </w:rPr>
-            </w:pPr>
-            <w:r>
-              <w:rPr>
-                <w:rFonts w:ascii="Arial" w:hAnsi="Arial" w:cs="Arial"/>
-                <w:color w:val="FF0000"/>
-              </w:rPr>
+            <w:r>
               <w:t>namespaceshard</w:t>
             </w:r>
             <w:r>
-              <w:rPr>
-                <w:rFonts w:ascii="Arial" w:hAnsi="Arial" w:cs="Arial"/>
-                <w:color w:val="FF0000"/>
-              </w:rPr>
               <w:t>p</w:t>
             </w:r>
           </w:p>
@@ -5812,35 +5449,13 @@
             <w:tcW w:w="6719" w:type="dxa"/>
           </w:tcPr>
           <w:p>
-            <w:pPr>
-              <w:widowControl w:val="0"/>
-              <w:autoSpaceDE w:val="0"/>
-              <w:autoSpaceDN w:val="0"/>
-              <w:adjustRightInd w:val="0"/>
-              <w:rPr>
-                <w:rFonts w:ascii="Arial" w:hAnsi="Arial" w:cs="Arial"/>
-                <w:color w:val="FF0000"/>
-              </w:rPr>
-            </w:pPr>
-            <w:r>
-              <w:rPr>
-                <w:rFonts w:ascii="Arial" w:hAnsi="Arial" w:cs="Arial"/>
-                <w:color w:val="FF0000"/>
-              </w:rPr>
+            <w:r>
               <w:t xml:space="preserve">Path to </w:t>
             </w:r>
             <w:r>
-              <w:rPr>
-                <w:rFonts w:ascii="Arial" w:hAnsi="Arial" w:cs="Arial"/>
-                <w:color w:val="FF0000"/>
-              </w:rPr>
               <w:t>namespace shard</w:t>
             </w:r>
             <w:r>
-              <w:rPr>
-                <w:rFonts w:ascii="Arial" w:hAnsi="Arial" w:cs="Arial"/>
-                <w:color w:val="FF0000"/>
-              </w:rPr>
               <w:t xml:space="preserve"> metadata file systems</w:t>
             </w:r>
           </w:p>
@@ -5852,35 +5467,10 @@
             <w:tcW w:w="2137" w:type="dxa"/>
           </w:tcPr>
           <w:p>
-            <w:pPr>
-              <w:widowControl w:val="0"/>
-              <w:autoSpaceDE w:val="0"/>
-              <w:autoSpaceDN w:val="0"/>
-              <w:adjustRightInd w:val="0"/>
-              <w:rPr>
-                <w:rFonts w:ascii="Arial" w:hAnsi="Arial" w:cs="Arial"/>
-                <w:color w:val="FF0000"/>
-              </w:rPr>
-            </w:pPr>
-            <w:r>
-              <w:rPr>
-                <w:rFonts w:ascii="Arial" w:hAnsi="Arial" w:cs="Arial"/>
-                <w:color w:val="FF0000"/>
-              </w:rPr>
-              <w:t>namespaces</w:t>
-            </w:r>
-            <w:r>
-              <w:rPr>
-                <w:rFonts w:ascii="Arial" w:hAnsi="Arial" w:cs="Arial"/>
-                <w:color w:val="FF0000"/>
-              </w:rPr>
-              <w:t>hard</w:t>
-            </w:r>
-            <w:r>
-              <w:rPr>
-                <w:rFonts w:ascii="Arial" w:hAnsi="Arial" w:cs="Arial"/>
-                <w:color w:val="FF0000"/>
-              </w:rPr>
+            <w:r>
+              <w:t>namespaceshard</w:t>
+            </w:r>
+            <w:r>
               <w:t>pnum</w:t>
             </w:r>
           </w:p>
@@ -5890,97 +5480,128 @@
             <w:tcW w:w="6719" w:type="dxa"/>
           </w:tcPr>
           <w:p>
-            <w:pPr>
-              <w:widowControl w:val="0"/>
-              <w:autoSpaceDE w:val="0"/>
-              <w:autoSpaceDN w:val="0"/>
-              <w:adjustRightInd w:val="0"/>
-              <w:rPr>
-                <w:rFonts w:ascii="Arial" w:hAnsi="Arial" w:cs="Arial"/>
-                <w:color w:val="FF0000"/>
-              </w:rPr>
-            </w:pPr>
-            <w:r>
-              <w:rPr>
-                <w:rFonts w:ascii="Arial" w:hAnsi="Arial" w:cs="Arial"/>
-                <w:color w:val="FF0000"/>
-              </w:rPr>
+            <w:r>
               <w:t xml:space="preserve">Max number of </w:t>
             </w:r>
             <w:r>
-              <w:rPr>
-                <w:rFonts w:ascii="Arial" w:hAnsi="Arial" w:cs="Arial"/>
-                <w:color w:val="FF0000"/>
-              </w:rPr>
               <w:t>namespace shard</w:t>
             </w:r>
             <w:r>
-              <w:rPr>
-                <w:rFonts w:ascii="Arial" w:hAnsi="Arial" w:cs="Arial"/>
-                <w:color w:val="FF0000"/>
-              </w:rPr>
               <w:t xml:space="preserve"> m</w:t>
             </w:r>
             <w:r>
-              <w:rPr>
-                <w:rFonts w:ascii="Arial" w:hAnsi="Arial" w:cs="Arial"/>
-                <w:color w:val="FF0000"/>
-              </w:rPr>
               <w:t>eta</w:t>
             </w:r>
             <w:r>
-              <w:rPr>
-                <w:rFonts w:ascii="Arial" w:hAnsi="Arial" w:cs="Arial"/>
-                <w:color w:val="FF0000"/>
-              </w:rPr>
               <w:t>d</w:t>
             </w:r>
             <w:r>
-              <w:rPr>
-                <w:rFonts w:ascii="Arial" w:hAnsi="Arial" w:cs="Arial"/>
-                <w:color w:val="FF0000"/>
-              </w:rPr>
               <w:t>ata</w:t>
             </w:r>
             <w:r>
-              <w:rPr>
-                <w:rFonts w:ascii="Arial" w:hAnsi="Arial" w:cs="Arial"/>
-                <w:color w:val="FF0000"/>
-              </w:rPr>
               <w:t xml:space="preserve"> file systems to hash across</w:t>
             </w:r>
           </w:p>
         </w:tc>
       </w:tr>
     </w:tbl>
-    <w:p>
-      <w:pPr>
-        <w:widowControl w:val="0"/>
-        <w:autoSpaceDE w:val="0"/>
-        <w:autoSpaceDN w:val="0"/>
-        <w:adjustRightInd w:val="0"/>
-        <w:rPr>
-          <w:rFonts w:ascii="Arial" w:hAnsi="Arial" w:cs="Arial"/>
-        </w:rPr>
-      </w:pPr>
-    </w:p>
-    <w:p>
-      <w:pPr>
-        <w:widowControl w:val="0"/>
-        <w:autoSpaceDE w:val="0"/>
-        <w:autoSpaceDN w:val="0"/>
-        <w:adjustRightInd w:val="0"/>
-        <w:rPr>
-          <w:rFonts w:ascii="Arial" w:hAnsi="Arial" w:cs="Arial"/>
-        </w:rPr>
-      </w:pPr>
-      <w:r>
-        <w:rPr>
-          <w:rFonts w:ascii="Arial" w:hAnsi="Arial" w:cs="Arial"/>
-        </w:rPr>
-        <w:t>MAR_datarepo  (there is one of these for every repo that is referenced in the above namespace table and for every repo that any file stored anywhere in this MarFS instance (including older files that have older repos that you no longer write to so they may no longer be referred to in the namespace table) .  The only way to know if you can get rid of a data repo in this list is to ensure no references exist in both the config namespaces and in the metadata for all the name spaces.  It is really recommended that you don’t delete anything, just add another row with a new repo.  A repo is just a logical name that connects the data of files in any name space to a particular use of place to store the file data.  It is possible for multiple repos to point at a single external object storage server with different characteristics like compress and don’t compress etc.  Repo’s represents a method for talking to some back end store.</w:t>
-      </w:r>
-    </w:p>
+    <w:p/>
+    <w:p>
+      <w:r>
+        <w:t>MAR_datarepo</w:t>
+      </w:r>
+      <w:r>
+        <w:t xml:space="preserve"> defines the one or more data repositories for each namespace. T</w:t>
+      </w:r>
+      <w:r>
+        <w:t>here is one of these for every repo</w:t>
+      </w:r>
+      <w:r>
+        <w:t>sitory</w:t>
+      </w:r>
+      <w:r>
+        <w:t xml:space="preserve"> that is referenced in the above namespace table</w:t>
+      </w:r>
+      <w:r>
+        <w:t>,</w:t>
+      </w:r>
+      <w:r>
+        <w:t xml:space="preserve"> and for every repo</w:t>
+      </w:r>
+      <w:r>
+        <w:t>sitory</w:t>
+      </w:r>
+      <w:r>
+        <w:t xml:space="preserve"> that any file stored anywhere in this MarFS instance</w:t>
+      </w:r>
+      <w:r>
+        <w:t xml:space="preserve">. </w:t>
+      </w:r>
+      <w:r>
+        <w:t>The only way to know if you can get rid of a data repo</w:t>
+      </w:r>
+      <w:r>
+        <w:t>sitory</w:t>
+      </w:r>
+      <w:r>
+        <w:t xml:space="preserve"> in this list is to ensure no references exist in both the </w:t>
+      </w:r>
+      <w:r>
+        <w:t>configuration</w:t>
+      </w:r>
+      <w:r>
+        <w:t xml:space="preserve"> namespaces and in the me</w:t>
+      </w:r>
+      <w:r>
+        <w:t>tadata for all the name spaces.</w:t>
+      </w:r>
+      <w:r>
+        <w:t xml:space="preserve"> It is really recommended that you don’t delete anything, just add another row with a new repo</w:t>
+      </w:r>
+      <w:r>
+        <w:t>sitory.</w:t>
+      </w:r>
+      <w:r>
+        <w:t xml:space="preserve"> A repo</w:t>
+      </w:r>
+      <w:r>
+        <w:t>sitory</w:t>
+      </w:r>
+      <w:r>
+        <w:t xml:space="preserve"> is just a logical name that connect</w:t>
+      </w:r>
+      <w:r>
+        <w:t>s the data of files in any name</w:t>
+      </w:r>
+      <w:r>
+        <w:t>space to a particular use of</w:t>
+      </w:r>
+      <w:r>
+        <w:t xml:space="preserve"> place to store the file data. </w:t>
+      </w:r>
+      <w:r>
+        <w:t>It is possible for multiple repos</w:t>
+      </w:r>
+      <w:r>
+        <w:t>itories</w:t>
+      </w:r>
+      <w:r>
+        <w:t xml:space="preserve"> to point at a single external object storage server with different characteristics like co</w:t>
+      </w:r>
+      <w:r>
+        <w:t>mpress and don’t compress etc. Repo</w:t>
+      </w:r>
+      <w:r>
+        <w:t>s</w:t>
+      </w:r>
+      <w:r>
+        <w:t>itories represent</w:t>
+      </w:r>
+      <w:r>
+        <w:t xml:space="preserve"> a method for talking to some back end store.</w:t>
+      </w:r>
+    </w:p>
+    <w:p/>
     <w:tbl>
       <w:tblPr>
         <w:tblStyle w:val="TableGrid"/>
@@ -5997,19 +5618,7 @@
             <w:tcW w:w="1924" w:type="dxa"/>
           </w:tcPr>
           <w:p>
-            <w:pPr>
-              <w:widowControl w:val="0"/>
-              <w:autoSpaceDE w:val="0"/>
-              <w:autoSpaceDN w:val="0"/>
-              <w:adjustRightInd w:val="0"/>
-              <w:rPr>
-                <w:rFonts w:ascii="Arial" w:hAnsi="Arial" w:cs="Arial"/>
-              </w:rPr>
-            </w:pPr>
-            <w:r>
-              <w:rPr>
-                <w:rFonts w:ascii="Arial" w:hAnsi="Arial" w:cs="Arial"/>
-              </w:rPr>
+            <w:r>
               <w:t>name</w:t>
             </w:r>
           </w:p>
@@ -6020,32 +5629,26 @@
           </w:tcPr>
           <w:p>
             <w:pPr>
-              <w:widowControl w:val="0"/>
-              <w:autoSpaceDE w:val="0"/>
-              <w:autoSpaceDN w:val="0"/>
-              <w:adjustRightInd w:val="0"/>
               <w:rPr>
-                <w:rFonts w:ascii="Arial" w:hAnsi="Arial" w:cs="Arial"/>
                 <w:color w:val="FF0000"/>
               </w:rPr>
             </w:pPr>
             <w:r>
-              <w:rPr>
-                <w:rFonts w:ascii="Arial" w:hAnsi="Arial" w:cs="Arial"/>
-              </w:rPr>
-              <w:t>Name for this repo, this name is used in the namespace table above in the config file and it is also used stored with the file in xattr, so this can not be changed easily.  It follows the same rules as deleting a repo in this list.</w:t>
-            </w:r>
-            <w:r>
-              <w:rPr>
-                <w:rFonts w:ascii="Arial" w:hAnsi="Arial" w:cs="Arial"/>
-              </w:rPr>
-              <w:t xml:space="preserve">  </w:t>
-            </w:r>
-            <w:r>
-              <w:rPr>
-                <w:rFonts w:ascii="Arial" w:hAnsi="Arial" w:cs="Arial"/>
-                <w:color w:val="FF0000"/>
-              </w:rPr>
+              <w:t>Name for this repo</w:t>
+            </w:r>
+            <w:r>
+              <w:t>sitory</w:t>
+            </w:r>
+            <w:r>
+              <w:t>, this name is used in the namespace table above in the config file and it is also used stored with the file in xattr, so this can not be changed easily.  It follows the same rules a</w:t>
+            </w:r>
+            <w:r>
+              <w:t>s deleting a repo in this list.</w:t>
+            </w:r>
+            <w:r>
+              <w:t xml:space="preserve"> </w:t>
+            </w:r>
+            <w:r>
               <w:t>This name should point at some name of a portion of an object repository.  For example with Scality sproxyd access method, this repo name would match to a stanza in the sproxyd file which tells the object system the storage format for this repo name/stanza (like 30+6 or 40+8 along with other attributes).</w:t>
             </w:r>
           </w:p>
@@ -6057,19 +5660,7 @@
             <w:tcW w:w="1924" w:type="dxa"/>
           </w:tcPr>
           <w:p>
-            <w:pPr>
-              <w:widowControl w:val="0"/>
-              <w:autoSpaceDE w:val="0"/>
-              <w:autoSpaceDN w:val="0"/>
-              <w:adjustRightInd w:val="0"/>
-              <w:rPr>
-                <w:rFonts w:ascii="Arial" w:hAnsi="Arial" w:cs="Arial"/>
-              </w:rPr>
-            </w:pPr>
-            <w:r>
-              <w:rPr>
-                <w:rFonts w:ascii="Arial" w:hAnsi="Arial" w:cs="Arial"/>
-              </w:rPr>
+            <w:r>
               <w:t>URLprefix</w:t>
             </w:r>
           </w:p>
@@ -6079,72 +5670,41 @@
             <w:tcW w:w="6932" w:type="dxa"/>
           </w:tcPr>
           <w:p>
-            <w:pPr>
-              <w:widowControl w:val="0"/>
-              <w:autoSpaceDE w:val="0"/>
-              <w:autoSpaceDN w:val="0"/>
-              <w:adjustRightInd w:val="0"/>
-              <w:rPr>
-                <w:rFonts w:ascii="Arial" w:hAnsi="Arial" w:cs="Arial"/>
-              </w:rPr>
-            </w:pPr>
-            <w:r>
-              <w:rPr>
-                <w:rFonts w:ascii="Arial" w:hAnsi="Arial" w:cs="Arial"/>
-              </w:rPr>
-              <w:t>This is a string associated with the repo used to access the repo</w:t>
-            </w:r>
-          </w:p>
-          <w:p>
-            <w:pPr>
-              <w:widowControl w:val="0"/>
-              <w:autoSpaceDE w:val="0"/>
-              <w:autoSpaceDN w:val="0"/>
-              <w:adjustRightInd w:val="0"/>
-              <w:rPr>
-                <w:rFonts w:ascii="Arial" w:hAnsi="Arial" w:cs="Arial"/>
-              </w:rPr>
-            </w:pPr>
-            <w:r>
-              <w:rPr>
-                <w:rFonts w:ascii="Arial" w:hAnsi="Arial" w:cs="Arial"/>
-              </w:rPr>
-              <w:t>Object names wil</w:t>
-            </w:r>
-            <w:r>
-              <w:rPr>
-                <w:rFonts w:ascii="Arial" w:hAnsi="Arial" w:cs="Arial"/>
-              </w:rPr>
-              <w:t>l be repo URLprefex/bucket/object name</w:t>
-            </w:r>
-          </w:p>
-          <w:p>
-            <w:pPr>
-              <w:widowControl w:val="0"/>
-              <w:autoSpaceDE w:val="0"/>
-              <w:autoSpaceDN w:val="0"/>
-              <w:adjustRightInd w:val="0"/>
-              <w:rPr>
-                <w:rFonts w:ascii="Arial" w:hAnsi="Arial" w:cs="Arial"/>
-              </w:rPr>
-            </w:pPr>
-            <w:r>
-              <w:rPr>
-                <w:rFonts w:ascii="Arial" w:hAnsi="Arial" w:cs="Arial"/>
-              </w:rPr>
-              <w:t>Or really URLprefex/namespace.repo</w:t>
-            </w:r>
-            <w:r>
-              <w:rPr>
-                <w:rFonts w:ascii="Arial" w:hAnsi="Arial" w:cs="Arial"/>
-              </w:rPr>
-              <w:t>.suffix/obj name</w:t>
-            </w:r>
-            <w:r>
-              <w:rPr>
-                <w:rFonts w:ascii="Arial" w:hAnsi="Arial" w:cs="Arial"/>
-              </w:rPr>
-              <w:t xml:space="preserve"> (which is formed and stored in the MAR_objid xattr</w:t>
+            <w:r>
+              <w:t xml:space="preserve">This is a string associated with the </w:t>
+            </w:r>
+            <w:r>
+              <w:t>repository</w:t>
+            </w:r>
+            <w:r>
+              <w:t xml:space="preserve"> used to access the repo</w:t>
+            </w:r>
+            <w:r>
+              <w:t xml:space="preserve">sitory. </w:t>
+            </w:r>
+            <w:r>
+              <w:t>Object names will be repo</w:t>
+            </w:r>
+            <w:r>
+              <w:t>sitory</w:t>
+            </w:r>
+            <w:r>
+              <w:t xml:space="preserve"> URLprefex/bucket/object name</w:t>
+            </w:r>
+            <w:r>
+              <w:t xml:space="preserve"> Or really, </w:t>
+            </w:r>
+            <w:r>
+              <w:t>URLprefex/</w:t>
+            </w:r>
+            <w:r>
+              <w:t xml:space="preserve">namespace.repo.suffix/obj name, </w:t>
+            </w:r>
+            <w:r>
+              <w:t>which is formed and stored in the MAR_objid xattr</w:t>
+            </w:r>
+            <w:r>
+              <w:t>.</w:t>
             </w:r>
           </w:p>
         </w:tc>
@@ -6155,19 +5715,7 @@
             <w:tcW w:w="1924" w:type="dxa"/>
           </w:tcPr>
           <w:p>
-            <w:pPr>
-              <w:widowControl w:val="0"/>
-              <w:autoSpaceDE w:val="0"/>
-              <w:autoSpaceDN w:val="0"/>
-              <w:adjustRightInd w:val="0"/>
-              <w:rPr>
-                <w:rFonts w:ascii="Arial" w:hAnsi="Arial" w:cs="Arial"/>
-              </w:rPr>
-            </w:pPr>
-            <w:r>
-              <w:rPr>
-                <w:rFonts w:ascii="Arial" w:hAnsi="Arial" w:cs="Arial"/>
-              </w:rPr>
+            <w:r>
               <w:t>updateinplace</w:t>
             </w:r>
           </w:p>
@@ -6177,20 +5725,95 @@
             <w:tcW w:w="6932" w:type="dxa"/>
           </w:tcPr>
           <w:p>
-            <w:pPr>
-              <w:widowControl w:val="0"/>
-              <w:autoSpaceDE w:val="0"/>
-              <w:autoSpaceDN w:val="0"/>
-              <w:adjustRightInd w:val="0"/>
-              <w:rPr>
-                <w:rFonts w:ascii="Arial" w:hAnsi="Arial" w:cs="Arial"/>
-              </w:rPr>
-            </w:pPr>
-            <w:r>
-              <w:rPr>
-                <w:rFonts w:ascii="Arial" w:hAnsi="Arial" w:cs="Arial"/>
-              </w:rPr>
-              <w:t>Updates in place for files in this repo are allowed.  This lets you decide if a file is in a repo that can do update in place then the FUSE and batch programs can allow update in place.  If a repo doesn’t allow this easily then you can forbid it.  It is probably good practice to not allow this for all repo’s used in a namespace but you don’t have to do that.  Update in place means that if you open for write, you have to overwrite the entire file from the beginning.  It also means that you cannot truncate the file to any other value than zero.  It also means that you cannot open with append and append to the file , (although this capability might be changed at a later date). The software can use update in place for DIRECT as the repomethodinfo (which tells the software to put the file data in the metadata file).  (yes/no).  This can be changed but it is not recommended.</w:t>
+            <w:r>
+              <w:t>Updates in place for files in this repo</w:t>
+            </w:r>
+            <w:r>
+              <w:t xml:space="preserve">sitory are allowed. </w:t>
+            </w:r>
+            <w:r>
+              <w:t>This lets you decide if a file is in a repo that can do update in place then the FUSE</w:t>
+            </w:r>
+            <w:r>
+              <w:t xml:space="preserve"> daemon</w:t>
+            </w:r>
+            <w:r>
+              <w:t xml:space="preserve"> and </w:t>
+            </w:r>
+            <w:r>
+              <w:t>utility</w:t>
+            </w:r>
+            <w:r>
+              <w:t xml:space="preserve"> programs can allow update in place.  If a repo</w:t>
+            </w:r>
+            <w:r>
+              <w:t>sitory</w:t>
+            </w:r>
+            <w:r>
+              <w:t xml:space="preserve"> doesn’t allow this easily then you can</w:t>
+            </w:r>
+            <w:r>
+              <w:t xml:space="preserve"> forbid it.</w:t>
+            </w:r>
+            <w:r>
+              <w:t xml:space="preserve"> It is probably good practice</w:t>
+            </w:r>
+            <w:r>
+              <w:t xml:space="preserve"> to not allow this for all repo</w:t>
+            </w:r>
+            <w:r>
+              <w:t>s</w:t>
+            </w:r>
+            <w:r>
+              <w:t>itories</w:t>
+            </w:r>
+            <w:r>
+              <w:t xml:space="preserve"> used in a namespace </w:t>
+            </w:r>
+            <w:r>
+              <w:t xml:space="preserve">but you don’t have to do that. </w:t>
+            </w:r>
+            <w:r>
+              <w:t xml:space="preserve">Update in place means that if you open for write, you have to overwrite the </w:t>
+            </w:r>
+            <w:r>
+              <w:t>entire file from the beginning.</w:t>
+            </w:r>
+            <w:r>
+              <w:t xml:space="preserve"> It also means that you cannot truncate the file</w:t>
+            </w:r>
+            <w:r>
+              <w:t xml:space="preserve"> to any other value than zero. </w:t>
+            </w:r>
+            <w:r>
+              <w:t>It also means that you cannot open wit</w:t>
+            </w:r>
+            <w:r>
+              <w:t>h append and append to the file</w:t>
+            </w:r>
+            <w:r>
+              <w:t xml:space="preserve">, </w:t>
+            </w:r>
+            <w:r>
+              <w:t>although this capability m</w:t>
+            </w:r>
+            <w:r>
+              <w:t>ight be changed at a later date</w:t>
+            </w:r>
+            <w:r>
+              <w:t>. The software can use update in place for DIRECT as the repomethodinfo (which tells the software to put the fil</w:t>
+            </w:r>
+            <w:r>
+              <w:t>e data in the metadata file). Values are yes/no.</w:t>
+            </w:r>
+            <w:r>
+              <w:t xml:space="preserve"> This can be changed</w:t>
+            </w:r>
+            <w:r>
+              <w:t>,</w:t>
+            </w:r>
+            <w:r>
+              <w:t xml:space="preserve"> but it is not recommended.</w:t>
             </w:r>
           </w:p>
         </w:tc>
@@ -6201,19 +5824,7 @@
             <w:tcW w:w="1924" w:type="dxa"/>
           </w:tcPr>
           <w:p>
-            <w:pPr>
-              <w:widowControl w:val="0"/>
-              <w:autoSpaceDE w:val="0"/>
-              <w:autoSpaceDN w:val="0"/>
-              <w:adjustRightInd w:val="0"/>
-              <w:rPr>
-                <w:rFonts w:ascii="Arial" w:hAnsi="Arial" w:cs="Arial"/>
-              </w:rPr>
-            </w:pPr>
-            <w:r>
-              <w:rPr>
-                <w:rFonts w:ascii="Arial" w:hAnsi="Arial" w:cs="Arial"/>
-              </w:rPr>
+            <w:r>
               <w:t>repomethodinfo</w:t>
             </w:r>
           </w:p>
@@ -6223,43 +5834,17 @@
             <w:tcW w:w="6932" w:type="dxa"/>
           </w:tcPr>
           <w:p>
-            <w:pPr>
-              <w:widowControl w:val="0"/>
-              <w:autoSpaceDE w:val="0"/>
-              <w:autoSpaceDN w:val="0"/>
-              <w:adjustRightInd w:val="0"/>
-              <w:rPr>
-                <w:rFonts w:ascii="Arial" w:hAnsi="Arial" w:cs="Arial"/>
-              </w:rPr>
-            </w:pPr>
-            <w:r>
-              <w:rPr>
-                <w:rFonts w:ascii="Arial" w:hAnsi="Arial" w:cs="Arial"/>
-              </w:rPr>
-              <w:t>Info about method for accessing the object repo, like S3 or CDMI</w:t>
-            </w:r>
-            <w:r>
-              <w:rPr>
-                <w:rFonts w:ascii="Arial" w:hAnsi="Arial" w:cs="Arial"/>
-              </w:rPr>
-              <w:t xml:space="preserve">  </w:t>
-            </w:r>
-          </w:p>
-          <w:p>
-            <w:pPr>
-              <w:widowControl w:val="0"/>
-              <w:autoSpaceDE w:val="0"/>
-              <w:autoSpaceDN w:val="0"/>
-              <w:adjustRightInd w:val="0"/>
-              <w:rPr>
-                <w:rFonts w:ascii="Arial" w:hAnsi="Arial" w:cs="Arial"/>
-              </w:rPr>
-            </w:pPr>
-            <w:r>
-              <w:rPr>
-                <w:rFonts w:ascii="Arial" w:hAnsi="Arial" w:cs="Arial"/>
-              </w:rPr>
+            <w:r>
+              <w:t>Info about method for accessing the object repo</w:t>
+            </w:r>
+            <w:r>
+              <w:t xml:space="preserve">sitory, like S3 or CDMI or </w:t>
+            </w:r>
+            <w:r>
               <w:t xml:space="preserve">DIRECT means (use the metadata file system for the user data) </w:t>
+            </w:r>
+            <w:r>
+              <w:t>.</w:t>
             </w:r>
           </w:p>
         </w:tc>
@@ -6270,19 +5855,7 @@
             <w:tcW w:w="1924" w:type="dxa"/>
           </w:tcPr>
           <w:p>
-            <w:pPr>
-              <w:widowControl w:val="0"/>
-              <w:autoSpaceDE w:val="0"/>
-              <w:autoSpaceDN w:val="0"/>
-              <w:adjustRightInd w:val="0"/>
-              <w:rPr>
-                <w:rFonts w:ascii="Arial" w:hAnsi="Arial" w:cs="Arial"/>
-              </w:rPr>
-            </w:pPr>
-            <w:r>
-              <w:rPr>
-                <w:rFonts w:ascii="Arial" w:hAnsi="Arial" w:cs="Arial"/>
-              </w:rPr>
+            <w:r>
               <w:t>securitymethod</w:t>
             </w:r>
           </w:p>
@@ -6292,20 +5865,17 @@
             <w:tcW w:w="6932" w:type="dxa"/>
           </w:tcPr>
           <w:p>
-            <w:pPr>
-              <w:widowControl w:val="0"/>
-              <w:autoSpaceDE w:val="0"/>
-              <w:autoSpaceDN w:val="0"/>
-              <w:adjustRightInd w:val="0"/>
-              <w:rPr>
-                <w:rFonts w:ascii="Arial" w:hAnsi="Arial" w:cs="Arial"/>
-              </w:rPr>
-            </w:pPr>
-            <w:r>
-              <w:rPr>
-                <w:rFonts w:ascii="Arial" w:hAnsi="Arial" w:cs="Arial"/>
-              </w:rPr>
-              <w:t>Specifies a method for how security works on this repo (authentication/authorization), this can change as it is not recorded anywhere other than in this file but any backend storage system must be kept in sync with this method</w:t>
+            <w:r>
+              <w:t xml:space="preserve">Specifies a method for </w:t>
+            </w:r>
+            <w:r>
+              <w:t xml:space="preserve">how security works on this repository </w:t>
+            </w:r>
+            <w:r>
+              <w:t>(authentication/authorization), this can change as it is not recorded anywhere other than in this file but any backend storage system must be kept in sync with this method</w:t>
+            </w:r>
+            <w:r>
+              <w:t>.</w:t>
             </w:r>
           </w:p>
         </w:tc>
@@ -6316,19 +5886,7 @@
             <w:tcW w:w="1924" w:type="dxa"/>
           </w:tcPr>
           <w:p>
-            <w:pPr>
-              <w:widowControl w:val="0"/>
-              <w:autoSpaceDE w:val="0"/>
-              <w:autoSpaceDN w:val="0"/>
-              <w:adjustRightInd w:val="0"/>
-              <w:rPr>
-                <w:rFonts w:ascii="Arial" w:hAnsi="Arial" w:cs="Arial"/>
-              </w:rPr>
-            </w:pPr>
-            <w:r>
-              <w:rPr>
-                <w:rFonts w:ascii="Arial" w:hAnsi="Arial" w:cs="Arial"/>
-              </w:rPr>
+            <w:r>
               <w:t>sectype</w:t>
             </w:r>
           </w:p>
@@ -6338,20 +5896,26 @@
             <w:tcW w:w="6932" w:type="dxa"/>
           </w:tcPr>
           <w:p>
-            <w:pPr>
-              <w:widowControl w:val="0"/>
-              <w:autoSpaceDE w:val="0"/>
-              <w:autoSpaceDN w:val="0"/>
-              <w:adjustRightInd w:val="0"/>
-              <w:rPr>
-                <w:rFonts w:ascii="Arial" w:hAnsi="Arial" w:cs="Arial"/>
-              </w:rPr>
-            </w:pPr>
-            <w:r>
-              <w:rPr>
-                <w:rFonts w:ascii="Arial" w:hAnsi="Arial" w:cs="Arial"/>
-              </w:rPr>
-              <w:t>Specifies a method for encryption for data for the repo.  This can NOT change as all files that have data in this repo are encrypted with this type.</w:t>
+            <w:r>
+              <w:t>Specifies a method for encryption for data for the repo</w:t>
+            </w:r>
+            <w:r>
+              <w:t>sitory.</w:t>
+            </w:r>
+            <w:r>
+              <w:t xml:space="preserve"> This </w:t>
+            </w:r>
+            <w:r>
+              <w:t>CANNOT</w:t>
+            </w:r>
+            <w:r>
+              <w:t xml:space="preserve"> change as all files that have data in this repo</w:t>
+            </w:r>
+            <w:r>
+              <w:t>sitory</w:t>
+            </w:r>
+            <w:r>
+              <w:t xml:space="preserve"> are encrypted with this type.</w:t>
             </w:r>
           </w:p>
         </w:tc>
@@ -6362,19 +5926,7 @@
             <w:tcW w:w="1924" w:type="dxa"/>
           </w:tcPr>
           <w:p>
-            <w:pPr>
-              <w:widowControl w:val="0"/>
-              <w:autoSpaceDE w:val="0"/>
-              <w:autoSpaceDN w:val="0"/>
-              <w:adjustRightInd w:val="0"/>
-              <w:rPr>
-                <w:rFonts w:ascii="Arial" w:hAnsi="Arial" w:cs="Arial"/>
-              </w:rPr>
-            </w:pPr>
-            <w:r>
-              <w:rPr>
-                <w:rFonts w:ascii="Arial" w:hAnsi="Arial" w:cs="Arial"/>
-              </w:rPr>
+            <w:r>
               <w:t>comptype</w:t>
             </w:r>
           </w:p>
@@ -6384,20 +5936,26 @@
             <w:tcW w:w="6932" w:type="dxa"/>
           </w:tcPr>
           <w:p>
-            <w:pPr>
-              <w:widowControl w:val="0"/>
-              <w:autoSpaceDE w:val="0"/>
-              <w:autoSpaceDN w:val="0"/>
-              <w:adjustRightInd w:val="0"/>
-              <w:rPr>
-                <w:rFonts w:ascii="Arial" w:hAnsi="Arial" w:cs="Arial"/>
-              </w:rPr>
-            </w:pPr>
-            <w:r>
-              <w:rPr>
-                <w:rFonts w:ascii="Arial" w:hAnsi="Arial" w:cs="Arial"/>
-              </w:rPr>
-              <w:t>Specifies a method for compression for data for the repo.  This can NOT change as all files that have data in this repo are compressed with this type.</w:t>
+            <w:r>
+              <w:t>Specifies a method for compression for data for the repo</w:t>
+            </w:r>
+            <w:r>
+              <w:t>sitory.</w:t>
+            </w:r>
+            <w:r>
+              <w:t xml:space="preserve"> This </w:t>
+            </w:r>
+            <w:r>
+              <w:t>CANNOT</w:t>
+            </w:r>
+            <w:r>
+              <w:t xml:space="preserve"> change as all files that have data in this repo</w:t>
+            </w:r>
+            <w:r>
+              <w:t>sitory</w:t>
+            </w:r>
+            <w:r>
+              <w:t xml:space="preserve"> are compressed with this type.</w:t>
             </w:r>
           </w:p>
         </w:tc>
@@ -6408,19 +5966,7 @@
             <w:tcW w:w="1924" w:type="dxa"/>
           </w:tcPr>
           <w:p>
-            <w:pPr>
-              <w:widowControl w:val="0"/>
-              <w:autoSpaceDE w:val="0"/>
-              <w:autoSpaceDN w:val="0"/>
-              <w:adjustRightInd w:val="0"/>
-              <w:rPr>
-                <w:rFonts w:ascii="Arial" w:hAnsi="Arial" w:cs="Arial"/>
-              </w:rPr>
-            </w:pPr>
-            <w:r>
-              <w:rPr>
-                <w:rFonts w:ascii="Arial" w:hAnsi="Arial" w:cs="Arial"/>
-              </w:rPr>
+            <w:r>
               <w:t>correcttype</w:t>
             </w:r>
           </w:p>
@@ -6430,20 +5976,26 @@
             <w:tcW w:w="6932" w:type="dxa"/>
           </w:tcPr>
           <w:p>
-            <w:pPr>
-              <w:widowControl w:val="0"/>
-              <w:autoSpaceDE w:val="0"/>
-              <w:autoSpaceDN w:val="0"/>
-              <w:adjustRightInd w:val="0"/>
-              <w:rPr>
-                <w:rFonts w:ascii="Arial" w:hAnsi="Arial" w:cs="Arial"/>
-              </w:rPr>
-            </w:pPr>
-            <w:r>
-              <w:rPr>
-                <w:rFonts w:ascii="Arial" w:hAnsi="Arial" w:cs="Arial"/>
-              </w:rPr>
-              <w:t>Specifies a method for correctness for data for the repo.  This can NOT change as all files that have data in this repo have this correction information calculated and stored with this type.</w:t>
+            <w:r>
+              <w:t>Specifies a method for correctness for data for the repo</w:t>
+            </w:r>
+            <w:r>
+              <w:t>sitory.</w:t>
+            </w:r>
+            <w:r>
+              <w:t xml:space="preserve"> This </w:t>
+            </w:r>
+            <w:r>
+              <w:t>CANNOT</w:t>
+            </w:r>
+            <w:r>
+              <w:t xml:space="preserve"> change as all files that have data in this repo</w:t>
+            </w:r>
+            <w:r>
+              <w:t>sitory</w:t>
+            </w:r>
+            <w:r>
+              <w:t xml:space="preserve"> have this correction information calculated and stored with this type.</w:t>
             </w:r>
           </w:p>
         </w:tc>
@@ -6454,19 +6006,7 @@
             <w:tcW w:w="1924" w:type="dxa"/>
           </w:tcPr>
           <w:p>
-            <w:pPr>
-              <w:widowControl w:val="0"/>
-              <w:autoSpaceDE w:val="0"/>
-              <w:autoSpaceDN w:val="0"/>
-              <w:adjustRightInd w:val="0"/>
-              <w:rPr>
-                <w:rFonts w:ascii="Arial" w:hAnsi="Arial" w:cs="Arial"/>
-              </w:rPr>
-            </w:pPr>
-            <w:r>
-              <w:rPr>
-                <w:rFonts w:ascii="Arial" w:hAnsi="Arial" w:cs="Arial"/>
-              </w:rPr>
+            <w:r>
               <w:t>onoffline</w:t>
             </w:r>
           </w:p>
@@ -6476,20 +6016,26 @@
             <w:tcW w:w="6932" w:type="dxa"/>
           </w:tcPr>
           <w:p>
-            <w:pPr>
-              <w:widowControl w:val="0"/>
-              <w:autoSpaceDE w:val="0"/>
-              <w:autoSpaceDN w:val="0"/>
-              <w:adjustRightInd w:val="0"/>
-              <w:rPr>
-                <w:rFonts w:ascii="Arial" w:hAnsi="Arial" w:cs="Arial"/>
-              </w:rPr>
-            </w:pPr>
-            <w:r>
-              <w:rPr>
-                <w:rFonts w:ascii="Arial" w:hAnsi="Arial" w:cs="Arial"/>
-              </w:rPr>
-              <w:t>Specifies a method for bringing online a repo if the repo is of the type that allows it to be offline.   This value can change as it is dynamic.</w:t>
+            <w:r>
+              <w:t xml:space="preserve">Specifies a method for bringing </w:t>
+            </w:r>
+            <w:r>
+              <w:t xml:space="preserve">a repository </w:t>
+            </w:r>
+            <w:r>
+              <w:t>online if the repo</w:t>
+            </w:r>
+            <w:r>
+              <w:t>sitory</w:t>
+            </w:r>
+            <w:r>
+              <w:t xml:space="preserve"> is of the type</w:t>
+            </w:r>
+            <w:r>
+              <w:t xml:space="preserve"> that allows it to be offline.</w:t>
+            </w:r>
+            <w:r>
+              <w:t xml:space="preserve"> This value can change as it is dynamic.</w:t>
             </w:r>
           </w:p>
         </w:tc>
@@ -6500,19 +6046,7 @@
             <w:tcW w:w="1924" w:type="dxa"/>
           </w:tcPr>
           <w:p>
-            <w:pPr>
-              <w:widowControl w:val="0"/>
-              <w:autoSpaceDE w:val="0"/>
-              <w:autoSpaceDN w:val="0"/>
-              <w:adjustRightInd w:val="0"/>
-              <w:rPr>
-                <w:rFonts w:ascii="Arial" w:hAnsi="Arial" w:cs="Arial"/>
-              </w:rPr>
-            </w:pPr>
-            <w:r>
-              <w:rPr>
-                <w:rFonts w:ascii="Arial" w:hAnsi="Arial" w:cs="Arial"/>
-              </w:rPr>
+            <w:r>
               <w:t>latency</w:t>
             </w:r>
           </w:p>
@@ -6522,25 +6056,178 @@
             <w:tcW w:w="6932" w:type="dxa"/>
           </w:tcPr>
           <w:p>
-            <w:pPr>
-              <w:widowControl w:val="0"/>
-              <w:autoSpaceDE w:val="0"/>
-              <w:autoSpaceDN w:val="0"/>
-              <w:adjustRightInd w:val="0"/>
-              <w:rPr>
-                <w:rFonts w:ascii="Arial" w:hAnsi="Arial" w:cs="Arial"/>
-              </w:rPr>
-            </w:pPr>
-            <w:r>
-              <w:rPr>
-                <w:rFonts w:ascii="Arial" w:hAnsi="Arial" w:cs="Arial"/>
-              </w:rPr>
-              <w:t>Specifies a time it might take to bring a repo online.  This value can change as it is dynamic.</w:t>
+            <w:r>
+              <w:t>Specifies a time it might take to bring a repo</w:t>
+            </w:r>
+            <w:r>
+              <w:t xml:space="preserve">sitory online. </w:t>
+            </w:r>
+            <w:r>
+              <w:t>This value can change as it is dynamic.</w:t>
             </w:r>
           </w:p>
         </w:tc>
       </w:tr>
     </w:tbl>
+    <w:p/>
+    <w:p>
+      <w:r>
+        <w:t xml:space="preserve">For </w:t>
+      </w:r>
+      <w:r>
+        <w:t>Uni and P</w:t>
+      </w:r>
+      <w:r>
+        <w:t>acked files, the MAR_objid xattr holds the object id for these files.</w:t>
+      </w:r>
+      <w:r>
+        <w:t xml:space="preserve"> </w:t>
+      </w:r>
+      <w:r>
+        <w:t>The MAR_post xattr holds the type of file (</w:t>
+      </w:r>
+      <w:r>
+        <w:t>Uni, P</w:t>
+      </w:r>
+      <w:r>
+        <w:t>acked), space used (for the file), correctness value (for the f</w:t>
+      </w:r>
+      <w:r>
+        <w:t>ile), and numobjects which for Uni and P</w:t>
+      </w:r>
+      <w:r>
+        <w:t>acked files will be zero</w:t>
+      </w:r>
+      <w:r>
+        <w:t>.</w:t>
+      </w:r>
+    </w:p>
+    <w:p/>
+    <w:p>
+      <w:r>
+        <w:t>For M</w:t>
+      </w:r>
+      <w:r>
+        <w:t>ulti object files, the MAR_objid xattr holds the object id for these files except the chunknumber changes based on where you are at in the file.</w:t>
+      </w:r>
+      <w:r>
+        <w:t xml:space="preserve"> </w:t>
+      </w:r>
+      <w:r>
+        <w:t>The MAR_post</w:t>
+      </w:r>
+      <w:r>
+        <w:t xml:space="preserve"> xattr holds the type of file (M</w:t>
+      </w:r>
+      <w:r>
+        <w:t>ulti), space used (for the file total), correctness value (for the file total), and numobjects which for multi files will be the number of chunks in the first part of the metadata file that contain chunk information in them and the chunkinfobytes is the number of bytes of chunk info in the me</w:t>
+      </w:r>
+      <w:r>
+        <w:t>tadata file.  In the case of a M</w:t>
+      </w:r>
+      <w:r>
+        <w:t>ulti file, the chunk information is stored in the metadata file, which im</w:t>
+      </w:r>
+      <w:r>
+        <w:t xml:space="preserve">plies that the chunksize for a Multi </w:t>
+      </w:r>
+      <w:r>
+        <w:t>file must be larger than the space use</w:t>
+      </w:r>
+      <w:r>
+        <w:t xml:space="preserve">d, correctness info, </w:t>
+      </w:r>
+      <w:r>
+        <w:t>and chunknumber fields</w:t>
+      </w:r>
+      <w:r>
+        <w:t>.</w:t>
+      </w:r>
+    </w:p>
+    <w:p/>
+    <w:p>
+      <w:r>
+        <w:t>The format for the objid info and post info in this metadata file is the chunknumber concatenated with the space used and co</w:t>
+      </w:r>
+      <w:r>
+        <w:t xml:space="preserve">rrectness info for that chunk. </w:t>
+      </w:r>
+      <w:r>
+        <w:t xml:space="preserve">These concatenated things with appropriate per chunk information are repeated for each object in the multipart object in order of offset into the file. </w:t>
+      </w:r>
+      <w:r>
+        <w:t>NOTE:</w:t>
+      </w:r>
+      <w:r>
+        <w:t xml:space="preserve"> These chunknumber/space used/correctness values do not have to be inserted in chunknumber order, as out of order writing is allowed, but we plan to use a fixed record size, so you can take the chunk number and with math derive the file offse</w:t>
+      </w:r>
+      <w:r>
+        <w:t xml:space="preserve">t for the info for that chunk. </w:t>
+      </w:r>
+      <w:r>
+        <w:t xml:space="preserve">So objects can be written to, but they are not officially in the file until this information is added to the metadata file and MAR_post </w:t>
+      </w:r>
+      <w:r>
+        <w:t>xattr is updated appropriately. This</w:t>
+      </w:r>
+      <w:r>
+        <w:t xml:space="preserve"> activity records the chunks and sizes/correctness information for each</w:t>
+      </w:r>
+      <w:r>
+        <w:t xml:space="preserve"> chunk into the metadata file. </w:t>
+      </w:r>
+      <w:r>
+        <w:t>This information is valuable so we know when objects are ready to be associate</w:t>
+      </w:r>
+      <w:r>
+        <w:t>d with a M</w:t>
+      </w:r>
+      <w:r>
+        <w:t xml:space="preserve">ulti file (for restarting etc.), how much compression </w:t>
+      </w:r>
+      <w:r>
+        <w:t>was</w:t>
+      </w:r>
+      <w:r>
+        <w:t xml:space="preserve"> achieved</w:t>
+      </w:r>
+      <w:r>
+        <w:t>,</w:t>
+      </w:r>
+      <w:r>
+        <w:t xml:space="preserve"> and lets you keep </w:t>
+      </w:r>
+      <w:r>
+        <w:t xml:space="preserve">checksums/crc per object, etc. </w:t>
+      </w:r>
+      <w:r>
+        <w:t xml:space="preserve">It may or may not be consulted during a read </w:t>
+      </w:r>
+      <w:r>
+        <w:t>operation, but it is on a write</w:t>
+      </w:r>
+      <w:bookmarkStart w:id="0" w:name="_GoBack"/>
+      <w:bookmarkEnd w:id="0"/>
+      <w:r>
+        <w:t>.</w:t>
+      </w:r>
+    </w:p>
+    <w:p/>
+    <w:p>
+      <w:pPr>
+        <w:rPr>
+          <w:b/>
+          <w:color w:val="FF0000"/>
+        </w:rPr>
+      </w:pPr>
+      <w:r>
+        <w:rPr>
+          <w:b/>
+          <w:color w:val="FF0000"/>
+        </w:rPr>
+        <w:t>@@@ Continue from Here @@@</w:t>
+      </w:r>
+    </w:p>
     <w:p>
       <w:pPr>
         <w:widowControl w:val="0"/>
@@ -6551,130 +6238,6 @@
           <w:rFonts w:ascii="Arial" w:hAnsi="Arial" w:cs="Arial"/>
         </w:rPr>
       </w:pPr>
-    </w:p>
-    <w:p>
-      <w:pPr>
-        <w:widowControl w:val="0"/>
-        <w:autoSpaceDE w:val="0"/>
-        <w:autoSpaceDN w:val="0"/>
-        <w:adjustRightInd w:val="0"/>
-        <w:rPr>
-          <w:rFonts w:ascii="Arial" w:hAnsi="Arial" w:cs="Arial"/>
-        </w:rPr>
-      </w:pPr>
-      <w:r>
-        <w:rPr>
-          <w:rFonts w:ascii="Arial" w:hAnsi="Arial" w:cs="Arial"/>
-        </w:rPr>
-        <w:t>Metadata for Multi object file:</w:t>
-      </w:r>
-    </w:p>
-    <w:p>
-      <w:pPr>
-        <w:widowControl w:val="0"/>
-        <w:autoSpaceDE w:val="0"/>
-        <w:autoSpaceDN w:val="0"/>
-        <w:adjustRightInd w:val="0"/>
-        <w:rPr>
-          <w:rFonts w:ascii="Arial" w:hAnsi="Arial" w:cs="Arial"/>
-        </w:rPr>
-      </w:pPr>
-      <w:r>
-        <w:rPr>
-          <w:rFonts w:ascii="Arial" w:hAnsi="Arial" w:cs="Arial"/>
-        </w:rPr>
-        <w:t>For uni and packed files, the MAR_objid xattr holds the object id for these files.</w:t>
-      </w:r>
-    </w:p>
-    <w:p>
-      <w:pPr>
-        <w:widowControl w:val="0"/>
-        <w:autoSpaceDE w:val="0"/>
-        <w:autoSpaceDN w:val="0"/>
-        <w:adjustRightInd w:val="0"/>
-        <w:rPr>
-          <w:rFonts w:ascii="Arial" w:hAnsi="Arial" w:cs="Arial"/>
-        </w:rPr>
-      </w:pPr>
-      <w:r>
-        <w:rPr>
-          <w:rFonts w:ascii="Arial" w:hAnsi="Arial" w:cs="Arial"/>
-        </w:rPr>
-        <w:t>The MAR_post xattr holds the type of file (uni, packed), space used (for the file), correctness value (for the file), and numobjects which for uni and packed files will be zero</w:t>
-      </w:r>
-    </w:p>
-    <w:p>
-      <w:pPr>
-        <w:widowControl w:val="0"/>
-        <w:autoSpaceDE w:val="0"/>
-        <w:autoSpaceDN w:val="0"/>
-        <w:adjustRightInd w:val="0"/>
-        <w:rPr>
-          <w:rFonts w:ascii="Arial" w:hAnsi="Arial" w:cs="Arial"/>
-        </w:rPr>
-      </w:pPr>
-    </w:p>
-    <w:p>
-      <w:pPr>
-        <w:widowControl w:val="0"/>
-        <w:autoSpaceDE w:val="0"/>
-        <w:autoSpaceDN w:val="0"/>
-        <w:adjustRightInd w:val="0"/>
-        <w:rPr>
-          <w:rFonts w:ascii="Arial" w:hAnsi="Arial" w:cs="Arial"/>
-        </w:rPr>
-      </w:pPr>
-      <w:r>
-        <w:rPr>
-          <w:rFonts w:ascii="Arial" w:hAnsi="Arial" w:cs="Arial"/>
-        </w:rPr>
-        <w:t>For multi object files, the MAR_objid xattr holds the object id for these files except the chunknumber changes based on where you are at in the file.</w:t>
-      </w:r>
-    </w:p>
-    <w:p>
-      <w:pPr>
-        <w:widowControl w:val="0"/>
-        <w:autoSpaceDE w:val="0"/>
-        <w:autoSpaceDN w:val="0"/>
-        <w:adjustRightInd w:val="0"/>
-        <w:rPr>
-          <w:rFonts w:ascii="Arial" w:hAnsi="Arial" w:cs="Arial"/>
-        </w:rPr>
-      </w:pPr>
-      <w:r>
-        <w:rPr>
-          <w:rFonts w:ascii="Arial" w:hAnsi="Arial" w:cs="Arial"/>
-        </w:rPr>
-        <w:t>The MAR_post xattr holds the type of file (multi), space used (for the file total), correctness value (for the file total), and numobjects which for multi files will be the number of chunks in the first part of the metadata file that contain chunk information in them and the chunkinfobytes is the number of bytes of chunk info in the metadata file.  In the case of a multi file, the chunk information is stored in the metadata file, which implies that the chunksize for a multi-file must be larger than the space used, correctness info,  and chunknumber fields</w:t>
-      </w:r>
-    </w:p>
-    <w:p>
-      <w:pPr>
-        <w:widowControl w:val="0"/>
-        <w:autoSpaceDE w:val="0"/>
-        <w:autoSpaceDN w:val="0"/>
-        <w:adjustRightInd w:val="0"/>
-        <w:rPr>
-          <w:rFonts w:ascii="Arial" w:hAnsi="Arial" w:cs="Arial"/>
-        </w:rPr>
-      </w:pPr>
-    </w:p>
-    <w:p>
-      <w:pPr>
-        <w:widowControl w:val="0"/>
-        <w:autoSpaceDE w:val="0"/>
-        <w:autoSpaceDN w:val="0"/>
-        <w:adjustRightInd w:val="0"/>
-        <w:rPr>
-          <w:rFonts w:ascii="Arial" w:hAnsi="Arial" w:cs="Arial"/>
-        </w:rPr>
-      </w:pPr>
-      <w:r>
-        <w:rPr>
-          <w:rFonts w:ascii="Arial" w:hAnsi="Arial" w:cs="Arial"/>
-        </w:rPr>
-        <w:t>The format for the objid info and post info in this metadata file is just, what the chunknumber concatenated with the space used and correctness info for that chunk.  These concatenated things with appropriate per chunk information are repeated for each object in the multipart object in order of offset into the file. ***  These chunknumber/space used/correctness values do not have to be inserted in chunknumber order, as out of order writing is allowed, but we plan to use a fixed record size, so you can take the chunk number and with math derive the file offset for the info for that chunk.  So objects can be written to, but they are not officially in the file until this information is added to the metadata file and MAR_post xattr is updated appropriately. This  activity records the chunks and sizes/correctness information for each chunk into the metadata file.  This information is valuable so we know when objects are ready to be associate with a multi file (for restarting etc.) but also so if you are using compression, how much compression you achieved and lets you keep checksums/crc per object, etc.  It may or may not be consulted during a read operation, but it is on a write, how a new object is registered in the metadata</w:t>
-      </w:r>
     </w:p>
     <w:p>
       <w:pPr>
@@ -9470,7 +9033,6 @@
           <w:rFonts w:ascii="Calibri" w:hAnsi="Calibri" w:cs="Calibri"/>
         </w:rPr>
       </w:pPr>
-      <w:bookmarkStart w:id="0" w:name="_GoBack"/>
       <w:r>
         <w:rPr>
           <w:rFonts w:ascii="Calibri" w:hAnsi="Calibri" w:cs="Calibri"/>
@@ -9518,7 +9080,6 @@
           </wp:inline>
         </w:drawing>
       </w:r>
-      <w:bookmarkEnd w:id="0"/>
     </w:p>
     <w:p>
       <w:pPr>
@@ -10148,7 +9709,7 @@
         <w:rStyle w:val="PageNumber"/>
         <w:noProof/>
       </w:rPr>
-      <w:t>1</w:t>
+      <w:t>26</w:t>
     </w:r>
     <w:r>
       <w:rPr>
@@ -10166,7 +9727,7 @@
       <w:ind w:right="360"/>
     </w:pPr>
     <w:r>
-      <w:t>26-Jun-2015</w:t>
+      <w:t>5-Jul-2015</w:t>
     </w:r>
     <w:r>
       <w:tab/>
@@ -14075,7 +13636,6 @@
   <w:style w:type="character" w:default="1" w:styleId="DefaultParagraphFont">
     <w:name w:val="Default Paragraph Font"/>
     <w:uiPriority w:val="1"/>
-    <w:semiHidden/>
     <w:unhideWhenUsed/>
   </w:style>
   <w:style w:type="table" w:default="1" w:styleId="TableNormal">
@@ -14484,7 +14044,6 @@
   <w:style w:type="character" w:default="1" w:styleId="DefaultParagraphFont">
     <w:name w:val="Default Paragraph Font"/>
     <w:uiPriority w:val="1"/>
-    <w:semiHidden/>
     <w:unhideWhenUsed/>
   </w:style>
   <w:style w:type="table" w:default="1" w:styleId="TableNormal">
@@ -14990,7 +14549,7 @@
 </file>
 
 <file path=customXml/itemProps1.xml><?xml version="1.0" encoding="utf-8"?>
-<ds:datastoreItem xmlns:ds="http://schemas.openxmlformats.org/officeDocument/2006/customXml" ds:itemID="{8882090E-92FF-FA45-82ED-541C97A4E121}">
+<ds:datastoreItem xmlns:ds="http://schemas.openxmlformats.org/officeDocument/2006/customXml" ds:itemID="{9E3F8A97-8813-E64A-83CA-6A7393146599}">
   <ds:schemaRefs>
     <ds:schemaRef ds:uri="http://schemas.openxmlformats.org/officeDocument/2006/bibliography"/>
   </ds:schemaRefs>

</xml_diff>

<commit_message>
Reworked discussion of object-IDs and URLs to match recent fuse work.
Supporting both sproxyd and S3 required messing with objid.

Also rearranged some of the text, and added a little discussion of relationships
between MarFS config and storage-system config, for system admins.
</commit_message>
<xml_diff>
--- a/Documentation/MarFS-Requirements-Design-Configuration-Admin.docx
+++ b/Documentation/MarFS-Requirements-Design-Configuration-Admin.docx
@@ -49,7 +49,13 @@
     </w:p>
     <w:p>
       <w:r>
-        <w:t>Many may question why a new product like MarFS is necessary. While there are products that are developing, none provides a scalable near-POSIX interface with adequate performance at this time.</w:t>
+        <w:t xml:space="preserve">While there are products </w:t>
+      </w:r>
+      <w:r>
+        <w:t>under development that have some features in common with MarFS</w:t>
+      </w:r>
+      <w:r>
+        <w:t>, none provides a scalable near-POSIX interface with adequate performance at this time.</w:t>
       </w:r>
     </w:p>
     <w:p/>
@@ -701,8 +707,13 @@
       <w:r>
         <w:t xml:space="preserve">, see </w:t>
       </w:r>
-      <w:r>
-        <w:t>https://github.com/pftool/pftool</w:t>
+      <w:bookmarkStart w:id="0" w:name="_GoBack"/>
+      <w:r>
+        <w:t>http</w:t>
+      </w:r>
+      <w:bookmarkEnd w:id="0"/>
+      <w:r>
+        <w:t>s://github.com/pftool/pftool</w:t>
       </w:r>
       <w:r>
         <w:t>)</w:t>
@@ -1915,6 +1926,12 @@
         <w:t xml:space="preserve"> in /md/projecta</w:t>
       </w:r>
     </w:p>
+    <w:p/>
+    <w:p>
+      <w:r>
+        <w:t>The actual data can be stored directly into the MD file-system, or into an object-storage system, according to the config file.</w:t>
+      </w:r>
+    </w:p>
     <w:p>
       <w:pPr>
         <w:rPr>
@@ -1923,10 +1940,331 @@
       </w:pPr>
     </w:p>
     <w:p>
-      <w:r>
-        <w:t>MAR_namespace entries define the one or more namespaces that are supported under the MarFS mount point.</w:t>
-      </w:r>
-    </w:p>
+      <w:pPr>
+        <w:rPr>
+          <w:b/>
+        </w:rPr>
+      </w:pPr>
+    </w:p>
+    <w:p>
+      <w:r>
+        <w:rPr>
+          <w:b/>
+        </w:rPr>
+        <w:t>MAR_datarepo</w:t>
+      </w:r>
+      <w:r>
+        <w:t xml:space="preserve"> defines the one or more data repositories for each namespace. There is one of these for every repository that is referenced in the </w:t>
+      </w:r>
+      <w:r>
+        <w:t>MAR_</w:t>
+      </w:r>
+      <w:r>
+        <w:t xml:space="preserve">namespace </w:t>
+      </w:r>
+      <w:r>
+        <w:t>table</w:t>
+      </w:r>
+      <w:r>
+        <w:t xml:space="preserve">, and for every repository </w:t>
+      </w:r>
+      <w:r>
+        <w:t>used by</w:t>
+      </w:r>
+      <w:r>
+        <w:t xml:space="preserve"> any file stored anywhere in this MarFS </w:t>
+      </w:r>
+      <w:r>
+        <w:t>mount</w:t>
+      </w:r>
+      <w:r>
+        <w:t>. The only way to know if you can get rid of a data repository in this list is to ensure no references exist in both the configuration namespaces and in the metadata for all the name spaces. It is really recommended that you don’t delete anything, just add another row with a new repository. A repository is just a logical name that connects the files in any namespace to a particular place to store the file data. It is possible for multiple repositories to point at a single external object storage server with different characteristics like</w:t>
+      </w:r>
+      <w:r>
+        <w:t xml:space="preserve"> compression, erasure-coding parameters, replication, access-methods, authentication, etc</w:t>
+      </w:r>
+      <w:r>
+        <w:t xml:space="preserve">. Repositories represent a </w:t>
+      </w:r>
+      <w:r>
+        <w:t>method for talking to some back-</w:t>
+      </w:r>
+      <w:r>
+        <w:t>end store.</w:t>
+      </w:r>
+    </w:p>
+    <w:p/>
+    <w:tbl>
+      <w:tblPr>
+        <w:tblStyle w:val="TableGrid"/>
+        <w:tblW w:w="0" w:type="auto"/>
+        <w:tblLook w:val="04A0" w:firstRow="1" w:lastRow="0" w:firstColumn="1" w:lastColumn="0" w:noHBand="0" w:noVBand="1"/>
+      </w:tblPr>
+      <w:tblGrid>
+        <w:gridCol w:w="1924"/>
+        <w:gridCol w:w="6932"/>
+      </w:tblGrid>
+      <w:tr>
+        <w:tc>
+          <w:tcPr>
+            <w:tcW w:w="1924" w:type="dxa"/>
+          </w:tcPr>
+          <w:p>
+            <w:r>
+              <w:t>name</w:t>
+            </w:r>
+          </w:p>
+        </w:tc>
+        <w:tc>
+          <w:tcPr>
+            <w:tcW w:w="6932" w:type="dxa"/>
+          </w:tcPr>
+          <w:p>
+            <w:pPr>
+              <w:rPr>
+                <w:color w:val="FF0000"/>
+              </w:rPr>
+            </w:pPr>
+            <w:r>
+              <w:t xml:space="preserve">Name for this repository, this name is used in the namespace table in the config file and it is also used stored with the file in xattr, </w:t>
+            </w:r>
+            <w:r>
+              <w:t xml:space="preserve">and in the object-IDs for stored data associated with the file, </w:t>
+            </w:r>
+            <w:r>
+              <w:t xml:space="preserve">so this can not be changed easily.  It follows the same rules as deleting a repo in this list. </w:t>
+            </w:r>
+            <w:r>
+              <w:t>This name should point at some name of a portion of an object repository</w:t>
+            </w:r>
+            <w:r>
+              <w:t>.</w:t>
+            </w:r>
+          </w:p>
+        </w:tc>
+      </w:tr>
+      <w:tr>
+        <w:tc>
+          <w:tcPr>
+            <w:tcW w:w="1924" w:type="dxa"/>
+          </w:tcPr>
+          <w:p>
+            <w:r>
+              <w:t>host</w:t>
+            </w:r>
+          </w:p>
+        </w:tc>
+        <w:tc>
+          <w:tcPr>
+            <w:tcW w:w="6932" w:type="dxa"/>
+          </w:tcPr>
+          <w:p>
+            <w:r>
+              <w:t>This is the hostname or IP-address for accesses to the repository.  It may include a port as well (e.g. “10.140.0.21:9020”)</w:t>
+            </w:r>
+          </w:p>
+        </w:tc>
+      </w:tr>
+      <w:tr>
+        <w:tc>
+          <w:tcPr>
+            <w:tcW w:w="1924" w:type="dxa"/>
+          </w:tcPr>
+          <w:p>
+            <w:r>
+              <w:t>updateinplace</w:t>
+            </w:r>
+          </w:p>
+        </w:tc>
+        <w:tc>
+          <w:tcPr>
+            <w:tcW w:w="6932" w:type="dxa"/>
+          </w:tcPr>
+          <w:p>
+            <w:r>
+              <w:t>Updates in place for files in this repository are allowed. If a file is in a repo that can do update-in-place, then the FUSE daemon and utility programs can allow update in place.  If a repository doesn’t allow this easily, then you can forbid it. It is probably good practice to not allow this for all repositories used in a namespace, but you don’t have to do that. Update in place means that if you open for write, you have to overwrite the entire file from the beginning. It also means that you cannot truncate the file to any other value than zero. It also means that you cannot open with append and append to the file, although this capability might be changed at a later date. The software can use update in place for DIRECT as the datarepo.accessmethod (which tells the software to put the file data in the metadata file). Values are yes/no. This can be changed, but it is not recommended.</w:t>
+            </w:r>
+          </w:p>
+        </w:tc>
+      </w:tr>
+      <w:tr>
+        <w:tc>
+          <w:tcPr>
+            <w:tcW w:w="1924" w:type="dxa"/>
+          </w:tcPr>
+          <w:p>
+            <w:r>
+              <w:t>accessmethod</w:t>
+            </w:r>
+          </w:p>
+        </w:tc>
+        <w:tc>
+          <w:tcPr>
+            <w:tcW w:w="6932" w:type="dxa"/>
+          </w:tcPr>
+          <w:p>
+            <w:r>
+              <w:t>Specifies a method for accessing the object repository, like S3, or CDMI, or DIRECT (which means use the metadata file system to also hold user data).</w:t>
+            </w:r>
+          </w:p>
+        </w:tc>
+      </w:tr>
+      <w:tr>
+        <w:tc>
+          <w:tcPr>
+            <w:tcW w:w="1924" w:type="dxa"/>
+          </w:tcPr>
+          <w:p>
+            <w:r>
+              <w:t>securitymethod</w:t>
+            </w:r>
+          </w:p>
+        </w:tc>
+        <w:tc>
+          <w:tcPr>
+            <w:tcW w:w="6932" w:type="dxa"/>
+          </w:tcPr>
+          <w:p>
+            <w:r>
+              <w:t>Specifies a method for how security works on this repository (authentication/authorization), this can change as it is not recorded anywhere other than in this file but any backend storage system must be kept in sync with this method.</w:t>
+            </w:r>
+          </w:p>
+        </w:tc>
+      </w:tr>
+      <w:tr>
+        <w:tc>
+          <w:tcPr>
+            <w:tcW w:w="1924" w:type="dxa"/>
+          </w:tcPr>
+          <w:p>
+            <w:r>
+              <w:t>sectype</w:t>
+            </w:r>
+          </w:p>
+        </w:tc>
+        <w:tc>
+          <w:tcPr>
+            <w:tcW w:w="6932" w:type="dxa"/>
+          </w:tcPr>
+          <w:p>
+            <w:r>
+              <w:t>Specifies a method for encryption for data for the repository. This CANNOT change as all files that have data in this repository are encrypted with this type.</w:t>
+            </w:r>
+          </w:p>
+        </w:tc>
+      </w:tr>
+      <w:tr>
+        <w:tc>
+          <w:tcPr>
+            <w:tcW w:w="1924" w:type="dxa"/>
+          </w:tcPr>
+          <w:p>
+            <w:r>
+              <w:t>comptype</w:t>
+            </w:r>
+          </w:p>
+        </w:tc>
+        <w:tc>
+          <w:tcPr>
+            <w:tcW w:w="6932" w:type="dxa"/>
+          </w:tcPr>
+          <w:p>
+            <w:r>
+              <w:t>Specifies a method for compression for data for the repository. This CANNOT change as all files that have data in this repository are compressed with this type.</w:t>
+            </w:r>
+          </w:p>
+        </w:tc>
+      </w:tr>
+      <w:tr>
+        <w:tc>
+          <w:tcPr>
+            <w:tcW w:w="1924" w:type="dxa"/>
+          </w:tcPr>
+          <w:p>
+            <w:r>
+              <w:t>correcttype</w:t>
+            </w:r>
+          </w:p>
+        </w:tc>
+        <w:tc>
+          <w:tcPr>
+            <w:tcW w:w="6932" w:type="dxa"/>
+          </w:tcPr>
+          <w:p>
+            <w:r>
+              <w:t>Specifies a method for correctness for data for the repository. This CANNOT change as all files that have data in this repository have this correction information calculated and stored with this type.</w:t>
+            </w:r>
+          </w:p>
+        </w:tc>
+      </w:tr>
+      <w:tr>
+        <w:tc>
+          <w:tcPr>
+            <w:tcW w:w="1924" w:type="dxa"/>
+          </w:tcPr>
+          <w:p>
+            <w:r>
+              <w:t>onoffline</w:t>
+            </w:r>
+          </w:p>
+        </w:tc>
+        <w:tc>
+          <w:tcPr>
+            <w:tcW w:w="6932" w:type="dxa"/>
+          </w:tcPr>
+          <w:p>
+            <w:r>
+              <w:t>Specifies a method for bringing a repository online if the repository is of the type that allows it to be offline. This value can change as it is dynamic.</w:t>
+            </w:r>
+          </w:p>
+        </w:tc>
+      </w:tr>
+      <w:tr>
+        <w:tc>
+          <w:tcPr>
+            <w:tcW w:w="1924" w:type="dxa"/>
+          </w:tcPr>
+          <w:p>
+            <w:r>
+              <w:t>latency</w:t>
+            </w:r>
+          </w:p>
+        </w:tc>
+        <w:tc>
+          <w:tcPr>
+            <w:tcW w:w="6932" w:type="dxa"/>
+          </w:tcPr>
+          <w:p>
+            <w:r>
+              <w:t>Specifies a time it might take to bring a repository online. This value can change as it is dynamic.</w:t>
+            </w:r>
+          </w:p>
+        </w:tc>
+      </w:tr>
+    </w:tbl>
+    <w:p/>
+    <w:p>
+      <w:pPr>
+        <w:rPr>
+          <w:b/>
+        </w:rPr>
+      </w:pPr>
+    </w:p>
+    <w:p>
+      <w:r>
+        <w:rPr>
+          <w:b/>
+        </w:rPr>
+        <w:t>MAR_namespace</w:t>
+      </w:r>
+      <w:r>
+        <w:t xml:space="preserve"> entries define the one or more namespaces that are supported under the MarFS mount point.</w:t>
+      </w:r>
+      <w:r>
+        <w:t xml:space="preserve">  They appear just like directory-trees, under the mount-point.</w:t>
+      </w:r>
+    </w:p>
+    <w:p/>
     <w:p/>
     <w:tbl>
       <w:tblPr>
@@ -1955,7 +2293,13 @@
           </w:tcPr>
           <w:p>
             <w:r>
-              <w:t>Name that refers to the namespace used in the objid that is stored as the name of the object in the data component.</w:t>
+              <w:t xml:space="preserve">Name that </w:t>
+            </w:r>
+            <w:r>
+              <w:t>appears in the objid (i.e. data-storage key) for all objects that hold data for files in this namespace</w:t>
+            </w:r>
+            <w:r>
+              <w:t>.</w:t>
             </w:r>
           </w:p>
         </w:tc>
@@ -1977,7 +2321,16 @@
           </w:tcPr>
           <w:p>
             <w:r>
-              <w:t>Specifies the path for this namespace, which is appended to the MAR_mnttop. It is specified as a path with slashes.</w:t>
+              <w:t>Specifies the path for this namespace</w:t>
+            </w:r>
+            <w:r>
+              <w:t xml:space="preserve"> (e.g. “/projectA”)</w:t>
+            </w:r>
+            <w:r>
+              <w:t>, which is appended to the MAR_mnttop. It is specified as a path with slashes.</w:t>
+            </w:r>
+            <w:r>
+              <w:t xml:space="preserve">  This can change without affecting anything.</w:t>
             </w:r>
           </w:p>
         </w:tc>
@@ -2078,13 +2431,67 @@
           </w:tcPr>
           <w:p>
             <w:r>
-              <w:t>Specifies the path for the POSIX file system that is to hold the metadata and potentially data for this namespace. If a file is to be written to an external repository, then only metadata is stored in this file system, but if data is to be stored into this file system then both data and metadata are used. Controlling whether data is written into the metadata file system is done in the repository configuration table using the repo</w:t>
-            </w:r>
-            <w:r>
-              <w:t>methodinfo</w:t>
-            </w:r>
-            <w:r>
-              <w:t xml:space="preserve"> field so the repository to/from which one is writing/reading will be DIRECT (use the metadata file system) or some other external method like CDMI, S3, etc. This is specified using path notation using slashes. This can change if you have moved the metadata file system path for some reason. Though it might be hard to change on the fly.</w:t>
+              <w:t xml:space="preserve">Specifies the path </w:t>
+            </w:r>
+            <w:r>
+              <w:t>to</w:t>
+            </w:r>
+            <w:r>
+              <w:t xml:space="preserve"> the POSIX file system that </w:t>
+            </w:r>
+            <w:r>
+              <w:t>will</w:t>
+            </w:r>
+            <w:r>
+              <w:t xml:space="preserve"> hold the metadata </w:t>
+            </w:r>
+            <w:r>
+              <w:t>(</w:t>
+            </w:r>
+            <w:r>
+              <w:t>and potentially data</w:t>
+            </w:r>
+            <w:r>
+              <w:t>)</w:t>
+            </w:r>
+            <w:r>
+              <w:t xml:space="preserve"> for this namespace. If a file is to be written to an external repository, then only metadata is stored in this file system, but if data is to be stored into this file system then both data and metadata are used. Controlling whether data is written into the metadata file system is done in the </w:t>
+            </w:r>
+            <w:r>
+              <w:t>MAR_datarepo</w:t>
+            </w:r>
+            <w:r>
+              <w:t xml:space="preserve"> configuration </w:t>
+            </w:r>
+            <w:r>
+              <w:t>records,</w:t>
+            </w:r>
+            <w:r>
+              <w:t xml:space="preserve"> using the </w:t>
+            </w:r>
+            <w:r>
+              <w:t>accessmethod</w:t>
+            </w:r>
+            <w:r>
+              <w:t xml:space="preserve"> field</w:t>
+            </w:r>
+            <w:r>
+              <w:t>,</w:t>
+            </w:r>
+            <w:r>
+              <w:t xml:space="preserve"> so the repository to/from which one is writing/reading will be DIRECT (use the metadata file system) or some other external method like CDMI, S3, etc. This is specified </w:t>
+            </w:r>
+            <w:r>
+              <w:t>as a</w:t>
+            </w:r>
+            <w:r>
+              <w:t xml:space="preserve"> path </w:t>
+            </w:r>
+            <w:r>
+              <w:t>with</w:t>
+            </w:r>
+            <w:r>
+              <w:t xml:space="preserve"> slashes. This can change if you have moved the metadata file system path for some reason. Though it might be hard to change on the fly.</w:t>
             </w:r>
           </w:p>
         </w:tc>
@@ -2517,267 +2924,34 @@
       </w:tr>
     </w:tbl>
     <w:p/>
-    <w:p>
-      <w:r>
-        <w:t>MAR_datarepo defines the one or more data repositories for each namespace. There is one of these for every repository that is referenced in the above namespace table, and for every repository that any file stored anywhere in this MarFS instance. The only way to know if you can get rid of a data repository in this list is to ensure no references exist in both the configuration namespaces and in the metadata for all the name spaces. It is really recommended that you don’t delete anything, just add another row with a new repository. A repository is just a logical name that connects the data of files in any namespace to a particular use of place to store the file data. It is possible for multiple repositories to point at a single external object storage server with different characteristics like compress and don’t compress etc. Repositories represent a method for talking to some back end store.</w:t>
-      </w:r>
-    </w:p>
     <w:p/>
-    <w:tbl>
-      <w:tblPr>
-        <w:tblStyle w:val="TableGrid"/>
-        <w:tblW w:w="0" w:type="auto"/>
-        <w:tblLook w:val="04A0" w:firstRow="1" w:lastRow="0" w:firstColumn="1" w:lastColumn="0" w:noHBand="0" w:noVBand="1"/>
-      </w:tblPr>
-      <w:tblGrid>
-        <w:gridCol w:w="1924"/>
-        <w:gridCol w:w="6932"/>
-      </w:tblGrid>
-      <w:tr>
-        <w:tc>
-          <w:tcPr>
-            <w:tcW w:w="1924" w:type="dxa"/>
-          </w:tcPr>
-          <w:p>
-            <w:r>
-              <w:t>name</w:t>
-            </w:r>
-          </w:p>
-        </w:tc>
-        <w:tc>
-          <w:tcPr>
-            <w:tcW w:w="6932" w:type="dxa"/>
-          </w:tcPr>
-          <w:p>
-            <w:pPr>
-              <w:rPr>
-                <w:color w:val="FF0000"/>
-              </w:rPr>
-            </w:pPr>
-            <w:r>
-              <w:t xml:space="preserve">Name for this repository, this name is used in the namespace table above in the config file and it is also used stored with the file in xattr, so this can not be changed easily.  It follows the same rules as deleting a repo in this list. </w:t>
-            </w:r>
-            <w:r>
-              <w:t>This name should point at some name of a portion of an object repository.  For example with Scality sproxyd access method, this repo name would match to a stanza in the sproxyd file which tells the object system the storage format for this repo name/stanza (like 30+6 or 40+8 along with other attributes).</w:t>
-            </w:r>
-          </w:p>
-        </w:tc>
-      </w:tr>
-      <w:tr>
-        <w:tc>
-          <w:tcPr>
-            <w:tcW w:w="1924" w:type="dxa"/>
-          </w:tcPr>
-          <w:p>
-            <w:r>
-              <w:t>URLprefix</w:t>
-            </w:r>
-          </w:p>
-        </w:tc>
-        <w:tc>
-          <w:tcPr>
-            <w:tcW w:w="6932" w:type="dxa"/>
-          </w:tcPr>
-          <w:p>
-            <w:r>
-              <w:t>This is a string associated with the repository used to access the repository. Object names will be repository URLprefex/bucket/object name Or really, URLprefex/namespace.repo.suffix/obj name, which is formed and stored in the MAR_objid xattr.</w:t>
-            </w:r>
-          </w:p>
-        </w:tc>
-      </w:tr>
-      <w:tr>
-        <w:tc>
-          <w:tcPr>
-            <w:tcW w:w="1924" w:type="dxa"/>
-          </w:tcPr>
-          <w:p>
-            <w:r>
-              <w:t>updateinplace</w:t>
-            </w:r>
-          </w:p>
-        </w:tc>
-        <w:tc>
-          <w:tcPr>
-            <w:tcW w:w="6932" w:type="dxa"/>
-          </w:tcPr>
-          <w:p>
-            <w:r>
-              <w:t>Updates in place for files in this repository are allowed. This lets you decide if a file is in a repo that can do update in place then the FUSE daemon and utility programs can allow update in place.  If a repository doesn’t allow this easily then you can forbid it. It is probably good practice to not allow this for all repositories used in a namespace but you don’t have to do that. Update in place means that if you open for write, you have to overwrite the entire file from the beginning. It also means that you cannot truncate the file to any other value than zero. It also means that you cannot open with append and append to the file, although this capability might be changed at a later date. The software can use update in place for DIRECT as the repomethodinfo (which tells the software to put the file data in the metadata file). Values are yes/no. This can be changed, but it is not recommended.</w:t>
-            </w:r>
-          </w:p>
-        </w:tc>
-      </w:tr>
-      <w:tr>
-        <w:tc>
-          <w:tcPr>
-            <w:tcW w:w="1924" w:type="dxa"/>
-          </w:tcPr>
-          <w:p>
-            <w:r>
-              <w:t>repomethodinfo</w:t>
-            </w:r>
-          </w:p>
-        </w:tc>
-        <w:tc>
-          <w:tcPr>
-            <w:tcW w:w="6932" w:type="dxa"/>
-          </w:tcPr>
-          <w:p>
-            <w:r>
-              <w:t>Info about method for accessing the object repository, like S3 or CDMI or DIRECT means (use the metadata file system for the user data) .</w:t>
-            </w:r>
-          </w:p>
-        </w:tc>
-      </w:tr>
-      <w:tr>
-        <w:tc>
-          <w:tcPr>
-            <w:tcW w:w="1924" w:type="dxa"/>
-          </w:tcPr>
-          <w:p>
-            <w:r>
-              <w:t>securitymethod</w:t>
-            </w:r>
-          </w:p>
-        </w:tc>
-        <w:tc>
-          <w:tcPr>
-            <w:tcW w:w="6932" w:type="dxa"/>
-          </w:tcPr>
-          <w:p>
-            <w:r>
-              <w:t>Specifies a method for how security works on this repository (authentication/authorization), this can change as it is not recorded anywhere other than in this file but any backend storage system must be kept in sync with this method.</w:t>
-            </w:r>
-          </w:p>
-        </w:tc>
-      </w:tr>
-      <w:tr>
-        <w:tc>
-          <w:tcPr>
-            <w:tcW w:w="1924" w:type="dxa"/>
-          </w:tcPr>
-          <w:p>
-            <w:r>
-              <w:t>sectype</w:t>
-            </w:r>
-          </w:p>
-        </w:tc>
-        <w:tc>
-          <w:tcPr>
-            <w:tcW w:w="6932" w:type="dxa"/>
-          </w:tcPr>
-          <w:p>
-            <w:r>
-              <w:t>Specifies a method for encryption for data for the repository. This CANNOT change as all files that have data in this repository are encrypted with this type.</w:t>
-            </w:r>
-          </w:p>
-        </w:tc>
-      </w:tr>
-      <w:tr>
-        <w:tc>
-          <w:tcPr>
-            <w:tcW w:w="1924" w:type="dxa"/>
-          </w:tcPr>
-          <w:p>
-            <w:r>
-              <w:t>comptype</w:t>
-            </w:r>
-          </w:p>
-        </w:tc>
-        <w:tc>
-          <w:tcPr>
-            <w:tcW w:w="6932" w:type="dxa"/>
-          </w:tcPr>
-          <w:p>
-            <w:r>
-              <w:t>Specifies a method for compression for data for the repository. This CANNOT change as all files that have data in this repository are compressed with this type.</w:t>
-            </w:r>
-          </w:p>
-        </w:tc>
-      </w:tr>
-      <w:tr>
-        <w:tc>
-          <w:tcPr>
-            <w:tcW w:w="1924" w:type="dxa"/>
-          </w:tcPr>
-          <w:p>
-            <w:r>
-              <w:t>correcttype</w:t>
-            </w:r>
-          </w:p>
-        </w:tc>
-        <w:tc>
-          <w:tcPr>
-            <w:tcW w:w="6932" w:type="dxa"/>
-          </w:tcPr>
-          <w:p>
-            <w:r>
-              <w:t>Specifies a method for correctness for data for the repository. This CANNOT change as all files that have data in this repository have this correction information calculated and stored with this type.</w:t>
-            </w:r>
-          </w:p>
-        </w:tc>
-      </w:tr>
-      <w:tr>
-        <w:tc>
-          <w:tcPr>
-            <w:tcW w:w="1924" w:type="dxa"/>
-          </w:tcPr>
-          <w:p>
-            <w:r>
-              <w:t>onoffline</w:t>
-            </w:r>
-          </w:p>
-        </w:tc>
-        <w:tc>
-          <w:tcPr>
-            <w:tcW w:w="6932" w:type="dxa"/>
-          </w:tcPr>
-          <w:p>
-            <w:r>
-              <w:t>Specifies a method for bringing a repository online if the repository is of the type that allows it to be offline. This value can change as it is dynamic.</w:t>
-            </w:r>
-          </w:p>
-        </w:tc>
-      </w:tr>
-      <w:tr>
-        <w:tc>
-          <w:tcPr>
-            <w:tcW w:w="1924" w:type="dxa"/>
-          </w:tcPr>
-          <w:p>
-            <w:r>
-              <w:t>latency</w:t>
-            </w:r>
-          </w:p>
-        </w:tc>
-        <w:tc>
-          <w:tcPr>
-            <w:tcW w:w="6932" w:type="dxa"/>
-          </w:tcPr>
-          <w:p>
-            <w:r>
-              <w:t>Specifies a time it might take to bring a repository online. This value can change as it is dynamic.</w:t>
-            </w:r>
-          </w:p>
-        </w:tc>
-      </w:tr>
-    </w:tbl>
+    <w:p>
+      <w:r>
+        <w:t>For Uni and Packed files, the MAR_objid xattr holds the object id for these files. The MAR_post xattr holds the type of file (Uni, Packed), space used (for the file), correctness value (for the file), and numobjects which for Uni and Packed files will be zero.</w:t>
+      </w:r>
+    </w:p>
     <w:p/>
     <w:p>
       <w:r>
-        <w:t>For Uni and Packed files, the MAR_objid xattr holds the object id for these files. The MAR_post xattr holds the type of file (Uni, Packed), space used (for the file), correctness value (for the file), and numobjects which for Uni and Packed files will be zero.</w:t>
+        <w:t>For Multi object files, the MAR_objid xattr holds the object id for these files except the chunknumber changes based on where you are at in the file. The MAR_post xattr holds the type of file (Multi), space used (for the file total), correctness value (for the file total), and numobjects which for multi files will be the number of chunks in the first part of the metadata file that contain chunk information in them and the chunkinfobytes is the number of bytes of chunk info in the metadata file.  In the case of a Multi file, the chunk information is stored in the metadata file, which implies that the chunksize for a Multi file must be larger than the space used, correctness info, and chunknumber fields.</w:t>
       </w:r>
     </w:p>
     <w:p/>
     <w:p>
       <w:r>
-        <w:t>For Multi object files, the MAR_objid xattr holds the object id for these files except the chunknumber changes based on where you are at in the file. The MAR_post xattr holds the type of file (Multi), space used (for the file total), correctness value (for the file total), and numobjects which for multi files will be the number of chunks in the first part of the metadata file that contain chunk information in them and the chunkinfobytes is the number of bytes of chunk info in the metadata file.  In the case of a Multi file, the chunk information is stored in the metadata file, which implies that the chunksize for a Multi file must be larger than the space used, correctness info, and chunknumber fields.</w:t>
-      </w:r>
-    </w:p>
-    <w:p/>
-    <w:p>
-      <w:r>
-        <w:t>The format for the objid info and post info in this metadata file is the chunknumber concatenated with the space used and correctness info for that chunk. These concatenated things with appropriate per chunk information are repeated for each object in the multipart object in order of offset into the file. NOTE: These chunknumber/space used/correctness values do not have to be inserted in chunknumber order, as out of order writing is allowed, but we plan to use a fixed record size, so you can take the chunk number and with math derive the file offset for the info for that chunk. So objects can be written to, but they are not officially in the file until this information is added to the metadata file and MAR_post xattr is updated appropriately. This activity records the chunks and sizes/correctness information for each chunk into the metadata file. This information is valuable so we know when objects are ready to be associated with a Multi file (for restarting etc.), how much compression was achieved, and lets you keep checksums/crc per object, etc. It may or may not be consulted during a read operation, but it is on a write.</w:t>
+        <w:t>The format for the objid info and post info in this metadata file is the chunknumber concatenated with the space used and correctness info for that chunk. These concatenated things with appropriate per chunk information are repeated for each object in the multipart object in order of offset into the file</w:t>
+      </w:r>
+      <w:r>
+        <w:t>. NOTE: These chunknumber/space-</w:t>
+      </w:r>
+      <w:r>
+        <w:t>used/correctness values do not have to be insert</w:t>
+      </w:r>
+      <w:r>
+        <w:t>ed in chunknumber order, as out-of-</w:t>
+      </w:r>
+      <w:r>
+        <w:t>order writing is allowed, but we plan to use a fixed record size, so you can take the chunk number and with math derive the file offset for the info for that chunk. So objects can be written to, but they are not officially in the file until this information is added to the metadata file and MAR_post xattr is updated appropriately. This activity records the chunks and sizes/correctness information for each chunk into the metadata file. This information is valuable so we know when objects are ready to be associated with a Multi file (for restarting etc.), how much compression was achieved, and lets you keep checksums/crc per object, etc. It may or may not be consulted during a read operation, but it is on a write.</w:t>
       </w:r>
     </w:p>
     <w:p>
@@ -3190,6 +3364,14 @@
     </w:p>
     <w:p/>
     <w:p>
+      <w:pPr>
+        <w:pStyle w:val="Heading3"/>
+      </w:pPr>
+      <w:r>
+        <w:t>Extended Attributes</w:t>
+      </w:r>
+    </w:p>
+    <w:p>
       <w:r>
         <w:t xml:space="preserve">MarFS utilizes POSIX extended attributes (xattr) </w:t>
       </w:r>
@@ -3413,10 +3595,16 @@
         <w:t>inefficient and doesn't scale on a</w:t>
       </w:r>
       <w:r>
-        <w:t xml:space="preserve"> per file create or </w:t>
-      </w:r>
-      <w:r>
-        <w:t>file read</w:t>
+        <w:t xml:space="preserve"> per-file-</w:t>
+      </w:r>
+      <w:r>
+        <w:t xml:space="preserve">create or </w:t>
+      </w:r>
+      <w:r>
+        <w:t>per-file-</w:t>
+      </w:r>
+      <w:r>
+        <w:t>read</w:t>
       </w:r>
       <w:r>
         <w:t xml:space="preserve"> basis.</w:t>
@@ -3425,61 +3613,46 @@
     <w:p/>
     <w:p>
       <w:r>
-        <w:t xml:space="preserve">The MAR_objid is the basis of </w:t>
-      </w:r>
-      <w:r>
-        <w:t>the name of the object for this file</w:t>
-      </w:r>
-      <w:r>
-        <w:t>.</w:t>
-      </w:r>
-      <w:r>
-        <w:t xml:space="preserve"> Its full name is </w:t>
-      </w:r>
-      <w:r>
-        <w:t>/bucketname/MAR_objid</w:t>
-      </w:r>
-      <w:r>
-        <w:t>. The</w:t>
-      </w:r>
-      <w:r>
-        <w:t xml:space="preserve"> bucketn</w:t>
-      </w:r>
-      <w:r>
-        <w:t xml:space="preserve">ame is /namespace.repo.suffix </w:t>
-      </w:r>
-      <w:r>
-        <w:t>from the configuration file</w:t>
-      </w:r>
-      <w:r>
-        <w:t xml:space="preserve">. </w:t>
-      </w:r>
-      <w:r>
-        <w:t>So</w:t>
-      </w:r>
-      <w:r>
-        <w:t>, the</w:t>
-      </w:r>
-      <w:r>
-        <w:t xml:space="preserve"> fully qualified object name is /namespace.repo.suffix/MAR_objid</w:t>
-      </w:r>
-      <w:r>
-        <w:t>.</w:t>
-      </w:r>
-    </w:p>
-    <w:p/>
-    <w:p>
-      <w:r>
         <w:t xml:space="preserve">The </w:t>
       </w:r>
       <w:r>
-        <w:t xml:space="preserve">MAR_objid xattr </w:t>
-      </w:r>
-      <w:r>
-        <w:t>c</w:t>
-      </w:r>
-      <w:r>
-        <w:t>oncatenated fields are:</w:t>
+        <w:rPr>
+          <w:b/>
+        </w:rPr>
+        <w:t>MAR_objid</w:t>
+      </w:r>
+      <w:r>
+        <w:t xml:space="preserve"> is the basis of </w:t>
+      </w:r>
+      <w:r>
+        <w:t>the access-key</w:t>
+      </w:r>
+      <w:r>
+        <w:t xml:space="preserve"> </w:t>
+      </w:r>
+      <w:r>
+        <w:t>for</w:t>
+      </w:r>
+      <w:r>
+        <w:t xml:space="preserve"> the object </w:t>
+      </w:r>
+      <w:r>
+        <w:t>where data for this file is stored (unle</w:t>
+      </w:r>
+      <w:r>
+        <w:t xml:space="preserve">ss the data is stored DIRECT).  </w:t>
+      </w:r>
+      <w:r>
+        <w:t xml:space="preserve">The </w:t>
+      </w:r>
+      <w:r>
+        <w:t>MAR_objid xattr</w:t>
+      </w:r>
+      <w:r>
+        <w:t xml:space="preserve"> </w:t>
+      </w:r>
+      <w:r>
+        <w:t>fields are:</w:t>
       </w:r>
     </w:p>
     <w:p/>
@@ -3490,17 +3663,17 @@
         <w:tblLook w:val="04A0" w:firstRow="1" w:lastRow="0" w:firstColumn="1" w:lastColumn="0" w:noHBand="0" w:noVBand="1"/>
       </w:tblPr>
       <w:tblGrid>
-        <w:gridCol w:w="2684"/>
+        <w:gridCol w:w="2546"/>
         <w:gridCol w:w="6408"/>
       </w:tblGrid>
       <w:tr>
         <w:tc>
           <w:tcPr>
-            <w:tcW w:w="2448" w:type="dxa"/>
+            <w:tcW w:w="2546" w:type="dxa"/>
           </w:tcPr>
           <w:p>
             <w:r>
-              <w:t>Bucket (namespace.repo.suffix)</w:t>
+              <w:t>reponame</w:t>
             </w:r>
           </w:p>
         </w:tc>
@@ -3510,13 +3683,7 @@
           </w:tcPr>
           <w:p>
             <w:r>
-              <w:t xml:space="preserve">This is the object system bucket name or </w:t>
-            </w:r>
-            <w:r>
-              <w:t>an</w:t>
-            </w:r>
-            <w:r>
-              <w:t>other way to match to some portion of a repository on the object system.</w:t>
+              <w:t>This is the name of the repository-record, describing where data is stored.</w:t>
             </w:r>
           </w:p>
         </w:tc>
@@ -3524,11 +3691,11 @@
       <w:tr>
         <w:tc>
           <w:tcPr>
-            <w:tcW w:w="2448" w:type="dxa"/>
+            <w:tcW w:w="2546" w:type="dxa"/>
           </w:tcPr>
           <w:p>
             <w:r>
-              <w:t>Reverseorder time stamp</w:t>
+              <w:t>namespacename</w:t>
             </w:r>
           </w:p>
         </w:tc>
@@ -3538,7 +3705,10 @@
           </w:tcPr>
           <w:p>
             <w:r>
-              <w:t>This is a reverse order time stamp of some kind to make sorting easy when listing objects.</w:t>
+              <w:t>This is the name of the namespace record, at the time the object was created</w:t>
+            </w:r>
+            <w:r>
+              <w:t>.</w:t>
             </w:r>
           </w:p>
         </w:tc>
@@ -3546,11 +3716,14 @@
       <w:tr>
         <w:tc>
           <w:tcPr>
-            <w:tcW w:w="2448" w:type="dxa"/>
+            <w:tcW w:w="2546" w:type="dxa"/>
           </w:tcPr>
           <w:p>
             <w:r>
-              <w:t>recordvervion</w:t>
+              <w:t>recordvers</w:t>
+            </w:r>
+            <w:r>
+              <w:t>ion</w:t>
             </w:r>
           </w:p>
         </w:tc>
@@ -3560,7 +3733,10 @@
           </w:tcPr>
           <w:p>
             <w:r>
-              <w:t>Version number for this record</w:t>
+              <w:t>MarFS v</w:t>
+            </w:r>
+            <w:r>
+              <w:t>ersion number for this record</w:t>
             </w:r>
             <w:r>
               <w:t>.</w:t>
@@ -3571,7 +3747,7 @@
       <w:tr>
         <w:tc>
           <w:tcPr>
-            <w:tcW w:w="2448" w:type="dxa"/>
+            <w:tcW w:w="2546" w:type="dxa"/>
           </w:tcPr>
           <w:p>
             <w:r>
@@ -3617,7 +3793,7 @@
       <w:tr>
         <w:tc>
           <w:tcPr>
-            <w:tcW w:w="2448" w:type="dxa"/>
+            <w:tcW w:w="2546" w:type="dxa"/>
           </w:tcPr>
           <w:p>
             <w:r>
@@ -3669,7 +3845,7 @@
       <w:tr>
         <w:tc>
           <w:tcPr>
-            <w:tcW w:w="2448" w:type="dxa"/>
+            <w:tcW w:w="2546" w:type="dxa"/>
           </w:tcPr>
           <w:p>
             <w:r>
@@ -3683,7 +3859,16 @@
           </w:tcPr>
           <w:p>
             <w:r>
-              <w:t>Packed if many files are being packed into the object or Not packed if not.</w:t>
+              <w:t>PACKED,</w:t>
+            </w:r>
+            <w:r>
+              <w:t xml:space="preserve"> </w:t>
+            </w:r>
+            <w:r>
+              <w:t>if</w:t>
+            </w:r>
+            <w:r>
+              <w:t xml:space="preserve"> many files are being packed into the object.</w:t>
             </w:r>
           </w:p>
         </w:tc>
@@ -3691,7 +3876,7 @@
       <w:tr>
         <w:tc>
           <w:tcPr>
-            <w:tcW w:w="2448" w:type="dxa"/>
+            <w:tcW w:w="2546" w:type="dxa"/>
           </w:tcPr>
           <w:p>
             <w:r>
@@ -3716,7 +3901,7 @@
       <w:tr>
         <w:tc>
           <w:tcPr>
-            <w:tcW w:w="2448" w:type="dxa"/>
+            <w:tcW w:w="2546" w:type="dxa"/>
           </w:tcPr>
           <w:p>
             <w:r>
@@ -3747,7 +3932,7 @@
       <w:tr>
         <w:tc>
           <w:tcPr>
-            <w:tcW w:w="2448" w:type="dxa"/>
+            <w:tcW w:w="2546" w:type="dxa"/>
           </w:tcPr>
           <w:p>
             <w:r>
@@ -3778,7 +3963,7 @@
       <w:tr>
         <w:tc>
           <w:tcPr>
-            <w:tcW w:w="2448" w:type="dxa"/>
+            <w:tcW w:w="2546" w:type="dxa"/>
           </w:tcPr>
           <w:p>
             <w:r>
@@ -3851,11 +4036,11 @@
       <w:tr>
         <w:tc>
           <w:tcPr>
-            <w:tcW w:w="2448" w:type="dxa"/>
+            <w:tcW w:w="2546" w:type="dxa"/>
           </w:tcPr>
           <w:p>
             <w:r>
-              <w:t>objchnknumber</w:t>
+              <w:t>mdinode</w:t>
             </w:r>
           </w:p>
         </w:tc>
@@ -3865,40 +4050,31 @@
           </w:tcPr>
           <w:p>
             <w:r>
-              <w:t xml:space="preserve">If this is non-zero, this object is part of a Multi </w:t>
-            </w:r>
-            <w:r>
-              <w:t xml:space="preserve">file. For </w:t>
-            </w:r>
-            <w:r>
-              <w:t>Uni and P</w:t>
-            </w:r>
-            <w:r>
-              <w:t xml:space="preserve">acked </w:t>
-            </w:r>
-            <w:r>
-              <w:t xml:space="preserve">files </w:t>
-            </w:r>
-            <w:r>
-              <w:t>there is only one object</w:t>
-            </w:r>
-            <w:r>
-              <w:t xml:space="preserve"> and it will be numbered zero</w:t>
-            </w:r>
-            <w:r>
-              <w:t xml:space="preserve">. For </w:t>
-            </w:r>
-            <w:r>
-              <w:t>a Multi file</w:t>
-            </w:r>
-            <w:r>
-              <w:t xml:space="preserve">, the object name only changes by chunk </w:t>
-            </w:r>
-            <w:r>
-              <w:t xml:space="preserve">number, which is calculated based on chunksize. </w:t>
-            </w:r>
-            <w:r>
-              <w:t>So this is really just a placeholder value.</w:t>
+              <w:t>Inode of the metadata file. F</w:t>
+            </w:r>
+            <w:r>
+              <w:t xml:space="preserve">or </w:t>
+            </w:r>
+            <w:r>
+              <w:t>a Packed file</w:t>
+            </w:r>
+            <w:r>
+              <w:t xml:space="preserve"> it</w:t>
+            </w:r>
+            <w:r>
+              <w:t xml:space="preserve"> i</w:t>
+            </w:r>
+            <w:r>
+              <w:t>s the</w:t>
+            </w:r>
+            <w:r>
+              <w:t xml:space="preserve"> inode of the</w:t>
+            </w:r>
+            <w:r>
+              <w:t xml:space="preserve"> first file in the object</w:t>
+            </w:r>
+            <w:r>
+              <w:t>.</w:t>
             </w:r>
           </w:p>
         </w:tc>
@@ -3906,11 +4082,14 @@
       <w:tr>
         <w:tc>
           <w:tcPr>
-            <w:tcW w:w="2448" w:type="dxa"/>
+            <w:tcW w:w="2546" w:type="dxa"/>
           </w:tcPr>
           <w:p>
             <w:r>
-              <w:t>mdinode</w:t>
+              <w:t>namespaceshard</w:t>
+            </w:r>
+            <w:r>
+              <w:t>pnum</w:t>
             </w:r>
           </w:p>
         </w:tc>
@@ -3920,28 +4099,13 @@
           </w:tcPr>
           <w:p>
             <w:r>
-              <w:t>Inode of the metadata file. F</w:t>
-            </w:r>
-            <w:r>
-              <w:t xml:space="preserve">or </w:t>
-            </w:r>
-            <w:r>
-              <w:t>a Packed file</w:t>
-            </w:r>
-            <w:r>
-              <w:t xml:space="preserve"> it</w:t>
-            </w:r>
-            <w:r>
-              <w:t xml:space="preserve"> i</w:t>
-            </w:r>
-            <w:r>
-              <w:t>s the</w:t>
-            </w:r>
-            <w:r>
-              <w:t xml:space="preserve"> inode of the</w:t>
-            </w:r>
-            <w:r>
-              <w:t xml:space="preserve"> first file in the object</w:t>
+              <w:t xml:space="preserve">Used for </w:t>
+            </w:r>
+            <w:r>
+              <w:t>namespace shard</w:t>
+            </w:r>
+            <w:r>
+              <w:t xml:space="preserve"> number for files that are hashed into multiple directories (future)</w:t>
             </w:r>
             <w:r>
               <w:t>.</w:t>
@@ -3952,17 +4116,11 @@
       <w:tr>
         <w:tc>
           <w:tcPr>
-            <w:tcW w:w="2448" w:type="dxa"/>
+            <w:tcW w:w="2546" w:type="dxa"/>
           </w:tcPr>
           <w:p>
             <w:r>
-              <w:t>namespaces</w:t>
-            </w:r>
-            <w:r>
-              <w:t>hard</w:t>
-            </w:r>
-            <w:r>
-              <w:t>pnum</w:t>
+              <w:t>objchnknumber</w:t>
             </w:r>
           </w:p>
         </w:tc>
@@ -3972,22 +4130,7 @@
           </w:tcPr>
           <w:p>
             <w:r>
-              <w:t xml:space="preserve">Used for </w:t>
-            </w:r>
-            <w:r>
-              <w:t>namespace shard</w:t>
-            </w:r>
-            <w:r>
-              <w:t xml:space="preserve"> number for files that are hashed into multiple directories (future)</w:t>
-            </w:r>
-            <w:r>
-              <w:t>. F</w:t>
-            </w:r>
-            <w:r>
-              <w:t>or now this is zero</w:t>
-            </w:r>
-            <w:r>
-              <w:t>.</w:t>
+              <w:t>If this is non-zero, this object is part of a Multi file. For Uni and Packed files there is only one object and it will be numbered zero. For a Multi file, the object name only changes by chunk number, which is calculated based on chunksize. So this is really just a placeholder value.</w:t>
             </w:r>
           </w:p>
         </w:tc>
@@ -4005,8 +4148,25 @@
       </w:pPr>
     </w:p>
     <w:p>
-      <w:r>
-        <w:t xml:space="preserve">MARpost </w:t>
+      <w:pPr>
+        <w:widowControl w:val="0"/>
+        <w:autoSpaceDE w:val="0"/>
+        <w:autoSpaceDN w:val="0"/>
+        <w:adjustRightInd w:val="0"/>
+        <w:rPr>
+          <w:rFonts w:ascii="Arial" w:hAnsi="Arial" w:cs="Arial"/>
+        </w:rPr>
+      </w:pPr>
+    </w:p>
+    <w:p>
+      <w:r>
+        <w:rPr>
+          <w:b/>
+        </w:rPr>
+        <w:t>MARpost</w:t>
+      </w:r>
+      <w:r>
+        <w:t xml:space="preserve"> </w:t>
       </w:r>
       <w:r>
         <w:t xml:space="preserve">is </w:t>
@@ -4015,13 +4175,22 @@
         <w:t xml:space="preserve">information </w:t>
       </w:r>
       <w:r>
-        <w:t>written to the file's xattr</w:t>
-      </w:r>
-      <w:r>
-        <w:t xml:space="preserve"> after or </w:t>
-      </w:r>
-      <w:r>
-        <w:t>while the object(s) are written. Its c</w:t>
+        <w:t>only available (to fuse) after</w:t>
+      </w:r>
+      <w:r>
+        <w:t xml:space="preserve"> </w:t>
+      </w:r>
+      <w:r>
+        <w:t>the</w:t>
+      </w:r>
+      <w:r>
+        <w:t xml:space="preserve"> object(s) </w:t>
+      </w:r>
+      <w:r>
+        <w:t xml:space="preserve">for a given file </w:t>
+      </w:r>
+      <w:r>
+        <w:t>are written. Its c</w:t>
       </w:r>
       <w:r>
         <w:t>oncatenated fields</w:t>
@@ -4323,9 +4492,16 @@
       </w:tr>
     </w:tbl>
     <w:p/>
-    <w:p>
-      <w:r>
-        <w:t xml:space="preserve">MAR_restart </w:t>
+    <w:p/>
+    <w:p>
+      <w:r>
+        <w:rPr>
+          <w:b/>
+        </w:rPr>
+        <w:t>MAR_restart</w:t>
+      </w:r>
+      <w:r>
+        <w:t xml:space="preserve"> </w:t>
       </w:r>
       <w:r>
         <w:t>is a</w:t>
@@ -4340,7 +4516,61 @@
         <w:t xml:space="preserve"> to </w:t>
       </w:r>
       <w:r>
-        <w:t>indicate whether or not a complete copy was complete before pftool exited. If it was not the next invocation of pftool on this file will start copying this file again. This is only used for a Multi file.</w:t>
+        <w:t xml:space="preserve">indicate whether or not a copy </w:t>
+      </w:r>
+      <w:r>
+        <w:t xml:space="preserve">operation </w:t>
+      </w:r>
+      <w:r>
+        <w:t>was complete</w:t>
+      </w:r>
+      <w:r>
+        <w:t>d</w:t>
+      </w:r>
+      <w:r>
+        <w:t xml:space="preserve"> before pftool exited. If it was not</w:t>
+      </w:r>
+      <w:r>
+        <w:t>, then this xattr will be present, and</w:t>
+      </w:r>
+      <w:r>
+        <w:t xml:space="preserve"> the next invocation of pftool on this file will start copying this file again. </w:t>
+      </w:r>
+      <w:r>
+        <w:t xml:space="preserve"> </w:t>
+      </w:r>
+      <w:r>
+        <w:t xml:space="preserve">pftool only uses this technique for </w:t>
+      </w:r>
+      <w:r>
+        <w:t>Multi file</w:t>
+      </w:r>
+      <w:r>
+        <w:t>s</w:t>
+      </w:r>
+      <w:r>
+        <w:t>.</w:t>
+      </w:r>
+    </w:p>
+    <w:p/>
+    <w:p>
+      <w:r>
+        <w:t xml:space="preserve">Fuse mknod() </w:t>
+      </w:r>
+      <w:r>
+        <w:t xml:space="preserve">also </w:t>
+      </w:r>
+      <w:r>
+        <w:t xml:space="preserve">currently sets MAR_restart, because the convention is that files stored in DIRECT mode have no (MARFS-related) xattrs.  When opening a new file for writing, fuse first calls mknod(), which has no means of </w:t>
+      </w:r>
+      <w:r>
+        <w:t>communicating with</w:t>
+      </w:r>
+      <w:r>
+        <w:t xml:space="preserve"> open().  Thus, without some MarFS xattr, </w:t>
+      </w:r>
+      <w:r>
+        <w:t>open() would assume it was seeing a DIRECT file.  The MAR_restart xattr is used to tell open() that the file is a non-DIRECT file, and is then removed in close(), when other MarFS xattrs are installed.</w:t>
       </w:r>
     </w:p>
     <w:p/>
@@ -4351,13 +4581,22 @@
         </w:rPr>
       </w:pPr>
       <w:r>
+        <w:rPr>
+          <w:b/>
+        </w:rPr>
         <w:t>MAR_</w:t>
       </w:r>
       <w:r>
+        <w:rPr>
+          <w:b/>
+        </w:rPr>
         <w:t>namespace_shard</w:t>
       </w:r>
       <w:r>
-        <w:t xml:space="preserve"> is a </w:t>
+        <w:t xml:space="preserve"> </w:t>
+      </w:r>
+      <w:r>
+        <w:t xml:space="preserve">is a </w:t>
       </w:r>
       <w:r>
         <w:t>xattr on directories that are hashed (future)</w:t>
@@ -5166,59 +5405,277 @@
     <w:p>
       <w:pPr>
         <w:pStyle w:val="Heading4"/>
-      </w:pPr>
-      <w:r>
+        <w:rPr>
+          <w:i w:val="0"/>
+        </w:rPr>
+      </w:pPr>
+      <w:r>
+        <w:rPr>
+          <w:i w:val="0"/>
+        </w:rPr>
         <w:t>Object naming</w:t>
       </w:r>
     </w:p>
     <w:p>
       <w:r>
-        <w:t>The name of the object for a file is named URLprefix/bucketname/MAR_objid). bucketname is /namespace.repo.suffix (from the configuration file). Thus, the fully qualified object name is URLprefix://namespace.repo.suffix/MAR_objid.</w:t>
+        <w:t>Files stored in a MarFS namespace are associated with specific storage characteristics, described in the configuration tables MAR_datarepo, and MAR_namespace.  These have specific values for each file, which are captured in the extended attributes (xattrs) of the metadata files, and then codified into object-names.  Files stored with a DIRECT accessmethod do not use objects, so their object-names are not used.  Otherwise, object names become URLs that are used during interactions with storage.</w:t>
+      </w:r>
+      <w:r>
+        <w:t xml:space="preserve">  Configuration of the storage resources determines some aspects of how the URL is interpreted by the storage servers.  Thus, system administrators would want to coordinate the MarFS config and the storage config, though generally either one can also be forced to conform to the other.</w:t>
       </w:r>
     </w:p>
     <w:p/>
     <w:p>
       <w:r>
-        <w:t>System administrators need to set up buckets on the object server(s) for every namespace.repo combination.</w:t>
+        <w:t>The name of the object for a file is</w:t>
+      </w:r>
+      <w:r>
+        <w:t xml:space="preserve"> just:</w:t>
       </w:r>
     </w:p>
     <w:p/>
     <w:p>
       <w:r>
-        <w:t>The URLprefix field for accessing the repository is in the configuration file in the repository record. repomethodinfo (cdmi, s3, etc.) tells how to access the repository.</w:t>
+        <w:t xml:space="preserve">    </w:t>
+      </w:r>
+      <w:r>
+        <w:t>access://host</w:t>
+      </w:r>
+      <w:r>
+        <w:t>/</w:t>
+      </w:r>
+      <w:r>
+        <w:t>MAR_objid</w:t>
       </w:r>
     </w:p>
     <w:p/>
     <w:p>
       <w:r>
-        <w:t>Recall that repository name should point at some name of a portion of an object repository. For example with the Scality sproxyd access method, this repository name would match to a stanza in the sproxyd file that tells the object system the storage format for this reposit</w:t>
-      </w:r>
-      <w:r>
-        <w:t xml:space="preserve">ory, </w:t>
-      </w:r>
-      <w:r>
-        <w:t>like 30+6 or 4</w:t>
-      </w:r>
-      <w:r>
-        <w:t>0+8 along with other attributes</w:t>
-      </w:r>
-      <w:r>
-        <w:t>.</w:t>
-      </w:r>
-    </w:p>
-    <w:p>
-      <w:pPr>
-        <w:rPr>
-          <w:color w:val="FF0000"/>
-        </w:rPr>
-      </w:pPr>
-    </w:p>
+        <w:t xml:space="preserve">“access” is </w:t>
+      </w:r>
+      <w:r>
+        <w:t>computed</w:t>
+      </w:r>
+      <w:r>
+        <w:t xml:space="preserve"> from the MAR_d</w:t>
+      </w:r>
+      <w:r>
+        <w:t>atarepo.accessmethod.  For S3 access on a particular repository, it might just be, for example:</w:t>
+      </w:r>
+    </w:p>
+    <w:p/>
+    <w:p>
+      <w:pPr>
+        <w:pStyle w:val="ListParagraph"/>
+        <w:numPr>
+          <w:ilvl w:val="0"/>
+          <w:numId w:val="37"/>
+        </w:numPr>
+      </w:pPr>
+      <w:r>
+        <w:t>https</w:t>
+      </w:r>
+    </w:p>
+    <w:p/>
+    <w:p>
+      <w:r>
+        <w:t>“host” comes from MAR_datarepo.host</w:t>
+      </w:r>
+      <w:r>
+        <w:t xml:space="preserve"> (and can include a port)</w:t>
+      </w:r>
+      <w:r>
+        <w:t>.  For example:</w:t>
+      </w:r>
+    </w:p>
+    <w:p/>
+    <w:p>
+      <w:pPr>
+        <w:pStyle w:val="ListParagraph"/>
+        <w:numPr>
+          <w:ilvl w:val="0"/>
+          <w:numId w:val="37"/>
+        </w:numPr>
+      </w:pPr>
+      <w:r>
+        <w:t>10.140.0.21:9020</w:t>
+      </w:r>
+    </w:p>
+    <w:p>
+      <w:pPr>
+        <w:pStyle w:val="ListParagraph"/>
+        <w:numPr>
+          <w:ilvl w:val="0"/>
+          <w:numId w:val="37"/>
+        </w:numPr>
+      </w:pPr>
+      <w:r>
+        <w:t>storage10.lanl.gov</w:t>
+      </w:r>
+      <w:r>
+        <w:t>:81</w:t>
+      </w:r>
+    </w:p>
+    <w:p/>
+    <w:p>
+      <w:r>
+        <w:t xml:space="preserve">MAR_objid is </w:t>
+      </w:r>
+      <w:r>
+        <w:t xml:space="preserve">just </w:t>
+      </w:r>
+      <w:r>
+        <w:t>the concatenation of fields in the MAR_objid xattr, with slashes in between, and some encoding to simplify parsing.</w:t>
+      </w:r>
+      <w:r>
+        <w:t xml:space="preserve">  For example:</w:t>
+      </w:r>
+    </w:p>
+    <w:p/>
+    <w:p>
+      <w:pPr>
+        <w:pStyle w:val="ListParagraph"/>
+        <w:numPr>
+          <w:ilvl w:val="0"/>
+          <w:numId w:val="38"/>
+        </w:numPr>
+      </w:pPr>
+      <w:r>
+        <w:t>/repo4/</w:t>
+      </w:r>
+      <w:r>
+        <w:t>test00/ver.000_001/F___/inode.00000000004b8762/md_ctime.20150707_111017-0600_1/obj_ctime.20150707_111017-0600_1/chnksz.20000000/chnkno.0</w:t>
+      </w:r>
+    </w:p>
+    <w:p/>
+    <w:p>
+      <w:r>
+        <w:t xml:space="preserve">If the storage protocol is S3, then </w:t>
+      </w:r>
+      <w:r>
+        <w:t xml:space="preserve">the reponame (e.g. </w:t>
+      </w:r>
+      <w:r>
+        <w:t>“repo4”</w:t>
+      </w:r>
+      <w:r>
+        <w:t>)</w:t>
+      </w:r>
+      <w:r>
+        <w:t xml:space="preserve"> is treated as a bucket-name.</w:t>
+      </w:r>
+    </w:p>
+    <w:p/>
+    <w:p>
+      <w:r>
+        <w:t>In the case of</w:t>
+      </w:r>
+      <w:r>
+        <w:t xml:space="preserve"> Scality</w:t>
+      </w:r>
+      <w:r>
+        <w:t>’s</w:t>
+      </w:r>
+      <w:r>
+        <w:t xml:space="preserve"> sproxyd access method, </w:t>
+      </w:r>
+      <w:r>
+        <w:t>“repo4” corresponds with a fastcgi access-path, and the MarFS namespace-name “</w:t>
+      </w:r>
+      <w:r>
+        <w:t xml:space="preserve">test00” </w:t>
+      </w:r>
+      <w:r>
+        <w:t xml:space="preserve">would match </w:t>
+      </w:r>
+      <w:r>
+        <w:t xml:space="preserve">the alias in a “driver” </w:t>
+      </w:r>
+      <w:r>
+        <w:t xml:space="preserve">stanza in the sproxyd </w:t>
+      </w:r>
+      <w:r>
+        <w:t xml:space="preserve">config </w:t>
+      </w:r>
+      <w:r>
+        <w:t>file</w:t>
+      </w:r>
+      <w:r>
+        <w:t>,</w:t>
+      </w:r>
+      <w:r>
+        <w:t xml:space="preserve"> which </w:t>
+      </w:r>
+      <w:r>
+        <w:t xml:space="preserve">can select a </w:t>
+      </w:r>
+      <w:r>
+        <w:t xml:space="preserve"> destination storage-</w:t>
+      </w:r>
+      <w:r>
+        <w:t xml:space="preserve">ring and/or </w:t>
+      </w:r>
+      <w:r>
+        <w:t>storage-</w:t>
+      </w:r>
+      <w:r>
+        <w:t>format for this repo (</w:t>
+      </w:r>
+      <w:r>
+        <w:t>e.g.</w:t>
+      </w:r>
+      <w:r>
+        <w:t xml:space="preserve"> 30+6</w:t>
+      </w:r>
+      <w:r>
+        <w:t>,</w:t>
+      </w:r>
+      <w:r>
+        <w:t xml:space="preserve"> or 40+8).</w:t>
+      </w:r>
+      <w:r>
+        <w:t xml:space="preserve">  The combination of requirements for these two protocols is why we place namespace-name into the object-ID, before the MarFS version-number.</w:t>
+      </w:r>
+    </w:p>
+    <w:p/>
+    <w:p>
+      <w:r>
+        <w:t>Thus</w:t>
+      </w:r>
+      <w:r>
+        <w:t xml:space="preserve">, the fully qualified object name </w:t>
+      </w:r>
+      <w:r>
+        <w:t xml:space="preserve">takes on attributes from the </w:t>
+      </w:r>
+      <w:r>
+        <w:t xml:space="preserve">MarFS </w:t>
+      </w:r>
+      <w:r>
+        <w:t xml:space="preserve">configuration, which also can be made to dovetail with </w:t>
+      </w:r>
+      <w:r>
+        <w:t>the configuration of one or more</w:t>
+      </w:r>
+      <w:r>
+        <w:t xml:space="preserve"> object-storage repositories.  For S3, </w:t>
+      </w:r>
+      <w:r>
+        <w:t>system administrators</w:t>
+      </w:r>
+      <w:r>
+        <w:t xml:space="preserve"> would select hosts, ports, and buckets to correspond with requirements of different MarFS namespaces.  For Scality sproxyd, they can also use fastcgi-path and sproxyd driver-aliases to select storage.</w:t>
+      </w:r>
+      <w:r>
+        <w:t xml:space="preserve">  Where these already exist, the MarFS configuration could be made to match the existing installation.</w:t>
+      </w:r>
+    </w:p>
+    <w:p/>
     <w:p>
       <w:r>
         <w:t>A suffix can be added to the bucket name or prefix to the object name in systems that require periodic bucket/prefix change.</w:t>
       </w:r>
     </w:p>
-    <w:p/>
     <w:p/>
     <w:p>
       <w:r>
@@ -5241,7 +5698,7 @@
         <w:ind w:left="720"/>
       </w:pPr>
       <w:r>
-        <w:t>Reverse order time stamp of some kind to make sorting of object lists easier.</w:t>
+        <w:t>Namespace name.</w:t>
       </w:r>
     </w:p>
     <w:p>
@@ -5435,7 +5892,13 @@
         <w:ind w:left="720"/>
       </w:pPr>
       <w:r>
-        <w:t>namespaceshardpnum (future, zero for now, used for hashing files across namespace shard directories)</w:t>
+        <w:t>namespaceshardpnum (</w:t>
+      </w:r>
+      <w:r>
+        <w:t>Future work</w:t>
+      </w:r>
+      <w:r>
+        <w:t>, used for hashing files across namespace shard directories)</w:t>
       </w:r>
       <w:r>
         <w:t>.</w:t>
@@ -5459,6 +5922,7 @@
         <w:t>incremented.</w:t>
       </w:r>
     </w:p>
+    <w:p/>
     <w:p>
       <w:pPr>
         <w:pStyle w:val="Heading2"/>
@@ -6262,8 +6726,14 @@
     <w:p>
       <w:pPr>
         <w:pStyle w:val="Heading4"/>
-      </w:pPr>
-      <w:r>
+        <w:rPr>
+          <w:i w:val="0"/>
+        </w:rPr>
+      </w:pPr>
+      <w:r>
+        <w:rPr>
+          <w:i w:val="0"/>
+        </w:rPr>
         <w:t>Backup</w:t>
       </w:r>
     </w:p>
@@ -7373,8 +7843,6 @@
       <w:r>
         <w:t>.</w:t>
       </w:r>
-      <w:bookmarkStart w:id="0" w:name="_GoBack"/>
-      <w:bookmarkEnd w:id="0"/>
     </w:p>
     <w:p>
       <w:pPr>
@@ -7495,7 +7963,7 @@
         <w:rStyle w:val="PageNumber"/>
         <w:noProof/>
       </w:rPr>
-      <w:t>28</w:t>
+      <w:t>1</w:t>
     </w:r>
     <w:r>
       <w:rPr>
@@ -10602,6 +11070,119 @@
     </w:lvl>
   </w:abstractNum>
   <w:abstractNum w:abstractNumId="25">
+    <w:nsid w:val="5B76040C"/>
+    <w:multiLevelType w:val="hybridMultilevel"/>
+    <w:tmpl w:val="471EC8C8"/>
+    <w:lvl w:ilvl="0" w:tplc="04090001">
+      <w:start w:val="1"/>
+      <w:numFmt w:val="bullet"/>
+      <w:lvlText w:val=""/>
+      <w:lvlJc w:val="left"/>
+      <w:pPr>
+        <w:ind w:left="720" w:hanging="360"/>
+      </w:pPr>
+      <w:rPr>
+        <w:rFonts w:ascii="Symbol" w:hAnsi="Symbol" w:hint="default"/>
+      </w:rPr>
+    </w:lvl>
+    <w:lvl w:ilvl="1" w:tplc="04090003" w:tentative="1">
+      <w:start w:val="1"/>
+      <w:numFmt w:val="bullet"/>
+      <w:lvlText w:val="o"/>
+      <w:lvlJc w:val="left"/>
+      <w:pPr>
+        <w:ind w:left="1440" w:hanging="360"/>
+      </w:pPr>
+      <w:rPr>
+        <w:rFonts w:ascii="Courier New" w:hAnsi="Courier New" w:hint="default"/>
+      </w:rPr>
+    </w:lvl>
+    <w:lvl w:ilvl="2" w:tplc="04090005" w:tentative="1">
+      <w:start w:val="1"/>
+      <w:numFmt w:val="bullet"/>
+      <w:lvlText w:val=""/>
+      <w:lvlJc w:val="left"/>
+      <w:pPr>
+        <w:ind w:left="2160" w:hanging="360"/>
+      </w:pPr>
+      <w:rPr>
+        <w:rFonts w:ascii="Wingdings" w:hAnsi="Wingdings" w:hint="default"/>
+      </w:rPr>
+    </w:lvl>
+    <w:lvl w:ilvl="3" w:tplc="04090001" w:tentative="1">
+      <w:start w:val="1"/>
+      <w:numFmt w:val="bullet"/>
+      <w:lvlText w:val=""/>
+      <w:lvlJc w:val="left"/>
+      <w:pPr>
+        <w:ind w:left="2880" w:hanging="360"/>
+      </w:pPr>
+      <w:rPr>
+        <w:rFonts w:ascii="Symbol" w:hAnsi="Symbol" w:hint="default"/>
+      </w:rPr>
+    </w:lvl>
+    <w:lvl w:ilvl="4" w:tplc="04090003" w:tentative="1">
+      <w:start w:val="1"/>
+      <w:numFmt w:val="bullet"/>
+      <w:lvlText w:val="o"/>
+      <w:lvlJc w:val="left"/>
+      <w:pPr>
+        <w:ind w:left="3600" w:hanging="360"/>
+      </w:pPr>
+      <w:rPr>
+        <w:rFonts w:ascii="Courier New" w:hAnsi="Courier New" w:hint="default"/>
+      </w:rPr>
+    </w:lvl>
+    <w:lvl w:ilvl="5" w:tplc="04090005" w:tentative="1">
+      <w:start w:val="1"/>
+      <w:numFmt w:val="bullet"/>
+      <w:lvlText w:val=""/>
+      <w:lvlJc w:val="left"/>
+      <w:pPr>
+        <w:ind w:left="4320" w:hanging="360"/>
+      </w:pPr>
+      <w:rPr>
+        <w:rFonts w:ascii="Wingdings" w:hAnsi="Wingdings" w:hint="default"/>
+      </w:rPr>
+    </w:lvl>
+    <w:lvl w:ilvl="6" w:tplc="04090001" w:tentative="1">
+      <w:start w:val="1"/>
+      <w:numFmt w:val="bullet"/>
+      <w:lvlText w:val=""/>
+      <w:lvlJc w:val="left"/>
+      <w:pPr>
+        <w:ind w:left="5040" w:hanging="360"/>
+      </w:pPr>
+      <w:rPr>
+        <w:rFonts w:ascii="Symbol" w:hAnsi="Symbol" w:hint="default"/>
+      </w:rPr>
+    </w:lvl>
+    <w:lvl w:ilvl="7" w:tplc="04090003" w:tentative="1">
+      <w:start w:val="1"/>
+      <w:numFmt w:val="bullet"/>
+      <w:lvlText w:val="o"/>
+      <w:lvlJc w:val="left"/>
+      <w:pPr>
+        <w:ind w:left="5760" w:hanging="360"/>
+      </w:pPr>
+      <w:rPr>
+        <w:rFonts w:ascii="Courier New" w:hAnsi="Courier New" w:hint="default"/>
+      </w:rPr>
+    </w:lvl>
+    <w:lvl w:ilvl="8" w:tplc="04090005" w:tentative="1">
+      <w:start w:val="1"/>
+      <w:numFmt w:val="bullet"/>
+      <w:lvlText w:val=""/>
+      <w:lvlJc w:val="left"/>
+      <w:pPr>
+        <w:ind w:left="6480" w:hanging="360"/>
+      </w:pPr>
+      <w:rPr>
+        <w:rFonts w:ascii="Wingdings" w:hAnsi="Wingdings" w:hint="default"/>
+      </w:rPr>
+    </w:lvl>
+  </w:abstractNum>
+  <w:abstractNum w:abstractNumId="26">
     <w:nsid w:val="5D8632B5"/>
     <w:multiLevelType w:val="hybridMultilevel"/>
     <w:tmpl w:val="066228AA"/>
@@ -10714,7 +11295,7 @@
       </w:rPr>
     </w:lvl>
   </w:abstractNum>
-  <w:abstractNum w:abstractNumId="26">
+  <w:abstractNum w:abstractNumId="27">
     <w:nsid w:val="5EB50A7C"/>
     <w:multiLevelType w:val="hybridMultilevel"/>
     <w:tmpl w:val="B6CE722A"/>
@@ -10827,7 +11408,7 @@
       </w:rPr>
     </w:lvl>
   </w:abstractNum>
-  <w:abstractNum w:abstractNumId="27">
+  <w:abstractNum w:abstractNumId="28">
     <w:nsid w:val="62B50B25"/>
     <w:multiLevelType w:val="hybridMultilevel"/>
     <w:tmpl w:val="663EF2A4"/>
@@ -10967,7 +11548,120 @@
       </w:rPr>
     </w:lvl>
   </w:abstractNum>
-  <w:abstractNum w:abstractNumId="28">
+  <w:abstractNum w:abstractNumId="29">
+    <w:nsid w:val="643E799D"/>
+    <w:multiLevelType w:val="hybridMultilevel"/>
+    <w:tmpl w:val="80D84744"/>
+    <w:lvl w:ilvl="0" w:tplc="04090001">
+      <w:start w:val="1"/>
+      <w:numFmt w:val="bullet"/>
+      <w:lvlText w:val=""/>
+      <w:lvlJc w:val="left"/>
+      <w:pPr>
+        <w:ind w:left="720" w:hanging="360"/>
+      </w:pPr>
+      <w:rPr>
+        <w:rFonts w:ascii="Symbol" w:hAnsi="Symbol" w:hint="default"/>
+      </w:rPr>
+    </w:lvl>
+    <w:lvl w:ilvl="1" w:tplc="04090003" w:tentative="1">
+      <w:start w:val="1"/>
+      <w:numFmt w:val="bullet"/>
+      <w:lvlText w:val="o"/>
+      <w:lvlJc w:val="left"/>
+      <w:pPr>
+        <w:ind w:left="1440" w:hanging="360"/>
+      </w:pPr>
+      <w:rPr>
+        <w:rFonts w:ascii="Courier New" w:hAnsi="Courier New" w:hint="default"/>
+      </w:rPr>
+    </w:lvl>
+    <w:lvl w:ilvl="2" w:tplc="04090005" w:tentative="1">
+      <w:start w:val="1"/>
+      <w:numFmt w:val="bullet"/>
+      <w:lvlText w:val=""/>
+      <w:lvlJc w:val="left"/>
+      <w:pPr>
+        <w:ind w:left="2160" w:hanging="360"/>
+      </w:pPr>
+      <w:rPr>
+        <w:rFonts w:ascii="Wingdings" w:hAnsi="Wingdings" w:hint="default"/>
+      </w:rPr>
+    </w:lvl>
+    <w:lvl w:ilvl="3" w:tplc="04090001" w:tentative="1">
+      <w:start w:val="1"/>
+      <w:numFmt w:val="bullet"/>
+      <w:lvlText w:val=""/>
+      <w:lvlJc w:val="left"/>
+      <w:pPr>
+        <w:ind w:left="2880" w:hanging="360"/>
+      </w:pPr>
+      <w:rPr>
+        <w:rFonts w:ascii="Symbol" w:hAnsi="Symbol" w:hint="default"/>
+      </w:rPr>
+    </w:lvl>
+    <w:lvl w:ilvl="4" w:tplc="04090003" w:tentative="1">
+      <w:start w:val="1"/>
+      <w:numFmt w:val="bullet"/>
+      <w:lvlText w:val="o"/>
+      <w:lvlJc w:val="left"/>
+      <w:pPr>
+        <w:ind w:left="3600" w:hanging="360"/>
+      </w:pPr>
+      <w:rPr>
+        <w:rFonts w:ascii="Courier New" w:hAnsi="Courier New" w:hint="default"/>
+      </w:rPr>
+    </w:lvl>
+    <w:lvl w:ilvl="5" w:tplc="04090005" w:tentative="1">
+      <w:start w:val="1"/>
+      <w:numFmt w:val="bullet"/>
+      <w:lvlText w:val=""/>
+      <w:lvlJc w:val="left"/>
+      <w:pPr>
+        <w:ind w:left="4320" w:hanging="360"/>
+      </w:pPr>
+      <w:rPr>
+        <w:rFonts w:ascii="Wingdings" w:hAnsi="Wingdings" w:hint="default"/>
+      </w:rPr>
+    </w:lvl>
+    <w:lvl w:ilvl="6" w:tplc="04090001" w:tentative="1">
+      <w:start w:val="1"/>
+      <w:numFmt w:val="bullet"/>
+      <w:lvlText w:val=""/>
+      <w:lvlJc w:val="left"/>
+      <w:pPr>
+        <w:ind w:left="5040" w:hanging="360"/>
+      </w:pPr>
+      <w:rPr>
+        <w:rFonts w:ascii="Symbol" w:hAnsi="Symbol" w:hint="default"/>
+      </w:rPr>
+    </w:lvl>
+    <w:lvl w:ilvl="7" w:tplc="04090003" w:tentative="1">
+      <w:start w:val="1"/>
+      <w:numFmt w:val="bullet"/>
+      <w:lvlText w:val="o"/>
+      <w:lvlJc w:val="left"/>
+      <w:pPr>
+        <w:ind w:left="5760" w:hanging="360"/>
+      </w:pPr>
+      <w:rPr>
+        <w:rFonts w:ascii="Courier New" w:hAnsi="Courier New" w:hint="default"/>
+      </w:rPr>
+    </w:lvl>
+    <w:lvl w:ilvl="8" w:tplc="04090005" w:tentative="1">
+      <w:start w:val="1"/>
+      <w:numFmt w:val="bullet"/>
+      <w:lvlText w:val=""/>
+      <w:lvlJc w:val="left"/>
+      <w:pPr>
+        <w:ind w:left="6480" w:hanging="360"/>
+      </w:pPr>
+      <w:rPr>
+        <w:rFonts w:ascii="Wingdings" w:hAnsi="Wingdings" w:hint="default"/>
+      </w:rPr>
+    </w:lvl>
+  </w:abstractNum>
+  <w:abstractNum w:abstractNumId="30">
     <w:nsid w:val="6488073E"/>
     <w:multiLevelType w:val="hybridMultilevel"/>
     <w:tmpl w:val="2C424340"/>
@@ -11080,7 +11774,7 @@
       </w:rPr>
     </w:lvl>
   </w:abstractNum>
-  <w:abstractNum w:abstractNumId="29">
+  <w:abstractNum w:abstractNumId="31">
     <w:nsid w:val="6707439B"/>
     <w:multiLevelType w:val="hybridMultilevel"/>
     <w:tmpl w:val="CCCA0F6E"/>
@@ -11193,7 +11887,7 @@
       </w:rPr>
     </w:lvl>
   </w:abstractNum>
-  <w:abstractNum w:abstractNumId="30">
+  <w:abstractNum w:abstractNumId="32">
     <w:nsid w:val="68072F2B"/>
     <w:multiLevelType w:val="hybridMultilevel"/>
     <w:tmpl w:val="99F01BCA"/>
@@ -11306,7 +12000,7 @@
       </w:rPr>
     </w:lvl>
   </w:abstractNum>
-  <w:abstractNum w:abstractNumId="31">
+  <w:abstractNum w:abstractNumId="33">
     <w:nsid w:val="685270D3"/>
     <w:multiLevelType w:val="hybridMultilevel"/>
     <w:tmpl w:val="4E6C117E"/>
@@ -11446,7 +12140,7 @@
       </w:rPr>
     </w:lvl>
   </w:abstractNum>
-  <w:abstractNum w:abstractNumId="32">
+  <w:abstractNum w:abstractNumId="34">
     <w:nsid w:val="693A2E40"/>
     <w:multiLevelType w:val="hybridMultilevel"/>
     <w:tmpl w:val="F0B88BD2"/>
@@ -11559,7 +12253,7 @@
       </w:rPr>
     </w:lvl>
   </w:abstractNum>
-  <w:abstractNum w:abstractNumId="33">
+  <w:abstractNum w:abstractNumId="35">
     <w:nsid w:val="71EB1C0E"/>
     <w:multiLevelType w:val="hybridMultilevel"/>
     <w:tmpl w:val="082E1D60"/>
@@ -11672,7 +12366,7 @@
       </w:rPr>
     </w:lvl>
   </w:abstractNum>
-  <w:abstractNum w:abstractNumId="34">
+  <w:abstractNum w:abstractNumId="36">
     <w:nsid w:val="74256EB0"/>
     <w:multiLevelType w:val="hybridMultilevel"/>
     <w:tmpl w:val="4C362540"/>
@@ -11785,7 +12479,7 @@
       </w:rPr>
     </w:lvl>
   </w:abstractNum>
-  <w:abstractNum w:abstractNumId="35">
+  <w:abstractNum w:abstractNumId="37">
     <w:nsid w:val="7A9D332F"/>
     <w:multiLevelType w:val="hybridMultilevel"/>
     <w:tmpl w:val="B550327A"/>
@@ -11908,13 +12602,13 @@
     <w:abstractNumId w:val="14"/>
   </w:num>
   <w:num w:numId="4">
-    <w:abstractNumId w:val="31"/>
+    <w:abstractNumId w:val="33"/>
   </w:num>
   <w:num w:numId="5">
     <w:abstractNumId w:val="11"/>
   </w:num>
   <w:num w:numId="6">
-    <w:abstractNumId w:val="27"/>
+    <w:abstractNumId w:val="28"/>
   </w:num>
   <w:num w:numId="7">
     <w:abstractNumId w:val="3"/>
@@ -11926,7 +12620,7 @@
     <w:abstractNumId w:val="0"/>
   </w:num>
   <w:num w:numId="10">
-    <w:abstractNumId w:val="25"/>
+    <w:abstractNumId w:val="26"/>
   </w:num>
   <w:num w:numId="11">
     <w:abstractNumId w:val="9"/>
@@ -11944,7 +12638,7 @@
     <w:abstractNumId w:val="8"/>
   </w:num>
   <w:num w:numId="16">
-    <w:abstractNumId w:val="29"/>
+    <w:abstractNumId w:val="31"/>
   </w:num>
   <w:num w:numId="17">
     <w:abstractNumId w:val="19"/>
@@ -11959,13 +12653,13 @@
     <w:abstractNumId w:val="16"/>
   </w:num>
   <w:num w:numId="21">
-    <w:abstractNumId w:val="26"/>
+    <w:abstractNumId w:val="27"/>
   </w:num>
   <w:num w:numId="22">
     <w:abstractNumId w:val="24"/>
   </w:num>
   <w:num w:numId="23">
-    <w:abstractNumId w:val="30"/>
+    <w:abstractNumId w:val="32"/>
   </w:num>
   <w:num w:numId="24">
     <w:abstractNumId w:val="1"/>
@@ -11983,28 +12677,34 @@
     <w:abstractNumId w:val="21"/>
   </w:num>
   <w:num w:numId="29">
-    <w:abstractNumId w:val="34"/>
+    <w:abstractNumId w:val="36"/>
   </w:num>
   <w:num w:numId="30">
-    <w:abstractNumId w:val="28"/>
+    <w:abstractNumId w:val="30"/>
   </w:num>
   <w:num w:numId="31">
-    <w:abstractNumId w:val="35"/>
+    <w:abstractNumId w:val="37"/>
   </w:num>
   <w:num w:numId="32">
     <w:abstractNumId w:val="13"/>
   </w:num>
   <w:num w:numId="33">
-    <w:abstractNumId w:val="33"/>
+    <w:abstractNumId w:val="35"/>
   </w:num>
   <w:num w:numId="34">
     <w:abstractNumId w:val="4"/>
   </w:num>
   <w:num w:numId="35">
-    <w:abstractNumId w:val="32"/>
+    <w:abstractNumId w:val="34"/>
   </w:num>
   <w:num w:numId="36">
     <w:abstractNumId w:val="18"/>
+  </w:num>
+  <w:num w:numId="37">
+    <w:abstractNumId w:val="25"/>
+  </w:num>
+  <w:num w:numId="38">
+    <w:abstractNumId w:val="29"/>
   </w:num>
 </w:numbering>
 </file>
@@ -12454,6 +13154,17 @@
       <w:color w:val="4F81BD" w:themeColor="accent1"/>
     </w:rPr>
   </w:style>
+  <w:style w:type="character" w:styleId="Hyperlink">
+    <w:name w:val="Hyperlink"/>
+    <w:basedOn w:val="DefaultParagraphFont"/>
+    <w:uiPriority w:val="99"/>
+    <w:unhideWhenUsed/>
+    <w:rsid w:val="00B02A5C"/>
+    <w:rPr>
+      <w:color w:val="0000FF" w:themeColor="hyperlink"/>
+      <w:u w:val="single"/>
+    </w:rPr>
+  </w:style>
 </w:styles>
 </file>
 
@@ -12902,6 +13613,17 @@
       <w:color w:val="4F81BD" w:themeColor="accent1"/>
     </w:rPr>
   </w:style>
+  <w:style w:type="character" w:styleId="Hyperlink">
+    <w:name w:val="Hyperlink"/>
+    <w:basedOn w:val="DefaultParagraphFont"/>
+    <w:uiPriority w:val="99"/>
+    <w:unhideWhenUsed/>
+    <w:rsid w:val="00B02A5C"/>
+    <w:rPr>
+      <w:color w:val="0000FF" w:themeColor="hyperlink"/>
+      <w:u w:val="single"/>
+    </w:rPr>
+  </w:style>
 </w:styles>
 </file>
 
@@ -13230,7 +13952,7 @@
 </file>
 
 <file path=customXml/itemProps1.xml><?xml version="1.0" encoding="utf-8"?>
-<ds:datastoreItem xmlns:ds="http://schemas.openxmlformats.org/officeDocument/2006/customXml" ds:itemID="{90BF6149-9877-FD4A-AF9A-1EF8876CE9C6}">
+<ds:datastoreItem xmlns:ds="http://schemas.openxmlformats.org/officeDocument/2006/customXml" ds:itemID="{47863DB8-E2DC-9A4C-8AF1-FB437F19A357}">
   <ds:schemaRefs>
     <ds:schemaRef ds:uri="http://schemas.openxmlformats.org/officeDocument/2006/bibliography"/>
   </ds:schemaRefs>

</xml_diff>

<commit_message>
Fixed a namespace component to match its name in the drawing.
</commit_message>
<xml_diff>
--- a/Documentation/MarFS-Requirements-Design-Configuration-Admin.docx
+++ b/Documentation/MarFS-Requirements-Design-Configuration-Admin.docx
@@ -6,8 +6,6 @@
       <w:pPr>
         <w:pStyle w:val="Heading1"/>
       </w:pPr>
-      <w:bookmarkStart w:id="0" w:name="_GoBack"/>
-      <w:bookmarkEnd w:id="0"/>
       <w:r>
         <w:t>Introduction</w:t>
       </w:r>
@@ -2832,6 +2830,11 @@
             <w:r>
               <w:t>quota_name</w:t>
             </w:r>
+            <w:r>
+              <w:t>s</w:t>
+            </w:r>
+            <w:bookmarkStart w:id="0" w:name="_GoBack"/>
+            <w:bookmarkEnd w:id="0"/>
           </w:p>
         </w:tc>
         <w:tc>
@@ -13955,7 +13958,7 @@
 </file>
 
 <file path=customXml/itemProps1.xml><?xml version="1.0" encoding="utf-8"?>
-<ds:datastoreItem xmlns:ds="http://schemas.openxmlformats.org/officeDocument/2006/customXml" ds:itemID="{6B5FE374-0EE0-2E4D-AE9F-57F55E871045}">
+<ds:datastoreItem xmlns:ds="http://schemas.openxmlformats.org/officeDocument/2006/customXml" ds:itemID="{9D2E3BFA-CFCE-2144-898C-2CC435BBF626}">
   <ds:schemaRefs>
     <ds:schemaRef ds:uri="http://schemas.openxmlformats.org/officeDocument/2006/bibliography"/>
   </ds:schemaRefs>

</xml_diff>

<commit_message>
Added explanation about restrictions on mntpath.
</commit_message>
<xml_diff>
--- a/Documentation/MarFS-Requirements-Design-Configuration-Admin.docx
+++ b/Documentation/MarFS-Requirements-Design-Configuration-Admin.docx
@@ -1906,7 +1906,12 @@
         <w:t>The user references</w:t>
       </w:r>
       <w:r>
-        <w:t xml:space="preserve"> /redsea/projecta and that refers to file</w:t>
+        <w:t xml:space="preserve"> /redsea/</w:t>
+      </w:r>
+      <w:bookmarkStart w:id="0" w:name="_GoBack"/>
+      <w:bookmarkEnd w:id="0"/>
+      <w:r>
+        <w:t>projecta and that refers to file</w:t>
       </w:r>
       <w:r>
         <w:t xml:space="preserve">'s metadata file system, or </w:t>
@@ -2327,6 +2332,51 @@
             <w:r>
               <w:t xml:space="preserve">  This can change without affecting anything.</w:t>
             </w:r>
+            <w:r>
+              <w:t xml:space="preserve"> </w:t>
+            </w:r>
+            <w:r>
+              <w:t>The path always starts with the</w:t>
+            </w:r>
+            <w:r>
+              <w:t xml:space="preserve"> </w:t>
+            </w:r>
+            <w:r>
+              <w:t>"/" character. That character and any others up to the next "/"</w:t>
+            </w:r>
+            <w:r>
+              <w:t xml:space="preserve"> </w:t>
+            </w:r>
+            <w:r>
+              <w:t xml:space="preserve">character are the namespace's </w:t>
+            </w:r>
+            <w:r>
+              <w:t>mtnpath</w:t>
+            </w:r>
+            <w:r>
+              <w:t xml:space="preserve">. A namespace's </w:t>
+            </w:r>
+            <w:r>
+              <w:t xml:space="preserve">mntpath </w:t>
+            </w:r>
+            <w:r>
+              <w:t>must begin with the "/" character and not contain any other "/"</w:t>
+            </w:r>
+            <w:r>
+              <w:t xml:space="preserve"> </w:t>
+            </w:r>
+            <w:r>
+              <w:t>characters after the initial one by definition. It is the FUSE</w:t>
+            </w:r>
+            <w:r>
+              <w:t xml:space="preserve"> </w:t>
+            </w:r>
+            <w:r>
+              <w:t>mount point and we'll always use a one-level mount point</w:t>
+            </w:r>
+            <w:r>
+              <w:t>.</w:t>
+            </w:r>
           </w:p>
         </w:tc>
       </w:tr>
@@ -2833,8 +2883,6 @@
             <w:r>
               <w:t>s</w:t>
             </w:r>
-            <w:bookmarkStart w:id="0" w:name="_GoBack"/>
-            <w:bookmarkEnd w:id="0"/>
           </w:p>
         </w:tc>
         <w:tc>
@@ -7981,7 +8029,7 @@
       <w:ind w:right="360"/>
     </w:pPr>
     <w:r>
-      <w:t>9</w:t>
+      <w:t>28</w:t>
     </w:r>
     <w:r>
       <w:t>-Jul-2015</w:t>
@@ -13958,7 +14006,7 @@
 </file>
 
 <file path=customXml/itemProps1.xml><?xml version="1.0" encoding="utf-8"?>
-<ds:datastoreItem xmlns:ds="http://schemas.openxmlformats.org/officeDocument/2006/customXml" ds:itemID="{9D2E3BFA-CFCE-2144-898C-2CC435BBF626}">
+<ds:datastoreItem xmlns:ds="http://schemas.openxmlformats.org/officeDocument/2006/customXml" ds:itemID="{2CBC912D-0F44-6D4D-B629-74D3103BB7E5}">
   <ds:schemaRefs>
     <ds:schemaRef ds:uri="http://schemas.openxmlformats.org/officeDocument/2006/bibliography"/>
   </ds:schemaRefs>

</xml_diff>

<commit_message>
Gary's changes, but still has notes about needed updates.
</commit_message>
<xml_diff>
--- a/Documentation/MarFS-Requirements-Design-Configuration-Admin.docx
+++ b/Documentation/MarFS-Requirements-Design-Configuration-Admin.docx
@@ -12,7 +12,13 @@
     </w:p>
     <w:p>
       <w:r>
-        <w:t xml:space="preserve">This document will be organized into sections that are defined by the requirements for a file system that presents a </w:t>
+        <w:t>This document will be organized into sections that are defined by the requirements for a file</w:t>
+      </w:r>
+      <w:r>
+        <w:t xml:space="preserve"> storage</w:t>
+      </w:r>
+      <w:r>
+        <w:t xml:space="preserve"> system that presents a </w:t>
       </w:r>
       <w:r>
         <w:t>near-</w:t>
@@ -30,7 +36,43 @@
         <w:t>interface</w:t>
       </w:r>
       <w:r>
-        <w:t xml:space="preserve"> to the user, but whose data is stored in whatever form is most efficient for the type of data being stored. After defining the requirement the design for meeting the requirement will be explained. Finally there will be sections on configuring and administering this file system.</w:t>
+        <w:t xml:space="preserve"> to the user, but whose data is stored </w:t>
+      </w:r>
+      <w:r>
+        <w:t xml:space="preserve">to multiple different kinds of data repositories including file systems, </w:t>
+      </w:r>
+      <w:r>
+        <w:t>PFSes (</w:t>
+      </w:r>
+      <w:r>
+        <w:t>parallel file systems</w:t>
+      </w:r>
+      <w:r>
+        <w:t>)</w:t>
+      </w:r>
+      <w:r>
+        <w:t>, and object storage systems.  Typically the initial placement of the data will be to a repository</w:t>
+      </w:r>
+      <w:r>
+        <w:t xml:space="preserve"> </w:t>
+      </w:r>
+      <w:r>
+        <w:t xml:space="preserve">that </w:t>
+      </w:r>
+      <w:r>
+        <w:t xml:space="preserve">is most efficient for the </w:t>
+      </w:r>
+      <w:r>
+        <w:t>method being used to store the data</w:t>
+      </w:r>
+      <w:r>
+        <w:t xml:space="preserve">. </w:t>
+      </w:r>
+      <w:r>
+        <w:t xml:space="preserve">Data can be migrated between types of data repositories to manage cost effectiveness. </w:t>
+      </w:r>
+      <w:r>
+        <w:t>After defining the requirement the design for meeting the requirement will be explained. Finally there will be sections on configuring and administering this file system.</w:t>
       </w:r>
     </w:p>
     <w:p/>
@@ -73,7 +115,13 @@
         <w:t xml:space="preserve"> Disks) </w:t>
       </w:r>
       <w:r>
-        <w:t>solutions, such as RAID-6, are not adequate data protection given the reliability and resilience required for all the hardware needed to hold this data. Products such as</w:t>
+        <w:t>solutions, such as RAID-6, are not adequate data protection given the reliability and resilience required for all the hardware needed to hold this data</w:t>
+      </w:r>
+      <w:r>
+        <w:t xml:space="preserve"> and for the length of time we must hold the data reliably which is measured in years</w:t>
+      </w:r>
+      <w:r>
+        <w:t>. Products such as</w:t>
       </w:r>
       <w:r>
         <w:t xml:space="preserve"> Cleversafe, Scality, and EMC ViPR are moving towards the “sea of data” concept where data can have multiple personalities including POSIX, Object, and HDFS</w:t>
@@ -91,7 +139,13 @@
         <w:t xml:space="preserve"> are immature and</w:t>
       </w:r>
       <w:r>
-        <w:t xml:space="preserve"> don’t support near-POSIX interfaces. MarFS assumes you want a first class near-POSIX interface to your files. MarFS is trying to be the best of both worlds, allowing data scaling like an object storage system, metadata scaling like N POSIX name spaces, and both kinds of access to the same data, the true “sea of data” concept.</w:t>
+        <w:t xml:space="preserve"> don’t support near-POSIX interfaces</w:t>
+      </w:r>
+      <w:r>
+        <w:t xml:space="preserve"> well</w:t>
+      </w:r>
+      <w:r>
+        <w:t>. MarFS assumes you want a first class near-POSIX interface to your files. MarFS is trying to be the best of both worlds, allowing data scaling like an object storage system, metadata scaling like N POSIX name spaces, and both kinds of access to the same data, the true “sea of data” concept.</w:t>
       </w:r>
       <w:r>
         <w:t xml:space="preserve"> In</w:t>
@@ -103,7 +157,13 @@
         <w:t>,</w:t>
       </w:r>
       <w:r>
-        <w:t xml:space="preserve"> it is certainly possible that they will fill MarFS’s role.</w:t>
+        <w:t xml:space="preserve"> it is certainly possible that </w:t>
+      </w:r>
+      <w:r>
+        <w:t xml:space="preserve">other commercial or other storage systems </w:t>
+      </w:r>
+      <w:r>
+        <w:t>will fill MarFS’s role.</w:t>
       </w:r>
     </w:p>
     <w:p/>
@@ -127,16 +187,10 @@
         <w:t xml:space="preserve">ystem, but the block write patterns of these </w:t>
       </w:r>
       <w:r>
-        <w:t>PFSes (</w:t>
-      </w:r>
-      <w:r>
-        <w:t>parallel file systems</w:t>
-      </w:r>
-      <w:r>
-        <w:t>)</w:t>
-      </w:r>
-      <w:r>
-        <w:t xml:space="preserve"> are not well suited </w:t>
+        <w:t xml:space="preserve">PFSes </w:t>
+      </w:r>
+      <w:r>
+        <w:t xml:space="preserve">are not well suited </w:t>
       </w:r>
       <w:r>
         <w:t>to benefit</w:t>
@@ -154,6 +208,15 @@
         <w:t>’ high performance</w:t>
       </w:r>
       <w:r>
+        <w:t xml:space="preserve">. This is mostly due to the typical write sizes of parallel file systems being small, in the hundreds of kilobytes to a megabyte to align well with typical hardware </w:t>
+      </w:r>
+      <w:r>
+        <w:t xml:space="preserve">RAID </w:t>
+      </w:r>
+      <w:r>
+        <w:t>systems and the sweet spot write size for large object erasure systems is tens to hundreds of megabytes for efficient wide erasure</w:t>
+      </w:r>
+      <w:r>
         <w:t xml:space="preserve">. </w:t>
       </w:r>
       <w:r>
@@ -175,6 +238,7 @@
     <w:p/>
     <w:p>
       <w:r>
+        <w:lastRenderedPageBreak/>
         <w:t>The team has investigated existing open source projects, and t</w:t>
       </w:r>
       <w:r>
@@ -235,7 +299,13 @@
         <w:t xml:space="preserve"> also hashes the file names across the file systems, which is something MarFS </w:t>
       </w:r>
       <w:r>
-        <w:t>is not currently designed to do. T</w:t>
+        <w:t xml:space="preserve">is not currently </w:t>
+      </w:r>
+      <w:r>
+        <w:t>doing but is designed to do in the future</w:t>
+      </w:r>
+      <w:r>
+        <w:t>. T</w:t>
       </w:r>
       <w:r>
         <w:t>he main difference is the approach to what GlusterFS documentation refers</w:t>
@@ -250,11 +320,7 @@
         <w:t xml:space="preserve">block </w:t>
       </w:r>
       <w:r>
-        <w:t xml:space="preserve">storage for </w:t>
-      </w:r>
-      <w:r>
-        <w:lastRenderedPageBreak/>
-        <w:t>OpenStack Cinde</w:t>
+        <w:t>storage for OpenStack Cinde</w:t>
       </w:r>
       <w:r>
         <w:t xml:space="preserve">r (for blocks). Conversely, </w:t>
@@ -279,6 +345,60 @@
       </w:r>
       <w:r>
         <w:t>.</w:t>
+      </w:r>
+    </w:p>
+    <w:p/>
+    <w:p>
+      <w:r>
+        <w:t xml:space="preserve">Another approach that could be used in the short term to fill this need is to use wider </w:t>
+      </w:r>
+      <w:r>
+        <w:t xml:space="preserve">RAID </w:t>
+      </w:r>
+      <w:r>
+        <w:t xml:space="preserve">based systems like ZFS </w:t>
+      </w:r>
+      <w:r>
+        <w:t xml:space="preserve">(Zettabyte File System) </w:t>
+      </w:r>
+      <w:r>
+        <w:t xml:space="preserve">under </w:t>
+      </w:r>
+      <w:r>
+        <w:t>one or more PFSes</w:t>
+      </w:r>
+      <w:r>
+        <w:t>. Examples of this might be ZFS under Lustre or GPFS. ZFS currently allows a plus 3 protection scheme which is better than typical RAID6</w:t>
+      </w:r>
+      <w:r>
+        <w:t>,</w:t>
+      </w:r>
+      <w:r>
+        <w:t xml:space="preserve"> but really isn’t enough protection for the scale and duration being contemplated for MarFS. This solution certainly would provide short term relief to the problems MarFS is trying to solve</w:t>
+      </w:r>
+      <w:r>
+        <w:t>,</w:t>
+      </w:r>
+      <w:r>
+        <w:t xml:space="preserve"> but falls short </w:t>
+      </w:r>
+      <w:r>
+        <w:t>in the long-</w:t>
+      </w:r>
+      <w:r>
+        <w:t xml:space="preserve">term unless ZFS adopts flexible erasure. The choice of </w:t>
+      </w:r>
+      <w:r>
+        <w:t>PFS</w:t>
+      </w:r>
+      <w:r>
+        <w:t xml:space="preserve"> to use in this solution would seem to point at GPFS given the metadata and ILM capabilities that GPFS has</w:t>
+      </w:r>
+      <w:r>
+        <w:t>,</w:t>
+      </w:r>
+      <w:r>
+        <w:t xml:space="preserve"> but one could contemplate many different options, including GPFS, Lustre, OrangeFS, etc.</w:t>
       </w:r>
     </w:p>
     <w:p/>
@@ -316,7 +436,13 @@
         <w:t xml:space="preserve"> (Data Migration Facility)</w:t>
       </w:r>
       <w:r>
-        <w:t xml:space="preserve"> is not used.</w:t>
+        <w:t xml:space="preserve"> is not </w:t>
+      </w:r>
+      <w:r>
+        <w:t>sufficient</w:t>
+      </w:r>
+      <w:r>
+        <w:t>.</w:t>
       </w:r>
       <w:r>
         <w:t xml:space="preserve"> These systems currently don’t </w:t>
@@ -424,12 +550,18 @@
         <w:t>.</w:t>
       </w:r>
       <w:r>
-        <w:t xml:space="preserve"> The way DMAPI works is just quite heavy in that it tries to handle every POSIX case.</w:t>
-      </w:r>
-      <w:r>
         <w:t xml:space="preserve"> </w:t>
       </w:r>
       <w:r>
+        <w:t xml:space="preserve">There is also an object back end to the DMF DMAPI. </w:t>
+      </w:r>
+      <w:r>
+        <w:t>The way DMAPI works is just quite heavy in that it tries to handle every POSIX case.</w:t>
+      </w:r>
+      <w:r>
+        <w:t xml:space="preserve"> </w:t>
+      </w:r>
+      <w:r>
         <w:t>MarFS</w:t>
       </w:r>
       <w:r>
@@ -481,7 +613,13 @@
     <w:p/>
     <w:p>
       <w:r>
-        <w:t>There are products that are optimized for WAN and HSM metadata rates.</w:t>
+        <w:t xml:space="preserve">There are products that are optimized for WAN and HSM metadata </w:t>
+      </w:r>
+      <w:r>
+        <w:t>consolidation</w:t>
+      </w:r>
+      <w:r>
+        <w:t>.</w:t>
       </w:r>
       <w:r>
         <w:t xml:space="preserve"> </w:t>
@@ -721,7 +859,7 @@
       <w:pPr>
         <w:pStyle w:val="ListParagraph"/>
         <w:numPr>
-          <w:ilvl w:val="0"/>
+          <w:ilvl w:val="1"/>
           <w:numId w:val="17"/>
         </w:numPr>
       </w:pPr>
@@ -752,6 +890,15 @@
       <w:r>
         <w:t>If you plan on using multi-node parallelism for the FUSE daemon, pftool, or the batch utility programs (MarFS software), all file systems, including MarFS file systems, must be globally mounted on all nodes running MarFS software. This includes NFS and other global file systems.</w:t>
       </w:r>
+      <w:r>
+        <w:t xml:space="preserve"> Additionally if you plan to have multiple writers writing into the same file across different OS images via the FUSE daemon, the underlying targeted storage system must be a global </w:t>
+      </w:r>
+      <w:r>
+        <w:t>PFS</w:t>
+      </w:r>
+      <w:r>
+        <w:t xml:space="preserve"> of some kind that can provide N to 1 writing capabilities.</w:t>
+      </w:r>
     </w:p>
     <w:p>
       <w:pPr>
@@ -762,7 +909,19 @@
         </w:numPr>
       </w:pPr>
       <w:r>
-        <w:t>If you plan to store data on an object store, that object store needs to be accessible by all nodes running MarFS software. The MarFS metadata component must be capable of POSIX extended attributes (xattr) and must support sparse files (files that have a non-zero size but that occupy n</w:t>
+        <w:t xml:space="preserve">If you plan to store data on an object store, that object store needs to be accessible by all nodes running MarFS software. </w:t>
+      </w:r>
+    </w:p>
+    <w:p>
+      <w:pPr>
+        <w:pStyle w:val="ListParagraph"/>
+        <w:numPr>
+          <w:ilvl w:val="0"/>
+          <w:numId w:val="17"/>
+        </w:numPr>
+      </w:pPr>
+      <w:r>
+        <w:t>The MarFS metadata component must be capable of POSIX extended attributes (xattr) and must support sparse files (files that have a non-zero size but that occupy n</w:t>
       </w:r>
       <w:r>
         <w:t>o space).</w:t>
@@ -771,13 +930,73 @@
     <w:p/>
     <w:p>
       <w:r>
-        <w:t>The planned MarFS implementation will use GPFS file systems as the metadata component and Scality and/or ECS ViPR object stores as the data storage component.</w:t>
+        <w:t>The planned MarFS implementation will use GPFS file systems as the metadata component</w:t>
+      </w:r>
+      <w:r>
+        <w:t>.  The choice of GPFS has to do with its metadata and ILM capabilities compared to ot</w:t>
+      </w:r>
+      <w:r>
+        <w:t xml:space="preserve">her file systems. </w:t>
+      </w:r>
+      <w:r>
+        <w:t xml:space="preserve">Again, any file system that supports Xattr and </w:t>
+      </w:r>
+      <w:r>
+        <w:t>sparse files</w:t>
+      </w:r>
+      <w:r>
+        <w:t xml:space="preserve"> will work</w:t>
+      </w:r>
+      <w:r>
+        <w:t xml:space="preserve">. </w:t>
+      </w:r>
+      <w:r>
+        <w:t>For the data repositories, GPFS will be used for any file system data repositories</w:t>
+      </w:r>
+      <w:r>
+        <w:t>,</w:t>
+      </w:r>
+      <w:r>
+        <w:t xml:space="preserve"> and</w:t>
       </w:r>
       <w:r>
         <w:t xml:space="preserve"> </w:t>
       </w:r>
       <w:r>
-        <w:t>Of course, the data storage component can be one or more POSIX file systems. The data storage component should be selected to provide the best performance for the type of files that will be stored on it.</w:t>
+        <w:t xml:space="preserve">Scality and/or ECS ViPR object stores </w:t>
+      </w:r>
+      <w:r>
+        <w:t>will be used</w:t>
+      </w:r>
+      <w:r>
+        <w:t xml:space="preserve"> for any object data repositories</w:t>
+      </w:r>
+      <w:r>
+        <w:t>.</w:t>
+      </w:r>
+      <w:r>
+        <w:t xml:space="preserve"> </w:t>
+      </w:r>
+      <w:r>
+        <w:t xml:space="preserve">The data storage </w:t>
+      </w:r>
+      <w:r>
+        <w:t>repositories</w:t>
+      </w:r>
+      <w:r>
+        <w:t xml:space="preserve"> </w:t>
+      </w:r>
+      <w:r>
+        <w:t>should be selected to provide the best performance</w:t>
+      </w:r>
+      <w:r>
+        <w:t xml:space="preserve"> and/or </w:t>
+      </w:r>
+      <w:r>
+        <w:t>economics</w:t>
+      </w:r>
+      <w:r>
+        <w:t xml:space="preserve"> for the type of files that will be stored on it.</w:t>
       </w:r>
     </w:p>
     <w:p/>
@@ -789,7 +1008,13 @@
         <w:t>GPFS has some ILM (Information Lifecycle Management) capabilities for managing massive amounts of metadata that helps immensely with batch processin</w:t>
       </w:r>
       <w:r>
-        <w:t>g for management of the system.</w:t>
+        <w:t>g for management of the system</w:t>
+      </w:r>
+      <w:r>
+        <w:t>,</w:t>
+      </w:r>
+      <w:r>
+        <w:t xml:space="preserve"> but these features are not ultimately required for MarFS.</w:t>
       </w:r>
     </w:p>
     <w:p/>
@@ -804,16 +1029,13 @@
         <w:t xml:space="preserve">MarFS can put a file per object, pack many small files into one object, and spread a large file across many objects. </w:t>
       </w:r>
       <w:r>
-        <w:t xml:space="preserve">Although </w:t>
-      </w:r>
-      <w:r>
-        <w:t>the</w:t>
-      </w:r>
-      <w:r>
-        <w:t xml:space="preserve"> design does not call for using POSIX file systems as the data storage component, the design does not preclude it. If MarFS were configured to use a POSIX file system as the data storage component, then any such file system would work including PFSes </w:t>
-      </w:r>
-      <w:r>
-        <w:t xml:space="preserve">(parallel file systems) </w:t>
+        <w:t>If MarFS were configured to use a POSIX file system as the data storage component, then any such file sy</w:t>
+      </w:r>
+      <w:r>
+        <w:t>stem would work including PFSes</w:t>
+      </w:r>
+      <w:r>
+        <w:t xml:space="preserve"> </w:t>
       </w:r>
       <w:r>
         <w:t>li</w:t>
@@ -822,7 +1044,13 @@
         <w:t>ke GPFS, Lustre, Panasas, etc.</w:t>
       </w:r>
       <w:r>
-        <w:t>, or non-PFSes, like NFSv3.</w:t>
+        <w:t>, or non-PFSes, like NFSv3</w:t>
+      </w:r>
+      <w:r>
+        <w:t xml:space="preserve">, although with a non-PFS, </w:t>
+      </w:r>
+      <w:r>
+        <w:t>N to 1 writing through FUSE would not work</w:t>
       </w:r>
     </w:p>
     <w:p/>
@@ -862,7 +1090,13 @@
         <w:t xml:space="preserve"> file system. Of course there can be multiple MarFS file systems and consequently multiple FUSE daemons</w:t>
       </w:r>
       <w:r>
-        <w:t xml:space="preserve">. This daemon will know that it will use the GPFS file systems for metadata operations and the specified object stores as the data storage component. </w:t>
+        <w:t xml:space="preserve">. This daemon will know that it will use the GPFS file systems for metadata operations and the specified </w:t>
+      </w:r>
+      <w:r>
+        <w:t xml:space="preserve">file or </w:t>
+      </w:r>
+      <w:r>
+        <w:t xml:space="preserve">object stores as the data storage component. </w:t>
       </w:r>
       <w:r>
         <w:t xml:space="preserve">The FUSE daemon on the interactive FTA nodes allows users to run interactive file system commands but the FUSE daemon has some drawbacks. It cannot pack multiple small files into one object. </w:t>
@@ -874,7 +1108,13 @@
         <w:t xml:space="preserve"> after the FUSE daemo</w:t>
       </w:r>
       <w:r>
-        <w:t xml:space="preserve">n writes multiple small files. The FUSE daemon enforces writing only serially from byte zero (e.g. there is no update-in-place). </w:t>
+        <w:t xml:space="preserve">n writes multiple small files. </w:t>
+      </w:r>
+      <w:r>
+        <w:t>For files being written to MarFS into an object type data repository, t</w:t>
+      </w:r>
+      <w:r>
+        <w:t xml:space="preserve">he FUSE daemon enforces writing only serially from byte zero (e.g. there is no update-in-place). </w:t>
       </w:r>
       <w:r>
         <w:t>This means if you want to update a file in place you need to copy it to a full service file syst</w:t>
@@ -907,10 +1147,25 @@
         <w:t>.</w:t>
       </w:r>
       <w:r>
-        <w:t xml:space="preserve"> If the file is stored on an object server that does not support update in place you can only truncate to zero, meaning files have to be comple</w:t>
-      </w:r>
-      <w:r>
-        <w:t xml:space="preserve">tely overwritten, not partially. Currently, </w:t>
+        <w:t xml:space="preserve"> If the file is stored on an object </w:t>
+      </w:r>
+      <w:r>
+        <w:t>data repository</w:t>
+      </w:r>
+      <w:r>
+        <w:t xml:space="preserve"> </w:t>
+      </w:r>
+      <w:r>
+        <w:t>that does not support update in place you can only truncate to zero, meaning files have to be comple</w:t>
+      </w:r>
+      <w:r>
+        <w:t xml:space="preserve">tely overwritten, not partially. </w:t>
+      </w:r>
+      <w:r>
+        <w:t>Also, for files stored on object repositories, c</w:t>
+      </w:r>
+      <w:r>
+        <w:t xml:space="preserve">urrently, </w:t>
       </w:r>
       <w:r>
         <w:t>append is not supported, but that could be added at some point.</w:t>
@@ -921,7 +1176,10 @@
         <w:pStyle w:val="Heading3"/>
       </w:pPr>
       <w:r>
-        <w:t>pftool for High Performance Parallel Data Movement</w:t>
+        <w:t>PFTool</w:t>
+      </w:r>
+      <w:r>
+        <w:t xml:space="preserve"> for High Performance Parallel Data Movement</w:t>
       </w:r>
     </w:p>
     <w:p>
@@ -935,10 +1193,37 @@
         </w:rPr>
       </w:pPr>
       <w:r>
-        <w:t xml:space="preserve">The parallel data movement utility, pftool, will likewise be modified to use the GPFS file systems as the metadata component and the object stores as the data storage component. </w:t>
-      </w:r>
-      <w:r>
-        <w:t>pftool is a load balanced, highly parallel utility on one node or across multiple nodes. It can walk the file system tree in parallel, move data between file systems, and move small files in parallel or break-up big files to move them in parallel for any POSIX file system, including MarFS.</w:t>
+        <w:t xml:space="preserve">The parallel data movement utility, </w:t>
+      </w:r>
+      <w:r>
+        <w:t>PFTool</w:t>
+      </w:r>
+      <w:r>
+        <w:t xml:space="preserve">, will likewise be modified to use </w:t>
+      </w:r>
+      <w:r>
+        <w:t>MarFS with</w:t>
+      </w:r>
+      <w:r>
+        <w:t xml:space="preserve"> GPFS file systems as the metadata component and </w:t>
+      </w:r>
+      <w:r>
+        <w:t>file systems and</w:t>
+      </w:r>
+      <w:r>
+        <w:t xml:space="preserve"> object stores as the data storage component. </w:t>
+      </w:r>
+      <w:r>
+        <w:t>PFTool</w:t>
+      </w:r>
+      <w:r>
+        <w:t xml:space="preserve"> is a load balanced, highly parallel utility </w:t>
+      </w:r>
+      <w:r>
+        <w:t xml:space="preserve">that runs on </w:t>
+      </w:r>
+      <w:r>
+        <w:t>on one node or across multiple nodes. It can walk the file system tree in parallel, move data between file systems, and move small files in parallel or break-up big files to move them in parallel for any POSIX file system, including MarFS.</w:t>
       </w:r>
       <w:r>
         <w:t xml:space="preserve"> </w:t>
@@ -953,7 +1238,10 @@
         <w:t xml:space="preserve"> </w:t>
       </w:r>
       <w:r>
-        <w:t>In our design, pftool will run on the batch (non-interactive) FTAs for performance and security reasons. Access to the object store needs to be controlled such that the FUSE daemon and pftool can access it on behalf of the users, but users cannot access it directly. pftool provides pcp (parallel copy), pls (parallel ls), and pcmp (parallel compare).</w:t>
+        <w:t>In our design, pftool will run on the batch (non-interactive) FTAs for performance and security reasons. Access to the object store needs to be controlled such that the FUSE daemon and pftool can access it on behalf of the users, but users cannot access it directly. pftool provides pcp (parallel copy), pls (parallel ls), pcmp (parallel compare)</w:t>
+      </w:r>
+      <w:r>
+        <w:t>, and prsync (paralle rsync).</w:t>
       </w:r>
     </w:p>
     <w:p>
@@ -972,22 +1260,25 @@
         <w:adjustRightInd w:val="0"/>
       </w:pPr>
       <w:r>
-        <w:t>There will be some MarFS utility programs that will be run periodically to free deleted storage space and ensure that users do not exceed their assigned quotas. Other utility programs may be implemented in the future to manage other aspects of the file system that can be performed on</w:t>
+        <w:t xml:space="preserve">There will be some MarFS utility programs that will be run periodically to </w:t>
+      </w:r>
+      <w:r>
+        <w:t>reclaim deleted file</w:t>
+      </w:r>
+      <w:r>
+        <w:t xml:space="preserve"> storage space</w:t>
+      </w:r>
+      <w:r>
+        <w:t>, migrate/move data between repositories, pack/repack/re-chunk files into new more efficient storage containers,</w:t>
+      </w:r>
+      <w:r>
+        <w:t xml:space="preserve"> and ensure that users do not exceed their assigned quotas. Other utility programs may be implemented in the future to manage other aspects of the file system that can be performed on</w:t>
       </w:r>
       <w:r>
         <w:t xml:space="preserve"> an as-needed or periodic basis</w:t>
       </w:r>
       <w:r>
-        <w:t xml:space="preserve">; such as for packing small files into </w:t>
-      </w:r>
-      <w:r>
-        <w:t xml:space="preserve">an </w:t>
-      </w:r>
-      <w:r>
-        <w:t>object</w:t>
-      </w:r>
-      <w:r>
-        <w:t xml:space="preserve"> of the best size for the data component.</w:t>
+        <w:t>.</w:t>
       </w:r>
     </w:p>
     <w:p>
@@ -1030,7 +1321,16 @@
         <w:t xml:space="preserve"> for very f</w:t>
       </w:r>
       <w:r>
-        <w:t xml:space="preserve">ast inode shadow table scanning, </w:t>
+        <w:t>ast</w:t>
+      </w:r>
+      <w:r>
+        <w:t xml:space="preserve"> shadow</w:t>
+      </w:r>
+      <w:r>
+        <w:t xml:space="preserve"> inode</w:t>
+      </w:r>
+      <w:r>
+        <w:t xml:space="preserve"> table scanning, </w:t>
       </w:r>
       <w:r>
         <w:t>threaded name merges</w:t>
@@ -1328,10 +1628,13 @@
     </w:p>
     <w:p>
       <w:r>
-        <w:t xml:space="preserve">A closer look </w:t>
-      </w:r>
-      <w:r>
-        <w:t>the recommended</w:t>
+        <w:t>A closer look</w:t>
+      </w:r>
+      <w:r>
+        <w:t xml:space="preserve"> at the </w:t>
+      </w:r>
+      <w:r>
+        <w:t>recommended</w:t>
       </w:r>
       <w:r>
         <w:t xml:space="preserve"> MarFS </w:t>
@@ -1528,13 +1831,37 @@
         <w:t>In this way,</w:t>
       </w:r>
       <w:r>
-        <w:t xml:space="preserve"> MarFS is a global name space. Files</w:t>
+        <w:t xml:space="preserve"> MarFS is a global name space. </w:t>
+      </w:r>
+      <w:r>
+        <w:t>Currently, f</w:t>
+      </w:r>
+      <w:r>
+        <w:t>iles</w:t>
       </w:r>
       <w:r>
         <w:t xml:space="preserve"> are not h</w:t>
       </w:r>
       <w:r>
-        <w:t>ashed across POSIX file systems. Rather,</w:t>
+        <w:t>ashed across POSIX file systems</w:t>
+      </w:r>
+      <w:r>
+        <w:t>,</w:t>
+      </w:r>
+      <w:r>
+        <w:t xml:space="preserve"> but</w:t>
+      </w:r>
+      <w:r>
+        <w:t xml:space="preserve"> </w:t>
+      </w:r>
+      <w:r>
+        <w:t>we plan to add this functionality</w:t>
+      </w:r>
+      <w:r>
+        <w:t xml:space="preserve"> to MarFS later.</w:t>
+      </w:r>
+      <w:r>
+        <w:t xml:space="preserve"> Rather,</w:t>
       </w:r>
       <w:r>
         <w:t xml:space="preserve"> the total MarFS namespace is decomposed into separ</w:t>
@@ -1688,7 +2015,13 @@
         <w:t>object store(s)</w:t>
       </w:r>
       <w:r>
-        <w:t xml:space="preserve"> uses/updates the POSIX attrs and xattrs appropriately to manage the access. For special space management operations like truncate and unlink, all references to the space being freed are renamed (in case of an unlink) or copied (in the case of a truncate) to a trash </w:t>
+        <w:t xml:space="preserve"> uses/updates the POSIX attrs and xattrs appropriately to manage the access. For special space management operations like truncate and unlink, all references to the space being freed </w:t>
+      </w:r>
+      <w:r>
+        <w:t>are</w:t>
+      </w:r>
+      <w:r>
+        <w:t xml:space="preserve"> copied to a trash </w:t>
       </w:r>
       <w:r>
         <w:t>directory that</w:t>
@@ -1757,6 +2090,7 @@
       </w:r>
     </w:p>
     <w:p>
+      <w:commentRangeStart w:id="0"/>
       <w:r>
         <w:rPr>
           <w:noProof/>
@@ -1803,6 +2137,13 @@
           </wp:inline>
         </w:drawing>
       </w:r>
+      <w:commentRangeEnd w:id="0"/>
+      <w:r>
+        <w:rPr>
+          <w:rStyle w:val="CommentReference"/>
+        </w:rPr>
+        <w:commentReference w:id="0"/>
+      </w:r>
     </w:p>
     <w:p>
       <w:pPr>
@@ -1906,12 +2247,7 @@
         <w:t>The user references</w:t>
       </w:r>
       <w:r>
-        <w:t xml:space="preserve"> /redsea/</w:t>
-      </w:r>
-      <w:bookmarkStart w:id="0" w:name="_GoBack"/>
-      <w:bookmarkEnd w:id="0"/>
-      <w:r>
-        <w:t>projecta and that refers to file</w:t>
+        <w:t xml:space="preserve"> /redsea/projecta and that refers to file</w:t>
       </w:r>
       <w:r>
         <w:t xml:space="preserve">'s metadata file system, or </w:t>
@@ -1978,7 +2314,13 @@
         <w:t>mount</w:t>
       </w:r>
       <w:r>
-        <w:t>. The only way to know if you can get rid of a data repository in this list is to ensure no references exist in both the configuration namespaces and in the metadata for all the name spaces. It is really recommended that you don’t delete anything, just add another row with a new repository. A repository is just a logical name that connects the files in any namespace to a particular place to store the file data. It is possible for multiple repositories to point at a single external object storage server with different characteristics like</w:t>
+        <w:t xml:space="preserve">. The only way to know if you can get rid of a data repository in this list is to ensure no references exist in both the configuration namespaces and in the metadata for all the name spaces. It is really recommended that you don’t delete anything, just add another row with a new repository. A repository is just a logical name that connects </w:t>
+      </w:r>
+      <w:r>
+        <w:t>some or all of the</w:t>
+      </w:r>
+      <w:r>
+        <w:t xml:space="preserve"> files in any namespace to a particular place to store the file data. It is possible for multiple repositories to point at a single external object storage server with different characteristics like</w:t>
       </w:r>
       <w:r>
         <w:t xml:space="preserve"> compression, erasure-coding parameters, replication, access-methods, authentication, etc</w:t>
@@ -2103,8 +2445,16 @@
             <w:tcW w:w="6932" w:type="dxa"/>
           </w:tcPr>
           <w:p>
+            <w:commentRangeStart w:id="1"/>
             <w:r>
               <w:t>Specifies a method for accessing the object repository, like S3, or CDMI, or DIRECT (which means use the metadata file system to also hold user data).</w:t>
+            </w:r>
+            <w:commentRangeEnd w:id="1"/>
+            <w:r>
+              <w:rPr>
+                <w:rStyle w:val="CommentReference"/>
+              </w:rPr>
+              <w:commentReference w:id="1"/>
             </w:r>
           </w:p>
         </w:tc>
@@ -2225,8 +2575,16 @@
             <w:tcW w:w="1924" w:type="dxa"/>
           </w:tcPr>
           <w:p>
+            <w:commentRangeStart w:id="2"/>
             <w:r>
               <w:t>latency</w:t>
+            </w:r>
+            <w:commentRangeEnd w:id="2"/>
+            <w:r>
+              <w:rPr>
+                <w:rStyle w:val="CommentReference"/>
+              </w:rPr>
+              <w:commentReference w:id="2"/>
             </w:r>
           </w:p>
         </w:tc>
@@ -2273,7 +2631,7 @@
         <w:tblLook w:val="04A0" w:firstRow="1" w:lastRow="0" w:firstColumn="1" w:lastColumn="0" w:noHBand="0" w:noVBand="1"/>
       </w:tblPr>
       <w:tblGrid>
-        <w:gridCol w:w="2546"/>
+        <w:gridCol w:w="2772"/>
         <w:gridCol w:w="6719"/>
       </w:tblGrid>
       <w:tr>
@@ -2333,49 +2691,7 @@
               <w:t xml:space="preserve">  This can change without affecting anything.</w:t>
             </w:r>
             <w:r>
-              <w:t xml:space="preserve"> </w:t>
-            </w:r>
-            <w:r>
-              <w:t>The path always starts with the</w:t>
-            </w:r>
-            <w:r>
-              <w:t xml:space="preserve"> </w:t>
-            </w:r>
-            <w:r>
-              <w:t>"/" character. That character and any others up to the next "/"</w:t>
-            </w:r>
-            <w:r>
-              <w:t xml:space="preserve"> </w:t>
-            </w:r>
-            <w:r>
-              <w:t xml:space="preserve">character are the namespace's </w:t>
-            </w:r>
-            <w:r>
-              <w:t>mtnpath</w:t>
-            </w:r>
-            <w:r>
-              <w:t xml:space="preserve">. A namespace's </w:t>
-            </w:r>
-            <w:r>
-              <w:t xml:space="preserve">mntpath </w:t>
-            </w:r>
-            <w:r>
-              <w:t>must begin with the "/" character and not contain any other "/"</w:t>
-            </w:r>
-            <w:r>
-              <w:t xml:space="preserve"> </w:t>
-            </w:r>
-            <w:r>
-              <w:t>characters after the initial one by definition. It is the FUSE</w:t>
-            </w:r>
-            <w:r>
-              <w:t xml:space="preserve"> </w:t>
-            </w:r>
-            <w:r>
-              <w:t>mount point and we'll always use a one-level mount point</w:t>
-            </w:r>
-            <w:r>
-              <w:t>.</w:t>
+              <w:t xml:space="preserve"> The path always starts with the "/" character. That character and any others up to the next "/" character are the namespace's mtnpath. A namespace's mntpath must begin with the "/" character and not contain any other "/" characters after the initial one by definition. It is the FUSE mount point and we'll always use a one-level mount point.</w:t>
             </w:r>
           </w:p>
         </w:tc>
@@ -2933,11 +3249,19 @@
             <w:tcW w:w="2137" w:type="dxa"/>
           </w:tcPr>
           <w:p>
+            <w:commentRangeStart w:id="3"/>
             <w:r>
               <w:t>namespaceshard</w:t>
             </w:r>
             <w:r>
               <w:t>pnum</w:t>
+            </w:r>
+            <w:commentRangeEnd w:id="3"/>
+            <w:r>
+              <w:rPr>
+                <w:rStyle w:val="CommentReference"/>
+              </w:rPr>
+              <w:commentReference w:id="3"/>
             </w:r>
           </w:p>
         </w:tc>
@@ -2975,13 +3299,40 @@
     <w:p/>
     <w:p>
       <w:r>
-        <w:t>For Uni and Packed files, the MAR_objid xattr holds the object id for these files. The MAR_post xattr holds the type of file (Uni, Packed), space used (for the file), correctness value (for the file), and numobjects which for Uni and Packed files will be zero.</w:t>
+        <w:t xml:space="preserve">For Uni </w:t>
+      </w:r>
+      <w:r>
+        <w:t xml:space="preserve">(one file per object) </w:t>
+      </w:r>
+      <w:r>
+        <w:t>and Packed files</w:t>
+      </w:r>
+      <w:r>
+        <w:t xml:space="preserve"> </w:t>
+      </w:r>
+      <w:r>
+        <w:t>(multiple</w:t>
+      </w:r>
+      <w:r>
+        <w:t xml:space="preserve"> files per object)</w:t>
+      </w:r>
+      <w:r>
+        <w:t>, the MAR_objid xattr holds the object id for these files. The MAR_post xattr holds the type of file (Uni, Packed), space used (for the file), correctness value (for the file), and numobjects which for Uni and Packed files will be zero.</w:t>
       </w:r>
     </w:p>
     <w:p/>
     <w:p>
       <w:r>
-        <w:t>For Multi object files, the MAR_objid xattr holds the object id for these files except the chunknumber changes based on where you are at in the file. The MAR_post xattr holds the type of file (Multi), space used (for the file total), correctness value (for the file total), and numobjects which for multi files will be the number of chunks in the first part of the metadata file that contain chunk information in them and the chunkinfobytes is the number of bytes of chunk info in the metadata file.  In the case of a Multi file, the chunk information is stored in the metadata file, which implies that the chunksize for a Multi file must be larger than the space used, correctness info, and chunknumber fields.</w:t>
+        <w:t>For Multi object files</w:t>
+      </w:r>
+      <w:r>
+        <w:t xml:space="preserve"> </w:t>
+      </w:r>
+      <w:r>
+        <w:t>(files broken up into multiple objecte,</w:t>
+      </w:r>
+      <w:r>
+        <w:t xml:space="preserve"> the MAR_objid xattr holds the object id for these files except the chunknumber changes based on where you are at in the file. The MAR_post xattr holds the type of file (Multi), space used (for the file total), correctness value (for the file total), and numobjects which for multi files will be the number of chunks in the first part of the metadata file that contain chunk information in them and the chunkinfobytes is the number of bytes of chunk info in the metadata file.  In the case of a Multi file, the chunk information is stored in the metadata file, which implies that the chunksize for a Multi file must be larger than the space used, correctness info, and chunknumber fields.</w:t>
       </w:r>
     </w:p>
     <w:p/>
@@ -3053,6 +3404,18 @@
       <w:r>
         <w:t>.</w:t>
       </w:r>
+      <w:r>
+        <w:t xml:space="preserve"> </w:t>
+      </w:r>
+      <w:r>
+        <w:t>We do plan to look at adding an object interface and HDFS at some point</w:t>
+      </w:r>
+      <w:r>
+        <w:t>,</w:t>
+      </w:r>
+      <w:r>
+        <w:t xml:space="preserve"> but these are not currently planned.</w:t>
+      </w:r>
     </w:p>
     <w:p/>
     <w:p>
@@ -3105,195 +3468,207 @@
         <w:t>, or a parallel archive</w:t>
       </w:r>
       <w:r>
+        <w:t>, although it has many attributes of parallel file systems/archives.</w:t>
+      </w:r>
+    </w:p>
+    <w:p>
+      <w:pPr>
+        <w:pStyle w:val="Heading3"/>
+      </w:pPr>
+      <w:r>
+        <w:t>Design to Provide Near-POSIX Interface</w:t>
+      </w:r>
+    </w:p>
+    <w:p>
+      <w:r>
+        <w:t>If you are looking for a way to provide a near-POSIX file system interface over multiple POSIX file systems or over one or multiple Object Storage Systems as the data storage component, MarFS might be the answer.</w:t>
+      </w:r>
+      <w:r>
+        <w:t xml:space="preserve"> </w:t>
+      </w:r>
+      <w:r>
+        <w:t>MarFS can use one or more POSIX file system</w:t>
+      </w:r>
+      <w:r>
+        <w:t>s to hold file system metadata.</w:t>
+      </w:r>
+      <w:r>
+        <w:t xml:space="preserve"> </w:t>
+      </w:r>
+      <w:r>
+        <w:t xml:space="preserve">The FUSE daemon provides nearly full POSIX access with a few exceptions </w:t>
+      </w:r>
+      <w:r>
+        <w:t xml:space="preserve">that are specifically </w:t>
+      </w:r>
+      <w:r>
+        <w:t>discussed.</w:t>
+      </w:r>
+    </w:p>
+    <w:p/>
+    <w:p>
+      <w:r>
+        <w:t>Whether using interactive Linux commands in a shell or pftool, the interface to MarFS will be through a near-POSIX interface that targets what looks like a normal POSIX mount point.</w:t>
+      </w:r>
+      <w:r>
+        <w:t xml:space="preserve"> </w:t>
+      </w:r>
+    </w:p>
+    <w:p/>
+    <w:p>
+      <w:r>
+        <w:t xml:space="preserve">pftool safely allows multiple writers to </w:t>
+      </w:r>
+      <w:r>
+        <w:t xml:space="preserve">write to </w:t>
+      </w:r>
+      <w:r>
+        <w:t>a single file as well as multiple readers</w:t>
+      </w:r>
+      <w:r>
+        <w:t xml:space="preserve"> to read a file</w:t>
+      </w:r>
+      <w:r>
+        <w:t xml:space="preserve"> in parallel, but it does not protect against a user using different commands/programs </w:t>
+      </w:r>
+      <w:r>
+        <w:t>from updating</w:t>
+      </w:r>
+      <w:r>
+        <w:t xml:space="preserve"> the same file concurrently.</w:t>
+      </w:r>
+    </w:p>
+    <w:p/>
+    <w:p>
+      <w:r>
+        <w:t>All programs shall work unchanged except for programs that seek around in the file and write, or append to the end of a file, or try to truncate a file in a place other than zero offset. This means that reading files will work pretty much no matter what, but writing has to be done as a complete overwrite.</w:t>
+      </w:r>
+    </w:p>
+    <w:p/>
+    <w:p>
+      <w:r>
+        <w:t xml:space="preserve">MarFS could eventually provide an object interface to data, as its metadata </w:t>
+      </w:r>
+      <w:r>
+        <w:t xml:space="preserve">has object information and </w:t>
+      </w:r>
+      <w:r>
+        <w:t>maps POSIX files onto Objects.</w:t>
+      </w:r>
+      <w:r>
+        <w:t xml:space="preserve"> </w:t>
+      </w:r>
+      <w:r>
+        <w:t>With respect to a HDFS interface, MarFS is POSIX and HDFS does have the ability to use POSIX files. Optimization to provide layout information to an HDFS layer is possible.</w:t>
+      </w:r>
+    </w:p>
+    <w:p/>
+    <w:p>
+      <w:r>
+        <w:t>MarFS provides symbolic links through its use of GPFS as the metadata component. Hard links are not supported because the GPFS metadata component may actually be multiple name spaces and/or GPFS file systems and hard links cannot be used across name spaces and file systems.</w:t>
+      </w:r>
+    </w:p>
+    <w:p/>
+    <w:p>
+      <w:r>
+        <w:t>MarFS is primarily intended as a file system for large data collections and not for a</w:t>
+      </w:r>
+      <w:r>
+        <w:t>pplication execution. That said</w:t>
+      </w:r>
+      <w:r>
+        <w:t>,</w:t>
+      </w:r>
+      <w:r>
+        <w:t xml:space="preserve"> </w:t>
+      </w:r>
+      <w:r>
+        <w:t>mmap or execution</w:t>
+      </w:r>
+      <w:r>
+        <w:t xml:space="preserve"> might work if it behaves relatively well. One</w:t>
+      </w:r>
+      <w:r>
+        <w:t xml:space="preserve"> should be able to mmap and execute off of MarFS, but mmap writing may not work if writing is not serial.</w:t>
+      </w:r>
+      <w:r>
+        <w:t xml:space="preserve"> </w:t>
+      </w:r>
+      <w:r>
+        <w:t xml:space="preserve">MarFS is not intended to replace </w:t>
+      </w:r>
+      <w:r>
+        <w:t>a PFS</w:t>
+      </w:r>
+      <w:r>
+        <w:t xml:space="preserve">, as it </w:t>
+      </w:r>
+      <w:r>
+        <w:t>lacks</w:t>
+      </w:r>
+      <w:r>
+        <w:t xml:space="preserve"> important features on purpose, although it might suffice as a </w:t>
+      </w:r>
+      <w:r>
+        <w:t>PFS</w:t>
+      </w:r>
+      <w:r>
+        <w:t xml:space="preserve"> in some settings</w:t>
+      </w:r>
+      <w:r>
         <w:t>.</w:t>
       </w:r>
-    </w:p>
-    <w:p>
-      <w:pPr>
-        <w:pStyle w:val="Heading3"/>
-      </w:pPr>
-      <w:r>
-        <w:t>Design to Provide Near-POSIX Interface</w:t>
-      </w:r>
-    </w:p>
-    <w:p>
-      <w:r>
-        <w:t>If you are looking for a way to provide a near-POSIX file system interface over multiple POSIX file systems or over one or multiple Object Storage Systems as the data storage component, MarFS might be the answer.</w:t>
-      </w:r>
       <w:r>
         <w:t xml:space="preserve"> </w:t>
       </w:r>
       <w:r>
-        <w:t>MarFS can use one or more POSIX file system</w:t>
-      </w:r>
-      <w:r>
-        <w:t>s to hold file system metadata.</w:t>
-      </w:r>
-      <w:r>
-        <w:t xml:space="preserve"> </w:t>
-      </w:r>
-      <w:r>
-        <w:t xml:space="preserve">The FUSE daemon provides nearly full POSIX access with a few exceptions </w:t>
-      </w:r>
-      <w:r>
-        <w:t xml:space="preserve">that are specifically </w:t>
-      </w:r>
-      <w:r>
-        <w:t>discussed.</w:t>
+        <w:t xml:space="preserve">Likewise, MarFS is not intended to replace deep and/or parallel archives, such as HPSS, although in some settings it might also work for </w:t>
+      </w:r>
+      <w:r>
+        <w:t>this</w:t>
+      </w:r>
+      <w:r>
+        <w:t xml:space="preserve"> function.</w:t>
+      </w:r>
+    </w:p>
+    <w:p>
+      <w:pPr>
+        <w:pStyle w:val="Heading2"/>
+      </w:pPr>
+      <w:r>
+        <w:t>Scalability</w:t>
+      </w:r>
+    </w:p>
+    <w:p>
+      <w:r>
+        <w:t>MarFS shall provide a means to scale metadata handling as more capacity and file count is added. This scalability shall target the common use case scenarios for large HPC storage systems where there are many clients.</w:t>
       </w:r>
     </w:p>
     <w:p/>
     <w:p>
       <w:r>
-        <w:t>Whether using interactive Linux commands in a shell or pftool, the interface to MarFS will be through a near-POSIX interface that targets what looks like a normal POSIX mount point.</w:t>
-      </w:r>
-      <w:r>
-        <w:t xml:space="preserve"> </w:t>
+        <w:t>MarFS shall provide a means to scale data handling as more capacity and file count is added. This scalability shall target the common use case scenarios for large HPC storage systems where there are many clients.</w:t>
       </w:r>
     </w:p>
     <w:p/>
     <w:p>
       <w:r>
-        <w:t xml:space="preserve">pftool safely allows multiple writers to </w:t>
-      </w:r>
-      <w:r>
-        <w:t xml:space="preserve">write to </w:t>
-      </w:r>
-      <w:r>
-        <w:t>a single file as well as multiple readers</w:t>
-      </w:r>
-      <w:r>
-        <w:t xml:space="preserve"> to read a file</w:t>
-      </w:r>
-      <w:r>
-        <w:t xml:space="preserve"> in parallel, but it does not protect against a user using different commands/programs </w:t>
-      </w:r>
-      <w:r>
-        <w:t>from updating</w:t>
-      </w:r>
-      <w:r>
-        <w:t xml:space="preserve"> the same file concurrently.</w:t>
-      </w:r>
-    </w:p>
-    <w:p/>
-    <w:p>
-      <w:r>
-        <w:t>All programs shall work unchanged except for programs that seek around in the file and write, or append to the end of a file, or try to truncate a file in a place other than zero offset. This means that reading files will work pretty much no matter what, but writing has to be done as a complete overwrite.</w:t>
-      </w:r>
-    </w:p>
-    <w:p/>
-    <w:p>
-      <w:r>
-        <w:t xml:space="preserve">MarFS could eventually provide an object interface to data, as its metadata </w:t>
-      </w:r>
-      <w:r>
-        <w:t xml:space="preserve">has object information and </w:t>
-      </w:r>
-      <w:r>
-        <w:t>maps POSIX files onto Objects.</w:t>
-      </w:r>
-      <w:r>
-        <w:t xml:space="preserve"> </w:t>
-      </w:r>
-      <w:r>
-        <w:t>With respect to a HDFS interface, MarFS is POSIX and HDFS does have the ability to use POSIX files. Optimization to provide layout information to an HDFS layer is possible.</w:t>
-      </w:r>
-    </w:p>
-    <w:p/>
-    <w:p>
-      <w:r>
-        <w:t>MarFS provides symbolic links through its use of GPFS as the metadata component. Hard links are not supported because the GPFS metadata component may actually be multiple name spaces and/or GPFS file systems and hard links cannot be used across name spaces and file systems.</w:t>
-      </w:r>
-    </w:p>
-    <w:p/>
-    <w:p>
-      <w:r>
-        <w:t>MarFS is primarily intended as a file system for large data collections and not for a</w:t>
-      </w:r>
-      <w:r>
-        <w:t>pplication execution. That said</w:t>
-      </w:r>
-      <w:r>
-        <w:t>,</w:t>
-      </w:r>
-      <w:r>
-        <w:t xml:space="preserve"> </w:t>
-      </w:r>
-      <w:r>
-        <w:t>mmap or execution</w:t>
-      </w:r>
-      <w:r>
-        <w:t xml:space="preserve"> might work if it behaves relatively well. One</w:t>
-      </w:r>
-      <w:r>
-        <w:t xml:space="preserve"> should be able to mmap and execute off of MarFS, but mmap writing may not work if writing is not serial.</w:t>
-      </w:r>
-      <w:r>
-        <w:t xml:space="preserve"> </w:t>
-      </w:r>
-      <w:r>
-        <w:t xml:space="preserve">MarFS is not intended to replace </w:t>
-      </w:r>
-      <w:r>
-        <w:t>a PFS</w:t>
-      </w:r>
-      <w:r>
-        <w:t xml:space="preserve">, as it </w:t>
-      </w:r>
-      <w:r>
-        <w:t>lacks</w:t>
-      </w:r>
-      <w:r>
-        <w:t xml:space="preserve"> important features on purpose, although it might suffice as a </w:t>
-      </w:r>
-      <w:r>
-        <w:t>PFS</w:t>
-      </w:r>
-      <w:r>
-        <w:t xml:space="preserve"> in some settings</w:t>
-      </w:r>
-      <w:r>
-        <w:t>.</w:t>
-      </w:r>
-      <w:r>
-        <w:t xml:space="preserve"> </w:t>
-      </w:r>
-      <w:r>
-        <w:t xml:space="preserve">Likewise, MarFS is not intended to replace deep and/or parallel archives, such as HPSS, although in some settings it might also work for </w:t>
-      </w:r>
-      <w:r>
-        <w:t>this</w:t>
-      </w:r>
-      <w:r>
-        <w:t xml:space="preserve"> function.</w:t>
-      </w:r>
-    </w:p>
-    <w:p>
-      <w:pPr>
-        <w:pStyle w:val="Heading2"/>
-      </w:pPr>
-      <w:r>
-        <w:t>Scalability</w:t>
-      </w:r>
-    </w:p>
-    <w:p>
-      <w:r>
-        <w:t>MarFS shall provide a means to scale metadata handling as more capacity and file count is added. This scalability shall target the common use case scenarios for large HPC storage systems where there are many clients.</w:t>
-      </w:r>
-    </w:p>
-    <w:p/>
-    <w:p>
-      <w:r>
-        <w:t>MarFS shall provide a means to scale data handling as more capacity and file count is added. This scalability shall target the common use case scenarios for large HPC storage systems where there are many clients.</w:t>
-      </w:r>
-    </w:p>
-    <w:p/>
-    <w:p>
-      <w:r>
         <w:t>MarFS is not required to solve the scalabilty problem of</w:t>
       </w:r>
       <w:r>
-        <w:t xml:space="preserve"> very large single directories.</w:t>
+        <w:t xml:space="preserve"> very large single directories</w:t>
+      </w:r>
+      <w:r>
+        <w:t xml:space="preserve">, although </w:t>
+      </w:r>
+      <w:r>
+        <w:t xml:space="preserve">we plan to add </w:t>
+      </w:r>
+      <w:r>
+        <w:t>fine-grained</w:t>
+      </w:r>
+      <w:r>
+        <w:t xml:space="preserve"> metadata scaling utilizing directory sharding to MarFS.</w:t>
       </w:r>
     </w:p>
     <w:p/>
@@ -3378,7 +3753,7 @@
                     </pic:cNvPicPr>
                   </pic:nvPicPr>
                   <pic:blipFill>
-                    <a:blip r:embed="rId12">
+                    <a:blip r:embed="rId13">
                       <a:extLst>
                         <a:ext uri="{28A0092B-C50C-407E-A947-70E740481C1C}">
                           <a14:useLocalDpi xmlns:a14="http://schemas.microsoft.com/office/drawing/2010/main" val="0"/>
@@ -3438,8 +3813,16 @@
     </w:p>
     <w:p/>
     <w:p>
+      <w:commentRangeStart w:id="4"/>
       <w:r>
         <w:t>Here is a high level description of the reserved MarFS xattrs:</w:t>
+      </w:r>
+      <w:commentRangeEnd w:id="4"/>
+      <w:r>
+        <w:rPr>
+          <w:rStyle w:val="CommentReference"/>
+        </w:rPr>
+        <w:commentReference w:id="4"/>
       </w:r>
     </w:p>
     <w:p>
@@ -3660,6 +4043,7 @@
     </w:p>
     <w:p/>
     <w:p>
+      <w:commentRangeStart w:id="5"/>
       <w:r>
         <w:t xml:space="preserve">The </w:t>
       </w:r>
@@ -3701,6 +4085,13 @@
       </w:r>
       <w:r>
         <w:t>fields are:</w:t>
+      </w:r>
+      <w:commentRangeEnd w:id="5"/>
+      <w:r>
+        <w:rPr>
+          <w:rStyle w:val="CommentReference"/>
+        </w:rPr>
+        <w:commentReference w:id="5"/>
       </w:r>
     </w:p>
     <w:p/>
@@ -4750,7 +5141,7 @@
                     </pic:cNvPicPr>
                   </pic:nvPicPr>
                   <pic:blipFill>
-                    <a:blip r:embed="rId13">
+                    <a:blip r:embed="rId14">
                       <a:extLst>
                         <a:ext uri="{28A0092B-C50C-407E-A947-70E740481C1C}">
                           <a14:useLocalDpi xmlns:a14="http://schemas.microsoft.com/office/drawing/2010/main" val="0"/>
@@ -5058,7 +5449,7 @@
                     <pic:cNvPicPr/>
                   </pic:nvPicPr>
                   <pic:blipFill>
-                    <a:blip r:embed="rId14">
+                    <a:blip r:embed="rId15">
                       <a:extLst>
                         <a:ext uri="{28A0092B-C50C-407E-A947-70E740481C1C}">
                           <a14:useLocalDpi xmlns:a14="http://schemas.microsoft.com/office/drawing/2010/main" val="0"/>
@@ -5301,6 +5692,7 @@
       </w:pPr>
     </w:p>
     <w:p>
+      <w:commentRangeStart w:id="6"/>
       <w:r>
         <w:rPr>
           <w:b/>
@@ -5324,7 +5716,7 @@
                     </pic:cNvPicPr>
                   </pic:nvPicPr>
                   <pic:blipFill>
-                    <a:blip r:embed="rId15">
+                    <a:blip r:embed="rId16">
                       <a:extLst>
                         <a:ext uri="{28A0092B-C50C-407E-A947-70E740481C1C}">
                           <a14:useLocalDpi xmlns:a14="http://schemas.microsoft.com/office/drawing/2010/main" val="0"/>
@@ -5355,6 +5747,13 @@
           </wp:inline>
         </w:drawing>
       </w:r>
+      <w:commentRangeEnd w:id="6"/>
+      <w:r>
+        <w:rPr>
+          <w:rStyle w:val="CommentReference"/>
+        </w:rPr>
+        <w:commentReference w:id="6"/>
+      </w:r>
     </w:p>
     <w:p/>
     <w:p>
@@ -5395,6 +5794,7 @@
     </w:p>
     <w:p/>
     <w:p>
+      <w:commentRangeStart w:id="7"/>
       <w:r>
         <w:rPr>
           <w:noProof/>
@@ -5417,7 +5817,7 @@
                     </pic:cNvPicPr>
                   </pic:nvPicPr>
                   <pic:blipFill>
-                    <a:blip r:embed="rId16">
+                    <a:blip r:embed="rId17">
                       <a:extLst>
                         <a:ext uri="{28A0092B-C50C-407E-A947-70E740481C1C}">
                           <a14:useLocalDpi xmlns:a14="http://schemas.microsoft.com/office/drawing/2010/main" val="0"/>
@@ -5448,6 +5848,13 @@
           </wp:inline>
         </w:drawing>
       </w:r>
+      <w:commentRangeEnd w:id="7"/>
+      <w:r>
+        <w:rPr>
+          <w:rStyle w:val="CommentReference"/>
+        </w:rPr>
+        <w:commentReference w:id="7"/>
+      </w:r>
     </w:p>
     <w:p/>
     <w:p>
@@ -5466,7 +5873,21 @@
     </w:p>
     <w:p>
       <w:r>
-        <w:t>Files stored in a MarFS namespace are associated with specific storage characteristics, described in the configuration tables MAR_datarepo, and MAR_namespace.  These have specific values for each file, which are captured in the extended attributes (xattrs) of the metadata files, and then codified into object-names.  Files stored with a DIRECT accessmethod do not use objects, so their object-names are not used.  Otherwise, object names become URLs that are used during interactions with storage.</w:t>
+        <w:t xml:space="preserve">Files stored in a MarFS namespace are associated with specific storage characteristics, described in the configuration tables MAR_datarepo, and MAR_namespace.  These have specific values for each file, which are captured in the extended attributes (xattrs) of the metadata files, and then codified into object-names.  </w:t>
+      </w:r>
+      <w:commentRangeStart w:id="8"/>
+      <w:r>
+        <w:t>Files stored with a DIRECT accessmethod do not use objects, so their object-names are not used</w:t>
+      </w:r>
+      <w:commentRangeEnd w:id="8"/>
+      <w:r>
+        <w:rPr>
+          <w:rStyle w:val="CommentReference"/>
+        </w:rPr>
+        <w:commentReference w:id="8"/>
+      </w:r>
+      <w:r>
+        <w:t>.  Otherwise, object names become URLs that are used during interactions with storage.</w:t>
       </w:r>
       <w:r>
         <w:t xml:space="preserve">  Configuration of the storage resources determines some aspects of how the URL is interpreted by the storage servers.  Thus, system administrators would want to coordinate the MarFS config and the storage config, though generally either one can also be forced to conform to the other.</w:t>
@@ -5588,11 +6009,41 @@
           <w:numId w:val="38"/>
         </w:numPr>
       </w:pPr>
+      <w:commentRangeStart w:id="9"/>
       <w:r>
         <w:t>/repo4/</w:t>
       </w:r>
       <w:r>
-        <w:t>test00/ver.000_001/F___/inode.00000000004b8762/md_ctime.20150707_111017-0600_1/obj_ctime.20150707_111017-0600_1/chnksz.20000000/chnkno.0</w:t>
+        <w:t>test00/</w:t>
+      </w:r>
+      <w:ins w:id="10" w:author="Jeffrey Inman" w:date="2015-08-13T07:31:00Z">
+        <w:r>
+          <w:t>ver.000_001/F___/inode.0005443387/md_ctime.20150812_181538-0600_1/obj_ctime.20150812_181538-0600_1/unq.0/chnksz.800</w:t>
+        </w:r>
+      </w:ins>
+      <w:ins w:id="11" w:author="Jeffrey Inman" w:date="2015-08-13T07:35:00Z">
+        <w:r>
+          <w:t>000</w:t>
+        </w:r>
+      </w:ins>
+      <w:ins w:id="12" w:author="Jeffrey Inman" w:date="2015-08-13T07:37:00Z">
+        <w:r>
+          <w:t>0</w:t>
+        </w:r>
+      </w:ins>
+      <w:ins w:id="13" w:author="Jeffrey Inman" w:date="2015-08-13T07:31:00Z">
+        <w:r>
+          <w:t>/chnkno.0</w:t>
+        </w:r>
+      </w:ins>
+      <w:bookmarkStart w:id="14" w:name="_GoBack"/>
+      <w:bookmarkEnd w:id="14"/>
+      <w:commentRangeEnd w:id="9"/>
+      <w:r>
+        <w:rPr>
+          <w:rStyle w:val="CommentReference"/>
+        </w:rPr>
+        <w:commentReference w:id="9"/>
       </w:r>
     </w:p>
     <w:p/>
@@ -5655,10 +6106,13 @@
         <w:t xml:space="preserve"> which </w:t>
       </w:r>
       <w:r>
-        <w:t xml:space="preserve">can select a </w:t>
-      </w:r>
-      <w:r>
-        <w:t xml:space="preserve"> destination storage-</w:t>
+        <w:t xml:space="preserve">can select </w:t>
+      </w:r>
+      <w:r>
+        <w:t>a destination</w:t>
+      </w:r>
+      <w:r>
+        <w:t xml:space="preserve"> storage-</w:t>
       </w:r>
       <w:r>
         <w:t xml:space="preserve">ring and/or </w:t>
@@ -7249,11 +7703,6 @@
       </w:r>
     </w:p>
     <w:p>
-      <w:r>
-        <w:t>Data.</w:t>
-      </w:r>
-    </w:p>
-    <w:p>
       <w:pPr>
         <w:pStyle w:val="ListParagraph"/>
         <w:numPr>
@@ -7262,10 +7711,7 @@
         </w:numPr>
       </w:pPr>
       <w:r>
-        <w:t>Fileinfo record</w:t>
-      </w:r>
-      <w:r>
-        <w:t>.</w:t>
+        <w:t>Data.</w:t>
       </w:r>
     </w:p>
     <w:p>
@@ -7277,7 +7723,10 @@
         </w:numPr>
       </w:pPr>
       <w:r>
-        <w:t>The contents of Mar_post.</w:t>
+        <w:t>Fileinfo record</w:t>
+      </w:r>
+      <w:r>
+        <w:t>.</w:t>
       </w:r>
     </w:p>
     <w:p>
@@ -7289,7 +7738,7 @@
         </w:numPr>
       </w:pPr>
       <w:r>
-        <w:t>Number of files (used in packed).</w:t>
+        <w:t>The contents of Mar_post.</w:t>
       </w:r>
     </w:p>
     <w:p>
@@ -7301,6 +7750,18 @@
         </w:numPr>
       </w:pPr>
       <w:r>
+        <w:t>Number of files (used in packed).</w:t>
+      </w:r>
+    </w:p>
+    <w:p>
+      <w:pPr>
+        <w:pStyle w:val="ListParagraph"/>
+        <w:numPr>
+          <w:ilvl w:val="0"/>
+          <w:numId w:val="32"/>
+        </w:numPr>
+      </w:pPr>
+      <w:r>
         <w:t>O</w:t>
       </w:r>
       <w:r>
@@ -7909,9 +8370,9 @@
     </w:p>
     <w:p/>
     <w:sectPr>
-      <w:headerReference w:type="default" r:id="rId17"/>
-      <w:footerReference w:type="even" r:id="rId18"/>
-      <w:footerReference w:type="default" r:id="rId19"/>
+      <w:headerReference w:type="default" r:id="rId18"/>
+      <w:footerReference w:type="even" r:id="rId19"/>
+      <w:footerReference w:type="default" r:id="rId20"/>
       <w:pgSz w:w="12240" w:h="15840"/>
       <w:pgMar w:top="1440" w:right="1440" w:bottom="1440" w:left="1440" w:header="720" w:footer="720" w:gutter="0"/>
       <w:cols w:space="720"/>
@@ -7919,6 +8380,171 @@
     </w:sectPr>
   </w:body>
 </w:document>
+</file>
+
+<file path=word/comments.xml><?xml version="1.0" encoding="utf-8"?>
+<w:comments xmlns:wpc="http://schemas.microsoft.com/office/word/2010/wordprocessingCanvas" xmlns:mo="http://schemas.microsoft.com/office/mac/office/2008/main" xmlns:mc="http://schemas.openxmlformats.org/markup-compatibility/2006" xmlns:mv="urn:schemas-microsoft-com:mac:vml" xmlns:o="urn:schemas-microsoft-com:office:office" xmlns:r="http://schemas.openxmlformats.org/officeDocument/2006/relationships" xmlns:m="http://schemas.openxmlformats.org/officeDocument/2006/math" xmlns:v="urn:schemas-microsoft-com:vml" xmlns:wp14="http://schemas.microsoft.com/office/word/2010/wordprocessingDrawing" xmlns:wp="http://schemas.openxmlformats.org/drawingml/2006/wordprocessingDrawing" xmlns:w10="urn:schemas-microsoft-com:office:word" xmlns:w="http://schemas.openxmlformats.org/wordprocessingml/2006/main" xmlns:w14="http://schemas.microsoft.com/office/word/2010/wordml" xmlns:wpg="http://schemas.microsoft.com/office/word/2010/wordprocessingGroup" xmlns:wpi="http://schemas.microsoft.com/office/word/2010/wordprocessingInk" xmlns:wne="http://schemas.microsoft.com/office/word/2006/wordml" xmlns:wps="http://schemas.microsoft.com/office/word/2010/wordprocessingShape" mc:Ignorable="w14 wp14">
+  <w:comment w:id="0" w:author="First name Last name" w:date="2015-08-12T18:54:00Z" w:initials="FL">
+    <w:p>
+      <w:pPr>
+        <w:pStyle w:val="CommentText"/>
+      </w:pPr>
+      <w:r>
+        <w:rPr>
+          <w:rStyle w:val="CommentReference"/>
+        </w:rPr>
+        <w:annotationRef/>
+      </w:r>
+      <w:r>
+        <w:t>I am sure t;his needs updating</w:t>
+      </w:r>
+    </w:p>
+  </w:comment>
+  <w:comment w:id="1" w:author="First name Last name" w:date="2015-08-12T19:47:00Z" w:initials="FL">
+    <w:p>
+      <w:pPr>
+        <w:pStyle w:val="CommentText"/>
+      </w:pPr>
+      <w:r>
+        <w:rPr>
+          <w:rStyle w:val="CommentReference"/>
+        </w:rPr>
+        <w:annotationRef/>
+      </w:r>
+      <w:r>
+        <w:t>Need to add semidirect stuff</w:t>
+      </w:r>
+    </w:p>
+  </w:comment>
+  <w:comment w:id="2" w:author="First name Last name" w:date="2015-08-12T19:21:00Z" w:initials="FL">
+    <w:p>
+      <w:pPr>
+        <w:pStyle w:val="CommentText"/>
+      </w:pPr>
+      <w:r>
+        <w:rPr>
+          <w:rStyle w:val="CommentReference"/>
+        </w:rPr>
+        <w:annotationRef/>
+      </w:r>
+      <w:r>
+        <w:t>I imagine this needs to be  updated</w:t>
+      </w:r>
+    </w:p>
+  </w:comment>
+  <w:comment w:id="3" w:author="First name Last name" w:date="2015-08-12T19:21:00Z" w:initials="FL">
+    <w:p>
+      <w:pPr>
+        <w:pStyle w:val="CommentText"/>
+      </w:pPr>
+      <w:r>
+        <w:rPr>
+          <w:rStyle w:val="CommentReference"/>
+        </w:rPr>
+        <w:annotationRef/>
+      </w:r>
+      <w:r>
+        <w:t>This probably needs updating too</w:t>
+      </w:r>
+    </w:p>
+  </w:comment>
+  <w:comment w:id="4" w:author="First name Last name" w:date="2015-08-12T19:41:00Z" w:initials="FL">
+    <w:p>
+      <w:pPr>
+        <w:pStyle w:val="CommentText"/>
+      </w:pPr>
+      <w:r>
+        <w:rPr>
+          <w:rStyle w:val="CommentReference"/>
+        </w:rPr>
+        <w:annotationRef/>
+      </w:r>
+      <w:r>
+        <w:t>Probably needs updating</w:t>
+      </w:r>
+    </w:p>
+  </w:comment>
+  <w:comment w:id="5" w:author="First name Last name" w:date="2015-08-12T19:42:00Z" w:initials="FL">
+    <w:p>
+      <w:pPr>
+        <w:pStyle w:val="CommentText"/>
+      </w:pPr>
+      <w:r>
+        <w:rPr>
+          <w:rStyle w:val="CommentReference"/>
+        </w:rPr>
+        <w:annotationRef/>
+      </w:r>
+      <w:r>
+        <w:t>Probably needs updating</w:t>
+      </w:r>
+    </w:p>
+  </w:comment>
+  <w:comment w:id="6" w:author="First name Last name" w:date="2015-08-12T19:45:00Z" w:initials="FL">
+    <w:p>
+      <w:pPr>
+        <w:pStyle w:val="CommentText"/>
+      </w:pPr>
+      <w:r>
+        <w:rPr>
+          <w:rStyle w:val="CommentReference"/>
+        </w:rPr>
+        <w:annotationRef/>
+      </w:r>
+      <w:r>
+        <w:t>May need to be updated for fields or make a simpler diagram</w:t>
+      </w:r>
+    </w:p>
+  </w:comment>
+  <w:comment w:id="7" w:author="First name Last name" w:date="2015-08-12T19:46:00Z" w:initials="FL">
+    <w:p>
+      <w:pPr>
+        <w:pStyle w:val="CommentText"/>
+      </w:pPr>
+      <w:r>
+        <w:rPr>
+          <w:rStyle w:val="CommentReference"/>
+        </w:rPr>
+        <w:annotationRef/>
+      </w:r>
+      <w:r>
+        <w:t>May need to update with fields or simplify or not</w:t>
+      </w:r>
+    </w:p>
+  </w:comment>
+  <w:comment w:id="8" w:author="First name Last name" w:date="2015-08-12T19:47:00Z" w:initials="FL">
+    <w:p>
+      <w:pPr>
+        <w:pStyle w:val="CommentText"/>
+      </w:pPr>
+      <w:r>
+        <w:rPr>
+          <w:rStyle w:val="CommentReference"/>
+        </w:rPr>
+        <w:annotationRef/>
+      </w:r>
+      <w:r>
+        <w:t>Need semidirect explaiend</w:t>
+      </w:r>
+    </w:p>
+  </w:comment>
+  <w:comment w:id="9" w:author="First name Last name" w:date="2015-08-12T19:48:00Z" w:initials="FL">
+    <w:p>
+      <w:pPr>
+        <w:pStyle w:val="CommentText"/>
+      </w:pPr>
+      <w:r>
+        <w:rPr>
+          <w:rStyle w:val="CommentReference"/>
+        </w:rPr>
+        <w:annotationRef/>
+      </w:r>
+      <w:r>
+        <w:t>May be out of date</w:t>
+      </w:r>
+    </w:p>
+  </w:comment>
+</w:comments>
 </file>
 
 <file path=word/endnotes.xml><?xml version="1.0" encoding="utf-8"?>
@@ -8029,10 +8655,10 @@
       <w:ind w:right="360"/>
     </w:pPr>
     <w:r>
-      <w:t>28</w:t>
+      <w:t>13-Aug</w:t>
     </w:r>
     <w:r>
-      <w:t>-Jul-2015</w:t>
+      <w:t>-2015</w:t>
     </w:r>
     <w:r>
       <w:tab/>
@@ -8073,10 +8699,7 @@
     </w:pPr>
     <w:r>
       <w:tab/>
-      <w:t>MarFS Requirements, Design, Configuration, and Administration</w:t>
-    </w:r>
-    <w:r>
-      <w:t>: LA-UR-15-25110</w:t>
+      <w:t>MarFS Requirements, Design, Configuration, and Administration: LA-UR-15-25110</w:t>
     </w:r>
   </w:p>
 </w:hdr>
@@ -10409,7 +11032,7 @@
         <w:rFonts w:ascii="Symbol" w:hAnsi="Symbol" w:hint="default"/>
       </w:rPr>
     </w:lvl>
-    <w:lvl w:ilvl="1" w:tplc="04090003" w:tentative="1">
+    <w:lvl w:ilvl="1" w:tplc="04090003">
       <w:start w:val="1"/>
       <w:numFmt w:val="bullet"/>
       <w:lvlText w:val="o"/>
@@ -13219,6 +13842,65 @@
       <w:u w:val="single"/>
     </w:rPr>
   </w:style>
+  <w:style w:type="character" w:styleId="CommentReference">
+    <w:name w:val="annotation reference"/>
+    <w:basedOn w:val="DefaultParagraphFont"/>
+    <w:uiPriority w:val="99"/>
+    <w:semiHidden/>
+    <w:unhideWhenUsed/>
+    <w:rsid w:val="0099369B"/>
+    <w:rPr>
+      <w:sz w:val="18"/>
+      <w:szCs w:val="18"/>
+    </w:rPr>
+  </w:style>
+  <w:style w:type="paragraph" w:styleId="CommentText">
+    <w:name w:val="annotation text"/>
+    <w:basedOn w:val="Normal"/>
+    <w:link w:val="CommentTextChar"/>
+    <w:uiPriority w:val="99"/>
+    <w:semiHidden/>
+    <w:unhideWhenUsed/>
+    <w:rsid w:val="0099369B"/>
+  </w:style>
+  <w:style w:type="character" w:customStyle="1" w:styleId="CommentTextChar">
+    <w:name w:val="Comment Text Char"/>
+    <w:basedOn w:val="DefaultParagraphFont"/>
+    <w:link w:val="CommentText"/>
+    <w:uiPriority w:val="99"/>
+    <w:semiHidden/>
+    <w:rsid w:val="0099369B"/>
+  </w:style>
+  <w:style w:type="paragraph" w:styleId="CommentSubject">
+    <w:name w:val="annotation subject"/>
+    <w:basedOn w:val="CommentText"/>
+    <w:next w:val="CommentText"/>
+    <w:link w:val="CommentSubjectChar"/>
+    <w:uiPriority w:val="99"/>
+    <w:semiHidden/>
+    <w:unhideWhenUsed/>
+    <w:rsid w:val="0099369B"/>
+    <w:rPr>
+      <w:b/>
+      <w:bCs/>
+      <w:sz w:val="20"/>
+      <w:szCs w:val="20"/>
+    </w:rPr>
+  </w:style>
+  <w:style w:type="character" w:customStyle="1" w:styleId="CommentSubjectChar">
+    <w:name w:val="Comment Subject Char"/>
+    <w:basedOn w:val="CommentTextChar"/>
+    <w:link w:val="CommentSubject"/>
+    <w:uiPriority w:val="99"/>
+    <w:semiHidden/>
+    <w:rsid w:val="0099369B"/>
+    <w:rPr>
+      <w:b/>
+      <w:bCs/>
+      <w:sz w:val="20"/>
+      <w:szCs w:val="20"/>
+    </w:rPr>
+  </w:style>
 </w:styles>
 </file>
 
@@ -13678,6 +14360,65 @@
       <w:u w:val="single"/>
     </w:rPr>
   </w:style>
+  <w:style w:type="character" w:styleId="CommentReference">
+    <w:name w:val="annotation reference"/>
+    <w:basedOn w:val="DefaultParagraphFont"/>
+    <w:uiPriority w:val="99"/>
+    <w:semiHidden/>
+    <w:unhideWhenUsed/>
+    <w:rsid w:val="0099369B"/>
+    <w:rPr>
+      <w:sz w:val="18"/>
+      <w:szCs w:val="18"/>
+    </w:rPr>
+  </w:style>
+  <w:style w:type="paragraph" w:styleId="CommentText">
+    <w:name w:val="annotation text"/>
+    <w:basedOn w:val="Normal"/>
+    <w:link w:val="CommentTextChar"/>
+    <w:uiPriority w:val="99"/>
+    <w:semiHidden/>
+    <w:unhideWhenUsed/>
+    <w:rsid w:val="0099369B"/>
+  </w:style>
+  <w:style w:type="character" w:customStyle="1" w:styleId="CommentTextChar">
+    <w:name w:val="Comment Text Char"/>
+    <w:basedOn w:val="DefaultParagraphFont"/>
+    <w:link w:val="CommentText"/>
+    <w:uiPriority w:val="99"/>
+    <w:semiHidden/>
+    <w:rsid w:val="0099369B"/>
+  </w:style>
+  <w:style w:type="paragraph" w:styleId="CommentSubject">
+    <w:name w:val="annotation subject"/>
+    <w:basedOn w:val="CommentText"/>
+    <w:next w:val="CommentText"/>
+    <w:link w:val="CommentSubjectChar"/>
+    <w:uiPriority w:val="99"/>
+    <w:semiHidden/>
+    <w:unhideWhenUsed/>
+    <w:rsid w:val="0099369B"/>
+    <w:rPr>
+      <w:b/>
+      <w:bCs/>
+      <w:sz w:val="20"/>
+      <w:szCs w:val="20"/>
+    </w:rPr>
+  </w:style>
+  <w:style w:type="character" w:customStyle="1" w:styleId="CommentSubjectChar">
+    <w:name w:val="Comment Subject Char"/>
+    <w:basedOn w:val="CommentTextChar"/>
+    <w:link w:val="CommentSubject"/>
+    <w:uiPriority w:val="99"/>
+    <w:semiHidden/>
+    <w:rsid w:val="0099369B"/>
+    <w:rPr>
+      <w:b/>
+      <w:bCs/>
+      <w:sz w:val="20"/>
+      <w:szCs w:val="20"/>
+    </w:rPr>
+  </w:style>
 </w:styles>
 </file>
 
@@ -14006,7 +14747,7 @@
 </file>
 
 <file path=customXml/itemProps1.xml><?xml version="1.0" encoding="utf-8"?>
-<ds:datastoreItem xmlns:ds="http://schemas.openxmlformats.org/officeDocument/2006/customXml" ds:itemID="{2CBC912D-0F44-6D4D-B629-74D3103BB7E5}">
+<ds:datastoreItem xmlns:ds="http://schemas.openxmlformats.org/officeDocument/2006/customXml" ds:itemID="{697E2FEB-FB18-DE42-AA42-591D95A43BC8}">
   <ds:schemaRefs>
     <ds:schemaRef ds:uri="http://schemas.openxmlformats.org/officeDocument/2006/bibliography"/>
   </ds:schemaRefs>

</xml_diff>

<commit_message>
Added documentation about repo's ssl parameter. Accepted changes, but left comments about spots to update in the future.
</commit_message>
<xml_diff>
--- a/Documentation/MarFS-Requirements-Design-Configuration-Admin.docx
+++ b/Documentation/MarFS-Requirements-Design-Configuration-Admin.docx
@@ -2431,6 +2431,28 @@
           </w:tcPr>
           <w:p>
             <w:r>
+              <w:t>ssl</w:t>
+            </w:r>
+          </w:p>
+        </w:tc>
+        <w:tc>
+          <w:tcPr>
+            <w:tcW w:w="6932" w:type="dxa"/>
+          </w:tcPr>
+          <w:p>
+            <w:r>
+              <w:t>Type: Boolean. Values are yes/no. This tells whether to use HTTP (ssl=no) or HTTP (ssl=yes) when sending REST commands to the object stores.</w:t>
+            </w:r>
+          </w:p>
+        </w:tc>
+      </w:tr>
+      <w:tr>
+        <w:tc>
+          <w:tcPr>
+            <w:tcW w:w="1924" w:type="dxa"/>
+          </w:tcPr>
+          <w:p>
+            <w:r>
               <w:t>accessmethod</w:t>
             </w:r>
           </w:p>
@@ -3200,13 +3222,8 @@
               <w:t>This can be changed at any time, but will not take effect immediately as quotas are done in a lazy way based on batch runs to update the fsinfopath file.</w:t>
             </w:r>
             <w:r>
-              <w:t xml:space="preserve"> </w:t>
-            </w:r>
-            <w:r>
-              <w:t>A value of -1 means there is no quota.</w:t>
-            </w:r>
-            <w:bookmarkStart w:id="0" w:name="_GoBack"/>
-            <w:bookmarkEnd w:id="0"/>
+              <w:t xml:space="preserve"> A value of -1 means there is no quota.</w:t>
+            </w:r>
           </w:p>
         </w:tc>
       </w:tr>
@@ -3820,16 +3837,16 @@
     </w:p>
     <w:p/>
     <w:p>
-      <w:commentRangeStart w:id="1"/>
+      <w:commentRangeStart w:id="0"/>
       <w:r>
         <w:t>Here is a high level description of the reserved MarFS xattrs:</w:t>
       </w:r>
-      <w:commentRangeEnd w:id="1"/>
+      <w:commentRangeEnd w:id="0"/>
       <w:r>
         <w:rPr>
           <w:rStyle w:val="CommentReference"/>
         </w:rPr>
-        <w:commentReference w:id="1"/>
+        <w:commentReference w:id="0"/>
       </w:r>
     </w:p>
     <w:p>
@@ -4050,7 +4067,7 @@
     </w:p>
     <w:p/>
     <w:p>
-      <w:commentRangeStart w:id="2"/>
+      <w:commentRangeStart w:id="1"/>
       <w:r>
         <w:t xml:space="preserve">The </w:t>
       </w:r>
@@ -4093,12 +4110,12 @@
       <w:r>
         <w:t>fields are:</w:t>
       </w:r>
-      <w:commentRangeEnd w:id="2"/>
+      <w:commentRangeEnd w:id="1"/>
       <w:r>
         <w:rPr>
           <w:rStyle w:val="CommentReference"/>
         </w:rPr>
-        <w:commentReference w:id="2"/>
+        <w:commentReference w:id="1"/>
       </w:r>
     </w:p>
     <w:p/>
@@ -5699,7 +5716,7 @@
       </w:pPr>
     </w:p>
     <w:p>
-      <w:commentRangeStart w:id="3"/>
+      <w:commentRangeStart w:id="2"/>
       <w:r>
         <w:rPr>
           <w:b/>
@@ -5754,12 +5771,12 @@
           </wp:inline>
         </w:drawing>
       </w:r>
-      <w:commentRangeEnd w:id="3"/>
+      <w:commentRangeEnd w:id="2"/>
       <w:r>
         <w:rPr>
           <w:rStyle w:val="CommentReference"/>
         </w:rPr>
-        <w:commentReference w:id="3"/>
+        <w:commentReference w:id="2"/>
       </w:r>
     </w:p>
     <w:p/>
@@ -5801,7 +5818,7 @@
     </w:p>
     <w:p/>
     <w:p>
-      <w:commentRangeStart w:id="4"/>
+      <w:commentRangeStart w:id="3"/>
       <w:r>
         <w:rPr>
           <w:noProof/>
@@ -5855,43 +5872,43 @@
           </wp:inline>
         </w:drawing>
       </w:r>
+      <w:commentRangeEnd w:id="3"/>
+      <w:r>
+        <w:rPr>
+          <w:rStyle w:val="CommentReference"/>
+        </w:rPr>
+        <w:commentReference w:id="3"/>
+      </w:r>
+    </w:p>
+    <w:p/>
+    <w:p>
+      <w:pPr>
+        <w:pStyle w:val="Heading4"/>
+        <w:rPr>
+          <w:i w:val="0"/>
+        </w:rPr>
+      </w:pPr>
+      <w:r>
+        <w:rPr>
+          <w:i w:val="0"/>
+        </w:rPr>
+        <w:t>Object naming</w:t>
+      </w:r>
+    </w:p>
+    <w:p>
+      <w:r>
+        <w:t xml:space="preserve">Files stored in a MarFS namespace are associated with specific storage characteristics, described in the configuration tables MAR_datarepo, and MAR_namespace.  These have specific values for each file, which are captured in the extended attributes (xattrs) of the metadata files, and then codified into object-names.  </w:t>
+      </w:r>
+      <w:commentRangeStart w:id="4"/>
+      <w:r>
+        <w:t>Files stored with a DIRECT accessmethod do not use objects, so their object-names are not used</w:t>
+      </w:r>
       <w:commentRangeEnd w:id="4"/>
       <w:r>
         <w:rPr>
           <w:rStyle w:val="CommentReference"/>
         </w:rPr>
         <w:commentReference w:id="4"/>
-      </w:r>
-    </w:p>
-    <w:p/>
-    <w:p>
-      <w:pPr>
-        <w:pStyle w:val="Heading4"/>
-        <w:rPr>
-          <w:i w:val="0"/>
-        </w:rPr>
-      </w:pPr>
-      <w:r>
-        <w:rPr>
-          <w:i w:val="0"/>
-        </w:rPr>
-        <w:t>Object naming</w:t>
-      </w:r>
-    </w:p>
-    <w:p>
-      <w:r>
-        <w:t xml:space="preserve">Files stored in a MarFS namespace are associated with specific storage characteristics, described in the configuration tables MAR_datarepo, and MAR_namespace.  These have specific values for each file, which are captured in the extended attributes (xattrs) of the metadata files, and then codified into object-names.  </w:t>
-      </w:r>
-      <w:commentRangeStart w:id="5"/>
-      <w:r>
-        <w:t>Files stored with a DIRECT accessmethod do not use objects, so their object-names are not used</w:t>
-      </w:r>
-      <w:commentRangeEnd w:id="5"/>
-      <w:r>
-        <w:rPr>
-          <w:rStyle w:val="CommentReference"/>
-        </w:rPr>
-        <w:commentReference w:id="5"/>
       </w:r>
       <w:r>
         <w:t>.  Otherwise, object names become URLs that are used during interactions with storage.</w:t>
@@ -6016,39 +6033,30 @@
           <w:numId w:val="38"/>
         </w:numPr>
       </w:pPr>
-      <w:commentRangeStart w:id="6"/>
+      <w:commentRangeStart w:id="5"/>
       <w:r>
         <w:t>/repo4/</w:t>
       </w:r>
       <w:r>
         <w:t>test00/</w:t>
       </w:r>
-      <w:ins w:id="7" w:author="Jeffrey Inman" w:date="2015-08-13T07:31:00Z">
-        <w:r>
-          <w:t>ver.000_001/F___/inode.0005443387/md_ctime.20150812_181538-0600_1/obj_ctime.20150812_181538-0600_1/unq.0/chnksz.800</w:t>
-        </w:r>
-      </w:ins>
-      <w:ins w:id="8" w:author="Jeffrey Inman" w:date="2015-08-13T07:35:00Z">
-        <w:r>
-          <w:t>000</w:t>
-        </w:r>
-      </w:ins>
-      <w:ins w:id="9" w:author="Jeffrey Inman" w:date="2015-08-13T07:37:00Z">
-        <w:r>
-          <w:t>0</w:t>
-        </w:r>
-      </w:ins>
-      <w:ins w:id="10" w:author="Jeffrey Inman" w:date="2015-08-13T07:31:00Z">
-        <w:r>
-          <w:t>/chnkno.0</w:t>
-        </w:r>
-      </w:ins>
-      <w:commentRangeEnd w:id="6"/>
+      <w:r>
+        <w:t>ver.000_001/F___/inode.0005443387/md_ctime.20150812_181538-0600_1/obj_ctime.20150812_181538-0600_1/unq.0/chnksz.800</w:t>
+      </w:r>
+      <w:r>
+        <w:t>0000</w:t>
+      </w:r>
+      <w:r>
+        <w:t>/chnkno.0</w:t>
+      </w:r>
+      <w:bookmarkStart w:id="6" w:name="_GoBack"/>
+      <w:bookmarkEnd w:id="6"/>
+      <w:commentRangeEnd w:id="5"/>
       <w:r>
         <w:rPr>
           <w:rStyle w:val="CommentReference"/>
         </w:rPr>
-        <w:commentReference w:id="6"/>
+        <w:commentReference w:id="5"/>
       </w:r>
     </w:p>
     <w:p/>
@@ -8389,7 +8397,7 @@
 
 <file path=word/comments.xml><?xml version="1.0" encoding="utf-8"?>
 <w:comments xmlns:wpc="http://schemas.microsoft.com/office/word/2010/wordprocessingCanvas" xmlns:mo="http://schemas.microsoft.com/office/mac/office/2008/main" xmlns:mc="http://schemas.openxmlformats.org/markup-compatibility/2006" xmlns:mv="urn:schemas-microsoft-com:mac:vml" xmlns:o="urn:schemas-microsoft-com:office:office" xmlns:r="http://schemas.openxmlformats.org/officeDocument/2006/relationships" xmlns:m="http://schemas.openxmlformats.org/officeDocument/2006/math" xmlns:v="urn:schemas-microsoft-com:vml" xmlns:wp14="http://schemas.microsoft.com/office/word/2010/wordprocessingDrawing" xmlns:wp="http://schemas.openxmlformats.org/drawingml/2006/wordprocessingDrawing" xmlns:w10="urn:schemas-microsoft-com:office:word" xmlns:w="http://schemas.openxmlformats.org/wordprocessingml/2006/main" xmlns:w14="http://schemas.microsoft.com/office/word/2010/wordml" xmlns:wpg="http://schemas.microsoft.com/office/word/2010/wordprocessingGroup" xmlns:wpi="http://schemas.microsoft.com/office/word/2010/wordprocessingInk" xmlns:wne="http://schemas.microsoft.com/office/word/2006/wordml" xmlns:wps="http://schemas.microsoft.com/office/word/2010/wordprocessingShape" mc:Ignorable="w14 wp14">
-  <w:comment w:id="1" w:author="First name Last name" w:date="2015-08-12T19:41:00Z" w:initials="FL">
+  <w:comment w:id="0" w:author="First name Last name" w:date="2015-08-12T19:41:00Z" w:initials="FL">
     <w:p>
       <w:pPr>
         <w:pStyle w:val="CommentText"/>
@@ -8405,7 +8413,7 @@
       </w:r>
     </w:p>
   </w:comment>
-  <w:comment w:id="2" w:author="First name Last name" w:date="2015-08-12T19:42:00Z" w:initials="FL">
+  <w:comment w:id="1" w:author="First name Last name" w:date="2015-08-12T19:42:00Z" w:initials="FL">
     <w:p>
       <w:pPr>
         <w:pStyle w:val="CommentText"/>
@@ -8421,7 +8429,7 @@
       </w:r>
     </w:p>
   </w:comment>
-  <w:comment w:id="3" w:author="First name Last name" w:date="2015-08-12T19:45:00Z" w:initials="FL">
+  <w:comment w:id="2" w:author="First name Last name" w:date="2015-08-12T19:45:00Z" w:initials="FL">
     <w:p>
       <w:pPr>
         <w:pStyle w:val="CommentText"/>
@@ -8437,7 +8445,7 @@
       </w:r>
     </w:p>
   </w:comment>
-  <w:comment w:id="4" w:author="First name Last name" w:date="2015-08-12T19:46:00Z" w:initials="FL">
+  <w:comment w:id="3" w:author="First name Last name" w:date="2015-08-12T19:46:00Z" w:initials="FL">
     <w:p>
       <w:pPr>
         <w:pStyle w:val="CommentText"/>
@@ -8453,7 +8461,7 @@
       </w:r>
     </w:p>
   </w:comment>
-  <w:comment w:id="5" w:author="First name Last name" w:date="2015-08-12T19:47:00Z" w:initials="FL">
+  <w:comment w:id="4" w:author="First name Last name" w:date="2015-08-12T19:47:00Z" w:initials="FL">
     <w:p>
       <w:pPr>
         <w:pStyle w:val="CommentText"/>
@@ -8469,7 +8477,7 @@
       </w:r>
     </w:p>
   </w:comment>
-  <w:comment w:id="6" w:author="First name Last name" w:date="2015-08-12T19:48:00Z" w:initials="FL">
+  <w:comment w:id="5" w:author="First name Last name" w:date="2015-08-12T19:48:00Z" w:initials="FL">
     <w:p>
       <w:pPr>
         <w:pStyle w:val="CommentText"/>
@@ -8596,7 +8604,10 @@
       <w:ind w:right="360"/>
     </w:pPr>
     <w:r>
-      <w:t>13-Aug-2015</w:t>
+      <w:t>3-Sep</w:t>
+    </w:r>
+    <w:r>
+      <w:t>-2015</w:t>
     </w:r>
     <w:r>
       <w:tab/>
@@ -14685,7 +14696,7 @@
 </file>
 
 <file path=customXml/itemProps1.xml><?xml version="1.0" encoding="utf-8"?>
-<ds:datastoreItem xmlns:ds="http://schemas.openxmlformats.org/officeDocument/2006/customXml" ds:itemID="{EBDF15D3-38D9-1A43-B0E9-E798AECA815F}">
+<ds:datastoreItem xmlns:ds="http://schemas.openxmlformats.org/officeDocument/2006/customXml" ds:itemID="{1D50629E-CD41-7146-8F79-910FEADB4675}">
   <ds:schemaRefs>
     <ds:schemaRef ds:uri="http://schemas.openxmlformats.org/officeDocument/2006/bibliography"/>
   </ds:schemaRefs>

</xml_diff>

<commit_message>
Moved Striped object type to the futures section for this parameter.
</commit_message>
<xml_diff>
--- a/Documentation/MarFS-Requirements-Design-Configuration-Admin.docx
+++ b/Documentation/MarFS-Requirements-Design-Configuration-Admin.docx
@@ -613,7 +613,6 @@
     <w:p/>
     <w:p>
       <w:r>
-        <w:lastRenderedPageBreak/>
         <w:t xml:space="preserve">There are products that are optimized for WAN and HSM metadata </w:t>
       </w:r>
       <w:r>
@@ -931,7 +930,6 @@
     <w:p/>
     <w:p>
       <w:r>
-        <w:lastRenderedPageBreak/>
         <w:t>The planned MarFS implementation will use GPFS file systems as the metadata component</w:t>
       </w:r>
       <w:r>
@@ -1225,11 +1223,7 @@
         <w:t xml:space="preserve">that runs on </w:t>
       </w:r>
       <w:r>
-        <w:t xml:space="preserve">on one node or across multiple nodes. It can walk the file system tree in parallel, move data </w:t>
-      </w:r>
-      <w:r>
-        <w:lastRenderedPageBreak/>
-        <w:t>between file systems, and move small files in parallel or break-up big files to move them in parallel for any POSIX file system, including MarFS.</w:t>
+        <w:t>on one node or across multiple nodes. It can walk the file system tree in parallel, move data between file systems, and move small files in parallel or break-up big files to move them in parallel for any POSIX file system, including MarFS.</w:t>
       </w:r>
       <w:r>
         <w:t xml:space="preserve"> </w:t>
@@ -1571,7 +1565,6 @@
           <w:rFonts w:ascii="Arial" w:hAnsi="Arial" w:cs="Arial"/>
           <w:noProof/>
         </w:rPr>
-        <w:lastRenderedPageBreak/>
         <w:drawing>
           <wp:inline distT="0" distB="0" distL="0" distR="0" wp14:anchorId="473E2B1A" wp14:editId="37086268">
             <wp:extent cx="5939155" cy="4472305"/>
@@ -1761,7 +1754,6 @@
         <w:rPr>
           <w:noProof/>
         </w:rPr>
-        <w:lastRenderedPageBreak/>
         <w:drawing>
           <wp:inline distT="0" distB="0" distL="0" distR="0" wp14:anchorId="57B40114" wp14:editId="2F9A392E">
             <wp:extent cx="5939155" cy="4408805"/>
@@ -1987,11 +1979,7 @@
     </w:p>
     <w:p>
       <w:r>
-        <w:t xml:space="preserve">In this design all metadata operations like reading/creating directories, managing ownership, dates, permissions, user xattrs, etc. are all just performed on the POSIX file </w:t>
-      </w:r>
-      <w:r>
-        <w:lastRenderedPageBreak/>
-        <w:t>system</w:t>
+        <w:t>In this design all metadata operations like reading/creating directories, managing ownership, dates, permissions, user xattrs, etc. are all just performed on the POSIX file system</w:t>
       </w:r>
       <w:r>
         <w:t>s</w:t>
@@ -2243,7 +2231,6 @@
     <w:p/>
     <w:p>
       <w:r>
-        <w:lastRenderedPageBreak/>
         <w:t>The user references</w:t>
       </w:r>
       <w:r>
@@ -2508,7 +2495,6 @@
           </w:tcPr>
           <w:p>
             <w:r>
-              <w:lastRenderedPageBreak/>
               <w:t>access</w:t>
             </w:r>
             <w:r>
@@ -2771,11 +2757,7 @@
               <w:t>) that</w:t>
             </w:r>
             <w:r>
-              <w:t xml:space="preserve"> corrects without action on the part of the </w:t>
-            </w:r>
-            <w:r>
-              <w:lastRenderedPageBreak/>
-              <w:t>MarFS components. A value other than NONE is only specified if the MarFS components are doing the correction.</w:t>
+              <w:t xml:space="preserve"> corrects without action on the part of the MarFS components. A value other than NONE is only specified if the MarFS components are doing the correction.</w:t>
             </w:r>
             <w:r>
               <w:t xml:space="preserve"> This CANNOT change as all files that have data in this repository have this correction information calculated and stored with this type.</w:t>
@@ -2790,7 +2772,6 @@
           </w:tcPr>
           <w:p>
             <w:r>
-              <w:lastRenderedPageBreak/>
               <w:t>on</w:t>
             </w:r>
             <w:r>
@@ -3073,11 +3054,7 @@
               <w:t>Type: String. But, it is converted to a bit mask. This is the same as bperms, but it defines</w:t>
             </w:r>
             <w:r>
-              <w:t xml:space="preserve"> permissions for access through the </w:t>
-            </w:r>
-            <w:r>
-              <w:lastRenderedPageBreak/>
-              <w:t>FUSE daemon.</w:t>
+              <w:t xml:space="preserve"> permissions for access through the FUSE daemon.</w:t>
             </w:r>
           </w:p>
         </w:tc>
@@ -3089,7 +3066,6 @@
           </w:tcPr>
           <w:p>
             <w:r>
-              <w:lastRenderedPageBreak/>
               <w:t>m</w:t>
             </w:r>
             <w:r>
@@ -3359,11 +3335,7 @@
               <w:t xml:space="preserve">Type: String. </w:t>
             </w:r>
             <w:r>
-              <w:t xml:space="preserve">This is a path name specified with slashes to a file that contains the values one would get in a statfs/statvfs call like how much space is in the file system, how much space is used, etc. This file must be updated in a lazy way via periodic batch scans of inode space etc. Since the space for the files in a namespace may not be in the metadata file system associated </w:t>
-            </w:r>
-            <w:r>
-              <w:lastRenderedPageBreak/>
-              <w:t>with a name space, it is required that this info be provided in some way to be chosen by the site.  It could involve walking the metadata tree or inode space and adding up spaced used or it could involve querying an external repository for space etc. This value could be changed, but care needs to be taken, as statfs/statvfs calls will look in this file for providing information.</w:t>
+              <w:t>This is a path name specified with slashes to a file that contains the values one would get in a statfs/statvfs call like how much space is in the file system, how much space is used, etc. This file must be updated in a lazy way via periodic batch scans of inode space etc. Since the space for the files in a namespace may not be in the metadata file system associated with a name space, it is required that this info be provided in some way to be chosen by the site.  It could involve walking the metadata tree or inode space and adding up spaced used or it could involve querying an external repository for space etc. This value could be changed, but care needs to be taken, as statfs/statvfs calls will look in this file for providing information.</w:t>
             </w:r>
           </w:p>
         </w:tc>
@@ -3375,7 +3347,6 @@
           </w:tcPr>
           <w:p>
             <w:r>
-              <w:lastRenderedPageBreak/>
               <w:t>quota_space</w:t>
             </w:r>
           </w:p>
@@ -3689,7 +3660,6 @@
     <w:p/>
     <w:p>
       <w:r>
-        <w:lastRenderedPageBreak/>
         <w:t>The format for the objid info and post info in this metadata file is the chunk</w:t>
       </w:r>
       <w:r>
@@ -3893,7 +3863,6 @@
     <w:p/>
     <w:p>
       <w:r>
-        <w:lastRenderedPageBreak/>
         <w:t xml:space="preserve">pftool safely allows multiple writers to </w:t>
       </w:r>
       <w:r>
@@ -4059,7 +4028,6 @@
         <w:pStyle w:val="Heading3"/>
       </w:pPr>
       <w:r>
-        <w:lastRenderedPageBreak/>
         <w:t>Design to Provide Scalability</w:t>
       </w:r>
     </w:p>
@@ -4339,7 +4307,6 @@
         </w:numPr>
       </w:pPr>
       <w:r>
-        <w:lastRenderedPageBreak/>
         <w:t>These are all variables that are short enough to concatenate into one record to form the object name to help the admin figure o</w:t>
       </w:r>
       <w:r>
@@ -4618,17 +4585,32 @@
           </w:p>
           <w:p>
             <w:r>
-              <w:t>S = Striped file. File is round robin striped across multiple objects using chunksize from the configuration file. Object ids are recorded in metadata file.</w:t>
+              <w:t>F = Created by FUSE.</w:t>
             </w:r>
           </w:p>
           <w:p>
             <w:r>
-              <w:t>F = Created by FUSE.</w:t>
+              <w:t>N = N:1 file.</w:t>
+            </w:r>
+          </w:p>
+          <w:p/>
+          <w:p>
+            <w:r>
+              <w:t>Future addition:</w:t>
             </w:r>
           </w:p>
           <w:p>
             <w:r>
-              <w:t>N = N:1 file.</w:t>
+              <w:t>S = Striped file. File is round robin striped across multiple objects</w:t>
+            </w:r>
+            <w:r>
+              <w:t>, each in a different shard,</w:t>
+            </w:r>
+            <w:r>
+              <w:t xml:space="preserve"> using chunksize from the configuration file. Object ids are recorded in metadata file.</w:t>
+            </w:r>
+            <w:r>
+              <w:t xml:space="preserve"> This is for very large scale scaling.</w:t>
             </w:r>
           </w:p>
         </w:tc>
@@ -4719,7 +4701,6 @@
           </w:p>
           <w:p>
             <w:r>
-              <w:lastRenderedPageBreak/>
               <w:t>R = Rais.</w:t>
             </w:r>
           </w:p>
@@ -4737,7 +4718,6 @@
           </w:tcPr>
           <w:p>
             <w:r>
-              <w:lastRenderedPageBreak/>
               <w:t>sectype</w:t>
             </w:r>
           </w:p>
@@ -4991,10 +4971,7 @@
         <w:pStyle w:val="Heading4"/>
       </w:pPr>
       <w:r>
-        <w:t xml:space="preserve">MarFS </w:t>
-      </w:r>
-      <w:r>
-        <w:t>Post</w:t>
+        <w:t>MarFS Post</w:t>
       </w:r>
     </w:p>
     <w:p>
@@ -5115,11 +5092,7 @@
           </w:p>
           <w:p>
             <w:r>
-              <w:t xml:space="preserve">M = Multi file. File is spread across multiple objects using </w:t>
-            </w:r>
-            <w:r>
-              <w:lastRenderedPageBreak/>
-              <w:t>chunk sized objects, object id’s are recorded in the metadata file.</w:t>
+              <w:t>M = Multi file. File is spread across multiple objects using chunk sized objects, object id’s are recorded in the metadata file.</w:t>
             </w:r>
           </w:p>
           <w:p>
@@ -5130,13 +5103,19 @@
               <w:t xml:space="preserve"> Multiple files in each object that require using the objoffset field.</w:t>
             </w:r>
           </w:p>
+          <w:p/>
+          <w:p/>
           <w:p>
             <w:r>
-              <w:t>S = Striped file</w:t>
-            </w:r>
-            <w:r>
-              <w:t>. File is round robin striped across multiple objects using chunksize from the configuration file. Object ids are recorded in metadata file.</w:t>
-            </w:r>
+              <w:t>Future addition:</w:t>
+            </w:r>
+          </w:p>
+          <w:p>
+            <w:r>
+              <w:t>S = Striped file. File is round robin striped across multiple objects, each in a different shard, using chunksize from the configuration file. Object ids are recorded in metadata file. This is for very large scale scaling.</w:t>
+            </w:r>
+            <w:bookmarkStart w:id="1" w:name="_GoBack"/>
+            <w:bookmarkEnd w:id="1"/>
           </w:p>
         </w:tc>
       </w:tr>
@@ -5147,7 +5126,6 @@
           </w:tcPr>
           <w:p>
             <w:r>
-              <w:lastRenderedPageBreak/>
               <w:t>objoffset</w:t>
             </w:r>
           </w:p>
@@ -5399,7 +5377,6 @@
           <w:p/>
           <w:p>
             <w:r>
-              <w:lastRenderedPageBreak/>
               <w:t>NOTE: Because we use the same xattr-field to point to the semi-direct</w:t>
             </w:r>
             <w:r>
@@ -5427,10 +5404,7 @@
         <w:pStyle w:val="Heading4"/>
       </w:pPr>
       <w:r>
-        <w:t xml:space="preserve">MarFS </w:t>
-      </w:r>
-      <w:r>
-        <w:t>Restart</w:t>
+        <w:t>MarFS Restart</w:t>
       </w:r>
     </w:p>
     <w:p>
@@ -5518,10 +5492,7 @@
         <w:pStyle w:val="Heading4"/>
       </w:pPr>
       <w:r>
-        <w:t xml:space="preserve">MarFS </w:t>
-      </w:r>
-      <w:r>
-        <w:t>Namespace Shard</w:t>
+        <w:t>MarFS Namespace Shard</w:t>
       </w:r>
     </w:p>
     <w:p>
@@ -5634,7 +5605,6 @@
           <w:rFonts w:ascii="Calibri" w:hAnsi="Calibri" w:cs="Calibri"/>
           <w:noProof/>
         </w:rPr>
-        <w:lastRenderedPageBreak/>
         <w:drawing>
           <wp:inline distT="0" distB="0" distL="0" distR="0" wp14:anchorId="197EF401" wp14:editId="36638556">
             <wp:extent cx="5939155" cy="1792605"/>
@@ -5945,7 +5915,6 @@
           <w:rFonts w:ascii="Calibri" w:hAnsi="Calibri" w:cs="Calibri"/>
           <w:noProof/>
         </w:rPr>
-        <w:lastRenderedPageBreak/>
         <w:drawing>
           <wp:inline distT="0" distB="0" distL="0" distR="0" wp14:anchorId="26916A1A" wp14:editId="33A01E85">
             <wp:extent cx="5943600" cy="5535295"/>
@@ -6057,7 +6026,6 @@
         <w:pStyle w:val="Heading3"/>
       </w:pPr>
       <w:r>
-        <w:lastRenderedPageBreak/>
         <w:t xml:space="preserve">Design to Provide </w:t>
       </w:r>
       <w:r>
@@ -6197,7 +6165,6 @@
     <w:p/>
     <w:p>
       <w:r>
-        <w:lastRenderedPageBreak/>
         <w:t>Multi-object files are targeted at the case where users have a few very large files. The files are so large that they cannot be efficiently handled by the data storage component unless they are physically stored as multiple objects.</w:t>
       </w:r>
       <w:r>
@@ -6284,10 +6251,7 @@
         <w:t>[IN THE FUTURE, EXPLAIN SEMI-DIRECT HERE]</w:t>
       </w:r>
     </w:p>
-    <w:p>
-      <w:bookmarkStart w:id="1" w:name="_GoBack"/>
-      <w:bookmarkEnd w:id="1"/>
-    </w:p>
+    <w:p/>
     <w:p>
       <w:r>
         <w:t>The name of the object for a file is</w:t>
@@ -6361,7 +6325,6 @@
         </w:numPr>
       </w:pPr>
       <w:r>
-        <w:lastRenderedPageBreak/>
         <w:t>10.140.0.21:9020</w:t>
       </w:r>
     </w:p>
@@ -6416,13 +6379,7 @@
         <w:fldChar w:fldCharType="separate"/>
       </w:r>
       <w:r>
-        <w:t>Mar</w:t>
-      </w:r>
-      <w:r>
-        <w:t>F</w:t>
-      </w:r>
-      <w:r>
-        <w:t>S Object ID</w:t>
+        <w:t>MarFS Object ID</w:t>
       </w:r>
       <w:r>
         <w:fldChar w:fldCharType="end"/>
@@ -6786,7 +6743,6 @@
     </w:p>
     <w:p>
       <w:r>
-        <w:lastRenderedPageBreak/>
         <w:t xml:space="preserve">MarFS shall protect files that are deleted by the user, but not actually removed from the </w:t>
       </w:r>
       <w:r>
@@ -7167,7 +7123,6 @@
         </w:numPr>
       </w:pPr>
       <w:r>
-        <w:lastRenderedPageBreak/>
         <w:t>Encryption</w:t>
       </w:r>
       <w:r>
@@ -7468,7 +7423,6 @@
     <w:p/>
     <w:p>
       <w:r>
-        <w:lastRenderedPageBreak/>
         <w:t>Metadata attrs and xattrs, and file data, which might contain object ids, must be preserved.</w:t>
       </w:r>
     </w:p>
@@ -7879,7 +7833,6 @@
         </w:numPr>
       </w:pPr>
       <w:r>
-        <w:lastRenderedPageBreak/>
         <w:t>full path of the file</w:t>
       </w:r>
       <w:r>
@@ -8189,7 +8142,6 @@
         <w:pStyle w:val="Heading1"/>
       </w:pPr>
       <w:r>
-        <w:lastRenderedPageBreak/>
         <w:t>Future</w:t>
       </w:r>
       <w:r>
@@ -14815,7 +14767,7 @@
 </file>
 
 <file path=customXml/itemProps1.xml><?xml version="1.0" encoding="utf-8"?>
-<ds:datastoreItem xmlns:ds="http://schemas.openxmlformats.org/officeDocument/2006/customXml" ds:itemID="{85F846B8-553B-284A-9371-76EB2340FAB5}">
+<ds:datastoreItem xmlns:ds="http://schemas.openxmlformats.org/officeDocument/2006/customXml" ds:itemID="{C0F2E5B5-A962-334C-B510-C8FD490A63A3}">
   <ds:schemaRefs>
     <ds:schemaRef ds:uri="http://schemas.openxmlformats.org/officeDocument/2006/bibliography"/>
   </ds:schemaRefs>

</xml_diff>